<commit_message>
udpated the word document
</commit_message>
<xml_diff>
--- a/w1761265.docx
+++ b/w1761265.docx
@@ -2,7 +2,892 @@
 <file path=word/document.xml><?xml version="1.0" encoding="utf-8"?>
 <w:document xmlns:wpc="http://schemas.microsoft.com/office/word/2010/wordprocessingCanvas" xmlns:cx="http://schemas.microsoft.com/office/drawing/2014/chartex" xmlns:cx1="http://schemas.microsoft.com/office/drawing/2015/9/8/chartex" xmlns:cx2="http://schemas.microsoft.com/office/drawing/2015/10/21/chartex" xmlns:cx3="http://schemas.microsoft.com/office/drawing/2016/5/9/chartex" xmlns:cx4="http://schemas.microsoft.com/office/drawing/2016/5/10/chartex" xmlns:cx5="http://schemas.microsoft.com/office/drawing/2016/5/11/chartex" xmlns:cx6="http://schemas.microsoft.com/office/drawing/2016/5/12/chartex" xmlns:cx7="http://schemas.microsoft.com/office/drawing/2016/5/13/chartex" xmlns:cx8="http://schemas.microsoft.com/office/drawing/2016/5/14/chartex" xmlns:mc="http://schemas.openxmlformats.org/markup-compatibility/2006" xmlns:aink="http://schemas.microsoft.com/office/drawing/2016/ink" xmlns:am3d="http://schemas.microsoft.com/office/drawing/2017/model3d" xmlns:o="urn:schemas-microsoft-com:office:office" xmlns:r="http://schemas.openxmlformats.org/officeDocument/2006/relationships" xmlns:m="http://schemas.openxmlformats.org/officeDocument/2006/math" xmlns:v="urn:schemas-microsoft-com:vml" xmlns:wp14="http://schemas.microsoft.com/office/word/2010/wordprocessingDrawing" xmlns:wp="http://schemas.openxmlformats.org/drawingml/2006/wordprocessingDrawing" xmlns:w10="urn:schemas-microsoft-com:office:word" xmlns:w="http://schemas.openxmlformats.org/wordprocessingml/2006/main" xmlns:w14="http://schemas.microsoft.com/office/word/2010/wordml" xmlns:w15="http://schemas.microsoft.com/office/word/2012/wordml" xmlns:w16cex="http://schemas.microsoft.com/office/word/2018/wordml/cex" xmlns:w16cid="http://schemas.microsoft.com/office/word/2016/wordml/cid" xmlns:w16="http://schemas.microsoft.com/office/word/2018/wordml" xmlns:w16se="http://schemas.microsoft.com/office/word/2015/wordml/symex" xmlns:wpg="http://schemas.microsoft.com/office/word/2010/wordprocessingGroup" xmlns:wpi="http://schemas.microsoft.com/office/word/2010/wordprocessingInk" xmlns:wne="http://schemas.microsoft.com/office/word/2006/wordml" xmlns:wps="http://schemas.microsoft.com/office/word/2010/wordprocessingShape" mc:Ignorable="w14 w15 w16se w16cid w16 w16cex wp14">
   <w:body>
+    <w:p>
+      <w:pPr>
+        <w:rPr>
+          <w:b/>
+          <w:bCs/>
+          <w:i/>
+          <w:iCs/>
+        </w:rPr>
+      </w:pPr>
+      <w:r>
+        <w:t xml:space="preserve">Discussion of the methodologies used in </w:t>
+      </w:r>
+      <w:r>
+        <w:rPr>
+          <w:b/>
+          <w:bCs/>
+          <w:i/>
+          <w:iCs/>
+        </w:rPr>
+        <w:t xml:space="preserve">reducing the </w:t>
+      </w:r>
+      <w:r>
+        <w:rPr>
+          <w:b/>
+          <w:bCs/>
+          <w:i/>
+          <w:iCs/>
+        </w:rPr>
+        <w:t>dimensionality.</w:t>
+      </w:r>
+    </w:p>
+    <w:p>
+      <w:pPr>
+        <w:pStyle w:val="ListParagraph"/>
+        <w:numPr>
+          <w:ilvl w:val="0"/>
+          <w:numId w:val="4"/>
+        </w:numPr>
+        <w:spacing w:line="360" w:lineRule="auto"/>
+      </w:pPr>
+      <w:r>
+        <w:t>Since this dataset “</w:t>
+      </w:r>
+      <w:r>
+        <w:rPr>
+          <w:b/>
+          <w:bCs/>
+        </w:rPr>
+        <w:t>vehicles.xlsx</w:t>
+      </w:r>
+      <w:r>
+        <w:t xml:space="preserve">” has a large number of features or columns (19 features), this is referred to as </w:t>
+      </w:r>
+      <w:r>
+        <w:rPr>
+          <w:b/>
+          <w:bCs/>
+        </w:rPr>
+        <w:t>a high dimensional dataset</w:t>
+      </w:r>
+      <w:r>
+        <w:t xml:space="preserve">. </w:t>
+      </w:r>
+    </w:p>
+    <w:p>
+      <w:pPr>
+        <w:pStyle w:val="ListParagraph"/>
+        <w:numPr>
+          <w:ilvl w:val="0"/>
+          <w:numId w:val="4"/>
+        </w:numPr>
+        <w:spacing w:line="360" w:lineRule="auto"/>
+      </w:pPr>
+      <w:r>
+        <w:t xml:space="preserve">Having a large number of dimensions will learn to the </w:t>
+      </w:r>
+      <w:r>
+        <w:rPr>
+          <w:b/>
+          <w:bCs/>
+        </w:rPr>
+        <w:t>curse of dimensionality</w:t>
+      </w:r>
+      <w:r>
+        <w:t>.</w:t>
+      </w:r>
+    </w:p>
+    <w:p>
+      <w:pPr>
+        <w:pStyle w:val="ListParagraph"/>
+        <w:numPr>
+          <w:ilvl w:val="0"/>
+          <w:numId w:val="4"/>
+        </w:numPr>
+        <w:spacing w:line="360" w:lineRule="auto"/>
+      </w:pPr>
+      <w:r>
+        <w:rPr>
+          <w:b/>
+          <w:bCs/>
+        </w:rPr>
+        <w:t>Curse of dimensionality</w:t>
+      </w:r>
+      <w:r>
+        <w:t xml:space="preserve"> means that’s as the number of dimensions (features/columns) of the dataset increases the points go further apart</w:t>
+      </w:r>
+      <w:r>
+        <w:t xml:space="preserve"> or data becomes extremely sparse leading the accuracy to decrease.</w:t>
+      </w:r>
+    </w:p>
+    <w:p>
+      <w:pPr>
+        <w:pStyle w:val="ListParagraph"/>
+        <w:numPr>
+          <w:ilvl w:val="0"/>
+          <w:numId w:val="4"/>
+        </w:numPr>
+        <w:spacing w:line="360" w:lineRule="auto"/>
+      </w:pPr>
+      <w:r>
+        <w:t xml:space="preserve">To solve this problem only we have to perform </w:t>
+      </w:r>
+      <w:r>
+        <w:rPr>
+          <w:b/>
+          <w:bCs/>
+        </w:rPr>
+        <w:t>dimensionality reduction</w:t>
+      </w:r>
+      <w:r>
+        <w:t>.</w:t>
+      </w:r>
+    </w:p>
+    <w:p>
+      <w:pPr>
+        <w:pStyle w:val="ListParagraph"/>
+        <w:numPr>
+          <w:ilvl w:val="0"/>
+          <w:numId w:val="4"/>
+        </w:numPr>
+        <w:spacing w:line="360" w:lineRule="auto"/>
+      </w:pPr>
+      <w:r>
+        <w:rPr>
+          <w:b/>
+          <w:bCs/>
+        </w:rPr>
+        <w:t>PCA</w:t>
+      </w:r>
+      <w:r>
+        <w:t xml:space="preserve"> (Principal Component Analysis) is the most popular technique which can be used for dimensionality reduction, PCA helps to identify all those high correlated variables, which are not related to the target variable at all and drop them out from further analysis.</w:t>
+      </w:r>
+    </w:p>
+    <w:p>
+      <w:pPr>
+        <w:pStyle w:val="ListParagraph"/>
+        <w:numPr>
+          <w:ilvl w:val="0"/>
+          <w:numId w:val="4"/>
+        </w:numPr>
+        <w:spacing w:line="360" w:lineRule="auto"/>
+      </w:pPr>
+      <w:r>
+        <w:t xml:space="preserve">Therefore, using PCA we can convert </w:t>
+      </w:r>
+      <w:r>
+        <w:rPr>
+          <w:b/>
+          <w:bCs/>
+        </w:rPr>
+        <w:t>a high dimension data into low dimension</w:t>
+      </w:r>
+      <w:r>
+        <w:t xml:space="preserve"> without loosing any of the important features which are correlated to the target class. </w:t>
+      </w:r>
+    </w:p>
+    <w:p>
+      <w:pPr>
+        <w:pStyle w:val="ListParagraph"/>
+        <w:spacing w:line="360" w:lineRule="auto"/>
+      </w:pPr>
+    </w:p>
+    <w:p>
+      <w:pPr>
+        <w:spacing w:line="360" w:lineRule="auto"/>
+        <w:rPr>
+          <w:b/>
+          <w:bCs/>
+          <w:u w:val="single"/>
+        </w:rPr>
+      </w:pPr>
+      <w:r>
+        <w:rPr>
+          <w:b/>
+          <w:bCs/>
+          <w:u w:val="single"/>
+        </w:rPr>
+        <w:t>What is PCA</w:t>
+      </w:r>
+      <w:r>
+        <w:rPr>
+          <w:b/>
+          <w:bCs/>
+          <w:u w:val="single"/>
+        </w:rPr>
+        <w:t>?</w:t>
+      </w:r>
+    </w:p>
+    <w:p>
+      <w:pPr>
+        <w:pStyle w:val="ListParagraph"/>
+        <w:numPr>
+          <w:ilvl w:val="0"/>
+          <w:numId w:val="4"/>
+        </w:numPr>
+      </w:pPr>
+      <w:r>
+        <w:rPr>
+          <w:b/>
+          <w:bCs/>
+        </w:rPr>
+        <w:t>PCA</w:t>
+      </w:r>
+      <w:r>
+        <w:t xml:space="preserve"> or also known as Principal Component Analysis, is an unsupervised learning algorithm that is used specifically for dimensionality reduction in machine learning.</w:t>
+      </w:r>
+    </w:p>
+    <w:p>
+      <w:pPr>
+        <w:pStyle w:val="ListParagraph"/>
+        <w:numPr>
+          <w:ilvl w:val="0"/>
+          <w:numId w:val="4"/>
+        </w:numPr>
+      </w:pPr>
+      <w:r>
+        <w:t xml:space="preserve">When the PCA algorithm is applied it produces something called as the </w:t>
+      </w:r>
+      <w:r>
+        <w:rPr>
+          <w:b/>
+          <w:bCs/>
+        </w:rPr>
+        <w:t>Principal Components</w:t>
+      </w:r>
+      <w:r>
+        <w:t>.</w:t>
+      </w:r>
+    </w:p>
+    <w:p>
+      <w:pPr>
+        <w:pStyle w:val="ListParagraph"/>
+        <w:numPr>
+          <w:ilvl w:val="0"/>
+          <w:numId w:val="4"/>
+        </w:numPr>
+      </w:pPr>
+      <w:r>
+        <w:t xml:space="preserve">The aim of the PCA algorithm is to </w:t>
+      </w:r>
+      <w:r>
+        <w:rPr>
+          <w:b/>
+          <w:bCs/>
+        </w:rPr>
+        <w:t>lower-dimensions</w:t>
+      </w:r>
+      <w:r>
+        <w:t xml:space="preserve"> from a higher dimension but still retain the quality of the data.</w:t>
+      </w:r>
+    </w:p>
     <w:p/>
+    <w:p>
+      <w:r>
+        <w:t xml:space="preserve">What is </w:t>
+      </w:r>
+      <w:r>
+        <w:rPr>
+          <w:b/>
+          <w:bCs/>
+        </w:rPr>
+        <w:t>Scaling</w:t>
+      </w:r>
+      <w:r>
+        <w:t xml:space="preserve"> and why do we need them?</w:t>
+      </w:r>
+    </w:p>
+    <w:p>
+      <w:pPr>
+        <w:pStyle w:val="ListParagraph"/>
+        <w:numPr>
+          <w:ilvl w:val="0"/>
+          <w:numId w:val="4"/>
+        </w:numPr>
+      </w:pPr>
+      <w:r>
+        <w:t xml:space="preserve">Scaling or feature scaling is a technique which is used to standardize the data into a fixed range scale. In other </w:t>
+      </w:r>
+      <w:proofErr w:type="gramStart"/>
+      <w:r>
+        <w:t>words</w:t>
+      </w:r>
+      <w:proofErr w:type="gramEnd"/>
+      <w:r>
+        <w:t xml:space="preserve"> bring all the data which belonged to different scales into a single common unique scale.</w:t>
+      </w:r>
+    </w:p>
+    <w:p>
+      <w:pPr>
+        <w:pStyle w:val="ListParagraph"/>
+        <w:numPr>
+          <w:ilvl w:val="0"/>
+          <w:numId w:val="4"/>
+        </w:numPr>
+      </w:pPr>
+      <w:r>
+        <w:t xml:space="preserve">If we don’t standardize or scale our data, then we </w:t>
+      </w:r>
+      <w:proofErr w:type="gramStart"/>
+      <w:r>
+        <w:t>wont</w:t>
+      </w:r>
+      <w:proofErr w:type="gramEnd"/>
+      <w:r>
+        <w:t xml:space="preserve"> be getting much of a better result or a better accuracy, because all the features contributes in a different proportion not equally.</w:t>
+      </w:r>
+    </w:p>
+    <w:p>
+      <w:pPr>
+        <w:pStyle w:val="ListParagraph"/>
+      </w:pPr>
+    </w:p>
+    <w:p>
+      <w:pPr>
+        <w:pStyle w:val="ListParagraph"/>
+      </w:pPr>
+      <w:proofErr w:type="spellStart"/>
+      <w:proofErr w:type="gramStart"/>
+      <w:r>
+        <w:t>Eg</w:t>
+      </w:r>
+      <w:proofErr w:type="spellEnd"/>
+      <w:r>
+        <w:t>:-</w:t>
+      </w:r>
+      <w:proofErr w:type="gramEnd"/>
+      <w:r>
+        <w:t xml:space="preserve"> Price of the house sale with time, we know in general price of the house increase with time but time and price of house are of different scale and the difference between the values of the price and time are quiet large hence </w:t>
+      </w:r>
+      <w:r>
+        <w:t>data needs to be scaled down</w:t>
+      </w:r>
+    </w:p>
+    <w:p>
+      <w:pPr>
+        <w:pStyle w:val="ListParagraph"/>
+      </w:pPr>
+    </w:p>
+    <w:p>
+      <w:pPr>
+        <w:pStyle w:val="ListParagraph"/>
+      </w:pPr>
+    </w:p>
+    <w:p>
+      <w:pPr>
+        <w:pStyle w:val="ListParagraph"/>
+      </w:pPr>
+    </w:p>
+    <w:p>
+      <w:pPr>
+        <w:pStyle w:val="ListParagraph"/>
+      </w:pPr>
+    </w:p>
+    <w:p>
+      <w:r>
+        <w:lastRenderedPageBreak/>
+        <w:t xml:space="preserve">What are </w:t>
+      </w:r>
+      <w:r>
+        <w:rPr>
+          <w:b/>
+          <w:bCs/>
+        </w:rPr>
+        <w:t>outliers</w:t>
+      </w:r>
+      <w:r>
+        <w:t>?</w:t>
+      </w:r>
+    </w:p>
+    <w:p>
+      <w:pPr>
+        <w:pStyle w:val="ListParagraph"/>
+        <w:numPr>
+          <w:ilvl w:val="0"/>
+          <w:numId w:val="4"/>
+        </w:numPr>
+      </w:pPr>
+      <w:r>
+        <w:t xml:space="preserve">Data points or data values which are completely out of the range from what its expected to be in are called outliers. In other </w:t>
+      </w:r>
+      <w:proofErr w:type="gramStart"/>
+      <w:r>
+        <w:t>words</w:t>
+      </w:r>
+      <w:proofErr w:type="gramEnd"/>
+      <w:r>
+        <w:t xml:space="preserve"> data collected due to some fault or error which makes it to fall way out of the range of data expected.</w:t>
+      </w:r>
+    </w:p>
+    <w:p>
+      <w:pPr>
+        <w:pStyle w:val="ListParagraph"/>
+        <w:numPr>
+          <w:ilvl w:val="0"/>
+          <w:numId w:val="4"/>
+        </w:numPr>
+      </w:pPr>
+      <w:r>
+        <w:t>Example, lets consider heights of student and there are 2 outliers present here which is 1ft and 8ft. (We know that in general there are no students with the height of 1ft or 8ft so these are outliers)</w:t>
+      </w:r>
+    </w:p>
+    <w:p>
+      <w:pPr>
+        <w:pStyle w:val="ListParagraph"/>
+      </w:pPr>
+    </w:p>
+    <w:p>
+      <w:pPr>
+        <w:pStyle w:val="ListParagraph"/>
+        <w:ind w:left="1440"/>
+        <w:rPr>
+          <w:b/>
+          <w:bCs/>
+        </w:rPr>
+      </w:pPr>
+      <w:r>
+        <w:t xml:space="preserve">Heights: </w:t>
+      </w:r>
+      <w:r>
+        <w:rPr>
+          <w:b/>
+          <w:bCs/>
+        </w:rPr>
+        <w:t>1ft</w:t>
+      </w:r>
+      <w:r>
+        <w:t xml:space="preserve">, 5ft, 5.1ft, 4.9ft, 5.7ft, 6.0ft, </w:t>
+      </w:r>
+      <w:r>
+        <w:rPr>
+          <w:b/>
+          <w:bCs/>
+        </w:rPr>
+        <w:t>8ft</w:t>
+      </w:r>
+    </w:p>
+    <w:p>
+      <w:pPr>
+        <w:pStyle w:val="ListParagraph"/>
+        <w:ind w:left="1440"/>
+      </w:pPr>
+    </w:p>
+    <w:p>
+      <w:r>
+        <w:t xml:space="preserve">Why do we need to </w:t>
+      </w:r>
+      <w:r>
+        <w:rPr>
+          <w:b/>
+          <w:bCs/>
+        </w:rPr>
+        <w:t>remove outliers</w:t>
+      </w:r>
+      <w:r>
+        <w:t xml:space="preserve"> from our dataset?</w:t>
+      </w:r>
+    </w:p>
+    <w:p>
+      <w:pPr>
+        <w:pStyle w:val="ListParagraph"/>
+        <w:numPr>
+          <w:ilvl w:val="0"/>
+          <w:numId w:val="4"/>
+        </w:numPr>
+      </w:pPr>
+      <w:r>
+        <w:t>The presence of an outlier can affect the accuracy of the model we create. This is because the data is not clean. With clean data only we can a better accuracy model.</w:t>
+      </w:r>
+    </w:p>
+    <w:p>
+      <w:pPr>
+        <w:pStyle w:val="ListParagraph"/>
+        <w:numPr>
+          <w:ilvl w:val="0"/>
+          <w:numId w:val="4"/>
+        </w:numPr>
+      </w:pPr>
+      <w:r>
+        <w:t>Hence, we have to remove outliers when working with the data.</w:t>
+      </w:r>
+    </w:p>
+    <w:p>
+      <w:pPr>
+        <w:pStyle w:val="ListParagraph"/>
+      </w:pPr>
+    </w:p>
+    <w:p>
+      <w:r>
+        <w:t xml:space="preserve">How </w:t>
+      </w:r>
+      <w:r>
+        <w:rPr>
+          <w:b/>
+          <w:bCs/>
+        </w:rPr>
+        <w:t>can we find out if there are outliers</w:t>
+      </w:r>
+      <w:r>
+        <w:t xml:space="preserve"> in our dataset?</w:t>
+      </w:r>
+    </w:p>
+    <w:p>
+      <w:pPr>
+        <w:pStyle w:val="ListParagraph"/>
+        <w:numPr>
+          <w:ilvl w:val="0"/>
+          <w:numId w:val="4"/>
+        </w:numPr>
+      </w:pPr>
+      <w:r>
+        <w:t xml:space="preserve">By drawing up a box plot for each feature of your </w:t>
+      </w:r>
+      <w:proofErr w:type="gramStart"/>
+      <w:r>
+        <w:t>dataset,  you</w:t>
+      </w:r>
+      <w:proofErr w:type="gramEnd"/>
+      <w:r>
+        <w:t xml:space="preserve"> will be able to find data points which go above the maximum range and data points going below the minimum range and these are the outliers and has to be removed.</w:t>
+      </w:r>
+    </w:p>
+    <w:p>
+      <w:pPr>
+        <w:pStyle w:val="ListParagraph"/>
+      </w:pPr>
+    </w:p>
+    <w:p/>
+    <w:p/>
+    <w:p>
+      <w:r>
+        <w:t>Briefly explain the meaning of:</w:t>
+      </w:r>
+    </w:p>
+    <w:p>
+      <w:pPr>
+        <w:pStyle w:val="ListParagraph"/>
+        <w:numPr>
+          <w:ilvl w:val="0"/>
+          <w:numId w:val="2"/>
+        </w:numPr>
+      </w:pPr>
+      <w:r>
+        <w:rPr>
+          <w:b/>
+          <w:bCs/>
+          <w:i/>
+          <w:iCs/>
+        </w:rPr>
+        <w:t>Accuracy</w:t>
+      </w:r>
+      <w:r>
+        <w:t xml:space="preserve">: </w:t>
+      </w:r>
+    </w:p>
+    <w:p>
+      <w:pPr>
+        <w:pStyle w:val="ListParagraph"/>
+        <w:numPr>
+          <w:ilvl w:val="0"/>
+          <w:numId w:val="3"/>
+        </w:numPr>
+        <w:spacing w:line="360" w:lineRule="auto"/>
+      </w:pPr>
+      <w:r>
+        <w:t>Accuracy is one an evaluation metric type for classification models.</w:t>
+      </w:r>
+    </w:p>
+    <w:p>
+      <w:pPr>
+        <w:pStyle w:val="ListParagraph"/>
+        <w:numPr>
+          <w:ilvl w:val="0"/>
+          <w:numId w:val="3"/>
+        </w:numPr>
+        <w:spacing w:line="360" w:lineRule="auto"/>
+      </w:pPr>
+      <w:r>
+        <w:t>Accuracy is also defined by the following formula</w:t>
+      </w:r>
+      <w:r>
+        <w:t>:</w:t>
+      </w:r>
+    </w:p>
+    <w:p>
+      <w:pPr>
+        <w:pStyle w:val="ListParagraph"/>
+        <w:spacing w:line="360" w:lineRule="auto"/>
+        <w:ind w:left="1440"/>
+      </w:pPr>
+      <w:r>
+        <w:rPr>
+          <w:b/>
+          <w:bCs/>
+          <w:highlight w:val="yellow"/>
+        </w:rPr>
+        <w:t>Accuracy</w:t>
+      </w:r>
+      <w:r>
+        <w:rPr>
+          <w:highlight w:val="yellow"/>
+        </w:rPr>
+        <w:t xml:space="preserve"> = Total Number of correct predictions / Total Number of predictions</w:t>
+      </w:r>
+    </w:p>
+    <w:p>
+      <w:pPr>
+        <w:pStyle w:val="ListParagraph"/>
+        <w:numPr>
+          <w:ilvl w:val="0"/>
+          <w:numId w:val="3"/>
+        </w:numPr>
+        <w:spacing w:line="360" w:lineRule="auto"/>
+      </w:pPr>
+      <w:r>
+        <w:t>In other words, accuracy represents how close a measurement comes to its true value.</w:t>
+      </w:r>
+    </w:p>
+    <w:p>
+      <w:pPr>
+        <w:pStyle w:val="ListParagraph"/>
+        <w:spacing w:line="360" w:lineRule="auto"/>
+        <w:ind w:left="1080"/>
+      </w:pPr>
+    </w:p>
+    <w:p>
+      <w:pPr>
+        <w:pStyle w:val="ListParagraph"/>
+        <w:numPr>
+          <w:ilvl w:val="0"/>
+          <w:numId w:val="2"/>
+        </w:numPr>
+      </w:pPr>
+      <w:r>
+        <w:rPr>
+          <w:b/>
+          <w:bCs/>
+          <w:i/>
+          <w:iCs/>
+        </w:rPr>
+        <w:t>Precision</w:t>
+      </w:r>
+      <w:r>
+        <w:t>:</w:t>
+      </w:r>
+    </w:p>
+    <w:p>
+      <w:pPr>
+        <w:pStyle w:val="ListParagraph"/>
+        <w:numPr>
+          <w:ilvl w:val="0"/>
+          <w:numId w:val="3"/>
+        </w:numPr>
+        <w:spacing w:line="360" w:lineRule="auto"/>
+      </w:pPr>
+      <w:r>
+        <w:t>Precision is another evaluation metrics which is also referred to as the spread of the measured values.</w:t>
+      </w:r>
+    </w:p>
+    <w:p>
+      <w:pPr>
+        <w:pStyle w:val="ListParagraph"/>
+        <w:numPr>
+          <w:ilvl w:val="0"/>
+          <w:numId w:val="3"/>
+        </w:numPr>
+        <w:spacing w:line="360" w:lineRule="auto"/>
+      </w:pPr>
+      <w:r>
+        <w:t>Precision is calculated by the following formula:</w:t>
+      </w:r>
+    </w:p>
+    <w:p>
+      <w:pPr>
+        <w:pStyle w:val="ListParagraph"/>
+        <w:spacing w:line="360" w:lineRule="auto"/>
+        <w:ind w:left="1080" w:firstLine="360"/>
+      </w:pPr>
+      <w:r>
+        <w:rPr>
+          <w:b/>
+          <w:bCs/>
+          <w:highlight w:val="yellow"/>
+        </w:rPr>
+        <w:t>Precision</w:t>
+      </w:r>
+      <w:r>
+        <w:rPr>
+          <w:highlight w:val="yellow"/>
+        </w:rPr>
+        <w:t xml:space="preserve"> = True Positives / (True Positives + False Positives)</w:t>
+      </w:r>
+    </w:p>
+    <w:p>
+      <w:pPr>
+        <w:pStyle w:val="ListParagraph"/>
+        <w:numPr>
+          <w:ilvl w:val="0"/>
+          <w:numId w:val="3"/>
+        </w:numPr>
+        <w:spacing w:line="360" w:lineRule="auto"/>
+      </w:pPr>
+      <w:r>
+        <w:lastRenderedPageBreak/>
+        <w:t>The result of this equation lies between 0 to 1, 0.0 indicating that there is no precision and 1.0 for full precision.</w:t>
+      </w:r>
+    </w:p>
+    <w:p>
+      <w:pPr>
+        <w:pStyle w:val="ListParagraph"/>
+        <w:ind w:left="1080"/>
+      </w:pPr>
+    </w:p>
+    <w:p>
+      <w:pPr>
+        <w:pStyle w:val="ListParagraph"/>
+        <w:numPr>
+          <w:ilvl w:val="0"/>
+          <w:numId w:val="2"/>
+        </w:numPr>
+      </w:pPr>
+      <w:r>
+        <w:rPr>
+          <w:b/>
+          <w:bCs/>
+          <w:i/>
+          <w:iCs/>
+        </w:rPr>
+        <w:t>Recall</w:t>
+      </w:r>
+      <w:r>
+        <w:t>:</w:t>
+      </w:r>
+    </w:p>
+    <w:p>
+      <w:pPr>
+        <w:pStyle w:val="ListParagraph"/>
+        <w:numPr>
+          <w:ilvl w:val="0"/>
+          <w:numId w:val="3"/>
+        </w:numPr>
+        <w:spacing w:line="360" w:lineRule="auto"/>
+      </w:pPr>
+      <w:r>
+        <w:t>Recall is another evaluation metrics that is used to quantify the number of correct positive predictions made out of all positive predictions that could have been made.</w:t>
+      </w:r>
+    </w:p>
+    <w:p>
+      <w:pPr>
+        <w:pStyle w:val="ListParagraph"/>
+        <w:numPr>
+          <w:ilvl w:val="0"/>
+          <w:numId w:val="3"/>
+        </w:numPr>
+        <w:spacing w:line="360" w:lineRule="auto"/>
+      </w:pPr>
+      <w:r>
+        <w:t>Unlike precision, Recall provides an indication of missed positive predictions.</w:t>
+      </w:r>
+    </w:p>
+    <w:p>
+      <w:pPr>
+        <w:pStyle w:val="ListParagraph"/>
+        <w:numPr>
+          <w:ilvl w:val="0"/>
+          <w:numId w:val="3"/>
+        </w:numPr>
+        <w:spacing w:line="360" w:lineRule="auto"/>
+      </w:pPr>
+      <w:r>
+        <w:t>Recall is calculated by the following formula:</w:t>
+      </w:r>
+    </w:p>
+    <w:p>
+      <w:pPr>
+        <w:pStyle w:val="ListParagraph"/>
+        <w:spacing w:line="360" w:lineRule="auto"/>
+        <w:ind w:left="1440"/>
+      </w:pPr>
+      <w:r>
+        <w:rPr>
+          <w:highlight w:val="yellow"/>
+        </w:rPr>
+        <w:t>Recall = True Positives / (True Positives + False Negatives)</w:t>
+      </w:r>
+    </w:p>
+    <w:p>
+      <w:pPr>
+        <w:pStyle w:val="ListParagraph"/>
+        <w:spacing w:line="360" w:lineRule="auto"/>
+        <w:ind w:left="1440"/>
+      </w:pPr>
+    </w:p>
+    <w:p>
+      <w:pPr>
+        <w:pStyle w:val="ListParagraph"/>
+        <w:spacing w:line="360" w:lineRule="auto"/>
+        <w:ind w:left="1440"/>
+      </w:pPr>
+    </w:p>
+    <w:p>
+      <w:pPr>
+        <w:pStyle w:val="ListParagraph"/>
+        <w:spacing w:line="360" w:lineRule="auto"/>
+        <w:ind w:left="1440"/>
+      </w:pPr>
+    </w:p>
+    <w:p>
+      <w:pPr>
+        <w:spacing w:line="360" w:lineRule="auto"/>
+      </w:pPr>
+      <w:r>
+        <w:t>References</w:t>
+      </w:r>
+    </w:p>
+    <w:p>
+      <w:pPr>
+        <w:spacing w:line="360" w:lineRule="auto"/>
+      </w:pPr>
+      <w:hyperlink r:id="rId5" w:history="1">
+        <w:r>
+          <w:rPr>
+            <w:rStyle w:val="Hyperlink"/>
+          </w:rPr>
+          <w:t>https://machinelearningmastery.com/precision-recall-and-f-measure-for-imbalanced-classification/</w:t>
+        </w:r>
+      </w:hyperlink>
+    </w:p>
+    <w:p>
+      <w:pPr>
+        <w:spacing w:line="360" w:lineRule="auto"/>
+      </w:pPr>
+      <w:hyperlink r:id="rId6" w:history="1">
+        <w:r>
+          <w:rPr>
+            <w:rStyle w:val="Hyperlink"/>
+          </w:rPr>
+          <w:t>https://discuss.analyticsvidhya.com/t/dimensionality-reduction-is-good-or-bad/2444#:~:text=The%20very%20purpose%20of%20applying,them%20out%20from%20further%20analysis.&amp;text=So%20it%20is%20good%20to%20do%20the%20dimension%20reduction%20wherever%20possible</w:t>
+        </w:r>
+      </w:hyperlink>
+      <w:r>
+        <w:t>.</w:t>
+      </w:r>
+    </w:p>
+    <w:p>
+      <w:pPr>
+        <w:spacing w:line="360" w:lineRule="auto"/>
+      </w:pPr>
+    </w:p>
+    <w:p>
+      <w:pPr>
+        <w:spacing w:line="360" w:lineRule="auto"/>
+      </w:pPr>
+      <w:hyperlink r:id="rId7" w:history="1">
+        <w:r>
+          <w:rPr>
+            <w:rStyle w:val="Hyperlink"/>
+          </w:rPr>
+          <w:t>https://www.javatpoint.com/principal-component-analysis#:~:text=Principal%20Component%20Analysis%20is%20an,dimensionality%20reduction%20in%20machine%20learning.&amp;text=The%20PCA%20algorithm%20is%20based,Eigenvalues%20and%20Eigen%20factors</w:t>
+        </w:r>
+      </w:hyperlink>
+    </w:p>
+    <w:p>
+      <w:pPr>
+        <w:spacing w:line="360" w:lineRule="auto"/>
+      </w:pPr>
+    </w:p>
     <w:sectPr>
       <w:pgSz w:w="12240" w:h="15840"/>
       <w:pgMar w:top="1440" w:right="1440" w:bottom="1440" w:left="1440" w:header="720" w:footer="720" w:gutter="0"/>
@@ -16,6 +901,119 @@
 <file path=word/numbering.xml><?xml version="1.0" encoding="utf-8"?>
 <w:numbering xmlns:wpc="http://schemas.microsoft.com/office/word/2010/wordprocessingCanvas" xmlns:cx="http://schemas.microsoft.com/office/drawing/2014/chartex" xmlns:cx1="http://schemas.microsoft.com/office/drawing/2015/9/8/chartex" xmlns:cx2="http://schemas.microsoft.com/office/drawing/2015/10/21/chartex" xmlns:cx3="http://schemas.microsoft.com/office/drawing/2016/5/9/chartex" xmlns:cx4="http://schemas.microsoft.com/office/drawing/2016/5/10/chartex" xmlns:cx5="http://schemas.microsoft.com/office/drawing/2016/5/11/chartex" xmlns:cx6="http://schemas.microsoft.com/office/drawing/2016/5/12/chartex" xmlns:cx7="http://schemas.microsoft.com/office/drawing/2016/5/13/chartex" xmlns:cx8="http://schemas.microsoft.com/office/drawing/2016/5/14/chartex" xmlns:mc="http://schemas.openxmlformats.org/markup-compatibility/2006" xmlns:aink="http://schemas.microsoft.com/office/drawing/2016/ink" xmlns:am3d="http://schemas.microsoft.com/office/drawing/2017/model3d" xmlns:o="urn:schemas-microsoft-com:office:office" xmlns:r="http://schemas.openxmlformats.org/officeDocument/2006/relationships" xmlns:m="http://schemas.openxmlformats.org/officeDocument/2006/math" xmlns:v="urn:schemas-microsoft-com:vml" xmlns:wp14="http://schemas.microsoft.com/office/word/2010/wordprocessingDrawing" xmlns:wp="http://schemas.openxmlformats.org/drawingml/2006/wordprocessingDrawing" xmlns:w10="urn:schemas-microsoft-com:office:word" xmlns:w="http://schemas.openxmlformats.org/wordprocessingml/2006/main" xmlns:w14="http://schemas.microsoft.com/office/word/2010/wordml" xmlns:w15="http://schemas.microsoft.com/office/word/2012/wordml" xmlns:w16cex="http://schemas.microsoft.com/office/word/2018/wordml/cex" xmlns:w16cid="http://schemas.microsoft.com/office/word/2016/wordml/cid" xmlns:w16="http://schemas.microsoft.com/office/word/2018/wordml" xmlns:w16se="http://schemas.microsoft.com/office/word/2015/wordml/symex" xmlns:wpg="http://schemas.microsoft.com/office/word/2010/wordprocessingGroup" xmlns:wpi="http://schemas.microsoft.com/office/word/2010/wordprocessingInk" xmlns:wne="http://schemas.microsoft.com/office/word/2006/wordml" xmlns:wps="http://schemas.microsoft.com/office/word/2010/wordprocessingShape" mc:Ignorable="w14 w15 w16se w16cid w16 w16cex wp14">
   <w:abstractNum w:abstractNumId="0" w15:restartNumberingAfterBreak="0">
+    <w:nsid w:val="17B368AD"/>
+    <w:multiLevelType w:val="hybridMultilevel"/>
+    <w:tmpl w:val="E1AE6E02"/>
+    <w:lvl w:ilvl="0" w:tplc="C52CC292">
+      <w:start w:val="1"/>
+      <w:numFmt w:val="bullet"/>
+      <w:lvlText w:val="-"/>
+      <w:lvlJc w:val="left"/>
+      <w:pPr>
+        <w:ind w:left="720" w:hanging="360"/>
+      </w:pPr>
+      <w:rPr>
+        <w:rFonts w:ascii="Calibri" w:eastAsiaTheme="minorHAnsi" w:hAnsi="Calibri" w:cs="Calibri" w:hint="default"/>
+      </w:rPr>
+    </w:lvl>
+    <w:lvl w:ilvl="1" w:tplc="04090003" w:tentative="1">
+      <w:start w:val="1"/>
+      <w:numFmt w:val="bullet"/>
+      <w:lvlText w:val="o"/>
+      <w:lvlJc w:val="left"/>
+      <w:pPr>
+        <w:ind w:left="1440" w:hanging="360"/>
+      </w:pPr>
+      <w:rPr>
+        <w:rFonts w:ascii="Courier New" w:hAnsi="Courier New" w:cs="Courier New" w:hint="default"/>
+      </w:rPr>
+    </w:lvl>
+    <w:lvl w:ilvl="2" w:tplc="04090005" w:tentative="1">
+      <w:start w:val="1"/>
+      <w:numFmt w:val="bullet"/>
+      <w:lvlText w:val=""/>
+      <w:lvlJc w:val="left"/>
+      <w:pPr>
+        <w:ind w:left="2160" w:hanging="360"/>
+      </w:pPr>
+      <w:rPr>
+        <w:rFonts w:ascii="Wingdings" w:hAnsi="Wingdings" w:hint="default"/>
+      </w:rPr>
+    </w:lvl>
+    <w:lvl w:ilvl="3" w:tplc="04090001" w:tentative="1">
+      <w:start w:val="1"/>
+      <w:numFmt w:val="bullet"/>
+      <w:lvlText w:val=""/>
+      <w:lvlJc w:val="left"/>
+      <w:pPr>
+        <w:ind w:left="2880" w:hanging="360"/>
+      </w:pPr>
+      <w:rPr>
+        <w:rFonts w:ascii="Symbol" w:hAnsi="Symbol" w:hint="default"/>
+      </w:rPr>
+    </w:lvl>
+    <w:lvl w:ilvl="4" w:tplc="04090003" w:tentative="1">
+      <w:start w:val="1"/>
+      <w:numFmt w:val="bullet"/>
+      <w:lvlText w:val="o"/>
+      <w:lvlJc w:val="left"/>
+      <w:pPr>
+        <w:ind w:left="3600" w:hanging="360"/>
+      </w:pPr>
+      <w:rPr>
+        <w:rFonts w:ascii="Courier New" w:hAnsi="Courier New" w:cs="Courier New" w:hint="default"/>
+      </w:rPr>
+    </w:lvl>
+    <w:lvl w:ilvl="5" w:tplc="04090005" w:tentative="1">
+      <w:start w:val="1"/>
+      <w:numFmt w:val="bullet"/>
+      <w:lvlText w:val=""/>
+      <w:lvlJc w:val="left"/>
+      <w:pPr>
+        <w:ind w:left="4320" w:hanging="360"/>
+      </w:pPr>
+      <w:rPr>
+        <w:rFonts w:ascii="Wingdings" w:hAnsi="Wingdings" w:hint="default"/>
+      </w:rPr>
+    </w:lvl>
+    <w:lvl w:ilvl="6" w:tplc="04090001" w:tentative="1">
+      <w:start w:val="1"/>
+      <w:numFmt w:val="bullet"/>
+      <w:lvlText w:val=""/>
+      <w:lvlJc w:val="left"/>
+      <w:pPr>
+        <w:ind w:left="5040" w:hanging="360"/>
+      </w:pPr>
+      <w:rPr>
+        <w:rFonts w:ascii="Symbol" w:hAnsi="Symbol" w:hint="default"/>
+      </w:rPr>
+    </w:lvl>
+    <w:lvl w:ilvl="7" w:tplc="04090003" w:tentative="1">
+      <w:start w:val="1"/>
+      <w:numFmt w:val="bullet"/>
+      <w:lvlText w:val="o"/>
+      <w:lvlJc w:val="left"/>
+      <w:pPr>
+        <w:ind w:left="5760" w:hanging="360"/>
+      </w:pPr>
+      <w:rPr>
+        <w:rFonts w:ascii="Courier New" w:hAnsi="Courier New" w:cs="Courier New" w:hint="default"/>
+      </w:rPr>
+    </w:lvl>
+    <w:lvl w:ilvl="8" w:tplc="04090005" w:tentative="1">
+      <w:start w:val="1"/>
+      <w:numFmt w:val="bullet"/>
+      <w:lvlText w:val=""/>
+      <w:lvlJc w:val="left"/>
+      <w:pPr>
+        <w:ind w:left="6480" w:hanging="360"/>
+      </w:pPr>
+      <w:rPr>
+        <w:rFonts w:ascii="Wingdings" w:hAnsi="Wingdings" w:hint="default"/>
+      </w:rPr>
+    </w:lvl>
+  </w:abstractNum>
+  <w:abstractNum w:abstractNumId="1" w15:restartNumberingAfterBreak="0">
     <w:nsid w:val="1F7E4EC0"/>
     <w:multiLevelType w:val="hybridMultilevel"/>
     <w:tmpl w:val="C6A8AF9A"/>
@@ -104,8 +1102,311 @@
       </w:pPr>
     </w:lvl>
   </w:abstractNum>
+  <w:abstractNum w:abstractNumId="2" w15:restartNumberingAfterBreak="0">
+    <w:nsid w:val="289D3A69"/>
+    <w:multiLevelType w:val="hybridMultilevel"/>
+    <w:tmpl w:val="210E9D1E"/>
+    <w:lvl w:ilvl="0" w:tplc="2CF40F24">
+      <w:start w:val="1"/>
+      <w:numFmt w:val="bullet"/>
+      <w:lvlText w:val="-"/>
+      <w:lvlJc w:val="left"/>
+      <w:pPr>
+        <w:ind w:left="1080" w:hanging="360"/>
+      </w:pPr>
+      <w:rPr>
+        <w:rFonts w:ascii="Calibri" w:eastAsiaTheme="minorHAnsi" w:hAnsi="Calibri" w:cs="Calibri" w:hint="default"/>
+      </w:rPr>
+    </w:lvl>
+    <w:lvl w:ilvl="1" w:tplc="04090003" w:tentative="1">
+      <w:start w:val="1"/>
+      <w:numFmt w:val="bullet"/>
+      <w:lvlText w:val="o"/>
+      <w:lvlJc w:val="left"/>
+      <w:pPr>
+        <w:ind w:left="1800" w:hanging="360"/>
+      </w:pPr>
+      <w:rPr>
+        <w:rFonts w:ascii="Courier New" w:hAnsi="Courier New" w:cs="Courier New" w:hint="default"/>
+      </w:rPr>
+    </w:lvl>
+    <w:lvl w:ilvl="2" w:tplc="04090005" w:tentative="1">
+      <w:start w:val="1"/>
+      <w:numFmt w:val="bullet"/>
+      <w:lvlText w:val=""/>
+      <w:lvlJc w:val="left"/>
+      <w:pPr>
+        <w:ind w:left="2520" w:hanging="360"/>
+      </w:pPr>
+      <w:rPr>
+        <w:rFonts w:ascii="Wingdings" w:hAnsi="Wingdings" w:hint="default"/>
+      </w:rPr>
+    </w:lvl>
+    <w:lvl w:ilvl="3" w:tplc="04090001" w:tentative="1">
+      <w:start w:val="1"/>
+      <w:numFmt w:val="bullet"/>
+      <w:lvlText w:val=""/>
+      <w:lvlJc w:val="left"/>
+      <w:pPr>
+        <w:ind w:left="3240" w:hanging="360"/>
+      </w:pPr>
+      <w:rPr>
+        <w:rFonts w:ascii="Symbol" w:hAnsi="Symbol" w:hint="default"/>
+      </w:rPr>
+    </w:lvl>
+    <w:lvl w:ilvl="4" w:tplc="04090003" w:tentative="1">
+      <w:start w:val="1"/>
+      <w:numFmt w:val="bullet"/>
+      <w:lvlText w:val="o"/>
+      <w:lvlJc w:val="left"/>
+      <w:pPr>
+        <w:ind w:left="3960" w:hanging="360"/>
+      </w:pPr>
+      <w:rPr>
+        <w:rFonts w:ascii="Courier New" w:hAnsi="Courier New" w:cs="Courier New" w:hint="default"/>
+      </w:rPr>
+    </w:lvl>
+    <w:lvl w:ilvl="5" w:tplc="04090005" w:tentative="1">
+      <w:start w:val="1"/>
+      <w:numFmt w:val="bullet"/>
+      <w:lvlText w:val=""/>
+      <w:lvlJc w:val="left"/>
+      <w:pPr>
+        <w:ind w:left="4680" w:hanging="360"/>
+      </w:pPr>
+      <w:rPr>
+        <w:rFonts w:ascii="Wingdings" w:hAnsi="Wingdings" w:hint="default"/>
+      </w:rPr>
+    </w:lvl>
+    <w:lvl w:ilvl="6" w:tplc="04090001" w:tentative="1">
+      <w:start w:val="1"/>
+      <w:numFmt w:val="bullet"/>
+      <w:lvlText w:val=""/>
+      <w:lvlJc w:val="left"/>
+      <w:pPr>
+        <w:ind w:left="5400" w:hanging="360"/>
+      </w:pPr>
+      <w:rPr>
+        <w:rFonts w:ascii="Symbol" w:hAnsi="Symbol" w:hint="default"/>
+      </w:rPr>
+    </w:lvl>
+    <w:lvl w:ilvl="7" w:tplc="04090003" w:tentative="1">
+      <w:start w:val="1"/>
+      <w:numFmt w:val="bullet"/>
+      <w:lvlText w:val="o"/>
+      <w:lvlJc w:val="left"/>
+      <w:pPr>
+        <w:ind w:left="6120" w:hanging="360"/>
+      </w:pPr>
+      <w:rPr>
+        <w:rFonts w:ascii="Courier New" w:hAnsi="Courier New" w:cs="Courier New" w:hint="default"/>
+      </w:rPr>
+    </w:lvl>
+    <w:lvl w:ilvl="8" w:tplc="04090005" w:tentative="1">
+      <w:start w:val="1"/>
+      <w:numFmt w:val="bullet"/>
+      <w:lvlText w:val=""/>
+      <w:lvlJc w:val="left"/>
+      <w:pPr>
+        <w:ind w:left="6840" w:hanging="360"/>
+      </w:pPr>
+      <w:rPr>
+        <w:rFonts w:ascii="Wingdings" w:hAnsi="Wingdings" w:hint="default"/>
+      </w:rPr>
+    </w:lvl>
+  </w:abstractNum>
+  <w:abstractNum w:abstractNumId="3" w15:restartNumberingAfterBreak="0">
+    <w:nsid w:val="3A4D4A47"/>
+    <w:multiLevelType w:val="hybridMultilevel"/>
+    <w:tmpl w:val="9E244666"/>
+    <w:lvl w:ilvl="0" w:tplc="C3CA97EC">
+      <w:start w:val="1"/>
+      <w:numFmt w:val="decimal"/>
+      <w:lvlText w:val="%1."/>
+      <w:lvlJc w:val="left"/>
+      <w:pPr>
+        <w:ind w:left="1080" w:hanging="360"/>
+      </w:pPr>
+      <w:rPr>
+        <w:rFonts w:hint="default"/>
+      </w:rPr>
+    </w:lvl>
+    <w:lvl w:ilvl="1" w:tplc="04090019" w:tentative="1">
+      <w:start w:val="1"/>
+      <w:numFmt w:val="lowerLetter"/>
+      <w:lvlText w:val="%2."/>
+      <w:lvlJc w:val="left"/>
+      <w:pPr>
+        <w:ind w:left="1800" w:hanging="360"/>
+      </w:pPr>
+    </w:lvl>
+    <w:lvl w:ilvl="2" w:tplc="0409001B" w:tentative="1">
+      <w:start w:val="1"/>
+      <w:numFmt w:val="lowerRoman"/>
+      <w:lvlText w:val="%3."/>
+      <w:lvlJc w:val="right"/>
+      <w:pPr>
+        <w:ind w:left="2520" w:hanging="180"/>
+      </w:pPr>
+    </w:lvl>
+    <w:lvl w:ilvl="3" w:tplc="0409000F" w:tentative="1">
+      <w:start w:val="1"/>
+      <w:numFmt w:val="decimal"/>
+      <w:lvlText w:val="%4."/>
+      <w:lvlJc w:val="left"/>
+      <w:pPr>
+        <w:ind w:left="3240" w:hanging="360"/>
+      </w:pPr>
+    </w:lvl>
+    <w:lvl w:ilvl="4" w:tplc="04090019" w:tentative="1">
+      <w:start w:val="1"/>
+      <w:numFmt w:val="lowerLetter"/>
+      <w:lvlText w:val="%5."/>
+      <w:lvlJc w:val="left"/>
+      <w:pPr>
+        <w:ind w:left="3960" w:hanging="360"/>
+      </w:pPr>
+    </w:lvl>
+    <w:lvl w:ilvl="5" w:tplc="0409001B" w:tentative="1">
+      <w:start w:val="1"/>
+      <w:numFmt w:val="lowerRoman"/>
+      <w:lvlText w:val="%6."/>
+      <w:lvlJc w:val="right"/>
+      <w:pPr>
+        <w:ind w:left="4680" w:hanging="180"/>
+      </w:pPr>
+    </w:lvl>
+    <w:lvl w:ilvl="6" w:tplc="0409000F" w:tentative="1">
+      <w:start w:val="1"/>
+      <w:numFmt w:val="decimal"/>
+      <w:lvlText w:val="%7."/>
+      <w:lvlJc w:val="left"/>
+      <w:pPr>
+        <w:ind w:left="5400" w:hanging="360"/>
+      </w:pPr>
+    </w:lvl>
+    <w:lvl w:ilvl="7" w:tplc="04090019" w:tentative="1">
+      <w:start w:val="1"/>
+      <w:numFmt w:val="lowerLetter"/>
+      <w:lvlText w:val="%8."/>
+      <w:lvlJc w:val="left"/>
+      <w:pPr>
+        <w:ind w:left="6120" w:hanging="360"/>
+      </w:pPr>
+    </w:lvl>
+    <w:lvl w:ilvl="8" w:tplc="0409001B" w:tentative="1">
+      <w:start w:val="1"/>
+      <w:numFmt w:val="lowerRoman"/>
+      <w:lvlText w:val="%9."/>
+      <w:lvlJc w:val="right"/>
+      <w:pPr>
+        <w:ind w:left="6840" w:hanging="180"/>
+      </w:pPr>
+    </w:lvl>
+  </w:abstractNum>
+  <w:abstractNum w:abstractNumId="4" w15:restartNumberingAfterBreak="0">
+    <w:nsid w:val="71A46DE7"/>
+    <w:multiLevelType w:val="hybridMultilevel"/>
+    <w:tmpl w:val="9B1C0CA0"/>
+    <w:lvl w:ilvl="0" w:tplc="0409000F">
+      <w:start w:val="1"/>
+      <w:numFmt w:val="decimal"/>
+      <w:lvlText w:val="%1."/>
+      <w:lvlJc w:val="left"/>
+      <w:pPr>
+        <w:ind w:left="720" w:hanging="360"/>
+      </w:pPr>
+      <w:rPr>
+        <w:rFonts w:hint="default"/>
+      </w:rPr>
+    </w:lvl>
+    <w:lvl w:ilvl="1" w:tplc="04090019" w:tentative="1">
+      <w:start w:val="1"/>
+      <w:numFmt w:val="lowerLetter"/>
+      <w:lvlText w:val="%2."/>
+      <w:lvlJc w:val="left"/>
+      <w:pPr>
+        <w:ind w:left="1440" w:hanging="360"/>
+      </w:pPr>
+    </w:lvl>
+    <w:lvl w:ilvl="2" w:tplc="0409001B" w:tentative="1">
+      <w:start w:val="1"/>
+      <w:numFmt w:val="lowerRoman"/>
+      <w:lvlText w:val="%3."/>
+      <w:lvlJc w:val="right"/>
+      <w:pPr>
+        <w:ind w:left="2160" w:hanging="180"/>
+      </w:pPr>
+    </w:lvl>
+    <w:lvl w:ilvl="3" w:tplc="0409000F" w:tentative="1">
+      <w:start w:val="1"/>
+      <w:numFmt w:val="decimal"/>
+      <w:lvlText w:val="%4."/>
+      <w:lvlJc w:val="left"/>
+      <w:pPr>
+        <w:ind w:left="2880" w:hanging="360"/>
+      </w:pPr>
+    </w:lvl>
+    <w:lvl w:ilvl="4" w:tplc="04090019" w:tentative="1">
+      <w:start w:val="1"/>
+      <w:numFmt w:val="lowerLetter"/>
+      <w:lvlText w:val="%5."/>
+      <w:lvlJc w:val="left"/>
+      <w:pPr>
+        <w:ind w:left="3600" w:hanging="360"/>
+      </w:pPr>
+    </w:lvl>
+    <w:lvl w:ilvl="5" w:tplc="0409001B" w:tentative="1">
+      <w:start w:val="1"/>
+      <w:numFmt w:val="lowerRoman"/>
+      <w:lvlText w:val="%6."/>
+      <w:lvlJc w:val="right"/>
+      <w:pPr>
+        <w:ind w:left="4320" w:hanging="180"/>
+      </w:pPr>
+    </w:lvl>
+    <w:lvl w:ilvl="6" w:tplc="0409000F" w:tentative="1">
+      <w:start w:val="1"/>
+      <w:numFmt w:val="decimal"/>
+      <w:lvlText w:val="%7."/>
+      <w:lvlJc w:val="left"/>
+      <w:pPr>
+        <w:ind w:left="5040" w:hanging="360"/>
+      </w:pPr>
+    </w:lvl>
+    <w:lvl w:ilvl="7" w:tplc="04090019" w:tentative="1">
+      <w:start w:val="1"/>
+      <w:numFmt w:val="lowerLetter"/>
+      <w:lvlText w:val="%8."/>
+      <w:lvlJc w:val="left"/>
+      <w:pPr>
+        <w:ind w:left="5760" w:hanging="360"/>
+      </w:pPr>
+    </w:lvl>
+    <w:lvl w:ilvl="8" w:tplc="0409001B" w:tentative="1">
+      <w:start w:val="1"/>
+      <w:numFmt w:val="lowerRoman"/>
+      <w:lvlText w:val="%9."/>
+      <w:lvlJc w:val="right"/>
+      <w:pPr>
+        <w:ind w:left="6480" w:hanging="180"/>
+      </w:pPr>
+    </w:lvl>
+  </w:abstractNum>
   <w:num w:numId="1">
+    <w:abstractNumId w:val="1"/>
+  </w:num>
+  <w:num w:numId="2">
+    <w:abstractNumId w:val="4"/>
+  </w:num>
+  <w:num w:numId="3">
+    <w:abstractNumId w:val="2"/>
+  </w:num>
+  <w:num w:numId="4">
     <w:abstractNumId w:val="0"/>
+  </w:num>
+  <w:num w:numId="5">
+    <w:abstractNumId w:val="3"/>
   </w:num>
 </w:numbering>
 </file>
@@ -547,6 +1848,29 @@
       <w:contextualSpacing/>
     </w:pPr>
   </w:style>
+  <w:style w:type="character" w:styleId="Hyperlink">
+    <w:name w:val="Hyperlink"/>
+    <w:basedOn w:val="DefaultParagraphFont"/>
+    <w:uiPriority w:val="99"/>
+    <w:unhideWhenUsed/>
+    <w:rsid w:val="00946C3D"/>
+    <w:rPr>
+      <w:color w:val="0563C1" w:themeColor="hyperlink"/>
+      <w:u w:val="single"/>
+    </w:rPr>
+  </w:style>
+  <w:style w:type="character" w:styleId="UnresolvedMention">
+    <w:name w:val="Unresolved Mention"/>
+    <w:basedOn w:val="DefaultParagraphFont"/>
+    <w:uiPriority w:val="99"/>
+    <w:semiHidden/>
+    <w:unhideWhenUsed/>
+    <w:rsid w:val="00946C3D"/>
+    <w:rPr>
+      <w:color w:val="605E5C"/>
+      <w:shd w:val="clear" w:color="auto" w:fill="E1DFDD"/>
+    </w:rPr>
+  </w:style>
 </w:styles>
 </file>
 

</xml_diff>

<commit_message>
updated the report with graphs
</commit_message>
<xml_diff>
--- a/w1761265.docx
+++ b/w1761265.docx
@@ -3,19 +3,600 @@
 <w:document xmlns:wpc="http://schemas.microsoft.com/office/word/2010/wordprocessingCanvas" xmlns:cx="http://schemas.microsoft.com/office/drawing/2014/chartex" xmlns:cx1="http://schemas.microsoft.com/office/drawing/2015/9/8/chartex" xmlns:cx2="http://schemas.microsoft.com/office/drawing/2015/10/21/chartex" xmlns:cx3="http://schemas.microsoft.com/office/drawing/2016/5/9/chartex" xmlns:cx4="http://schemas.microsoft.com/office/drawing/2016/5/10/chartex" xmlns:cx5="http://schemas.microsoft.com/office/drawing/2016/5/11/chartex" xmlns:cx6="http://schemas.microsoft.com/office/drawing/2016/5/12/chartex" xmlns:cx7="http://schemas.microsoft.com/office/drawing/2016/5/13/chartex" xmlns:cx8="http://schemas.microsoft.com/office/drawing/2016/5/14/chartex" xmlns:mc="http://schemas.openxmlformats.org/markup-compatibility/2006" xmlns:aink="http://schemas.microsoft.com/office/drawing/2016/ink" xmlns:am3d="http://schemas.microsoft.com/office/drawing/2017/model3d" xmlns:o="urn:schemas-microsoft-com:office:office" xmlns:r="http://schemas.openxmlformats.org/officeDocument/2006/relationships" xmlns:m="http://schemas.openxmlformats.org/officeDocument/2006/math" xmlns:v="urn:schemas-microsoft-com:vml" xmlns:wp14="http://schemas.microsoft.com/office/word/2010/wordprocessingDrawing" xmlns:wp="http://schemas.openxmlformats.org/drawingml/2006/wordprocessingDrawing" xmlns:w10="urn:schemas-microsoft-com:office:word" xmlns:w="http://schemas.openxmlformats.org/wordprocessingml/2006/main" xmlns:w14="http://schemas.microsoft.com/office/word/2010/wordml" xmlns:w15="http://schemas.microsoft.com/office/word/2012/wordml" xmlns:w16cex="http://schemas.microsoft.com/office/word/2018/wordml/cex" xmlns:w16cid="http://schemas.microsoft.com/office/word/2016/wordml/cid" xmlns:w16="http://schemas.microsoft.com/office/word/2018/wordml" xmlns:w16se="http://schemas.microsoft.com/office/word/2015/wordml/symex" xmlns:wpg="http://schemas.microsoft.com/office/word/2010/wordprocessingGroup" xmlns:wpi="http://schemas.microsoft.com/office/word/2010/wordprocessingInk" xmlns:wne="http://schemas.microsoft.com/office/word/2006/wordml" xmlns:wps="http://schemas.microsoft.com/office/word/2010/wordprocessingShape" mc:Ignorable="w14 w15 w16se w16cid w16 w16cex wp14">
   <w:body>
     <w:p>
-      <w:pPr>
-        <w:rPr>
-          <w:b/>
-          <w:bCs/>
+      <w:r>
+        <w:rPr>
+          <w:rFonts w:ascii="Calibri" w:hAnsi="Calibri" w:cs="Calibri"/>
+          <w:noProof/>
+          <w:color w:val="000000"/>
+          <w:bdr w:val="none" w:sz="0" w:space="0" w:color="auto" w:frame="1"/>
+        </w:rPr>
+        <w:drawing>
+          <wp:inline distT="0" distB="0" distL="0" distR="0" wp14:anchorId="5241B76A" wp14:editId="265AAAAA">
+            <wp:extent cx="2181860" cy="474345"/>
+            <wp:effectExtent l="0" t="0" r="8890" b="1905"/>
+            <wp:docPr id="2" name="Picture 2"/>
+            <wp:cNvGraphicFramePr>
+              <a:graphicFrameLocks xmlns:a="http://schemas.openxmlformats.org/drawingml/2006/main" noChangeAspect="1"/>
+            </wp:cNvGraphicFramePr>
+            <a:graphic xmlns:a="http://schemas.openxmlformats.org/drawingml/2006/main">
+              <a:graphicData uri="http://schemas.openxmlformats.org/drawingml/2006/picture">
+                <pic:pic xmlns:pic="http://schemas.openxmlformats.org/drawingml/2006/picture">
+                  <pic:nvPicPr>
+                    <pic:cNvPr id="0" name="Picture 1"/>
+                    <pic:cNvPicPr>
+                      <a:picLocks noChangeAspect="1" noChangeArrowheads="1"/>
+                    </pic:cNvPicPr>
+                  </pic:nvPicPr>
+                  <pic:blipFill>
+                    <a:blip r:embed="rId5" cstate="print">
+                      <a:extLst>
+                        <a:ext uri="{28A0092B-C50C-407E-A947-70E740481C1C}">
+                          <a14:useLocalDpi xmlns:a14="http://schemas.microsoft.com/office/drawing/2010/main" val="0"/>
+                        </a:ext>
+                      </a:extLst>
+                    </a:blip>
+                    <a:srcRect/>
+                    <a:stretch>
+                      <a:fillRect/>
+                    </a:stretch>
+                  </pic:blipFill>
+                  <pic:spPr bwMode="auto">
+                    <a:xfrm>
+                      <a:off x="0" y="0"/>
+                      <a:ext cx="2181860" cy="474345"/>
+                    </a:xfrm>
+                    <a:prstGeom prst="rect">
+                      <a:avLst/>
+                    </a:prstGeom>
+                    <a:noFill/>
+                    <a:ln>
+                      <a:noFill/>
+                    </a:ln>
+                  </pic:spPr>
+                </pic:pic>
+              </a:graphicData>
+            </a:graphic>
+          </wp:inline>
+        </w:drawing>
+      </w:r>
+      <w:r>
+        <w:tab/>
+      </w:r>
+      <w:r>
+        <w:tab/>
+      </w:r>
+      <w:r>
+        <w:tab/>
+      </w:r>
+      <w:r>
+        <w:tab/>
+        <w:t xml:space="preserve">             </w:t>
+      </w:r>
+      <w:r>
+        <w:rPr>
+          <w:rFonts w:ascii="Calibri" w:hAnsi="Calibri" w:cs="Calibri"/>
+          <w:noProof/>
+          <w:color w:val="000000"/>
+          <w:bdr w:val="none" w:sz="0" w:space="0" w:color="auto" w:frame="1"/>
+        </w:rPr>
+        <w:drawing>
+          <wp:inline distT="0" distB="0" distL="0" distR="0" wp14:anchorId="42B30988" wp14:editId="6030DFF8">
+            <wp:extent cx="1620520" cy="648335"/>
+            <wp:effectExtent l="0" t="0" r="0" b="0"/>
+            <wp:docPr id="3" name="Picture 3"/>
+            <wp:cNvGraphicFramePr>
+              <a:graphicFrameLocks xmlns:a="http://schemas.openxmlformats.org/drawingml/2006/main" noChangeAspect="1"/>
+            </wp:cNvGraphicFramePr>
+            <a:graphic xmlns:a="http://schemas.openxmlformats.org/drawingml/2006/main">
+              <a:graphicData uri="http://schemas.openxmlformats.org/drawingml/2006/picture">
+                <pic:pic xmlns:pic="http://schemas.openxmlformats.org/drawingml/2006/picture">
+                  <pic:nvPicPr>
+                    <pic:cNvPr id="0" name="Picture 3"/>
+                    <pic:cNvPicPr>
+                      <a:picLocks noChangeAspect="1" noChangeArrowheads="1"/>
+                    </pic:cNvPicPr>
+                  </pic:nvPicPr>
+                  <pic:blipFill>
+                    <a:blip r:embed="rId6">
+                      <a:extLst>
+                        <a:ext uri="{28A0092B-C50C-407E-A947-70E740481C1C}">
+                          <a14:useLocalDpi xmlns:a14="http://schemas.microsoft.com/office/drawing/2010/main" val="0"/>
+                        </a:ext>
+                      </a:extLst>
+                    </a:blip>
+                    <a:srcRect/>
+                    <a:stretch>
+                      <a:fillRect/>
+                    </a:stretch>
+                  </pic:blipFill>
+                  <pic:spPr bwMode="auto">
+                    <a:xfrm>
+                      <a:off x="0" y="0"/>
+                      <a:ext cx="1620520" cy="648335"/>
+                    </a:xfrm>
+                    <a:prstGeom prst="rect">
+                      <a:avLst/>
+                    </a:prstGeom>
+                    <a:noFill/>
+                    <a:ln>
+                      <a:noFill/>
+                    </a:ln>
+                  </pic:spPr>
+                </pic:pic>
+              </a:graphicData>
+            </a:graphic>
+          </wp:inline>
+        </w:drawing>
+      </w:r>
+    </w:p>
+    <w:p/>
+    <w:p/>
+    <w:p>
+      <w:pPr>
+        <w:spacing w:line="240" w:lineRule="auto"/>
+        <w:jc w:val="center"/>
+        <w:rPr>
+          <w:rFonts w:ascii="Times New Roman" w:eastAsia="Times New Roman" w:hAnsi="Times New Roman" w:cs="Times New Roman"/>
+          <w:sz w:val="24"/>
+          <w:szCs w:val="24"/>
+        </w:rPr>
+      </w:pPr>
+      <w:r>
+        <w:rPr>
+          <w:rFonts w:ascii="Calibri" w:eastAsia="Times New Roman" w:hAnsi="Calibri" w:cs="Calibri"/>
+          <w:b/>
+          <w:bCs/>
+          <w:color w:val="000000"/>
+          <w:sz w:val="36"/>
+          <w:szCs w:val="36"/>
+        </w:rPr>
+        <w:t>I</w:t>
+      </w:r>
+      <w:r>
+        <w:rPr>
+          <w:rFonts w:ascii="Calibri" w:eastAsia="Times New Roman" w:hAnsi="Calibri" w:cs="Calibri"/>
+          <w:b/>
+          <w:bCs/>
+          <w:color w:val="000000"/>
+          <w:sz w:val="36"/>
+          <w:szCs w:val="36"/>
           <w:u w:val="single"/>
         </w:rPr>
-      </w:pPr>
-      <w:r>
-        <w:rPr>
-          <w:b/>
-          <w:bCs/>
+        <w:t>NFORMATICS INSTITUTE OF TECHNOLOGY</w:t>
+      </w:r>
+    </w:p>
+    <w:p>
+      <w:pPr>
+        <w:spacing w:line="240" w:lineRule="auto"/>
+        <w:jc w:val="center"/>
+        <w:rPr>
+          <w:rFonts w:ascii="Times New Roman" w:eastAsia="Times New Roman" w:hAnsi="Times New Roman" w:cs="Times New Roman"/>
+          <w:sz w:val="24"/>
+          <w:szCs w:val="24"/>
+        </w:rPr>
+      </w:pPr>
+      <w:r>
+        <w:rPr>
+          <w:rFonts w:ascii="Calibri" w:eastAsia="Times New Roman" w:hAnsi="Calibri" w:cs="Calibri"/>
+          <w:b/>
+          <w:bCs/>
+          <w:color w:val="000000"/>
+          <w:sz w:val="36"/>
+          <w:szCs w:val="36"/>
           <w:u w:val="single"/>
         </w:rPr>
+        <w:t>IN COLLABORATION WITH</w:t>
+      </w:r>
+    </w:p>
+    <w:p>
+      <w:pPr>
+        <w:spacing w:line="240" w:lineRule="auto"/>
+        <w:jc w:val="center"/>
+        <w:rPr>
+          <w:rFonts w:ascii="Times New Roman" w:eastAsia="Times New Roman" w:hAnsi="Times New Roman" w:cs="Times New Roman"/>
+          <w:sz w:val="24"/>
+          <w:szCs w:val="24"/>
+        </w:rPr>
+      </w:pPr>
+      <w:r>
+        <w:rPr>
+          <w:rFonts w:ascii="Calibri" w:eastAsia="Times New Roman" w:hAnsi="Calibri" w:cs="Calibri"/>
+          <w:b/>
+          <w:bCs/>
+          <w:color w:val="000000"/>
+          <w:sz w:val="36"/>
+          <w:szCs w:val="36"/>
+          <w:u w:val="single"/>
+        </w:rPr>
+        <w:t>UNIVERSITY OF WESTMINSTER (UOW)</w:t>
+      </w:r>
+    </w:p>
+    <w:p>
+      <w:pPr>
+        <w:spacing w:after="240" w:line="240" w:lineRule="auto"/>
+        <w:rPr>
+          <w:rFonts w:ascii="Times New Roman" w:eastAsia="Times New Roman" w:hAnsi="Times New Roman" w:cs="Times New Roman"/>
+          <w:sz w:val="24"/>
+          <w:szCs w:val="24"/>
+        </w:rPr>
+      </w:pPr>
+    </w:p>
+    <w:p>
+      <w:pPr>
+        <w:spacing w:line="240" w:lineRule="auto"/>
+        <w:jc w:val="center"/>
+        <w:rPr>
+          <w:rFonts w:ascii="Times New Roman" w:eastAsia="Times New Roman" w:hAnsi="Times New Roman" w:cs="Times New Roman"/>
+          <w:sz w:val="24"/>
+          <w:szCs w:val="24"/>
+        </w:rPr>
+      </w:pPr>
+      <w:r>
+        <w:rPr>
+          <w:rFonts w:ascii="Calibri" w:eastAsia="Times New Roman" w:hAnsi="Calibri" w:cs="Calibri"/>
+          <w:b/>
+          <w:bCs/>
+          <w:color w:val="000000"/>
+          <w:sz w:val="36"/>
+          <w:szCs w:val="36"/>
+        </w:rPr>
+        <w:t>B.Eng. (Hons) Software Engineering</w:t>
+      </w:r>
+    </w:p>
+    <w:p>
+      <w:pPr>
+        <w:spacing w:after="240" w:line="240" w:lineRule="auto"/>
+        <w:rPr>
+          <w:rFonts w:ascii="Times New Roman" w:eastAsia="Times New Roman" w:hAnsi="Times New Roman" w:cs="Times New Roman"/>
+          <w:sz w:val="24"/>
+          <w:szCs w:val="24"/>
+        </w:rPr>
+      </w:pPr>
+    </w:p>
+    <w:p>
+      <w:pPr>
+        <w:shd w:val="clear" w:color="auto" w:fill="FFFFFF"/>
+        <w:spacing w:after="0" w:line="240" w:lineRule="auto"/>
+        <w:jc w:val="center"/>
+        <w:rPr>
+          <w:rFonts w:ascii="Times New Roman" w:eastAsia="Times New Roman" w:hAnsi="Times New Roman" w:cs="Times New Roman"/>
+          <w:sz w:val="24"/>
+          <w:szCs w:val="24"/>
+        </w:rPr>
+      </w:pPr>
+      <w:r>
+        <w:rPr>
+          <w:rFonts w:ascii="Calibri" w:eastAsia="Times New Roman" w:hAnsi="Calibri" w:cs="Calibri"/>
+          <w:b/>
+          <w:bCs/>
+          <w:color w:val="262626"/>
+          <w:sz w:val="40"/>
+          <w:szCs w:val="40"/>
+        </w:rPr>
+        <w:t>5DATA001C.2</w:t>
+      </w:r>
+      <w:r>
+        <w:rPr>
+          <w:rFonts w:ascii="Calibri" w:eastAsia="Times New Roman" w:hAnsi="Calibri" w:cs="Calibri"/>
+          <w:b/>
+          <w:bCs/>
+          <w:color w:val="262626"/>
+          <w:sz w:val="40"/>
+          <w:szCs w:val="40"/>
+        </w:rPr>
+        <w:t xml:space="preserve"> – M</w:t>
+      </w:r>
+      <w:r>
+        <w:rPr>
+          <w:rFonts w:ascii="Calibri" w:eastAsia="Times New Roman" w:hAnsi="Calibri" w:cs="Calibri"/>
+          <w:b/>
+          <w:bCs/>
+          <w:color w:val="262626"/>
+          <w:sz w:val="40"/>
+          <w:szCs w:val="40"/>
+        </w:rPr>
+        <w:t>achine Learning and Data Mining</w:t>
+      </w:r>
+    </w:p>
+    <w:p>
+      <w:pPr>
+        <w:shd w:val="clear" w:color="auto" w:fill="FFFFFF"/>
+        <w:spacing w:after="0" w:line="240" w:lineRule="auto"/>
+        <w:rPr>
+          <w:rFonts w:ascii="Times New Roman" w:eastAsia="Times New Roman" w:hAnsi="Times New Roman" w:cs="Times New Roman"/>
+          <w:sz w:val="24"/>
+          <w:szCs w:val="24"/>
+        </w:rPr>
+      </w:pPr>
+      <w:r>
+        <w:rPr>
+          <w:rFonts w:ascii="Times New Roman" w:eastAsia="Times New Roman" w:hAnsi="Times New Roman" w:cs="Times New Roman"/>
+          <w:sz w:val="24"/>
+          <w:szCs w:val="24"/>
+        </w:rPr>
+        <w:t> </w:t>
+      </w:r>
+    </w:p>
+    <w:p>
+      <w:pPr>
+        <w:spacing w:line="240" w:lineRule="auto"/>
+        <w:jc w:val="center"/>
+        <w:rPr>
+          <w:rFonts w:ascii="Times New Roman" w:eastAsia="Times New Roman" w:hAnsi="Times New Roman" w:cs="Times New Roman"/>
+          <w:sz w:val="24"/>
+          <w:szCs w:val="24"/>
+        </w:rPr>
+      </w:pPr>
+      <w:r>
+        <w:rPr>
+          <w:rFonts w:ascii="Calibri" w:eastAsia="Times New Roman" w:hAnsi="Calibri" w:cs="Calibri"/>
+          <w:b/>
+          <w:bCs/>
+          <w:color w:val="000000"/>
+          <w:sz w:val="36"/>
+          <w:szCs w:val="36"/>
+        </w:rPr>
+        <w:t xml:space="preserve">Module Leader: </w:t>
+      </w:r>
+      <w:r>
+        <w:rPr>
+          <w:rFonts w:ascii="Calibri" w:eastAsia="Times New Roman" w:hAnsi="Calibri" w:cs="Calibri"/>
+          <w:b/>
+          <w:bCs/>
+          <w:color w:val="000000"/>
+          <w:sz w:val="36"/>
+          <w:szCs w:val="36"/>
+        </w:rPr>
+        <w:t xml:space="preserve">Achala </w:t>
+      </w:r>
+      <w:proofErr w:type="spellStart"/>
+      <w:r>
+        <w:rPr>
+          <w:rFonts w:ascii="Calibri" w:eastAsia="Times New Roman" w:hAnsi="Calibri" w:cs="Calibri"/>
+          <w:b/>
+          <w:bCs/>
+          <w:color w:val="000000"/>
+          <w:sz w:val="36"/>
+          <w:szCs w:val="36"/>
+        </w:rPr>
+        <w:t>Aponso</w:t>
+      </w:r>
+      <w:proofErr w:type="spellEnd"/>
+    </w:p>
+    <w:p>
+      <w:pPr>
+        <w:spacing w:line="240" w:lineRule="auto"/>
+        <w:jc w:val="center"/>
+        <w:rPr>
+          <w:rFonts w:ascii="Calibri" w:eastAsia="Times New Roman" w:hAnsi="Calibri" w:cs="Calibri"/>
+          <w:color w:val="000000"/>
+          <w:sz w:val="36"/>
+          <w:szCs w:val="36"/>
+        </w:rPr>
+      </w:pPr>
+      <w:r>
+        <w:rPr>
+          <w:rFonts w:ascii="Calibri" w:eastAsia="Times New Roman" w:hAnsi="Calibri" w:cs="Calibri"/>
+          <w:color w:val="000000"/>
+          <w:sz w:val="36"/>
+          <w:szCs w:val="36"/>
+        </w:rPr>
+        <w:t>Coursework 01</w:t>
+      </w:r>
+    </w:p>
+    <w:p>
+      <w:pPr>
+        <w:spacing w:line="240" w:lineRule="auto"/>
+        <w:jc w:val="center"/>
+        <w:rPr>
+          <w:rFonts w:ascii="Times New Roman" w:eastAsia="Times New Roman" w:hAnsi="Times New Roman" w:cs="Times New Roman"/>
+          <w:sz w:val="24"/>
+          <w:szCs w:val="24"/>
+        </w:rPr>
+      </w:pPr>
+      <w:r>
+        <w:rPr>
+          <w:rFonts w:ascii="Calibri" w:eastAsia="Times New Roman" w:hAnsi="Calibri" w:cs="Calibri"/>
+          <w:color w:val="000000"/>
+          <w:sz w:val="36"/>
+          <w:szCs w:val="36"/>
+        </w:rPr>
+        <w:t xml:space="preserve"> 2021</w:t>
+      </w:r>
+    </w:p>
+    <w:p>
+      <w:pPr>
+        <w:rPr>
+          <w:b/>
+          <w:bCs/>
+          <w:u w:val="single"/>
+        </w:rPr>
+      </w:pPr>
+    </w:p>
+    <w:p>
+      <w:pPr>
+        <w:rPr>
+          <w:b/>
+          <w:bCs/>
+          <w:u w:val="single"/>
+        </w:rPr>
+      </w:pPr>
+    </w:p>
+    <w:p>
+      <w:pPr>
+        <w:rPr>
+          <w:b/>
+          <w:bCs/>
+          <w:u w:val="single"/>
+        </w:rPr>
+      </w:pPr>
+    </w:p>
+    <w:p>
+      <w:pPr>
+        <w:rPr>
+          <w:b/>
+          <w:bCs/>
+          <w:u w:val="single"/>
+        </w:rPr>
+      </w:pPr>
+    </w:p>
+    <w:p>
+      <w:pPr>
+        <w:rPr>
+          <w:b/>
+          <w:bCs/>
+          <w:u w:val="single"/>
+        </w:rPr>
+      </w:pPr>
+    </w:p>
+    <w:p>
+      <w:pPr>
+        <w:spacing w:after="0" w:line="240" w:lineRule="auto"/>
+        <w:rPr>
+          <w:rFonts w:ascii="Times New Roman" w:eastAsia="Times New Roman" w:hAnsi="Times New Roman" w:cs="Times New Roman"/>
+          <w:sz w:val="24"/>
+          <w:szCs w:val="24"/>
+        </w:rPr>
+      </w:pPr>
+      <w:r>
+        <w:rPr>
+          <w:rFonts w:ascii="Times New Roman" w:eastAsia="Times New Roman" w:hAnsi="Times New Roman" w:cs="Times New Roman"/>
+          <w:sz w:val="24"/>
+          <w:szCs w:val="24"/>
+        </w:rPr>
+        <w:pict w14:anchorId="40983647">
+          <v:rect id="_x0000_i1029" style="width:0;height:1.5pt" o:hralign="center" o:hrstd="t" o:hr="t" fillcolor="#a0a0a0" stroked="f"/>
+        </w:pict>
+      </w:r>
+    </w:p>
+    <w:p>
+      <w:pPr>
+        <w:rPr>
+          <w:b/>
+          <w:bCs/>
+          <w:u w:val="single"/>
+        </w:rPr>
+      </w:pPr>
+    </w:p>
+    <w:p>
+      <w:pPr>
+        <w:spacing w:line="240" w:lineRule="auto"/>
+        <w:rPr>
+          <w:rFonts w:ascii="Times New Roman" w:eastAsia="Times New Roman" w:hAnsi="Times New Roman" w:cs="Times New Roman"/>
+          <w:sz w:val="24"/>
+          <w:szCs w:val="24"/>
+        </w:rPr>
+      </w:pPr>
+      <w:r>
+        <w:rPr>
+          <w:rFonts w:ascii="Calibri" w:eastAsia="Times New Roman" w:hAnsi="Calibri" w:cs="Calibri"/>
+          <w:b/>
+          <w:bCs/>
+          <w:color w:val="000000"/>
+          <w:sz w:val="26"/>
+          <w:szCs w:val="26"/>
+        </w:rPr>
+        <w:t>UOW ID:</w:t>
+      </w:r>
+      <w:r>
+        <w:rPr>
+          <w:rFonts w:ascii="Calibri" w:eastAsia="Times New Roman" w:hAnsi="Calibri" w:cs="Calibri"/>
+          <w:color w:val="000000"/>
+          <w:sz w:val="26"/>
+          <w:szCs w:val="26"/>
+        </w:rPr>
+        <w:t xml:space="preserve"> w1761265</w:t>
+      </w:r>
+    </w:p>
+    <w:p>
+      <w:pPr>
+        <w:spacing w:line="240" w:lineRule="auto"/>
+        <w:rPr>
+          <w:rFonts w:ascii="Times New Roman" w:eastAsia="Times New Roman" w:hAnsi="Times New Roman" w:cs="Times New Roman"/>
+          <w:sz w:val="24"/>
+          <w:szCs w:val="24"/>
+        </w:rPr>
+      </w:pPr>
+      <w:r>
+        <w:rPr>
+          <w:rFonts w:ascii="Calibri" w:eastAsia="Times New Roman" w:hAnsi="Calibri" w:cs="Calibri"/>
+          <w:b/>
+          <w:bCs/>
+          <w:color w:val="000000"/>
+          <w:sz w:val="26"/>
+          <w:szCs w:val="26"/>
+        </w:rPr>
+        <w:t>Student ID:</w:t>
+      </w:r>
+      <w:r>
+        <w:rPr>
+          <w:rFonts w:ascii="Calibri" w:eastAsia="Times New Roman" w:hAnsi="Calibri" w:cs="Calibri"/>
+          <w:color w:val="000000"/>
+          <w:sz w:val="26"/>
+          <w:szCs w:val="26"/>
+        </w:rPr>
+        <w:t xml:space="preserve"> 2019281</w:t>
+      </w:r>
+    </w:p>
+    <w:p>
+      <w:pPr>
+        <w:rPr>
+          <w:b/>
+          <w:bCs/>
+          <w:u w:val="single"/>
+        </w:rPr>
+      </w:pPr>
+      <w:r>
+        <w:rPr>
+          <w:rFonts w:ascii="Calibri" w:eastAsia="Times New Roman" w:hAnsi="Calibri" w:cs="Calibri"/>
+          <w:b/>
+          <w:bCs/>
+          <w:color w:val="000000"/>
+          <w:sz w:val="26"/>
+          <w:szCs w:val="26"/>
+        </w:rPr>
+        <w:t>Student Full Name</w:t>
+      </w:r>
+      <w:r>
+        <w:rPr>
+          <w:rFonts w:ascii="Calibri" w:eastAsia="Times New Roman" w:hAnsi="Calibri" w:cs="Calibri"/>
+          <w:color w:val="000000"/>
+          <w:sz w:val="26"/>
+          <w:szCs w:val="26"/>
+        </w:rPr>
+        <w:t>: Mohammed Nazhim Kalam</w:t>
+      </w:r>
+    </w:p>
+    <w:p>
+      <w:pPr>
+        <w:rPr>
+          <w:b/>
+          <w:bCs/>
+          <w:u w:val="single"/>
+        </w:rPr>
+      </w:pPr>
+    </w:p>
+    <w:p>
+      <w:pPr>
+        <w:rPr>
+          <w:b/>
+          <w:bCs/>
+          <w:color w:val="0070C0"/>
+          <w:sz w:val="24"/>
+          <w:szCs w:val="24"/>
+          <w:u w:val="single"/>
+        </w:rPr>
+      </w:pPr>
+      <w:r>
+        <w:rPr>
+          <w:b/>
+          <w:bCs/>
+          <w:color w:val="0070C0"/>
+          <w:sz w:val="24"/>
+          <w:szCs w:val="24"/>
+          <w:u w:val="single"/>
+        </w:rPr>
+        <w:lastRenderedPageBreak/>
         <w:t>CLUSTERING PART</w:t>
       </w:r>
     </w:p>
@@ -34,17 +615,11 @@
         </w:rPr>
       </w:pPr>
       <w:r>
-        <w:t xml:space="preserve">Discussion of the </w:t>
-      </w:r>
-      <w:r>
-        <w:rPr>
-          <w:b/>
-          <w:bCs/>
-        </w:rPr>
-        <w:t>methodologies</w:t>
-      </w:r>
-      <w:r>
-        <w:t xml:space="preserve"> used in </w:t>
+        <w:rPr>
+          <w:b/>
+          <w:bCs/>
+        </w:rPr>
+        <w:t xml:space="preserve">Discussion of the methodologies used in </w:t>
       </w:r>
       <w:r>
         <w:rPr>
@@ -68,11 +643,23 @@
     <w:p>
       <w:pPr>
         <w:pStyle w:val="ListParagraph"/>
+        <w:rPr>
+          <w:b/>
+          <w:bCs/>
+          <w:i/>
+          <w:iCs/>
+        </w:rPr>
+      </w:pPr>
+    </w:p>
+    <w:p>
+      <w:pPr>
+        <w:pStyle w:val="ListParagraph"/>
         <w:numPr>
           <w:ilvl w:val="0"/>
           <w:numId w:val="4"/>
         </w:numPr>
         <w:spacing w:line="360" w:lineRule="auto"/>
+        <w:jc w:val="both"/>
       </w:pPr>
       <w:r>
         <w:t>Since</w:t>
@@ -112,6 +699,7 @@
           <w:numId w:val="4"/>
         </w:numPr>
         <w:spacing w:line="360" w:lineRule="auto"/>
+        <w:jc w:val="both"/>
       </w:pPr>
       <w:r>
         <w:t xml:space="preserve">Having a large number of dimensions will learn to the </w:t>
@@ -135,6 +723,7 @@
           <w:numId w:val="4"/>
         </w:numPr>
         <w:spacing w:line="360" w:lineRule="auto"/>
+        <w:jc w:val="both"/>
       </w:pPr>
       <w:r>
         <w:rPr>
@@ -158,6 +747,7 @@
           <w:numId w:val="4"/>
         </w:numPr>
         <w:spacing w:line="360" w:lineRule="auto"/>
+        <w:jc w:val="both"/>
       </w:pPr>
       <w:r>
         <w:t xml:space="preserve">To solve this problem only we have to perform </w:t>
@@ -181,6 +771,7 @@
           <w:numId w:val="4"/>
         </w:numPr>
         <w:spacing w:line="360" w:lineRule="auto"/>
+        <w:jc w:val="both"/>
       </w:pPr>
       <w:r>
         <w:rPr>
@@ -201,6 +792,7 @@
           <w:numId w:val="4"/>
         </w:numPr>
         <w:spacing w:line="360" w:lineRule="auto"/>
+        <w:jc w:val="both"/>
       </w:pPr>
       <w:r>
         <w:t xml:space="preserve">Therefore, using PCA we can convert </w:t>
@@ -260,6 +852,7 @@
           <w:ilvl w:val="0"/>
           <w:numId w:val="4"/>
         </w:numPr>
+        <w:jc w:val="both"/>
       </w:pPr>
       <w:r>
         <w:rPr>
@@ -279,6 +872,7 @@
           <w:ilvl w:val="0"/>
           <w:numId w:val="4"/>
         </w:numPr>
+        <w:jc w:val="both"/>
       </w:pPr>
       <w:r>
         <w:t xml:space="preserve">When the PCA algorithm is applied it produces something called as the </w:t>
@@ -301,6 +895,7 @@
           <w:ilvl w:val="0"/>
           <w:numId w:val="4"/>
         </w:numPr>
+        <w:jc w:val="both"/>
       </w:pPr>
       <w:r>
         <w:t xml:space="preserve">The aim of the PCA algorithm is to </w:t>
@@ -325,19 +920,17 @@
           <w:ilvl w:val="0"/>
           <w:numId w:val="6"/>
         </w:numPr>
-      </w:pPr>
-      <w:r>
-        <w:t xml:space="preserve">What is </w:t>
-      </w:r>
-      <w:r>
-        <w:rPr>
-          <w:b/>
-          <w:bCs/>
-        </w:rPr>
-        <w:t>Scaling</w:t>
-      </w:r>
-      <w:r>
-        <w:t xml:space="preserve"> and why do we need them?</w:t>
+        <w:rPr>
+          <w:b/>
+          <w:bCs/>
+        </w:rPr>
+      </w:pPr>
+      <w:r>
+        <w:rPr>
+          <w:b/>
+          <w:bCs/>
+        </w:rPr>
+        <w:t>What is Scaling and why do we need them?</w:t>
       </w:r>
     </w:p>
     <w:p>
@@ -347,6 +940,7 @@
           <w:ilvl w:val="0"/>
           <w:numId w:val="4"/>
         </w:numPr>
+        <w:jc w:val="both"/>
       </w:pPr>
       <w:r>
         <w:t xml:space="preserve">Scaling or feature scaling is a technique which is used to standardize the data into a fixed range scale. In other </w:t>
@@ -367,6 +961,7 @@
           <w:ilvl w:val="0"/>
           <w:numId w:val="4"/>
         </w:numPr>
+        <w:jc w:val="both"/>
       </w:pPr>
       <w:r>
         <w:t xml:space="preserve">If we don’t standardize or scale our data, then we </w:t>
@@ -383,11 +978,13 @@
     <w:p>
       <w:pPr>
         <w:pStyle w:val="ListParagraph"/>
-      </w:pPr>
-    </w:p>
-    <w:p>
-      <w:pPr>
-        <w:pStyle w:val="ListParagraph"/>
+        <w:jc w:val="both"/>
+      </w:pPr>
+    </w:p>
+    <w:p>
+      <w:pPr>
+        <w:pStyle w:val="ListParagraph"/>
+        <w:jc w:val="both"/>
       </w:pPr>
       <w:proofErr w:type="spellStart"/>
       <w:proofErr w:type="gramStart"/>
@@ -433,20 +1030,17 @@
           <w:ilvl w:val="0"/>
           <w:numId w:val="6"/>
         </w:numPr>
-      </w:pPr>
-      <w:r>
-        <w:lastRenderedPageBreak/>
-        <w:t xml:space="preserve">What are </w:t>
-      </w:r>
-      <w:r>
-        <w:rPr>
-          <w:b/>
-          <w:bCs/>
-        </w:rPr>
-        <w:t>outliers</w:t>
-      </w:r>
-      <w:r>
-        <w:t>?</w:t>
+        <w:rPr>
+          <w:b/>
+          <w:bCs/>
+        </w:rPr>
+      </w:pPr>
+      <w:r>
+        <w:rPr>
+          <w:b/>
+          <w:bCs/>
+        </w:rPr>
+        <w:t>What are outliers?</w:t>
       </w:r>
     </w:p>
     <w:p>
@@ -456,6 +1050,7 @@
           <w:ilvl w:val="0"/>
           <w:numId w:val="4"/>
         </w:numPr>
+        <w:jc w:val="both"/>
       </w:pPr>
       <w:r>
         <w:t xml:space="preserve">Data points or data values which are completely out of the range from what its expected to be in are called outliers. In other </w:t>
@@ -476,9 +1071,18 @@
           <w:ilvl w:val="0"/>
           <w:numId w:val="4"/>
         </w:numPr>
-      </w:pPr>
-      <w:r>
-        <w:t>Example, lets consider heights of student and there are 2 outliers present here which is 1ft and 8ft. (We know that in general there are no students with the height of 1ft or 8ft so these are outliers)</w:t>
+        <w:jc w:val="both"/>
+      </w:pPr>
+      <w:r>
+        <w:t xml:space="preserve">Example, </w:t>
+      </w:r>
+      <w:proofErr w:type="spellStart"/>
+      <w:r>
+        <w:t>lets</w:t>
+      </w:r>
+      <w:proofErr w:type="spellEnd"/>
+      <w:r>
+        <w:t xml:space="preserve"> consider heights of student and there are 2 outliers present here which is 1ft and 8ft. (We know that in general there are no students with the height of 1ft or 8ft so these are outliers)</w:t>
       </w:r>
     </w:p>
     <w:p>
@@ -529,19 +1133,17 @@
           <w:ilvl w:val="0"/>
           <w:numId w:val="6"/>
         </w:numPr>
-      </w:pPr>
-      <w:r>
-        <w:t xml:space="preserve">Why do we need to </w:t>
-      </w:r>
-      <w:r>
-        <w:rPr>
-          <w:b/>
-          <w:bCs/>
-        </w:rPr>
-        <w:t>remove outliers</w:t>
-      </w:r>
-      <w:r>
-        <w:t xml:space="preserve"> from our dataset?</w:t>
+        <w:rPr>
+          <w:b/>
+          <w:bCs/>
+        </w:rPr>
+      </w:pPr>
+      <w:r>
+        <w:rPr>
+          <w:b/>
+          <w:bCs/>
+        </w:rPr>
+        <w:t>Why do we need to remove outliers from our dataset?</w:t>
       </w:r>
     </w:p>
     <w:p>
@@ -551,6 +1153,7 @@
           <w:ilvl w:val="0"/>
           <w:numId w:val="4"/>
         </w:numPr>
+        <w:jc w:val="both"/>
       </w:pPr>
       <w:r>
         <w:t>The presence of an outlier can affect the accuracy of the model we create. This is because the data is not clean. With clean data only we can a better accuracy model.</w:t>
@@ -563,6 +1166,7 @@
           <w:ilvl w:val="0"/>
           <w:numId w:val="4"/>
         </w:numPr>
+        <w:jc w:val="both"/>
       </w:pPr>
       <w:r>
         <w:t>Hence, we have to remove outliers when working with the data.</w:t>
@@ -580,19 +1184,17 @@
           <w:ilvl w:val="0"/>
           <w:numId w:val="6"/>
         </w:numPr>
-      </w:pPr>
-      <w:r>
-        <w:t xml:space="preserve">How </w:t>
-      </w:r>
-      <w:r>
-        <w:rPr>
-          <w:b/>
-          <w:bCs/>
-        </w:rPr>
-        <w:t>can we find out if there are outliers</w:t>
-      </w:r>
-      <w:r>
-        <w:t xml:space="preserve"> in our dataset?</w:t>
+        <w:rPr>
+          <w:b/>
+          <w:bCs/>
+        </w:rPr>
+      </w:pPr>
+      <w:r>
+        <w:rPr>
+          <w:b/>
+          <w:bCs/>
+        </w:rPr>
+        <w:t>How can we find out if there are outliers in our dataset?</w:t>
       </w:r>
     </w:p>
     <w:p>
@@ -602,6 +1204,7 @@
           <w:ilvl w:val="0"/>
           <w:numId w:val="4"/>
         </w:numPr>
+        <w:jc w:val="both"/>
       </w:pPr>
       <w:r>
         <w:t>By drawing up a box plot for each feature of your dataset, you will be able to find data points which go above the maximum range and data points going below the minimum range and these are the outliers and has to be removed.</w:t>
@@ -619,29 +1222,17 @@
           <w:ilvl w:val="0"/>
           <w:numId w:val="6"/>
         </w:numPr>
-      </w:pPr>
-      <w:r>
-        <w:t xml:space="preserve">Explain how the </w:t>
-      </w:r>
-      <w:r>
-        <w:rPr>
-          <w:b/>
-          <w:bCs/>
-        </w:rPr>
-        <w:t>Order of scaling</w:t>
-      </w:r>
-      <w:r>
-        <w:t xml:space="preserve"> and </w:t>
-      </w:r>
-      <w:r>
-        <w:rPr>
-          <w:b/>
-          <w:bCs/>
-        </w:rPr>
-        <w:t>outlier removal</w:t>
-      </w:r>
-      <w:r>
-        <w:t xml:space="preserve"> is important?</w:t>
+        <w:rPr>
+          <w:b/>
+          <w:bCs/>
+        </w:rPr>
+      </w:pPr>
+      <w:r>
+        <w:rPr>
+          <w:b/>
+          <w:bCs/>
+        </w:rPr>
+        <w:t>Explain how the Order of scaling and outlier removal is important?</w:t>
       </w:r>
     </w:p>
     <w:p>
@@ -651,6 +1242,7 @@
           <w:ilvl w:val="0"/>
           <w:numId w:val="4"/>
         </w:numPr>
+        <w:jc w:val="both"/>
       </w:pPr>
       <w:r>
         <w:t>We have to first remove the outliers from the dataset before scaling the dataset.</w:t>
@@ -663,6 +1255,7 @@
           <w:ilvl w:val="0"/>
           <w:numId w:val="4"/>
         </w:numPr>
+        <w:jc w:val="both"/>
       </w:pPr>
       <w:r>
         <w:t>If we don’t perform outlier removal before normalizing the data, then the dataset won’t be efficient enough for the modal to predict, this is because the resulting data won’t be properly standardized therefore you may end up getting different variables/columns having different standard deviations which is a problem.</w:t>
@@ -676,8 +1269,16 @@
           <w:ilvl w:val="0"/>
           <w:numId w:val="6"/>
         </w:numPr>
-      </w:pPr>
-      <w:r>
+        <w:rPr>
+          <w:b/>
+          <w:bCs/>
+        </w:rPr>
+      </w:pPr>
+      <w:r>
+        <w:rPr>
+          <w:b/>
+          <w:bCs/>
+        </w:rPr>
         <w:t>Briefly explain the meaning of:</w:t>
       </w:r>
     </w:p>
@@ -959,19 +1560,17 @@
           <w:numId w:val="6"/>
         </w:numPr>
         <w:spacing w:line="360" w:lineRule="auto"/>
-      </w:pPr>
-      <w:r>
-        <w:t xml:space="preserve">Results and Discussion using the </w:t>
-      </w:r>
-      <w:r>
-        <w:rPr>
-          <w:b/>
-          <w:bCs/>
-        </w:rPr>
-        <w:t>Confusion matrix</w:t>
-      </w:r>
-      <w:r>
-        <w:t xml:space="preserve"> with respect to the calculation for the accuracy/recall and precision matrices.</w:t>
+        <w:rPr>
+          <w:b/>
+          <w:bCs/>
+        </w:rPr>
+      </w:pPr>
+      <w:r>
+        <w:rPr>
+          <w:b/>
+          <w:bCs/>
+        </w:rPr>
+        <w:t>Results and Discussion using the Confusion matrix with respect to the calculation for the accuracy/recall and precision matrices.</w:t>
       </w:r>
     </w:p>
     <w:p>
@@ -1042,6 +1641,7 @@
         <w:pStyle w:val="ListParagraph"/>
         <w:spacing w:line="360" w:lineRule="auto"/>
         <w:ind w:left="1080"/>
+        <w:jc w:val="both"/>
       </w:pPr>
     </w:p>
     <w:p>
@@ -1052,6 +1652,7 @@
           <w:numId w:val="3"/>
         </w:numPr>
         <w:spacing w:line="360" w:lineRule="auto"/>
+        <w:jc w:val="both"/>
       </w:pPr>
       <w:r>
         <w:t xml:space="preserve">I now manually created an elbow method to compute the best number of </w:t>
@@ -1116,16 +1717,7 @@
         <w:spacing w:line="360" w:lineRule="auto"/>
       </w:pPr>
       <w:r>
-        <w:t>3</w:t>
-      </w:r>
-      <w:r>
-        <w:t xml:space="preserve"> Cluster (Accuracy: </w:t>
-      </w:r>
-      <w:r>
-        <w:t>30.0</w:t>
-      </w:r>
-      <w:r>
-        <w:t>%)</w:t>
+        <w:t>3 Cluster (Accuracy: 30.0%)</w:t>
       </w:r>
     </w:p>
     <w:p>
@@ -1138,16 +1730,7 @@
         <w:spacing w:line="360" w:lineRule="auto"/>
       </w:pPr>
       <w:r>
-        <w:t>4</w:t>
-      </w:r>
-      <w:r>
-        <w:t xml:space="preserve"> Cluster (Accuracy: </w:t>
-      </w:r>
-      <w:r>
-        <w:t>13.7</w:t>
-      </w:r>
-      <w:r>
-        <w:t>%)</w:t>
+        <w:t>4 Cluster (Accuracy: 13.7%)</w:t>
       </w:r>
     </w:p>
     <w:p>
@@ -1160,16 +1743,7 @@
         <w:spacing w:line="360" w:lineRule="auto"/>
       </w:pPr>
       <w:r>
-        <w:t>5</w:t>
-      </w:r>
-      <w:r>
-        <w:t xml:space="preserve"> Cluster (Accuracy: </w:t>
-      </w:r>
-      <w:r>
-        <w:t>23.7</w:t>
-      </w:r>
-      <w:r>
-        <w:t>%)</w:t>
+        <w:t>5 Cluster (Accuracy: 23.7%)</w:t>
       </w:r>
     </w:p>
     <w:p>
@@ -1182,16 +1756,7 @@
         <w:spacing w:line="360" w:lineRule="auto"/>
       </w:pPr>
       <w:r>
-        <w:t>6</w:t>
-      </w:r>
-      <w:r>
-        <w:t xml:space="preserve"> Cluster (Accuracy: </w:t>
-      </w:r>
-      <w:r>
-        <w:t>9.9</w:t>
-      </w:r>
-      <w:r>
-        <w:t>%)</w:t>
+        <w:t>6 Cluster (Accuracy: 9.9%)</w:t>
       </w:r>
     </w:p>
     <w:p>
@@ -1204,16 +1769,7 @@
         <w:spacing w:line="360" w:lineRule="auto"/>
       </w:pPr>
       <w:r>
-        <w:t>7</w:t>
-      </w:r>
-      <w:r>
-        <w:t xml:space="preserve"> Cluster (Accuracy: </w:t>
-      </w:r>
-      <w:r>
-        <w:t>12.9</w:t>
-      </w:r>
-      <w:r>
-        <w:t>%)</w:t>
+        <w:t>7 Cluster (Accuracy: 12.9%)</w:t>
       </w:r>
     </w:p>
     <w:p>
@@ -1227,16 +1783,7 @@
       </w:pPr>
       <w:r>
         <w:lastRenderedPageBreak/>
-        <w:t>8</w:t>
-      </w:r>
-      <w:r>
-        <w:t xml:space="preserve"> Cluster (Accuracy: </w:t>
-      </w:r>
-      <w:r>
-        <w:t>12.9</w:t>
-      </w:r>
-      <w:r>
-        <w:t>%)</w:t>
+        <w:t>8 Cluster (Accuracy: 12.9%)</w:t>
       </w:r>
     </w:p>
     <w:p>
@@ -1249,16 +1796,7 @@
         <w:spacing w:line="360" w:lineRule="auto"/>
       </w:pPr>
       <w:r>
-        <w:t>9</w:t>
-      </w:r>
-      <w:r>
-        <w:t xml:space="preserve"> Cluster (Accuracy: </w:t>
-      </w:r>
-      <w:r>
-        <w:t>7.3</w:t>
-      </w:r>
-      <w:r>
-        <w:t>%)</w:t>
+        <w:t>9 Cluster (Accuracy: 7.3%)</w:t>
       </w:r>
     </w:p>
     <w:p>
@@ -1271,16 +1809,7 @@
         <w:spacing w:line="360" w:lineRule="auto"/>
       </w:pPr>
       <w:r>
-        <w:t>10</w:t>
-      </w:r>
-      <w:r>
-        <w:t xml:space="preserve"> Cluster (Accuracy: </w:t>
-      </w:r>
-      <w:r>
-        <w:t>8.1</w:t>
-      </w:r>
-      <w:r>
-        <w:t>%)</w:t>
+        <w:t>10 Cluster (Accuracy: 8.1%)</w:t>
       </w:r>
     </w:p>
     <w:p>
@@ -1340,7 +1869,7 @@
                     </pic:cNvPicPr>
                   </pic:nvPicPr>
                   <pic:blipFill>
-                    <a:blip r:embed="rId5">
+                    <a:blip r:embed="rId7">
                       <a:extLst>
                         <a:ext uri="{28A0092B-C50C-407E-A947-70E740481C1C}">
                           <a14:useLocalDpi xmlns:a14="http://schemas.microsoft.com/office/drawing/2010/main" val="0"/>
@@ -1374,6 +1903,273 @@
     </w:p>
     <w:p>
       <w:pPr>
+        <w:spacing w:line="360" w:lineRule="auto"/>
+      </w:pPr>
+    </w:p>
+    <w:p>
+      <w:pPr>
+        <w:pStyle w:val="ListParagraph"/>
+        <w:numPr>
+          <w:ilvl w:val="0"/>
+          <w:numId w:val="6"/>
+        </w:numPr>
+        <w:spacing w:line="360" w:lineRule="auto"/>
+        <w:rPr>
+          <w:b/>
+          <w:bCs/>
+        </w:rPr>
+      </w:pPr>
+      <w:r>
+        <w:rPr>
+          <w:b/>
+          <w:bCs/>
+        </w:rPr>
+        <w:t>The following are graphs obtained and its respective description about the graph</w:t>
+      </w:r>
+    </w:p>
+    <w:p>
+      <w:pPr>
+        <w:pStyle w:val="ListParagraph"/>
+        <w:spacing w:line="360" w:lineRule="auto"/>
+        <w:jc w:val="center"/>
+        <w:rPr>
+          <w:b/>
+          <w:bCs/>
+        </w:rPr>
+      </w:pPr>
+      <w:r>
+        <w:rPr>
+          <w:b/>
+          <w:bCs/>
+          <w:noProof/>
+        </w:rPr>
+        <w:drawing>
+          <wp:inline distT="0" distB="0" distL="0" distR="0" wp14:anchorId="16ED3B34" wp14:editId="262EE7E8">
+            <wp:extent cx="4467828" cy="1942222"/>
+            <wp:effectExtent l="0" t="0" r="0" b="1270"/>
+            <wp:docPr id="5" name="Picture 5"/>
+            <wp:cNvGraphicFramePr>
+              <a:graphicFrameLocks xmlns:a="http://schemas.openxmlformats.org/drawingml/2006/main" noChangeAspect="1"/>
+            </wp:cNvGraphicFramePr>
+            <a:graphic xmlns:a="http://schemas.openxmlformats.org/drawingml/2006/main">
+              <a:graphicData uri="http://schemas.openxmlformats.org/drawingml/2006/picture">
+                <pic:pic xmlns:pic="http://schemas.openxmlformats.org/drawingml/2006/picture">
+                  <pic:nvPicPr>
+                    <pic:cNvPr id="0" name="Picture 8"/>
+                    <pic:cNvPicPr>
+                      <a:picLocks noChangeAspect="1" noChangeArrowheads="1"/>
+                    </pic:cNvPicPr>
+                  </pic:nvPicPr>
+                  <pic:blipFill>
+                    <a:blip r:embed="rId8" cstate="print">
+                      <a:extLst>
+                        <a:ext uri="{28A0092B-C50C-407E-A947-70E740481C1C}">
+                          <a14:useLocalDpi xmlns:a14="http://schemas.microsoft.com/office/drawing/2010/main" val="0"/>
+                        </a:ext>
+                      </a:extLst>
+                    </a:blip>
+                    <a:srcRect/>
+                    <a:stretch>
+                      <a:fillRect/>
+                    </a:stretch>
+                  </pic:blipFill>
+                  <pic:spPr bwMode="auto">
+                    <a:xfrm>
+                      <a:off x="0" y="0"/>
+                      <a:ext cx="4498569" cy="1955586"/>
+                    </a:xfrm>
+                    <a:prstGeom prst="rect">
+                      <a:avLst/>
+                    </a:prstGeom>
+                    <a:noFill/>
+                    <a:ln>
+                      <a:noFill/>
+                    </a:ln>
+                  </pic:spPr>
+                </pic:pic>
+              </a:graphicData>
+            </a:graphic>
+          </wp:inline>
+        </w:drawing>
+      </w:r>
+    </w:p>
+    <w:p>
+      <w:pPr>
+        <w:pStyle w:val="ListParagraph"/>
+        <w:numPr>
+          <w:ilvl w:val="0"/>
+          <w:numId w:val="7"/>
+        </w:numPr>
+        <w:spacing w:line="360" w:lineRule="auto"/>
+      </w:pPr>
+      <w:r>
+        <w:t>Here is an example of where outliers are detected (the 3 dots on the top represents the outliers which has to be removed)</w:t>
+      </w:r>
+    </w:p>
+    <w:p>
+      <w:pPr>
+        <w:pStyle w:val="ListParagraph"/>
+        <w:spacing w:line="360" w:lineRule="auto"/>
+        <w:ind w:left="1440"/>
+        <w:jc w:val="center"/>
+      </w:pPr>
+      <w:r>
+        <w:rPr>
+          <w:noProof/>
+        </w:rPr>
+        <w:drawing>
+          <wp:inline distT="0" distB="0" distL="0" distR="0" wp14:anchorId="16962A23" wp14:editId="572830A3">
+            <wp:extent cx="4265271" cy="1774410"/>
+            <wp:effectExtent l="0" t="0" r="2540" b="0"/>
+            <wp:docPr id="6" name="Picture 6"/>
+            <wp:cNvGraphicFramePr>
+              <a:graphicFrameLocks xmlns:a="http://schemas.openxmlformats.org/drawingml/2006/main" noChangeAspect="1"/>
+            </wp:cNvGraphicFramePr>
+            <a:graphic xmlns:a="http://schemas.openxmlformats.org/drawingml/2006/main">
+              <a:graphicData uri="http://schemas.openxmlformats.org/drawingml/2006/picture">
+                <pic:pic xmlns:pic="http://schemas.openxmlformats.org/drawingml/2006/picture">
+                  <pic:nvPicPr>
+                    <pic:cNvPr id="0" name="Picture 9"/>
+                    <pic:cNvPicPr>
+                      <a:picLocks noChangeAspect="1" noChangeArrowheads="1"/>
+                    </pic:cNvPicPr>
+                  </pic:nvPicPr>
+                  <pic:blipFill>
+                    <a:blip r:embed="rId9" cstate="print">
+                      <a:extLst>
+                        <a:ext uri="{28A0092B-C50C-407E-A947-70E740481C1C}">
+                          <a14:useLocalDpi xmlns:a14="http://schemas.microsoft.com/office/drawing/2010/main" val="0"/>
+                        </a:ext>
+                      </a:extLst>
+                    </a:blip>
+                    <a:srcRect/>
+                    <a:stretch>
+                      <a:fillRect/>
+                    </a:stretch>
+                  </pic:blipFill>
+                  <pic:spPr bwMode="auto">
+                    <a:xfrm>
+                      <a:off x="0" y="0"/>
+                      <a:ext cx="4303789" cy="1790434"/>
+                    </a:xfrm>
+                    <a:prstGeom prst="rect">
+                      <a:avLst/>
+                    </a:prstGeom>
+                    <a:noFill/>
+                    <a:ln>
+                      <a:noFill/>
+                    </a:ln>
+                  </pic:spPr>
+                </pic:pic>
+              </a:graphicData>
+            </a:graphic>
+          </wp:inline>
+        </w:drawing>
+      </w:r>
+    </w:p>
+    <w:p>
+      <w:pPr>
+        <w:pStyle w:val="ListParagraph"/>
+        <w:numPr>
+          <w:ilvl w:val="0"/>
+          <w:numId w:val="7"/>
+        </w:numPr>
+        <w:spacing w:line="360" w:lineRule="auto"/>
+      </w:pPr>
+      <w:r>
+        <w:t>After removing the outliers from the boxplot, this is a clean representation of the valid data points in the range.</w:t>
+      </w:r>
+    </w:p>
+    <w:p>
+      <w:pPr>
+        <w:pStyle w:val="ListParagraph"/>
+        <w:spacing w:line="360" w:lineRule="auto"/>
+        <w:ind w:left="1440"/>
+      </w:pPr>
+    </w:p>
+    <w:p>
+      <w:pPr>
+        <w:pStyle w:val="ListParagraph"/>
+        <w:spacing w:line="360" w:lineRule="auto"/>
+        <w:ind w:left="1440"/>
+        <w:jc w:val="center"/>
+      </w:pPr>
+      <w:r>
+        <w:rPr>
+          <w:noProof/>
+        </w:rPr>
+        <w:drawing>
+          <wp:inline distT="0" distB="0" distL="0" distR="0" wp14:anchorId="573D9330" wp14:editId="002055AC">
+            <wp:extent cx="4381018" cy="2139883"/>
+            <wp:effectExtent l="0" t="0" r="635" b="0"/>
+            <wp:docPr id="7" name="Picture 7"/>
+            <wp:cNvGraphicFramePr>
+              <a:graphicFrameLocks xmlns:a="http://schemas.openxmlformats.org/drawingml/2006/main" noChangeAspect="1"/>
+            </wp:cNvGraphicFramePr>
+            <a:graphic xmlns:a="http://schemas.openxmlformats.org/drawingml/2006/main">
+              <a:graphicData uri="http://schemas.openxmlformats.org/drawingml/2006/picture">
+                <pic:pic xmlns:pic="http://schemas.openxmlformats.org/drawingml/2006/picture">
+                  <pic:nvPicPr>
+                    <pic:cNvPr id="0" name="Picture 10"/>
+                    <pic:cNvPicPr>
+                      <a:picLocks noChangeAspect="1" noChangeArrowheads="1"/>
+                    </pic:cNvPicPr>
+                  </pic:nvPicPr>
+                  <pic:blipFill>
+                    <a:blip r:embed="rId10" cstate="print">
+                      <a:extLst>
+                        <a:ext uri="{28A0092B-C50C-407E-A947-70E740481C1C}">
+                          <a14:useLocalDpi xmlns:a14="http://schemas.microsoft.com/office/drawing/2010/main" val="0"/>
+                        </a:ext>
+                      </a:extLst>
+                    </a:blip>
+                    <a:srcRect/>
+                    <a:stretch>
+                      <a:fillRect/>
+                    </a:stretch>
+                  </pic:blipFill>
+                  <pic:spPr bwMode="auto">
+                    <a:xfrm>
+                      <a:off x="0" y="0"/>
+                      <a:ext cx="4417525" cy="2157715"/>
+                    </a:xfrm>
+                    <a:prstGeom prst="rect">
+                      <a:avLst/>
+                    </a:prstGeom>
+                    <a:noFill/>
+                    <a:ln>
+                      <a:noFill/>
+                    </a:ln>
+                  </pic:spPr>
+                </pic:pic>
+              </a:graphicData>
+            </a:graphic>
+          </wp:inline>
+        </w:drawing>
+      </w:r>
+    </w:p>
+    <w:p>
+      <w:pPr>
+        <w:pStyle w:val="ListParagraph"/>
+        <w:numPr>
+          <w:ilvl w:val="0"/>
+          <w:numId w:val="7"/>
+        </w:numPr>
+        <w:spacing w:line="360" w:lineRule="auto"/>
+        <w:jc w:val="both"/>
+      </w:pPr>
+      <w:r>
+        <w:t xml:space="preserve">Plotting the PCA data to find the best number of Principal Components to be taken. Using the elbow method of the plot above we can get the number of components which explains 85% or greater of the variation (BEST SET of components to take in this case the first 4 components are the best because it covers the </w:t>
+      </w:r>
+      <w:r>
+        <w:t>greatest area of the graph</w:t>
+      </w:r>
+      <w:r>
+        <w:t>)</w:t>
+      </w:r>
+    </w:p>
+    <w:p>
+      <w:pPr>
         <w:pStyle w:val="ListParagraph"/>
         <w:spacing w:line="360" w:lineRule="auto"/>
         <w:ind w:left="1080"/>
@@ -1385,6 +2181,388 @@
         <w:spacing w:line="360" w:lineRule="auto"/>
         <w:ind w:left="1080"/>
       </w:pPr>
+    </w:p>
+    <w:p>
+      <w:pPr>
+        <w:pStyle w:val="ListParagraph"/>
+        <w:spacing w:line="360" w:lineRule="auto"/>
+        <w:ind w:left="1080"/>
+        <w:jc w:val="center"/>
+      </w:pPr>
+      <w:r>
+        <w:rPr>
+          <w:noProof/>
+        </w:rPr>
+        <w:drawing>
+          <wp:inline distT="0" distB="0" distL="0" distR="0" wp14:anchorId="78A62E60" wp14:editId="42334590">
+            <wp:extent cx="4311569" cy="2256354"/>
+            <wp:effectExtent l="0" t="0" r="0" b="0"/>
+            <wp:docPr id="8" name="Picture 8"/>
+            <wp:cNvGraphicFramePr>
+              <a:graphicFrameLocks xmlns:a="http://schemas.openxmlformats.org/drawingml/2006/main" noChangeAspect="1"/>
+            </wp:cNvGraphicFramePr>
+            <a:graphic xmlns:a="http://schemas.openxmlformats.org/drawingml/2006/main">
+              <a:graphicData uri="http://schemas.openxmlformats.org/drawingml/2006/picture">
+                <pic:pic xmlns:pic="http://schemas.openxmlformats.org/drawingml/2006/picture">
+                  <pic:nvPicPr>
+                    <pic:cNvPr id="0" name="Picture 11"/>
+                    <pic:cNvPicPr>
+                      <a:picLocks noChangeAspect="1" noChangeArrowheads="1"/>
+                    </pic:cNvPicPr>
+                  </pic:nvPicPr>
+                  <pic:blipFill>
+                    <a:blip r:embed="rId11" cstate="print">
+                      <a:extLst>
+                        <a:ext uri="{28A0092B-C50C-407E-A947-70E740481C1C}">
+                          <a14:useLocalDpi xmlns:a14="http://schemas.microsoft.com/office/drawing/2010/main" val="0"/>
+                        </a:ext>
+                      </a:extLst>
+                    </a:blip>
+                    <a:srcRect/>
+                    <a:stretch>
+                      <a:fillRect/>
+                    </a:stretch>
+                  </pic:blipFill>
+                  <pic:spPr bwMode="auto">
+                    <a:xfrm>
+                      <a:off x="0" y="0"/>
+                      <a:ext cx="4330663" cy="2266347"/>
+                    </a:xfrm>
+                    <a:prstGeom prst="rect">
+                      <a:avLst/>
+                    </a:prstGeom>
+                    <a:noFill/>
+                    <a:ln>
+                      <a:noFill/>
+                    </a:ln>
+                  </pic:spPr>
+                </pic:pic>
+              </a:graphicData>
+            </a:graphic>
+          </wp:inline>
+        </w:drawing>
+      </w:r>
+    </w:p>
+    <w:p>
+      <w:pPr>
+        <w:pStyle w:val="ListParagraph"/>
+        <w:numPr>
+          <w:ilvl w:val="0"/>
+          <w:numId w:val="7"/>
+        </w:numPr>
+        <w:spacing w:line="360" w:lineRule="auto"/>
+      </w:pPr>
+      <w:r>
+        <w:t xml:space="preserve">Using the automated tools to find the best number of centroids (using the </w:t>
+      </w:r>
+      <w:r>
+        <w:t>ELBOW</w:t>
+      </w:r>
+      <w:r>
+        <w:t xml:space="preserve"> method)</w:t>
+      </w:r>
+    </w:p>
+    <w:p>
+      <w:pPr>
+        <w:pStyle w:val="ListParagraph"/>
+        <w:spacing w:line="360" w:lineRule="auto"/>
+        <w:ind w:left="1440"/>
+      </w:pPr>
+    </w:p>
+    <w:p>
+      <w:pPr>
+        <w:pStyle w:val="ListParagraph"/>
+        <w:spacing w:line="360" w:lineRule="auto"/>
+        <w:ind w:left="1440"/>
+        <w:jc w:val="center"/>
+      </w:pPr>
+      <w:r>
+        <w:rPr>
+          <w:noProof/>
+        </w:rPr>
+        <w:lastRenderedPageBreak/>
+        <w:drawing>
+          <wp:inline distT="0" distB="0" distL="0" distR="0" wp14:anchorId="01BCF659" wp14:editId="4876BEDB">
+            <wp:extent cx="4161099" cy="2134867"/>
+            <wp:effectExtent l="0" t="0" r="0" b="0"/>
+            <wp:docPr id="9" name="Picture 9"/>
+            <wp:cNvGraphicFramePr>
+              <a:graphicFrameLocks xmlns:a="http://schemas.openxmlformats.org/drawingml/2006/main" noChangeAspect="1"/>
+            </wp:cNvGraphicFramePr>
+            <a:graphic xmlns:a="http://schemas.openxmlformats.org/drawingml/2006/main">
+              <a:graphicData uri="http://schemas.openxmlformats.org/drawingml/2006/picture">
+                <pic:pic xmlns:pic="http://schemas.openxmlformats.org/drawingml/2006/picture">
+                  <pic:nvPicPr>
+                    <pic:cNvPr id="0" name="Picture 12"/>
+                    <pic:cNvPicPr>
+                      <a:picLocks noChangeAspect="1" noChangeArrowheads="1"/>
+                    </pic:cNvPicPr>
+                  </pic:nvPicPr>
+                  <pic:blipFill>
+                    <a:blip r:embed="rId12" cstate="print">
+                      <a:extLst>
+                        <a:ext uri="{28A0092B-C50C-407E-A947-70E740481C1C}">
+                          <a14:useLocalDpi xmlns:a14="http://schemas.microsoft.com/office/drawing/2010/main" val="0"/>
+                        </a:ext>
+                      </a:extLst>
+                    </a:blip>
+                    <a:srcRect/>
+                    <a:stretch>
+                      <a:fillRect/>
+                    </a:stretch>
+                  </pic:blipFill>
+                  <pic:spPr bwMode="auto">
+                    <a:xfrm>
+                      <a:off x="0" y="0"/>
+                      <a:ext cx="4175597" cy="2142305"/>
+                    </a:xfrm>
+                    <a:prstGeom prst="rect">
+                      <a:avLst/>
+                    </a:prstGeom>
+                    <a:noFill/>
+                    <a:ln>
+                      <a:noFill/>
+                    </a:ln>
+                  </pic:spPr>
+                </pic:pic>
+              </a:graphicData>
+            </a:graphic>
+          </wp:inline>
+        </w:drawing>
+      </w:r>
+    </w:p>
+    <w:p>
+      <w:pPr>
+        <w:pStyle w:val="ListParagraph"/>
+        <w:numPr>
+          <w:ilvl w:val="0"/>
+          <w:numId w:val="7"/>
+        </w:numPr>
+        <w:spacing w:line="360" w:lineRule="auto"/>
+      </w:pPr>
+      <w:r>
+        <w:t xml:space="preserve">Using the automated tools to find the best number of centroids (using the </w:t>
+      </w:r>
+      <w:r>
+        <w:t>SILHOUETTE</w:t>
+      </w:r>
+      <w:r>
+        <w:t xml:space="preserve"> </w:t>
+      </w:r>
+      <w:r>
+        <w:t>method)</w:t>
+      </w:r>
+    </w:p>
+    <w:p>
+      <w:pPr>
+        <w:pStyle w:val="ListParagraph"/>
+        <w:spacing w:line="360" w:lineRule="auto"/>
+        <w:ind w:left="1080"/>
+      </w:pPr>
+    </w:p>
+    <w:p>
+      <w:pPr>
+        <w:pStyle w:val="ListParagraph"/>
+        <w:spacing w:line="360" w:lineRule="auto"/>
+        <w:ind w:left="1080"/>
+      </w:pPr>
+    </w:p>
+    <w:p>
+      <w:pPr>
+        <w:pStyle w:val="ListParagraph"/>
+        <w:spacing w:line="360" w:lineRule="auto"/>
+        <w:ind w:left="1080"/>
+        <w:jc w:val="center"/>
+      </w:pPr>
+      <w:r>
+        <w:rPr>
+          <w:noProof/>
+        </w:rPr>
+        <w:drawing>
+          <wp:inline distT="0" distB="0" distL="0" distR="0" wp14:anchorId="66241F62" wp14:editId="5D80A650">
+            <wp:extent cx="4485190" cy="2347214"/>
+            <wp:effectExtent l="0" t="0" r="0" b="0"/>
+            <wp:docPr id="10" name="Picture 10"/>
+            <wp:cNvGraphicFramePr>
+              <a:graphicFrameLocks xmlns:a="http://schemas.openxmlformats.org/drawingml/2006/main" noChangeAspect="1"/>
+            </wp:cNvGraphicFramePr>
+            <a:graphic xmlns:a="http://schemas.openxmlformats.org/drawingml/2006/main">
+              <a:graphicData uri="http://schemas.openxmlformats.org/drawingml/2006/picture">
+                <pic:pic xmlns:pic="http://schemas.openxmlformats.org/drawingml/2006/picture">
+                  <pic:nvPicPr>
+                    <pic:cNvPr id="0" name="Picture 13"/>
+                    <pic:cNvPicPr>
+                      <a:picLocks noChangeAspect="1" noChangeArrowheads="1"/>
+                    </pic:cNvPicPr>
+                  </pic:nvPicPr>
+                  <pic:blipFill>
+                    <a:blip r:embed="rId13" cstate="print">
+                      <a:extLst>
+                        <a:ext uri="{28A0092B-C50C-407E-A947-70E740481C1C}">
+                          <a14:useLocalDpi xmlns:a14="http://schemas.microsoft.com/office/drawing/2010/main" val="0"/>
+                        </a:ext>
+                      </a:extLst>
+                    </a:blip>
+                    <a:srcRect/>
+                    <a:stretch>
+                      <a:fillRect/>
+                    </a:stretch>
+                  </pic:blipFill>
+                  <pic:spPr bwMode="auto">
+                    <a:xfrm>
+                      <a:off x="0" y="0"/>
+                      <a:ext cx="4500792" cy="2355379"/>
+                    </a:xfrm>
+                    <a:prstGeom prst="rect">
+                      <a:avLst/>
+                    </a:prstGeom>
+                    <a:noFill/>
+                    <a:ln>
+                      <a:noFill/>
+                    </a:ln>
+                  </pic:spPr>
+                </pic:pic>
+              </a:graphicData>
+            </a:graphic>
+          </wp:inline>
+        </w:drawing>
+      </w:r>
+    </w:p>
+    <w:p>
+      <w:pPr>
+        <w:pStyle w:val="ListParagraph"/>
+        <w:spacing w:line="360" w:lineRule="auto"/>
+        <w:ind w:left="1080"/>
+      </w:pPr>
+    </w:p>
+    <w:p>
+      <w:pPr>
+        <w:pStyle w:val="ListParagraph"/>
+        <w:numPr>
+          <w:ilvl w:val="0"/>
+          <w:numId w:val="7"/>
+        </w:numPr>
+        <w:spacing w:line="360" w:lineRule="auto"/>
+      </w:pPr>
+      <w:r>
+        <w:t xml:space="preserve">Using the automated tools to find the best number of centroids (using the </w:t>
+      </w:r>
+      <w:r>
+        <w:t xml:space="preserve">GAP </w:t>
+      </w:r>
+      <w:r>
+        <w:t>STATISTIC</w:t>
+      </w:r>
+      <w:r>
+        <w:t xml:space="preserve"> method)</w:t>
+      </w:r>
+    </w:p>
+    <w:p>
+      <w:pPr>
+        <w:pStyle w:val="ListParagraph"/>
+        <w:spacing w:line="360" w:lineRule="auto"/>
+        <w:ind w:left="1440"/>
+      </w:pPr>
+    </w:p>
+    <w:p>
+      <w:pPr>
+        <w:pStyle w:val="ListParagraph"/>
+        <w:spacing w:line="360" w:lineRule="auto"/>
+        <w:ind w:left="1080"/>
+        <w:jc w:val="center"/>
+      </w:pPr>
+      <w:r>
+        <w:rPr>
+          <w:noProof/>
+        </w:rPr>
+        <w:lastRenderedPageBreak/>
+        <w:drawing>
+          <wp:inline distT="0" distB="0" distL="0" distR="0" wp14:anchorId="5AA1C0E6" wp14:editId="49ACEC3F">
+            <wp:extent cx="4399045" cy="2193403"/>
+            <wp:effectExtent l="0" t="0" r="1905" b="0"/>
+            <wp:docPr id="11" name="Picture 11"/>
+            <wp:cNvGraphicFramePr>
+              <a:graphicFrameLocks xmlns:a="http://schemas.openxmlformats.org/drawingml/2006/main" noChangeAspect="1"/>
+            </wp:cNvGraphicFramePr>
+            <a:graphic xmlns:a="http://schemas.openxmlformats.org/drawingml/2006/main">
+              <a:graphicData uri="http://schemas.openxmlformats.org/drawingml/2006/picture">
+                <pic:pic xmlns:pic="http://schemas.openxmlformats.org/drawingml/2006/picture">
+                  <pic:nvPicPr>
+                    <pic:cNvPr id="0" name="Picture 14"/>
+                    <pic:cNvPicPr>
+                      <a:picLocks noChangeAspect="1" noChangeArrowheads="1"/>
+                    </pic:cNvPicPr>
+                  </pic:nvPicPr>
+                  <pic:blipFill>
+                    <a:blip r:embed="rId14" cstate="print">
+                      <a:extLst>
+                        <a:ext uri="{28A0092B-C50C-407E-A947-70E740481C1C}">
+                          <a14:useLocalDpi xmlns:a14="http://schemas.microsoft.com/office/drawing/2010/main" val="0"/>
+                        </a:ext>
+                      </a:extLst>
+                    </a:blip>
+                    <a:srcRect/>
+                    <a:stretch>
+                      <a:fillRect/>
+                    </a:stretch>
+                  </pic:blipFill>
+                  <pic:spPr bwMode="auto">
+                    <a:xfrm>
+                      <a:off x="0" y="0"/>
+                      <a:ext cx="4408971" cy="2198352"/>
+                    </a:xfrm>
+                    <a:prstGeom prst="rect">
+                      <a:avLst/>
+                    </a:prstGeom>
+                    <a:noFill/>
+                    <a:ln>
+                      <a:noFill/>
+                    </a:ln>
+                  </pic:spPr>
+                </pic:pic>
+              </a:graphicData>
+            </a:graphic>
+          </wp:inline>
+        </w:drawing>
+      </w:r>
+    </w:p>
+    <w:p>
+      <w:pPr>
+        <w:pStyle w:val="ListParagraph"/>
+        <w:spacing w:line="360" w:lineRule="auto"/>
+        <w:ind w:left="1080"/>
+      </w:pPr>
+    </w:p>
+    <w:p>
+      <w:pPr>
+        <w:pStyle w:val="ListParagraph"/>
+        <w:numPr>
+          <w:ilvl w:val="0"/>
+          <w:numId w:val="7"/>
+        </w:numPr>
+        <w:spacing w:line="360" w:lineRule="auto"/>
+      </w:pPr>
+      <w:r>
+        <w:t xml:space="preserve">Using the </w:t>
+      </w:r>
+      <w:r>
+        <w:t>manual</w:t>
+      </w:r>
+      <w:r>
+        <w:t xml:space="preserve"> </w:t>
+      </w:r>
+      <w:r>
+        <w:t>method</w:t>
+      </w:r>
+      <w:r>
+        <w:t xml:space="preserve"> to find the best number of centroids (using the </w:t>
+      </w:r>
+      <w:r>
+        <w:t>ELBOW</w:t>
+      </w:r>
+      <w:r>
+        <w:t xml:space="preserve"> method)</w:t>
+      </w:r>
     </w:p>
     <w:p>
       <w:pPr>
@@ -1547,7 +2725,7 @@
       <w:pPr>
         <w:spacing w:line="360" w:lineRule="auto"/>
       </w:pPr>
-      <w:hyperlink r:id="rId6" w:history="1">
+      <w:hyperlink r:id="rId15" w:history="1">
         <w:r>
           <w:rPr>
             <w:rStyle w:val="Hyperlink"/>
@@ -1560,7 +2738,7 @@
       <w:pPr>
         <w:spacing w:line="360" w:lineRule="auto"/>
       </w:pPr>
-      <w:hyperlink r:id="rId7" w:anchor=":~:text=The%20very%20purpose%20of%20applying,them%20out%20from%20further%20analysis.&amp;text=So%20it%20is%20good%20to%20do%20the%20dimension%20reduction%20wherever%20possible" w:history="1">
+      <w:hyperlink r:id="rId16" w:anchor=":~:text=The%20very%20purpose%20of%20applying,them%20out%20from%20further%20analysis.&amp;text=So%20it%20is%20good%20to%20do%20the%20dimension%20reduction%20wherever%20possible" w:history="1">
         <w:r>
           <w:rPr>
             <w:rStyle w:val="Hyperlink"/>
@@ -1581,7 +2759,7 @@
       <w:pPr>
         <w:spacing w:line="360" w:lineRule="auto"/>
       </w:pPr>
-      <w:hyperlink r:id="rId8" w:anchor=":~:text=Principal%20Component%20Analysis%20is%20an,dimensionality%20reduction%20in%20machine%20learning.&amp;text=The%20PCA%20algorithm%20is%20based,Eigenvalues%20and%20Eigen%20factors" w:history="1">
+      <w:hyperlink r:id="rId17" w:anchor=":~:text=Principal%20Component%20Analysis%20is%20an,dimensionality%20reduction%20in%20machine%20learning.&amp;text=The%20PCA%20algorithm%20is%20based,Eigenvalues%20and%20Eigen%20factors" w:history="1">
         <w:r>
           <w:rPr>
             <w:rStyle w:val="Hyperlink"/>
@@ -2788,6 +3966,22 @@
       <w:shd w:val="clear" w:color="auto" w:fill="E1DFDD"/>
     </w:rPr>
   </w:style>
+  <w:style w:type="paragraph" w:styleId="NormalWeb">
+    <w:name w:val="Normal (Web)"/>
+    <w:basedOn w:val="Normal"/>
+    <w:uiPriority w:val="99"/>
+    <w:semiHidden/>
+    <w:unhideWhenUsed/>
+    <w:rsid w:val="00541157"/>
+    <w:pPr>
+      <w:spacing w:before="100" w:beforeAutospacing="1" w:after="100" w:afterAutospacing="1" w:line="240" w:lineRule="auto"/>
+    </w:pPr>
+    <w:rPr>
+      <w:rFonts w:ascii="Times New Roman" w:eastAsia="Times New Roman" w:hAnsi="Times New Roman" w:cs="Times New Roman"/>
+      <w:sz w:val="24"/>
+      <w:szCs w:val="24"/>
+    </w:rPr>
+  </w:style>
 </w:styles>
 </file>
 

</xml_diff>

<commit_message>
updated the report with the KMeans Clustering code
</commit_message>
<xml_diff>
--- a/w1761265.docx
+++ b/w1761265.docx
@@ -3905,6 +3905,4284 @@
     </w:p>
     <w:p>
       <w:pPr>
+        <w:spacing w:line="360" w:lineRule="auto"/>
+      </w:pPr>
+    </w:p>
+    <w:p>
+      <w:pPr>
+        <w:spacing w:line="360" w:lineRule="auto"/>
+      </w:pPr>
+    </w:p>
+    <w:p>
+      <w:pPr>
+        <w:spacing w:line="360" w:lineRule="auto"/>
+      </w:pPr>
+    </w:p>
+    <w:p>
+      <w:pPr>
+        <w:spacing w:line="360" w:lineRule="auto"/>
+      </w:pPr>
+    </w:p>
+    <w:p>
+      <w:pPr>
+        <w:spacing w:line="360" w:lineRule="auto"/>
+      </w:pPr>
+    </w:p>
+    <w:p>
+      <w:pPr>
+        <w:spacing w:line="360" w:lineRule="auto"/>
+      </w:pPr>
+    </w:p>
+    <w:p>
+      <w:pPr>
+        <w:spacing w:line="360" w:lineRule="auto"/>
+      </w:pPr>
+    </w:p>
+    <w:p>
+      <w:pPr>
+        <w:spacing w:line="360" w:lineRule="auto"/>
+      </w:pPr>
+    </w:p>
+    <w:p>
+      <w:pPr>
+        <w:spacing w:line="360" w:lineRule="auto"/>
+      </w:pPr>
+    </w:p>
+    <w:p>
+      <w:pPr>
+        <w:spacing w:line="360" w:lineRule="auto"/>
+      </w:pPr>
+    </w:p>
+    <w:p>
+      <w:pPr>
+        <w:spacing w:line="360" w:lineRule="auto"/>
+      </w:pPr>
+    </w:p>
+    <w:p>
+      <w:pPr>
+        <w:spacing w:line="360" w:lineRule="auto"/>
+      </w:pPr>
+    </w:p>
+    <w:p>
+      <w:pPr>
+        <w:spacing w:line="360" w:lineRule="auto"/>
+      </w:pPr>
+    </w:p>
+    <w:p>
+      <w:pPr>
+        <w:spacing w:line="360" w:lineRule="auto"/>
+      </w:pPr>
+    </w:p>
+    <w:p>
+      <w:pPr>
+        <w:spacing w:line="360" w:lineRule="auto"/>
+      </w:pPr>
+    </w:p>
+    <w:p>
+      <w:pPr>
+        <w:spacing w:line="360" w:lineRule="auto"/>
+      </w:pPr>
+    </w:p>
+    <w:p>
+      <w:pPr>
+        <w:spacing w:line="360" w:lineRule="auto"/>
+      </w:pPr>
+    </w:p>
+    <w:p>
+      <w:pPr>
+        <w:spacing w:line="360" w:lineRule="auto"/>
+      </w:pPr>
+    </w:p>
+    <w:p>
+      <w:pPr>
+        <w:spacing w:line="360" w:lineRule="auto"/>
+      </w:pPr>
+    </w:p>
+    <w:p>
+      <w:pPr>
+        <w:spacing w:line="360" w:lineRule="auto"/>
+      </w:pPr>
+    </w:p>
+    <w:p>
+      <w:pPr>
+        <w:spacing w:line="360" w:lineRule="auto"/>
+      </w:pPr>
+    </w:p>
+    <w:p>
+      <w:pPr>
+        <w:spacing w:line="360" w:lineRule="auto"/>
+      </w:pPr>
+    </w:p>
+    <w:p>
+      <w:pPr>
+        <w:spacing w:line="360" w:lineRule="auto"/>
+        <w:rPr>
+          <w:b/>
+          <w:bCs/>
+          <w:sz w:val="26"/>
+          <w:szCs w:val="26"/>
+        </w:rPr>
+      </w:pPr>
+      <w:r>
+        <w:rPr>
+          <w:b/>
+          <w:bCs/>
+          <w:sz w:val="26"/>
+          <w:szCs w:val="26"/>
+        </w:rPr>
+        <w:lastRenderedPageBreak/>
+        <w:t>APPENDIX</w:t>
+      </w:r>
+    </w:p>
+    <w:p>
+      <w:pPr>
+        <w:spacing w:line="360" w:lineRule="auto"/>
+        <w:rPr>
+          <w:b/>
+          <w:bCs/>
+          <w:sz w:val="24"/>
+          <w:szCs w:val="24"/>
+        </w:rPr>
+      </w:pPr>
+      <w:r>
+        <w:rPr>
+          <w:b/>
+          <w:bCs/>
+          <w:sz w:val="24"/>
+          <w:szCs w:val="24"/>
+        </w:rPr>
+        <w:t>CODE FOR PART 01 (CLUSTERING QUESTION)</w:t>
+      </w:r>
+    </w:p>
+    <w:p>
+      <w:pPr>
+        <w:spacing w:line="360" w:lineRule="auto"/>
+      </w:pPr>
+      <w:r>
+        <w:t># --------------------------------------------------</w:t>
+      </w:r>
+    </w:p>
+    <w:p>
+      <w:pPr>
+        <w:spacing w:line="360" w:lineRule="auto"/>
+      </w:pPr>
+      <w:r>
+        <w:t># Name: Mohammed Nazhim Kalam</w:t>
+      </w:r>
+    </w:p>
+    <w:p>
+      <w:pPr>
+        <w:spacing w:line="360" w:lineRule="auto"/>
+      </w:pPr>
+      <w:r>
+        <w:t># Student ID: 2019281</w:t>
+      </w:r>
+    </w:p>
+    <w:p>
+      <w:pPr>
+        <w:spacing w:line="360" w:lineRule="auto"/>
+      </w:pPr>
+      <w:r>
+        <w:t># UoW ID: W1761265</w:t>
+      </w:r>
+    </w:p>
+    <w:p>
+      <w:pPr>
+        <w:spacing w:line="360" w:lineRule="auto"/>
+      </w:pPr>
+      <w:r>
+        <w:t># --------------------------------------------------</w:t>
+      </w:r>
+    </w:p>
+    <w:p>
+      <w:pPr>
+        <w:spacing w:line="360" w:lineRule="auto"/>
+      </w:pPr>
+      <w:r>
+        <w:t xml:space="preserve"># CLUSTERING PART </w:t>
+      </w:r>
+    </w:p>
+    <w:p>
+      <w:pPr>
+        <w:spacing w:line="360" w:lineRule="auto"/>
+      </w:pPr>
+      <w:r>
+        <w:t># Installing package to read Excel Data-set</w:t>
+      </w:r>
+    </w:p>
+    <w:p>
+      <w:pPr>
+        <w:spacing w:line="360" w:lineRule="auto"/>
+      </w:pPr>
+      <w:proofErr w:type="spellStart"/>
+      <w:proofErr w:type="gramStart"/>
+      <w:r>
+        <w:t>install.packages</w:t>
+      </w:r>
+      <w:proofErr w:type="spellEnd"/>
+      <w:proofErr w:type="gramEnd"/>
+      <w:r>
+        <w:t>("</w:t>
+      </w:r>
+      <w:proofErr w:type="spellStart"/>
+      <w:r>
+        <w:t>readxl</w:t>
+      </w:r>
+      <w:proofErr w:type="spellEnd"/>
+      <w:r>
+        <w:t>")     # used to read excel data files</w:t>
+      </w:r>
+    </w:p>
+    <w:p>
+      <w:pPr>
+        <w:spacing w:line="360" w:lineRule="auto"/>
+      </w:pPr>
+      <w:proofErr w:type="spellStart"/>
+      <w:proofErr w:type="gramStart"/>
+      <w:r>
+        <w:t>install.packages</w:t>
+      </w:r>
+      <w:proofErr w:type="spellEnd"/>
+      <w:proofErr w:type="gramEnd"/>
+      <w:r>
+        <w:t>("</w:t>
+      </w:r>
+      <w:proofErr w:type="spellStart"/>
+      <w:r>
+        <w:t>factoextra</w:t>
+      </w:r>
+      <w:proofErr w:type="spellEnd"/>
+      <w:r>
+        <w:t>") # used to determine the optimal number clusters</w:t>
+      </w:r>
+    </w:p>
+    <w:p>
+      <w:pPr>
+        <w:spacing w:line="360" w:lineRule="auto"/>
+      </w:pPr>
+      <w:proofErr w:type="spellStart"/>
+      <w:proofErr w:type="gramStart"/>
+      <w:r>
+        <w:t>install.packages</w:t>
+      </w:r>
+      <w:proofErr w:type="spellEnd"/>
+      <w:proofErr w:type="gramEnd"/>
+      <w:r>
+        <w:t>("</w:t>
+      </w:r>
+      <w:proofErr w:type="spellStart"/>
+      <w:r>
+        <w:t>NbClust</w:t>
+      </w:r>
+      <w:proofErr w:type="spellEnd"/>
+      <w:r>
+        <w:t>")    # used to compute about multiple methods at once,</w:t>
+      </w:r>
+    </w:p>
+    <w:p>
+      <w:pPr>
+        <w:spacing w:line="360" w:lineRule="auto"/>
+      </w:pPr>
+      <w:r>
+        <w:t># in order to find the optimal number of clusters.</w:t>
+      </w:r>
+    </w:p>
+    <w:p>
+      <w:pPr>
+        <w:spacing w:line="360" w:lineRule="auto"/>
+      </w:pPr>
+      <w:proofErr w:type="spellStart"/>
+      <w:proofErr w:type="gramStart"/>
+      <w:r>
+        <w:t>install.packages</w:t>
+      </w:r>
+      <w:proofErr w:type="spellEnd"/>
+      <w:proofErr w:type="gramEnd"/>
+      <w:r>
+        <w:t>("</w:t>
+      </w:r>
+      <w:proofErr w:type="spellStart"/>
+      <w:r>
+        <w:t>factoextra</w:t>
+      </w:r>
+      <w:proofErr w:type="spellEnd"/>
+      <w:r>
+        <w:t>") # used to plot the clusters out</w:t>
+      </w:r>
+    </w:p>
+    <w:p>
+      <w:pPr>
+        <w:spacing w:line="360" w:lineRule="auto"/>
+      </w:pPr>
+    </w:p>
+    <w:p>
+      <w:pPr>
+        <w:spacing w:line="360" w:lineRule="auto"/>
+      </w:pPr>
+      <w:r>
+        <w:t># Loading the package</w:t>
+      </w:r>
+    </w:p>
+    <w:p>
+      <w:pPr>
+        <w:spacing w:line="360" w:lineRule="auto"/>
+      </w:pPr>
+      <w:r>
+        <w:t>library(</w:t>
+      </w:r>
+      <w:proofErr w:type="spellStart"/>
+      <w:r>
+        <w:t>readxl</w:t>
+      </w:r>
+      <w:proofErr w:type="spellEnd"/>
+      <w:r>
+        <w:t>)</w:t>
+      </w:r>
+    </w:p>
+    <w:p>
+      <w:pPr>
+        <w:spacing w:line="360" w:lineRule="auto"/>
+      </w:pPr>
+      <w:r>
+        <w:t>library(</w:t>
+      </w:r>
+      <w:proofErr w:type="spellStart"/>
+      <w:r>
+        <w:t>knitr</w:t>
+      </w:r>
+      <w:proofErr w:type="spellEnd"/>
+      <w:r>
+        <w:t>)</w:t>
+      </w:r>
+    </w:p>
+    <w:p>
+      <w:pPr>
+        <w:spacing w:line="360" w:lineRule="auto"/>
+      </w:pPr>
+      <w:r>
+        <w:t>library(</w:t>
+      </w:r>
+      <w:proofErr w:type="spellStart"/>
+      <w:r>
+        <w:t>tidymodels</w:t>
+      </w:r>
+      <w:proofErr w:type="spellEnd"/>
+      <w:r>
+        <w:t>)</w:t>
+      </w:r>
+    </w:p>
+    <w:p>
+      <w:pPr>
+        <w:spacing w:line="360" w:lineRule="auto"/>
+      </w:pPr>
+      <w:r>
+        <w:t>library(janitor)</w:t>
+      </w:r>
+    </w:p>
+    <w:p>
+      <w:pPr>
+        <w:spacing w:line="360" w:lineRule="auto"/>
+      </w:pPr>
+      <w:r>
+        <w:t>library(</w:t>
+      </w:r>
+      <w:proofErr w:type="spellStart"/>
+      <w:r>
+        <w:t>flexclust</w:t>
+      </w:r>
+      <w:proofErr w:type="spellEnd"/>
+      <w:r>
+        <w:t>)</w:t>
+      </w:r>
+    </w:p>
+    <w:p>
+      <w:pPr>
+        <w:spacing w:line="360" w:lineRule="auto"/>
+      </w:pPr>
+      <w:r>
+        <w:t>library(</w:t>
+      </w:r>
+      <w:proofErr w:type="spellStart"/>
+      <w:r>
+        <w:t>dplyr</w:t>
+      </w:r>
+      <w:proofErr w:type="spellEnd"/>
+      <w:r>
+        <w:t>)</w:t>
+      </w:r>
+    </w:p>
+    <w:p>
+      <w:pPr>
+        <w:spacing w:line="360" w:lineRule="auto"/>
+      </w:pPr>
+      <w:r>
+        <w:t>library(</w:t>
+      </w:r>
+      <w:proofErr w:type="spellStart"/>
+      <w:r>
+        <w:t>factoextra</w:t>
+      </w:r>
+      <w:proofErr w:type="spellEnd"/>
+      <w:r>
+        <w:t>)</w:t>
+      </w:r>
+    </w:p>
+    <w:p>
+      <w:pPr>
+        <w:spacing w:line="360" w:lineRule="auto"/>
+      </w:pPr>
+      <w:proofErr w:type="gramStart"/>
+      <w:r>
+        <w:lastRenderedPageBreak/>
+        <w:t>library(</w:t>
+      </w:r>
+      <w:proofErr w:type="spellStart"/>
+      <w:proofErr w:type="gramEnd"/>
+      <w:r>
+        <w:t>NbClust</w:t>
+      </w:r>
+      <w:proofErr w:type="spellEnd"/>
+      <w:r>
+        <w:t>)</w:t>
+      </w:r>
+    </w:p>
+    <w:p>
+      <w:pPr>
+        <w:spacing w:line="360" w:lineRule="auto"/>
+      </w:pPr>
+      <w:r>
+        <w:t>library(haven)</w:t>
+      </w:r>
+    </w:p>
+    <w:p>
+      <w:pPr>
+        <w:spacing w:line="360" w:lineRule="auto"/>
+      </w:pPr>
+      <w:r>
+        <w:t>library(</w:t>
+      </w:r>
+      <w:proofErr w:type="spellStart"/>
+      <w:r>
+        <w:t>factoextra</w:t>
+      </w:r>
+      <w:proofErr w:type="spellEnd"/>
+      <w:r>
+        <w:t>)</w:t>
+      </w:r>
+    </w:p>
+    <w:p>
+      <w:pPr>
+        <w:spacing w:line="360" w:lineRule="auto"/>
+      </w:pPr>
+    </w:p>
+    <w:p>
+      <w:pPr>
+        <w:spacing w:line="360" w:lineRule="auto"/>
+      </w:pPr>
+      <w:r>
+        <w:t># Reading the data-set "vehicles.xlsx"</w:t>
+      </w:r>
+    </w:p>
+    <w:p>
+      <w:pPr>
+        <w:spacing w:line="360" w:lineRule="auto"/>
+      </w:pPr>
+      <w:r>
+        <w:t xml:space="preserve">df = </w:t>
+      </w:r>
+      <w:proofErr w:type="spellStart"/>
+      <w:r>
+        <w:t>read_excel</w:t>
+      </w:r>
+      <w:proofErr w:type="spellEnd"/>
+      <w:r>
+        <w:t>("./vehicles.xlsx")</w:t>
+      </w:r>
+    </w:p>
+    <w:p>
+      <w:pPr>
+        <w:spacing w:line="360" w:lineRule="auto"/>
+      </w:pPr>
+      <w:r>
+        <w:t>View(df)</w:t>
+      </w:r>
+    </w:p>
+    <w:p>
+      <w:pPr>
+        <w:spacing w:line="360" w:lineRule="auto"/>
+      </w:pPr>
+    </w:p>
+    <w:p>
+      <w:pPr>
+        <w:spacing w:line="360" w:lineRule="auto"/>
+      </w:pPr>
+      <w:r>
+        <w:t># converting the class column into factors because we are not able to get its count</w:t>
+      </w:r>
+    </w:p>
+    <w:p>
+      <w:pPr>
+        <w:spacing w:line="360" w:lineRule="auto"/>
+      </w:pPr>
+      <w:r>
+        <w:t xml:space="preserve">df = </w:t>
+      </w:r>
+      <w:proofErr w:type="gramStart"/>
+      <w:r>
+        <w:t>mutate(</w:t>
+      </w:r>
+      <w:proofErr w:type="gramEnd"/>
+      <w:r>
+        <w:t xml:space="preserve">df, Class = </w:t>
+      </w:r>
+      <w:proofErr w:type="spellStart"/>
+      <w:r>
+        <w:t>as_factor</w:t>
+      </w:r>
+      <w:proofErr w:type="spellEnd"/>
+      <w:r>
+        <w:t>(</w:t>
+      </w:r>
+      <w:proofErr w:type="spellStart"/>
+      <w:r>
+        <w:t>df$Class</w:t>
+      </w:r>
+      <w:proofErr w:type="spellEnd"/>
+      <w:r>
+        <w:t>))</w:t>
+      </w:r>
+    </w:p>
+    <w:p>
+      <w:pPr>
+        <w:spacing w:line="360" w:lineRule="auto"/>
+      </w:pPr>
+    </w:p>
+    <w:p>
+      <w:pPr>
+        <w:spacing w:line="360" w:lineRule="auto"/>
+      </w:pPr>
+      <w:r>
+        <w:t># Displaying the types of unique classes present in the data-set</w:t>
+      </w:r>
+    </w:p>
+    <w:p>
+      <w:pPr>
+        <w:spacing w:line="360" w:lineRule="auto"/>
+      </w:pPr>
+      <w:r>
+        <w:t>summary(df)</w:t>
+      </w:r>
+    </w:p>
+    <w:p>
+      <w:pPr>
+        <w:spacing w:line="360" w:lineRule="auto"/>
+      </w:pPr>
+    </w:p>
+    <w:p>
+      <w:pPr>
+        <w:spacing w:line="360" w:lineRule="auto"/>
+      </w:pPr>
+      <w:r>
+        <w:t># Removing the Sample index column and the class column from the data-set</w:t>
+      </w:r>
+    </w:p>
+    <w:p>
+      <w:pPr>
+        <w:spacing w:line="360" w:lineRule="auto"/>
+      </w:pPr>
+      <w:proofErr w:type="spellStart"/>
+      <w:proofErr w:type="gramStart"/>
+      <w:r>
+        <w:t>df.filtered</w:t>
+      </w:r>
+      <w:proofErr w:type="spellEnd"/>
+      <w:proofErr w:type="gramEnd"/>
+      <w:r>
+        <w:t xml:space="preserve"> = subset(df, select = -c(Samples, Class))</w:t>
+      </w:r>
+    </w:p>
+    <w:p>
+      <w:pPr>
+        <w:spacing w:line="360" w:lineRule="auto"/>
+      </w:pPr>
+    </w:p>
+    <w:p>
+      <w:pPr>
+        <w:spacing w:line="360" w:lineRule="auto"/>
+      </w:pPr>
+      <w:r>
+        <w:t># Viewing the filtered data-set</w:t>
+      </w:r>
+    </w:p>
+    <w:p>
+      <w:pPr>
+        <w:spacing w:line="360" w:lineRule="auto"/>
+      </w:pPr>
+      <w:r>
+        <w:t>View(</w:t>
+      </w:r>
+      <w:proofErr w:type="spellStart"/>
+      <w:proofErr w:type="gramStart"/>
+      <w:r>
+        <w:t>df.filtered</w:t>
+      </w:r>
+      <w:proofErr w:type="spellEnd"/>
+      <w:proofErr w:type="gramEnd"/>
+      <w:r>
+        <w:t>)</w:t>
+      </w:r>
+    </w:p>
+    <w:p>
+      <w:pPr>
+        <w:spacing w:line="360" w:lineRule="auto"/>
+      </w:pPr>
+    </w:p>
+    <w:p>
+      <w:pPr>
+        <w:spacing w:line="360" w:lineRule="auto"/>
+      </w:pPr>
+      <w:r>
+        <w:t># [PRE-PROCESSING DATA] PERFORMING SCALING AND OUTLIERS REMOVAL</w:t>
+      </w:r>
+    </w:p>
+    <w:p>
+      <w:pPr>
+        <w:spacing w:line="360" w:lineRule="auto"/>
+      </w:pPr>
+      <w:r>
+        <w:t># Checking for any null values present in the data-set (returned 0 so no null values present)</w:t>
+      </w:r>
+    </w:p>
+    <w:p>
+      <w:pPr>
+        <w:spacing w:line="360" w:lineRule="auto"/>
+      </w:pPr>
+      <w:r>
+        <w:t>print(sum(is.na(</w:t>
+      </w:r>
+      <w:proofErr w:type="spellStart"/>
+      <w:proofErr w:type="gramStart"/>
+      <w:r>
+        <w:t>df.filtered</w:t>
+      </w:r>
+      <w:proofErr w:type="spellEnd"/>
+      <w:proofErr w:type="gramEnd"/>
+      <w:r>
+        <w:t>)))</w:t>
+      </w:r>
+    </w:p>
+    <w:p>
+      <w:pPr>
+        <w:spacing w:line="360" w:lineRule="auto"/>
+      </w:pPr>
+    </w:p>
+    <w:p>
+      <w:pPr>
+        <w:spacing w:line="360" w:lineRule="auto"/>
+      </w:pPr>
+      <w:r>
+        <w:t xml:space="preserve"># Checking the Summary of the data-set (We can see the stats of the data columns </w:t>
+      </w:r>
+      <w:proofErr w:type="spellStart"/>
+      <w:r>
+        <w:t>eg</w:t>
+      </w:r>
+      <w:proofErr w:type="spellEnd"/>
+      <w:r>
+        <w:t>: mean, median etc.)</w:t>
+      </w:r>
+    </w:p>
+    <w:p>
+      <w:pPr>
+        <w:spacing w:line="360" w:lineRule="auto"/>
+      </w:pPr>
+      <w:proofErr w:type="spellStart"/>
+      <w:proofErr w:type="gramStart"/>
+      <w:r>
+        <w:t>df.summary</w:t>
+      </w:r>
+      <w:proofErr w:type="spellEnd"/>
+      <w:proofErr w:type="gramEnd"/>
+      <w:r>
+        <w:t xml:space="preserve"> = summary(</w:t>
+      </w:r>
+      <w:proofErr w:type="spellStart"/>
+      <w:r>
+        <w:t>df.filtered</w:t>
+      </w:r>
+      <w:proofErr w:type="spellEnd"/>
+      <w:r>
+        <w:t>)</w:t>
+      </w:r>
+    </w:p>
+    <w:p>
+      <w:pPr>
+        <w:spacing w:line="360" w:lineRule="auto"/>
+      </w:pPr>
+    </w:p>
+    <w:p>
+      <w:pPr>
+        <w:spacing w:line="360" w:lineRule="auto"/>
+      </w:pPr>
+      <w:r>
+        <w:t># Plotting a box plot graph (Box plots are useful to detect potential outliers from the data-set)</w:t>
+      </w:r>
+    </w:p>
+    <w:p>
+      <w:pPr>
+        <w:spacing w:line="360" w:lineRule="auto"/>
+      </w:pPr>
+      <w:proofErr w:type="spellStart"/>
+      <w:proofErr w:type="gramStart"/>
+      <w:r>
+        <w:t>display.boxplot</w:t>
+      </w:r>
+      <w:proofErr w:type="spellEnd"/>
+      <w:proofErr w:type="gramEnd"/>
+      <w:r>
+        <w:t xml:space="preserve"> = function(data, column.name){</w:t>
+      </w:r>
+    </w:p>
+    <w:p>
+      <w:pPr>
+        <w:spacing w:line="360" w:lineRule="auto"/>
+      </w:pPr>
+      <w:r>
+        <w:t xml:space="preserve">  </w:t>
+      </w:r>
+      <w:proofErr w:type="gramStart"/>
+      <w:r>
+        <w:t>boxplot(</w:t>
+      </w:r>
+      <w:proofErr w:type="gramEnd"/>
+      <w:r>
+        <w:t xml:space="preserve">data, </w:t>
+      </w:r>
+      <w:proofErr w:type="spellStart"/>
+      <w:r>
+        <w:t>ylab</w:t>
+      </w:r>
+      <w:proofErr w:type="spellEnd"/>
+      <w:r>
+        <w:t xml:space="preserve"> = column.name)</w:t>
+      </w:r>
+    </w:p>
+    <w:p>
+      <w:pPr>
+        <w:spacing w:line="360" w:lineRule="auto"/>
+      </w:pPr>
+      <w:r>
+        <w:t>}</w:t>
+      </w:r>
+    </w:p>
+    <w:p>
+      <w:pPr>
+        <w:spacing w:line="360" w:lineRule="auto"/>
+      </w:pPr>
+    </w:p>
+    <w:p>
+      <w:pPr>
+        <w:spacing w:line="360" w:lineRule="auto"/>
+      </w:pPr>
+      <w:r>
+        <w:t xml:space="preserve"># calling the </w:t>
+      </w:r>
+      <w:proofErr w:type="spellStart"/>
+      <w:proofErr w:type="gramStart"/>
+      <w:r>
+        <w:t>display.boxplot</w:t>
+      </w:r>
+      <w:proofErr w:type="spellEnd"/>
+      <w:proofErr w:type="gramEnd"/>
+      <w:r>
+        <w:t xml:space="preserve"> function to display the boxplot data representation for each column.</w:t>
+      </w:r>
+    </w:p>
+    <w:p>
+      <w:pPr>
+        <w:spacing w:line="360" w:lineRule="auto"/>
+      </w:pPr>
+      <w:proofErr w:type="spellStart"/>
+      <w:proofErr w:type="gramStart"/>
+      <w:r>
+        <w:t>display.boxplot</w:t>
+      </w:r>
+      <w:proofErr w:type="spellEnd"/>
+      <w:proofErr w:type="gramEnd"/>
+      <w:r>
+        <w:t>(</w:t>
+      </w:r>
+      <w:proofErr w:type="spellStart"/>
+      <w:r>
+        <w:t>df.filtered$Comp</w:t>
+      </w:r>
+      <w:proofErr w:type="spellEnd"/>
+      <w:r>
+        <w:t>, "Comp")</w:t>
+      </w:r>
+    </w:p>
+    <w:p>
+      <w:pPr>
+        <w:spacing w:line="360" w:lineRule="auto"/>
+      </w:pPr>
+      <w:proofErr w:type="spellStart"/>
+      <w:proofErr w:type="gramStart"/>
+      <w:r>
+        <w:t>display.boxplot</w:t>
+      </w:r>
+      <w:proofErr w:type="spellEnd"/>
+      <w:proofErr w:type="gramEnd"/>
+      <w:r>
+        <w:t>(</w:t>
+      </w:r>
+      <w:proofErr w:type="spellStart"/>
+      <w:r>
+        <w:t>df.filtered$Circ</w:t>
+      </w:r>
+      <w:proofErr w:type="spellEnd"/>
+      <w:r>
+        <w:t>, "Circ")</w:t>
+      </w:r>
+    </w:p>
+    <w:p>
+      <w:pPr>
+        <w:spacing w:line="360" w:lineRule="auto"/>
+      </w:pPr>
+      <w:proofErr w:type="spellStart"/>
+      <w:proofErr w:type="gramStart"/>
+      <w:r>
+        <w:t>display.boxplot</w:t>
+      </w:r>
+      <w:proofErr w:type="spellEnd"/>
+      <w:proofErr w:type="gramEnd"/>
+      <w:r>
+        <w:t>(</w:t>
+      </w:r>
+      <w:proofErr w:type="spellStart"/>
+      <w:r>
+        <w:t>df.filtered$D.Circ</w:t>
+      </w:r>
+      <w:proofErr w:type="spellEnd"/>
+      <w:r>
+        <w:t>, "</w:t>
+      </w:r>
+      <w:proofErr w:type="spellStart"/>
+      <w:r>
+        <w:t>D.Circ</w:t>
+      </w:r>
+      <w:proofErr w:type="spellEnd"/>
+      <w:r>
+        <w:t>")</w:t>
+      </w:r>
+    </w:p>
+    <w:p>
+      <w:pPr>
+        <w:spacing w:line="360" w:lineRule="auto"/>
+      </w:pPr>
+      <w:proofErr w:type="spellStart"/>
+      <w:proofErr w:type="gramStart"/>
+      <w:r>
+        <w:t>display.boxplot</w:t>
+      </w:r>
+      <w:proofErr w:type="spellEnd"/>
+      <w:proofErr w:type="gramEnd"/>
+      <w:r>
+        <w:t>(</w:t>
+      </w:r>
+      <w:proofErr w:type="spellStart"/>
+      <w:r>
+        <w:t>df.filtered$Rad.Ra</w:t>
+      </w:r>
+      <w:proofErr w:type="spellEnd"/>
+      <w:r>
+        <w:t>, "</w:t>
+      </w:r>
+      <w:proofErr w:type="spellStart"/>
+      <w:r>
+        <w:t>Rad.Ra</w:t>
+      </w:r>
+      <w:proofErr w:type="spellEnd"/>
+      <w:r>
+        <w:t>")</w:t>
+      </w:r>
+    </w:p>
+    <w:p>
+      <w:pPr>
+        <w:spacing w:line="360" w:lineRule="auto"/>
+      </w:pPr>
+      <w:proofErr w:type="spellStart"/>
+      <w:proofErr w:type="gramStart"/>
+      <w:r>
+        <w:t>display.boxplot</w:t>
+      </w:r>
+      <w:proofErr w:type="spellEnd"/>
+      <w:proofErr w:type="gramEnd"/>
+      <w:r>
+        <w:t>(</w:t>
+      </w:r>
+      <w:proofErr w:type="spellStart"/>
+      <w:r>
+        <w:t>df.filtered$Pr.Axis.Ra</w:t>
+      </w:r>
+      <w:proofErr w:type="spellEnd"/>
+      <w:r>
+        <w:t>, "</w:t>
+      </w:r>
+      <w:proofErr w:type="spellStart"/>
+      <w:r>
+        <w:t>Pr.Axis.Ra</w:t>
+      </w:r>
+      <w:proofErr w:type="spellEnd"/>
+      <w:r>
+        <w:t>")</w:t>
+      </w:r>
+    </w:p>
+    <w:p>
+      <w:pPr>
+        <w:spacing w:line="360" w:lineRule="auto"/>
+      </w:pPr>
+      <w:proofErr w:type="spellStart"/>
+      <w:proofErr w:type="gramStart"/>
+      <w:r>
+        <w:t>display.boxplot</w:t>
+      </w:r>
+      <w:proofErr w:type="spellEnd"/>
+      <w:proofErr w:type="gramEnd"/>
+      <w:r>
+        <w:t>(</w:t>
+      </w:r>
+      <w:proofErr w:type="spellStart"/>
+      <w:r>
+        <w:t>df.filtered$Max.L.Ra</w:t>
+      </w:r>
+      <w:proofErr w:type="spellEnd"/>
+      <w:r>
+        <w:t>, "</w:t>
+      </w:r>
+      <w:proofErr w:type="spellStart"/>
+      <w:r>
+        <w:t>Max.L.Ra</w:t>
+      </w:r>
+      <w:proofErr w:type="spellEnd"/>
+      <w:r>
+        <w:t>")</w:t>
+      </w:r>
+    </w:p>
+    <w:p>
+      <w:pPr>
+        <w:spacing w:line="360" w:lineRule="auto"/>
+      </w:pPr>
+      <w:proofErr w:type="spellStart"/>
+      <w:proofErr w:type="gramStart"/>
+      <w:r>
+        <w:t>display.boxplot</w:t>
+      </w:r>
+      <w:proofErr w:type="spellEnd"/>
+      <w:proofErr w:type="gramEnd"/>
+      <w:r>
+        <w:t>(</w:t>
+      </w:r>
+      <w:proofErr w:type="spellStart"/>
+      <w:r>
+        <w:t>df.filtered$Scat.Ra</w:t>
+      </w:r>
+      <w:proofErr w:type="spellEnd"/>
+      <w:r>
+        <w:t>, "</w:t>
+      </w:r>
+      <w:proofErr w:type="spellStart"/>
+      <w:r>
+        <w:t>Scat.Ra</w:t>
+      </w:r>
+      <w:proofErr w:type="spellEnd"/>
+      <w:r>
+        <w:t>")</w:t>
+      </w:r>
+    </w:p>
+    <w:p>
+      <w:pPr>
+        <w:spacing w:line="360" w:lineRule="auto"/>
+      </w:pPr>
+      <w:proofErr w:type="spellStart"/>
+      <w:proofErr w:type="gramStart"/>
+      <w:r>
+        <w:t>display.boxplot</w:t>
+      </w:r>
+      <w:proofErr w:type="spellEnd"/>
+      <w:proofErr w:type="gramEnd"/>
+      <w:r>
+        <w:t>(</w:t>
+      </w:r>
+      <w:proofErr w:type="spellStart"/>
+      <w:r>
+        <w:t>df.filtered$Elong</w:t>
+      </w:r>
+      <w:proofErr w:type="spellEnd"/>
+      <w:r>
+        <w:t>, "</w:t>
+      </w:r>
+      <w:proofErr w:type="spellStart"/>
+      <w:r>
+        <w:t>Elong</w:t>
+      </w:r>
+      <w:proofErr w:type="spellEnd"/>
+      <w:r>
+        <w:t>")</w:t>
+      </w:r>
+    </w:p>
+    <w:p>
+      <w:pPr>
+        <w:spacing w:line="360" w:lineRule="auto"/>
+      </w:pPr>
+      <w:proofErr w:type="spellStart"/>
+      <w:proofErr w:type="gramStart"/>
+      <w:r>
+        <w:t>display.boxplot</w:t>
+      </w:r>
+      <w:proofErr w:type="spellEnd"/>
+      <w:proofErr w:type="gramEnd"/>
+      <w:r>
+        <w:t>(</w:t>
+      </w:r>
+      <w:proofErr w:type="spellStart"/>
+      <w:r>
+        <w:t>df.filtered$Pr.Axis.Rect</w:t>
+      </w:r>
+      <w:proofErr w:type="spellEnd"/>
+      <w:r>
+        <w:t>, "</w:t>
+      </w:r>
+      <w:proofErr w:type="spellStart"/>
+      <w:r>
+        <w:t>Pr.Axis.Rect</w:t>
+      </w:r>
+      <w:proofErr w:type="spellEnd"/>
+      <w:r>
+        <w:t>")</w:t>
+      </w:r>
+    </w:p>
+    <w:p>
+      <w:pPr>
+        <w:spacing w:line="360" w:lineRule="auto"/>
+      </w:pPr>
+      <w:proofErr w:type="spellStart"/>
+      <w:proofErr w:type="gramStart"/>
+      <w:r>
+        <w:t>display.boxplot</w:t>
+      </w:r>
+      <w:proofErr w:type="spellEnd"/>
+      <w:proofErr w:type="gramEnd"/>
+      <w:r>
+        <w:t>(</w:t>
+      </w:r>
+      <w:proofErr w:type="spellStart"/>
+      <w:r>
+        <w:t>df.filtered$Max.L.Rect</w:t>
+      </w:r>
+      <w:proofErr w:type="spellEnd"/>
+      <w:r>
+        <w:t>, "</w:t>
+      </w:r>
+      <w:proofErr w:type="spellStart"/>
+      <w:r>
+        <w:t>Max.L.Rect</w:t>
+      </w:r>
+      <w:proofErr w:type="spellEnd"/>
+      <w:r>
+        <w:t>")</w:t>
+      </w:r>
+    </w:p>
+    <w:p>
+      <w:pPr>
+        <w:spacing w:line="360" w:lineRule="auto"/>
+      </w:pPr>
+      <w:proofErr w:type="spellStart"/>
+      <w:proofErr w:type="gramStart"/>
+      <w:r>
+        <w:t>display.boxplot</w:t>
+      </w:r>
+      <w:proofErr w:type="spellEnd"/>
+      <w:proofErr w:type="gramEnd"/>
+      <w:r>
+        <w:t>(</w:t>
+      </w:r>
+      <w:proofErr w:type="spellStart"/>
+      <w:r>
+        <w:t>df.filtered$Sc.Var.Maxis</w:t>
+      </w:r>
+      <w:proofErr w:type="spellEnd"/>
+      <w:r>
+        <w:t>, "</w:t>
+      </w:r>
+      <w:proofErr w:type="spellStart"/>
+      <w:r>
+        <w:t>Sc.Var.Maxis</w:t>
+      </w:r>
+      <w:proofErr w:type="spellEnd"/>
+      <w:r>
+        <w:t>")</w:t>
+      </w:r>
+    </w:p>
+    <w:p>
+      <w:pPr>
+        <w:spacing w:line="360" w:lineRule="auto"/>
+      </w:pPr>
+      <w:proofErr w:type="spellStart"/>
+      <w:proofErr w:type="gramStart"/>
+      <w:r>
+        <w:t>display.boxplot</w:t>
+      </w:r>
+      <w:proofErr w:type="spellEnd"/>
+      <w:proofErr w:type="gramEnd"/>
+      <w:r>
+        <w:t>(</w:t>
+      </w:r>
+      <w:proofErr w:type="spellStart"/>
+      <w:r>
+        <w:t>df.filtered$Sc.Var.maxis</w:t>
+      </w:r>
+      <w:proofErr w:type="spellEnd"/>
+      <w:r>
+        <w:t>, "</w:t>
+      </w:r>
+      <w:proofErr w:type="spellStart"/>
+      <w:r>
+        <w:t>Sc.Var.maxis</w:t>
+      </w:r>
+      <w:proofErr w:type="spellEnd"/>
+      <w:r>
+        <w:t>")</w:t>
+      </w:r>
+    </w:p>
+    <w:p>
+      <w:pPr>
+        <w:spacing w:line="360" w:lineRule="auto"/>
+      </w:pPr>
+      <w:proofErr w:type="spellStart"/>
+      <w:proofErr w:type="gramStart"/>
+      <w:r>
+        <w:lastRenderedPageBreak/>
+        <w:t>display.boxplot</w:t>
+      </w:r>
+      <w:proofErr w:type="spellEnd"/>
+      <w:proofErr w:type="gramEnd"/>
+      <w:r>
+        <w:t>(</w:t>
+      </w:r>
+      <w:proofErr w:type="spellStart"/>
+      <w:r>
+        <w:t>df.filtered$Ra.Gyr</w:t>
+      </w:r>
+      <w:proofErr w:type="spellEnd"/>
+      <w:r>
+        <w:t>, "</w:t>
+      </w:r>
+      <w:proofErr w:type="spellStart"/>
+      <w:r>
+        <w:t>Ra.Gyr</w:t>
+      </w:r>
+      <w:proofErr w:type="spellEnd"/>
+      <w:r>
+        <w:t>")</w:t>
+      </w:r>
+    </w:p>
+    <w:p>
+      <w:pPr>
+        <w:spacing w:line="360" w:lineRule="auto"/>
+      </w:pPr>
+      <w:proofErr w:type="spellStart"/>
+      <w:proofErr w:type="gramStart"/>
+      <w:r>
+        <w:t>display.boxplot</w:t>
+      </w:r>
+      <w:proofErr w:type="spellEnd"/>
+      <w:proofErr w:type="gramEnd"/>
+      <w:r>
+        <w:t>(</w:t>
+      </w:r>
+      <w:proofErr w:type="spellStart"/>
+      <w:r>
+        <w:t>df.filtered$Skew.Maxis</w:t>
+      </w:r>
+      <w:proofErr w:type="spellEnd"/>
+      <w:r>
+        <w:t>, "</w:t>
+      </w:r>
+      <w:proofErr w:type="spellStart"/>
+      <w:r>
+        <w:t>Skew.Maxis</w:t>
+      </w:r>
+      <w:proofErr w:type="spellEnd"/>
+      <w:r>
+        <w:t>")</w:t>
+      </w:r>
+    </w:p>
+    <w:p>
+      <w:pPr>
+        <w:spacing w:line="360" w:lineRule="auto"/>
+      </w:pPr>
+      <w:proofErr w:type="spellStart"/>
+      <w:proofErr w:type="gramStart"/>
+      <w:r>
+        <w:t>display.boxplot</w:t>
+      </w:r>
+      <w:proofErr w:type="spellEnd"/>
+      <w:proofErr w:type="gramEnd"/>
+      <w:r>
+        <w:t>(</w:t>
+      </w:r>
+      <w:proofErr w:type="spellStart"/>
+      <w:r>
+        <w:t>df.filtered$Skew.maxis</w:t>
+      </w:r>
+      <w:proofErr w:type="spellEnd"/>
+      <w:r>
+        <w:t>, "</w:t>
+      </w:r>
+      <w:proofErr w:type="spellStart"/>
+      <w:r>
+        <w:t>Skew.maxis</w:t>
+      </w:r>
+      <w:proofErr w:type="spellEnd"/>
+      <w:r>
+        <w:t>")</w:t>
+      </w:r>
+    </w:p>
+    <w:p>
+      <w:pPr>
+        <w:spacing w:line="360" w:lineRule="auto"/>
+      </w:pPr>
+      <w:proofErr w:type="spellStart"/>
+      <w:proofErr w:type="gramStart"/>
+      <w:r>
+        <w:t>display.boxplot</w:t>
+      </w:r>
+      <w:proofErr w:type="spellEnd"/>
+      <w:proofErr w:type="gramEnd"/>
+      <w:r>
+        <w:t>(</w:t>
+      </w:r>
+      <w:proofErr w:type="spellStart"/>
+      <w:r>
+        <w:t>df.filtered$Kurt.maxis</w:t>
+      </w:r>
+      <w:proofErr w:type="spellEnd"/>
+      <w:r>
+        <w:t>, "</w:t>
+      </w:r>
+      <w:proofErr w:type="spellStart"/>
+      <w:r>
+        <w:t>Kurt.maxis</w:t>
+      </w:r>
+      <w:proofErr w:type="spellEnd"/>
+      <w:r>
+        <w:t>")</w:t>
+      </w:r>
+    </w:p>
+    <w:p>
+      <w:pPr>
+        <w:spacing w:line="360" w:lineRule="auto"/>
+      </w:pPr>
+      <w:proofErr w:type="spellStart"/>
+      <w:proofErr w:type="gramStart"/>
+      <w:r>
+        <w:t>display.boxplot</w:t>
+      </w:r>
+      <w:proofErr w:type="spellEnd"/>
+      <w:proofErr w:type="gramEnd"/>
+      <w:r>
+        <w:t>(</w:t>
+      </w:r>
+      <w:proofErr w:type="spellStart"/>
+      <w:r>
+        <w:t>df.filtered$Kurt.Maxis</w:t>
+      </w:r>
+      <w:proofErr w:type="spellEnd"/>
+      <w:r>
+        <w:t>, "</w:t>
+      </w:r>
+      <w:proofErr w:type="spellStart"/>
+      <w:r>
+        <w:t>Kurt.Maxis</w:t>
+      </w:r>
+      <w:proofErr w:type="spellEnd"/>
+      <w:r>
+        <w:t>")</w:t>
+      </w:r>
+    </w:p>
+    <w:p>
+      <w:pPr>
+        <w:spacing w:line="360" w:lineRule="auto"/>
+      </w:pPr>
+      <w:proofErr w:type="spellStart"/>
+      <w:proofErr w:type="gramStart"/>
+      <w:r>
+        <w:t>display.boxplot</w:t>
+      </w:r>
+      <w:proofErr w:type="spellEnd"/>
+      <w:proofErr w:type="gramEnd"/>
+      <w:r>
+        <w:t>(</w:t>
+      </w:r>
+      <w:proofErr w:type="spellStart"/>
+      <w:r>
+        <w:t>df.filtered$Holl.Ra</w:t>
+      </w:r>
+      <w:proofErr w:type="spellEnd"/>
+      <w:r>
+        <w:t>, "</w:t>
+      </w:r>
+      <w:proofErr w:type="spellStart"/>
+      <w:r>
+        <w:t>Holl.Ra</w:t>
+      </w:r>
+      <w:proofErr w:type="spellEnd"/>
+      <w:r>
+        <w:t>")</w:t>
+      </w:r>
+    </w:p>
+    <w:p>
+      <w:pPr>
+        <w:spacing w:line="360" w:lineRule="auto"/>
+      </w:pPr>
+    </w:p>
+    <w:p>
+      <w:pPr>
+        <w:spacing w:line="360" w:lineRule="auto"/>
+      </w:pPr>
+      <w:r>
+        <w:t># REMOVING THE OUTLIERS FROM THE DATASET</w:t>
+      </w:r>
+    </w:p>
+    <w:p>
+      <w:pPr>
+        <w:spacing w:line="360" w:lineRule="auto"/>
+      </w:pPr>
+      <w:r>
+        <w:t xml:space="preserve"># Discarding the outliers from the data-set, </w:t>
+      </w:r>
+    </w:p>
+    <w:p>
+      <w:pPr>
+        <w:spacing w:line="360" w:lineRule="auto"/>
+      </w:pPr>
+      <w:r>
+        <w:t xml:space="preserve"># any value greater than </w:t>
+      </w:r>
+      <w:proofErr w:type="spellStart"/>
+      <w:proofErr w:type="gramStart"/>
+      <w:r>
+        <w:t>bench.mark</w:t>
+      </w:r>
+      <w:proofErr w:type="spellEnd"/>
+      <w:proofErr w:type="gramEnd"/>
+      <w:r>
+        <w:t xml:space="preserve"> value will be replace with the bench mark value</w:t>
+      </w:r>
+    </w:p>
+    <w:p>
+      <w:pPr>
+        <w:spacing w:line="360" w:lineRule="auto"/>
+      </w:pPr>
+    </w:p>
+    <w:p>
+      <w:pPr>
+        <w:spacing w:line="360" w:lineRule="auto"/>
+      </w:pPr>
+      <w:proofErr w:type="spellStart"/>
+      <w:proofErr w:type="gramStart"/>
+      <w:r>
+        <w:t>remove.outliers</w:t>
+      </w:r>
+      <w:proofErr w:type="spellEnd"/>
+      <w:proofErr w:type="gramEnd"/>
+      <w:r>
+        <w:t xml:space="preserve"> = function(data, column.name){</w:t>
+      </w:r>
+    </w:p>
+    <w:p>
+      <w:pPr>
+        <w:spacing w:line="360" w:lineRule="auto"/>
+      </w:pPr>
+      <w:r>
+        <w:t xml:space="preserve">  # filter with box plot and trimming out from </w:t>
+      </w:r>
+    </w:p>
+    <w:p>
+      <w:pPr>
+        <w:spacing w:line="360" w:lineRule="auto"/>
+      </w:pPr>
+      <w:r>
+        <w:t xml:space="preserve">  # "maximum": Q3 + 1.5*IQR</w:t>
+      </w:r>
+    </w:p>
+    <w:p>
+      <w:pPr>
+        <w:spacing w:line="360" w:lineRule="auto"/>
+      </w:pPr>
+      <w:r>
+        <w:t xml:space="preserve">  # "minimum": Q1 -1.5*IQR </w:t>
+      </w:r>
+    </w:p>
+    <w:p>
+      <w:pPr>
+        <w:spacing w:line="360" w:lineRule="auto"/>
+      </w:pPr>
+      <w:r>
+        <w:t xml:space="preserve">  # where interquartile range (IQR): 25th to the 75th percentile.</w:t>
+      </w:r>
+    </w:p>
+    <w:p>
+      <w:pPr>
+        <w:spacing w:line="360" w:lineRule="auto"/>
+      </w:pPr>
+      <w:r>
+        <w:t xml:space="preserve">  </w:t>
+      </w:r>
+    </w:p>
+    <w:p>
+      <w:pPr>
+        <w:spacing w:line="360" w:lineRule="auto"/>
+      </w:pPr>
+      <w:r>
+        <w:t xml:space="preserve">  # Calculating the upper and lower limit for the data</w:t>
+      </w:r>
+    </w:p>
+    <w:p>
+      <w:pPr>
+        <w:spacing w:line="360" w:lineRule="auto"/>
+      </w:pPr>
+      <w:r>
+        <w:t xml:space="preserve">  </w:t>
+      </w:r>
+      <w:proofErr w:type="spellStart"/>
+      <w:proofErr w:type="gramStart"/>
+      <w:r>
+        <w:t>bench.mark</w:t>
+      </w:r>
+      <w:proofErr w:type="gramEnd"/>
+      <w:r>
+        <w:t>.upper</w:t>
+      </w:r>
+      <w:proofErr w:type="spellEnd"/>
+      <w:r>
+        <w:t xml:space="preserve"> = quantile(data, 0.75) + (1.5 * IQR(data))</w:t>
+      </w:r>
+    </w:p>
+    <w:p>
+      <w:pPr>
+        <w:spacing w:line="360" w:lineRule="auto"/>
+      </w:pPr>
+      <w:r>
+        <w:t xml:space="preserve">  </w:t>
+      </w:r>
+      <w:proofErr w:type="spellStart"/>
+      <w:proofErr w:type="gramStart"/>
+      <w:r>
+        <w:t>bench.mark</w:t>
+      </w:r>
+      <w:proofErr w:type="gramEnd"/>
+      <w:r>
+        <w:t>.lower</w:t>
+      </w:r>
+      <w:proofErr w:type="spellEnd"/>
+      <w:r>
+        <w:t xml:space="preserve"> = quantile(data, 0.25) - (1.5 * IQR(data))</w:t>
+      </w:r>
+    </w:p>
+    <w:p>
+      <w:pPr>
+        <w:spacing w:line="360" w:lineRule="auto"/>
+      </w:pPr>
+      <w:r>
+        <w:t xml:space="preserve">  </w:t>
+      </w:r>
+    </w:p>
+    <w:p>
+      <w:pPr>
+        <w:spacing w:line="360" w:lineRule="auto"/>
+      </w:pPr>
+      <w:r>
+        <w:t xml:space="preserve">  # Replacing the outliers with the upper and lower limits</w:t>
+      </w:r>
+    </w:p>
+    <w:p>
+      <w:pPr>
+        <w:spacing w:line="360" w:lineRule="auto"/>
+      </w:pPr>
+      <w:r>
+        <w:t xml:space="preserve">  </w:t>
+      </w:r>
+      <w:proofErr w:type="gramStart"/>
+      <w:r>
+        <w:t>data[</w:t>
+      </w:r>
+      <w:proofErr w:type="gramEnd"/>
+      <w:r>
+        <w:t xml:space="preserve">data &gt; </w:t>
+      </w:r>
+      <w:proofErr w:type="spellStart"/>
+      <w:r>
+        <w:t>bench.mark.upper</w:t>
+      </w:r>
+      <w:proofErr w:type="spellEnd"/>
+      <w:r>
+        <w:t xml:space="preserve">] = </w:t>
+      </w:r>
+      <w:proofErr w:type="spellStart"/>
+      <w:r>
+        <w:t>bench.mark.upper</w:t>
+      </w:r>
+      <w:proofErr w:type="spellEnd"/>
+    </w:p>
+    <w:p>
+      <w:pPr>
+        <w:spacing w:line="360" w:lineRule="auto"/>
+      </w:pPr>
+      <w:r>
+        <w:lastRenderedPageBreak/>
+        <w:t xml:space="preserve">  </w:t>
+      </w:r>
+      <w:proofErr w:type="gramStart"/>
+      <w:r>
+        <w:t>data[</w:t>
+      </w:r>
+      <w:proofErr w:type="gramEnd"/>
+      <w:r>
+        <w:t xml:space="preserve">data &lt; </w:t>
+      </w:r>
+      <w:proofErr w:type="spellStart"/>
+      <w:r>
+        <w:t>bench.mark.lower</w:t>
+      </w:r>
+      <w:proofErr w:type="spellEnd"/>
+      <w:r>
+        <w:t xml:space="preserve">] = </w:t>
+      </w:r>
+      <w:proofErr w:type="spellStart"/>
+      <w:r>
+        <w:t>bench.mark.lower</w:t>
+      </w:r>
+      <w:proofErr w:type="spellEnd"/>
+    </w:p>
+    <w:p>
+      <w:pPr>
+        <w:spacing w:line="360" w:lineRule="auto"/>
+      </w:pPr>
+      <w:r>
+        <w:t xml:space="preserve">  </w:t>
+      </w:r>
+    </w:p>
+    <w:p>
+      <w:pPr>
+        <w:spacing w:line="360" w:lineRule="auto"/>
+      </w:pPr>
+      <w:r>
+        <w:t xml:space="preserve">  # Display the box-plot after removing the outlier</w:t>
+      </w:r>
+    </w:p>
+    <w:p>
+      <w:pPr>
+        <w:spacing w:line="360" w:lineRule="auto"/>
+      </w:pPr>
+      <w:r>
+        <w:t xml:space="preserve">  </w:t>
+      </w:r>
+      <w:proofErr w:type="spellStart"/>
+      <w:proofErr w:type="gramStart"/>
+      <w:r>
+        <w:t>display.boxplot</w:t>
+      </w:r>
+      <w:proofErr w:type="spellEnd"/>
+      <w:proofErr w:type="gramEnd"/>
+      <w:r>
+        <w:t>(data, column.name)</w:t>
+      </w:r>
+    </w:p>
+    <w:p>
+      <w:pPr>
+        <w:spacing w:line="360" w:lineRule="auto"/>
+      </w:pPr>
+      <w:r>
+        <w:t>}</w:t>
+      </w:r>
+    </w:p>
+    <w:p>
+      <w:pPr>
+        <w:spacing w:line="360" w:lineRule="auto"/>
+      </w:pPr>
+      <w:r>
+        <w:t xml:space="preserve"># calling the </w:t>
+      </w:r>
+      <w:proofErr w:type="spellStart"/>
+      <w:proofErr w:type="gramStart"/>
+      <w:r>
+        <w:t>remove.outliers</w:t>
+      </w:r>
+      <w:proofErr w:type="spellEnd"/>
+      <w:proofErr w:type="gramEnd"/>
+      <w:r>
+        <w:t xml:space="preserve"> function to remove all the outliers from each column of the data</w:t>
+      </w:r>
+    </w:p>
+    <w:p>
+      <w:pPr>
+        <w:spacing w:line="360" w:lineRule="auto"/>
+      </w:pPr>
+      <w:proofErr w:type="spellStart"/>
+      <w:proofErr w:type="gramStart"/>
+      <w:r>
+        <w:t>remove.outliers</w:t>
+      </w:r>
+      <w:proofErr w:type="spellEnd"/>
+      <w:proofErr w:type="gramEnd"/>
+      <w:r>
+        <w:t>(</w:t>
+      </w:r>
+      <w:proofErr w:type="spellStart"/>
+      <w:r>
+        <w:t>df.filtered$Comp</w:t>
+      </w:r>
+      <w:proofErr w:type="spellEnd"/>
+      <w:r>
+        <w:t>, "Comp")</w:t>
+      </w:r>
+    </w:p>
+    <w:p>
+      <w:pPr>
+        <w:spacing w:line="360" w:lineRule="auto"/>
+      </w:pPr>
+      <w:proofErr w:type="spellStart"/>
+      <w:proofErr w:type="gramStart"/>
+      <w:r>
+        <w:t>remove.outliers</w:t>
+      </w:r>
+      <w:proofErr w:type="spellEnd"/>
+      <w:proofErr w:type="gramEnd"/>
+      <w:r>
+        <w:t>(</w:t>
+      </w:r>
+      <w:proofErr w:type="spellStart"/>
+      <w:r>
+        <w:t>df.filtered$Circ</w:t>
+      </w:r>
+      <w:proofErr w:type="spellEnd"/>
+      <w:r>
+        <w:t>, "Circ")</w:t>
+      </w:r>
+    </w:p>
+    <w:p>
+      <w:pPr>
+        <w:spacing w:line="360" w:lineRule="auto"/>
+      </w:pPr>
+      <w:proofErr w:type="spellStart"/>
+      <w:proofErr w:type="gramStart"/>
+      <w:r>
+        <w:t>remove.outliers</w:t>
+      </w:r>
+      <w:proofErr w:type="spellEnd"/>
+      <w:proofErr w:type="gramEnd"/>
+      <w:r>
+        <w:t>(</w:t>
+      </w:r>
+      <w:proofErr w:type="spellStart"/>
+      <w:r>
+        <w:t>df.filtered$D.Circ</w:t>
+      </w:r>
+      <w:proofErr w:type="spellEnd"/>
+      <w:r>
+        <w:t>, "</w:t>
+      </w:r>
+      <w:proofErr w:type="spellStart"/>
+      <w:r>
+        <w:t>D.Circ</w:t>
+      </w:r>
+      <w:proofErr w:type="spellEnd"/>
+      <w:r>
+        <w:t>")</w:t>
+      </w:r>
+    </w:p>
+    <w:p>
+      <w:pPr>
+        <w:spacing w:line="360" w:lineRule="auto"/>
+      </w:pPr>
+      <w:proofErr w:type="spellStart"/>
+      <w:proofErr w:type="gramStart"/>
+      <w:r>
+        <w:t>remove.outliers</w:t>
+      </w:r>
+      <w:proofErr w:type="spellEnd"/>
+      <w:proofErr w:type="gramEnd"/>
+      <w:r>
+        <w:t>(</w:t>
+      </w:r>
+      <w:proofErr w:type="spellStart"/>
+      <w:r>
+        <w:t>df.filtered$Rad.Ra</w:t>
+      </w:r>
+      <w:proofErr w:type="spellEnd"/>
+      <w:r>
+        <w:t>, "</w:t>
+      </w:r>
+      <w:proofErr w:type="spellStart"/>
+      <w:r>
+        <w:t>Rad.Ra</w:t>
+      </w:r>
+      <w:proofErr w:type="spellEnd"/>
+      <w:r>
+        <w:t>")</w:t>
+      </w:r>
+    </w:p>
+    <w:p>
+      <w:pPr>
+        <w:spacing w:line="360" w:lineRule="auto"/>
+      </w:pPr>
+      <w:proofErr w:type="spellStart"/>
+      <w:proofErr w:type="gramStart"/>
+      <w:r>
+        <w:t>remove.outliers</w:t>
+      </w:r>
+      <w:proofErr w:type="spellEnd"/>
+      <w:proofErr w:type="gramEnd"/>
+      <w:r>
+        <w:t>(</w:t>
+      </w:r>
+      <w:proofErr w:type="spellStart"/>
+      <w:r>
+        <w:t>df.filtered$Pr.Axis.Ra</w:t>
+      </w:r>
+      <w:proofErr w:type="spellEnd"/>
+      <w:r>
+        <w:t>, "</w:t>
+      </w:r>
+      <w:proofErr w:type="spellStart"/>
+      <w:r>
+        <w:t>Pr.Axis.Ra</w:t>
+      </w:r>
+      <w:proofErr w:type="spellEnd"/>
+      <w:r>
+        <w:t>")</w:t>
+      </w:r>
+    </w:p>
+    <w:p>
+      <w:pPr>
+        <w:spacing w:line="360" w:lineRule="auto"/>
+      </w:pPr>
+      <w:proofErr w:type="spellStart"/>
+      <w:proofErr w:type="gramStart"/>
+      <w:r>
+        <w:t>remove.outliers</w:t>
+      </w:r>
+      <w:proofErr w:type="spellEnd"/>
+      <w:proofErr w:type="gramEnd"/>
+      <w:r>
+        <w:t>(</w:t>
+      </w:r>
+      <w:proofErr w:type="spellStart"/>
+      <w:r>
+        <w:t>df.filtered$Max.L.Ra</w:t>
+      </w:r>
+      <w:proofErr w:type="spellEnd"/>
+      <w:r>
+        <w:t>, "</w:t>
+      </w:r>
+      <w:proofErr w:type="spellStart"/>
+      <w:r>
+        <w:t>Max.L.Ra</w:t>
+      </w:r>
+      <w:proofErr w:type="spellEnd"/>
+      <w:r>
+        <w:t>")</w:t>
+      </w:r>
+    </w:p>
+    <w:p>
+      <w:pPr>
+        <w:spacing w:line="360" w:lineRule="auto"/>
+      </w:pPr>
+      <w:proofErr w:type="spellStart"/>
+      <w:proofErr w:type="gramStart"/>
+      <w:r>
+        <w:t>remove.outliers</w:t>
+      </w:r>
+      <w:proofErr w:type="spellEnd"/>
+      <w:proofErr w:type="gramEnd"/>
+      <w:r>
+        <w:t>(</w:t>
+      </w:r>
+      <w:proofErr w:type="spellStart"/>
+      <w:r>
+        <w:t>df.filtered$Scat.Ra</w:t>
+      </w:r>
+      <w:proofErr w:type="spellEnd"/>
+      <w:r>
+        <w:t>, "</w:t>
+      </w:r>
+      <w:proofErr w:type="spellStart"/>
+      <w:r>
+        <w:t>Scat.Ra</w:t>
+      </w:r>
+      <w:proofErr w:type="spellEnd"/>
+      <w:r>
+        <w:t>")</w:t>
+      </w:r>
+    </w:p>
+    <w:p>
+      <w:pPr>
+        <w:spacing w:line="360" w:lineRule="auto"/>
+      </w:pPr>
+      <w:proofErr w:type="spellStart"/>
+      <w:proofErr w:type="gramStart"/>
+      <w:r>
+        <w:t>remove.outliers</w:t>
+      </w:r>
+      <w:proofErr w:type="spellEnd"/>
+      <w:proofErr w:type="gramEnd"/>
+      <w:r>
+        <w:t>(</w:t>
+      </w:r>
+      <w:proofErr w:type="spellStart"/>
+      <w:r>
+        <w:t>df.filtered$Elong</w:t>
+      </w:r>
+      <w:proofErr w:type="spellEnd"/>
+      <w:r>
+        <w:t>, "</w:t>
+      </w:r>
+      <w:proofErr w:type="spellStart"/>
+      <w:r>
+        <w:t>Elong</w:t>
+      </w:r>
+      <w:proofErr w:type="spellEnd"/>
+      <w:r>
+        <w:t>")</w:t>
+      </w:r>
+    </w:p>
+    <w:p>
+      <w:pPr>
+        <w:spacing w:line="360" w:lineRule="auto"/>
+      </w:pPr>
+      <w:proofErr w:type="spellStart"/>
+      <w:proofErr w:type="gramStart"/>
+      <w:r>
+        <w:t>remove.outliers</w:t>
+      </w:r>
+      <w:proofErr w:type="spellEnd"/>
+      <w:proofErr w:type="gramEnd"/>
+      <w:r>
+        <w:t>(</w:t>
+      </w:r>
+      <w:proofErr w:type="spellStart"/>
+      <w:r>
+        <w:t>df.filtered$Pr.Axis.Rect</w:t>
+      </w:r>
+      <w:proofErr w:type="spellEnd"/>
+      <w:r>
+        <w:t>, "</w:t>
+      </w:r>
+      <w:proofErr w:type="spellStart"/>
+      <w:r>
+        <w:t>Pr.Axis.Rect</w:t>
+      </w:r>
+      <w:proofErr w:type="spellEnd"/>
+      <w:r>
+        <w:t>")</w:t>
+      </w:r>
+    </w:p>
+    <w:p>
+      <w:pPr>
+        <w:spacing w:line="360" w:lineRule="auto"/>
+      </w:pPr>
+      <w:proofErr w:type="spellStart"/>
+      <w:proofErr w:type="gramStart"/>
+      <w:r>
+        <w:t>remove.outliers</w:t>
+      </w:r>
+      <w:proofErr w:type="spellEnd"/>
+      <w:proofErr w:type="gramEnd"/>
+      <w:r>
+        <w:t>(</w:t>
+      </w:r>
+      <w:proofErr w:type="spellStart"/>
+      <w:r>
+        <w:t>df.filtered$Max.L.Rect</w:t>
+      </w:r>
+      <w:proofErr w:type="spellEnd"/>
+      <w:r>
+        <w:t>, "</w:t>
+      </w:r>
+      <w:proofErr w:type="spellStart"/>
+      <w:r>
+        <w:t>Max.L.Rect</w:t>
+      </w:r>
+      <w:proofErr w:type="spellEnd"/>
+      <w:r>
+        <w:t>")</w:t>
+      </w:r>
+    </w:p>
+    <w:p>
+      <w:pPr>
+        <w:spacing w:line="360" w:lineRule="auto"/>
+      </w:pPr>
+      <w:proofErr w:type="spellStart"/>
+      <w:proofErr w:type="gramStart"/>
+      <w:r>
+        <w:t>remove.outliers</w:t>
+      </w:r>
+      <w:proofErr w:type="spellEnd"/>
+      <w:proofErr w:type="gramEnd"/>
+      <w:r>
+        <w:t>(</w:t>
+      </w:r>
+      <w:proofErr w:type="spellStart"/>
+      <w:r>
+        <w:t>df.filtered$Sc.Var.Maxis</w:t>
+      </w:r>
+      <w:proofErr w:type="spellEnd"/>
+      <w:r>
+        <w:t>, "</w:t>
+      </w:r>
+      <w:proofErr w:type="spellStart"/>
+      <w:r>
+        <w:t>Sc.Var.Maxis</w:t>
+      </w:r>
+      <w:proofErr w:type="spellEnd"/>
+      <w:r>
+        <w:t>")</w:t>
+      </w:r>
+    </w:p>
+    <w:p>
+      <w:pPr>
+        <w:spacing w:line="360" w:lineRule="auto"/>
+      </w:pPr>
+      <w:proofErr w:type="spellStart"/>
+      <w:proofErr w:type="gramStart"/>
+      <w:r>
+        <w:t>remove.outliers</w:t>
+      </w:r>
+      <w:proofErr w:type="spellEnd"/>
+      <w:proofErr w:type="gramEnd"/>
+      <w:r>
+        <w:t>(</w:t>
+      </w:r>
+      <w:proofErr w:type="spellStart"/>
+      <w:r>
+        <w:t>df.filtered$Sc.Var.maxis</w:t>
+      </w:r>
+      <w:proofErr w:type="spellEnd"/>
+      <w:r>
+        <w:t>, "</w:t>
+      </w:r>
+      <w:proofErr w:type="spellStart"/>
+      <w:r>
+        <w:t>Sc.Var.maxis</w:t>
+      </w:r>
+      <w:proofErr w:type="spellEnd"/>
+      <w:r>
+        <w:t>")</w:t>
+      </w:r>
+    </w:p>
+    <w:p>
+      <w:pPr>
+        <w:spacing w:line="360" w:lineRule="auto"/>
+      </w:pPr>
+      <w:proofErr w:type="spellStart"/>
+      <w:proofErr w:type="gramStart"/>
+      <w:r>
+        <w:t>remove.outliers</w:t>
+      </w:r>
+      <w:proofErr w:type="spellEnd"/>
+      <w:proofErr w:type="gramEnd"/>
+      <w:r>
+        <w:t>(</w:t>
+      </w:r>
+      <w:proofErr w:type="spellStart"/>
+      <w:r>
+        <w:t>df.filtered$Ra.Gyr</w:t>
+      </w:r>
+      <w:proofErr w:type="spellEnd"/>
+      <w:r>
+        <w:t>, "</w:t>
+      </w:r>
+      <w:proofErr w:type="spellStart"/>
+      <w:r>
+        <w:t>Ra.Gyr</w:t>
+      </w:r>
+      <w:proofErr w:type="spellEnd"/>
+      <w:r>
+        <w:t>")</w:t>
+      </w:r>
+    </w:p>
+    <w:p>
+      <w:pPr>
+        <w:spacing w:line="360" w:lineRule="auto"/>
+      </w:pPr>
+      <w:proofErr w:type="spellStart"/>
+      <w:proofErr w:type="gramStart"/>
+      <w:r>
+        <w:t>remove.outliers</w:t>
+      </w:r>
+      <w:proofErr w:type="spellEnd"/>
+      <w:proofErr w:type="gramEnd"/>
+      <w:r>
+        <w:t>(</w:t>
+      </w:r>
+      <w:proofErr w:type="spellStart"/>
+      <w:r>
+        <w:t>df.filtered$Skew.Maxis</w:t>
+      </w:r>
+      <w:proofErr w:type="spellEnd"/>
+      <w:r>
+        <w:t>, "</w:t>
+      </w:r>
+      <w:proofErr w:type="spellStart"/>
+      <w:r>
+        <w:t>Skew.Maxis</w:t>
+      </w:r>
+      <w:proofErr w:type="spellEnd"/>
+      <w:r>
+        <w:t>")</w:t>
+      </w:r>
+    </w:p>
+    <w:p>
+      <w:pPr>
+        <w:spacing w:line="360" w:lineRule="auto"/>
+      </w:pPr>
+      <w:proofErr w:type="spellStart"/>
+      <w:proofErr w:type="gramStart"/>
+      <w:r>
+        <w:t>remove.outliers</w:t>
+      </w:r>
+      <w:proofErr w:type="spellEnd"/>
+      <w:proofErr w:type="gramEnd"/>
+      <w:r>
+        <w:t>(</w:t>
+      </w:r>
+      <w:proofErr w:type="spellStart"/>
+      <w:r>
+        <w:t>df.filtered$Skew.maxis</w:t>
+      </w:r>
+      <w:proofErr w:type="spellEnd"/>
+      <w:r>
+        <w:t>, "</w:t>
+      </w:r>
+      <w:proofErr w:type="spellStart"/>
+      <w:r>
+        <w:t>Skew.maxis</w:t>
+      </w:r>
+      <w:proofErr w:type="spellEnd"/>
+      <w:r>
+        <w:t>")</w:t>
+      </w:r>
+    </w:p>
+    <w:p>
+      <w:pPr>
+        <w:spacing w:line="360" w:lineRule="auto"/>
+      </w:pPr>
+      <w:proofErr w:type="spellStart"/>
+      <w:proofErr w:type="gramStart"/>
+      <w:r>
+        <w:t>remove.outliers</w:t>
+      </w:r>
+      <w:proofErr w:type="spellEnd"/>
+      <w:proofErr w:type="gramEnd"/>
+      <w:r>
+        <w:t>(</w:t>
+      </w:r>
+      <w:proofErr w:type="spellStart"/>
+      <w:r>
+        <w:t>df.filtered$Kurt.maxis</w:t>
+      </w:r>
+      <w:proofErr w:type="spellEnd"/>
+      <w:r>
+        <w:t>, "</w:t>
+      </w:r>
+      <w:proofErr w:type="spellStart"/>
+      <w:r>
+        <w:t>Kurt.maxis</w:t>
+      </w:r>
+      <w:proofErr w:type="spellEnd"/>
+      <w:r>
+        <w:t>")</w:t>
+      </w:r>
+    </w:p>
+    <w:p>
+      <w:pPr>
+        <w:spacing w:line="360" w:lineRule="auto"/>
+      </w:pPr>
+      <w:proofErr w:type="spellStart"/>
+      <w:proofErr w:type="gramStart"/>
+      <w:r>
+        <w:t>remove.outliers</w:t>
+      </w:r>
+      <w:proofErr w:type="spellEnd"/>
+      <w:proofErr w:type="gramEnd"/>
+      <w:r>
+        <w:t>(</w:t>
+      </w:r>
+      <w:proofErr w:type="spellStart"/>
+      <w:r>
+        <w:t>df.filtered$Kurt.Maxis</w:t>
+      </w:r>
+      <w:proofErr w:type="spellEnd"/>
+      <w:r>
+        <w:t>, "</w:t>
+      </w:r>
+      <w:proofErr w:type="spellStart"/>
+      <w:r>
+        <w:t>Kurt.Maxis</w:t>
+      </w:r>
+      <w:proofErr w:type="spellEnd"/>
+      <w:r>
+        <w:t>")</w:t>
+      </w:r>
+    </w:p>
+    <w:p>
+      <w:pPr>
+        <w:spacing w:line="360" w:lineRule="auto"/>
+      </w:pPr>
+      <w:proofErr w:type="spellStart"/>
+      <w:proofErr w:type="gramStart"/>
+      <w:r>
+        <w:lastRenderedPageBreak/>
+        <w:t>remove.outliers</w:t>
+      </w:r>
+      <w:proofErr w:type="spellEnd"/>
+      <w:proofErr w:type="gramEnd"/>
+      <w:r>
+        <w:t>(</w:t>
+      </w:r>
+      <w:proofErr w:type="spellStart"/>
+      <w:r>
+        <w:t>df.filtered$Holl.Ra</w:t>
+      </w:r>
+      <w:proofErr w:type="spellEnd"/>
+      <w:r>
+        <w:t>, "</w:t>
+      </w:r>
+      <w:proofErr w:type="spellStart"/>
+      <w:r>
+        <w:t>Holl.Ra</w:t>
+      </w:r>
+      <w:proofErr w:type="spellEnd"/>
+      <w:r>
+        <w:t>")</w:t>
+      </w:r>
+    </w:p>
+    <w:p>
+      <w:pPr>
+        <w:spacing w:line="360" w:lineRule="auto"/>
+      </w:pPr>
+    </w:p>
+    <w:p>
+      <w:pPr>
+        <w:spacing w:line="360" w:lineRule="auto"/>
+      </w:pPr>
+      <w:r>
+        <w:t># NORMALIZING THE DATASET (BRINGING ALL THE DATA INTO A SINGLE UNQIUE SCALE)</w:t>
+      </w:r>
+    </w:p>
+    <w:p>
+      <w:pPr>
+        <w:spacing w:line="360" w:lineRule="auto"/>
+      </w:pPr>
+      <w:r>
+        <w:t># Performing normalization using the Z-Score Standardization</w:t>
+      </w:r>
+    </w:p>
+    <w:p>
+      <w:pPr>
+        <w:spacing w:line="360" w:lineRule="auto"/>
+      </w:pPr>
+      <w:proofErr w:type="spellStart"/>
+      <w:proofErr w:type="gramStart"/>
+      <w:r>
+        <w:t>df.normalized</w:t>
+      </w:r>
+      <w:proofErr w:type="spellEnd"/>
+      <w:proofErr w:type="gramEnd"/>
+      <w:r>
+        <w:t xml:space="preserve"> = </w:t>
+      </w:r>
+      <w:proofErr w:type="spellStart"/>
+      <w:r>
+        <w:t>as.data.frame</w:t>
+      </w:r>
+      <w:proofErr w:type="spellEnd"/>
+      <w:r>
+        <w:t>(scale(</w:t>
+      </w:r>
+      <w:proofErr w:type="spellStart"/>
+      <w:r>
+        <w:t>df.filtered</w:t>
+      </w:r>
+      <w:proofErr w:type="spellEnd"/>
+      <w:r>
+        <w:t>))</w:t>
+      </w:r>
+    </w:p>
+    <w:p>
+      <w:pPr>
+        <w:spacing w:line="360" w:lineRule="auto"/>
+      </w:pPr>
+      <w:r>
+        <w:t>View(</w:t>
+      </w:r>
+      <w:proofErr w:type="spellStart"/>
+      <w:proofErr w:type="gramStart"/>
+      <w:r>
+        <w:t>df.normalized</w:t>
+      </w:r>
+      <w:proofErr w:type="spellEnd"/>
+      <w:proofErr w:type="gramEnd"/>
+      <w:r>
+        <w:t>)</w:t>
+      </w:r>
+    </w:p>
+    <w:p>
+      <w:pPr>
+        <w:spacing w:line="360" w:lineRule="auto"/>
+      </w:pPr>
+    </w:p>
+    <w:p>
+      <w:pPr>
+        <w:spacing w:line="360" w:lineRule="auto"/>
+      </w:pPr>
+      <w:r>
+        <w:t># PERFORMING PCA (PRINCIPAL COMPONENT ANALYSIS) / DIMENSIONALITY REDUCTION</w:t>
+      </w:r>
+    </w:p>
+    <w:p>
+      <w:pPr>
+        <w:spacing w:line="360" w:lineRule="auto"/>
+      </w:pPr>
+      <w:proofErr w:type="spellStart"/>
+      <w:r>
+        <w:t>df.pca</w:t>
+      </w:r>
+      <w:proofErr w:type="spellEnd"/>
+      <w:r>
+        <w:t xml:space="preserve"> = </w:t>
+      </w:r>
+      <w:proofErr w:type="spellStart"/>
+      <w:r>
+        <w:t>prcomp</w:t>
+      </w:r>
+      <w:proofErr w:type="spellEnd"/>
+      <w:r>
+        <w:t>(</w:t>
+      </w:r>
+      <w:proofErr w:type="spellStart"/>
+      <w:proofErr w:type="gramStart"/>
+      <w:r>
+        <w:t>df.normalized</w:t>
+      </w:r>
+      <w:proofErr w:type="spellEnd"/>
+      <w:proofErr w:type="gramEnd"/>
+      <w:r>
+        <w:t>)</w:t>
+      </w:r>
+    </w:p>
+    <w:p>
+      <w:pPr>
+        <w:spacing w:line="360" w:lineRule="auto"/>
+      </w:pPr>
+      <w:r>
+        <w:t>summary(</w:t>
+      </w:r>
+      <w:proofErr w:type="spellStart"/>
+      <w:r>
+        <w:t>df.pca</w:t>
+      </w:r>
+      <w:proofErr w:type="spellEnd"/>
+      <w:r>
+        <w:t>)</w:t>
+      </w:r>
+    </w:p>
+    <w:p>
+      <w:pPr>
+        <w:spacing w:line="360" w:lineRule="auto"/>
+      </w:pPr>
+    </w:p>
+    <w:p>
+      <w:pPr>
+        <w:spacing w:line="360" w:lineRule="auto"/>
+      </w:pPr>
+      <w:r>
+        <w:t># Plotting the PCA data to find the best number of Principal Components.</w:t>
+      </w:r>
+    </w:p>
+    <w:p>
+      <w:pPr>
+        <w:spacing w:line="360" w:lineRule="auto"/>
+      </w:pPr>
+      <w:r>
+        <w:t xml:space="preserve"># Using the elbow method of the plot below we can get the number of components which </w:t>
+      </w:r>
+    </w:p>
+    <w:p>
+      <w:pPr>
+        <w:spacing w:line="360" w:lineRule="auto"/>
+      </w:pPr>
+      <w:r>
+        <w:t># explain 85% or greater of the variation (BEST SET OF COMPONENTS TO TAKE)</w:t>
+      </w:r>
+    </w:p>
+    <w:p>
+      <w:pPr>
+        <w:spacing w:line="360" w:lineRule="auto"/>
+      </w:pPr>
+      <w:r>
+        <w:t xml:space="preserve"># In this case the first 4 components are the best, because it covers the greatest </w:t>
+      </w:r>
+    </w:p>
+    <w:p>
+      <w:pPr>
+        <w:spacing w:line="360" w:lineRule="auto"/>
+      </w:pPr>
+      <w:r>
+        <w:t># area of the graph and has the sudden decrease after the 4th component</w:t>
+      </w:r>
+    </w:p>
+    <w:p>
+      <w:pPr>
+        <w:spacing w:line="360" w:lineRule="auto"/>
+      </w:pPr>
+      <w:r>
+        <w:t>plot(</w:t>
+      </w:r>
+      <w:proofErr w:type="spellStart"/>
+      <w:r>
+        <w:t>df.pca</w:t>
+      </w:r>
+      <w:proofErr w:type="spellEnd"/>
+      <w:r>
+        <w:t>)</w:t>
+      </w:r>
+    </w:p>
+    <w:p>
+      <w:pPr>
+        <w:spacing w:line="360" w:lineRule="auto"/>
+      </w:pPr>
+      <w:proofErr w:type="gramStart"/>
+      <w:r>
+        <w:t>plot(</w:t>
+      </w:r>
+      <w:proofErr w:type="spellStart"/>
+      <w:proofErr w:type="gramEnd"/>
+      <w:r>
+        <w:t>df.pca</w:t>
+      </w:r>
+      <w:proofErr w:type="spellEnd"/>
+      <w:r>
+        <w:t>, type='l')</w:t>
+      </w:r>
+    </w:p>
+    <w:p>
+      <w:pPr>
+        <w:spacing w:line="360" w:lineRule="auto"/>
+      </w:pPr>
+    </w:p>
+    <w:p>
+      <w:pPr>
+        <w:spacing w:line="360" w:lineRule="auto"/>
+      </w:pPr>
+      <w:r>
+        <w:t xml:space="preserve"># </w:t>
+      </w:r>
+      <w:proofErr w:type="spellStart"/>
+      <w:r>
+        <w:t>comp.data</w:t>
+      </w:r>
+      <w:proofErr w:type="spellEnd"/>
+      <w:r>
+        <w:t xml:space="preserve"> contains the BEST PCA Component data extract</w:t>
+      </w:r>
+    </w:p>
+    <w:p>
+      <w:pPr>
+        <w:spacing w:line="360" w:lineRule="auto"/>
+      </w:pPr>
+      <w:proofErr w:type="spellStart"/>
+      <w:r>
+        <w:t>comp.data</w:t>
+      </w:r>
+      <w:proofErr w:type="spellEnd"/>
+      <w:r>
+        <w:t xml:space="preserve"> = </w:t>
+      </w:r>
+      <w:proofErr w:type="spellStart"/>
+      <w:proofErr w:type="gramStart"/>
+      <w:r>
+        <w:t>data.frame</w:t>
+      </w:r>
+      <w:proofErr w:type="spellEnd"/>
+      <w:proofErr w:type="gramEnd"/>
+      <w:r>
+        <w:t>(</w:t>
+      </w:r>
+      <w:proofErr w:type="spellStart"/>
+      <w:r>
+        <w:t>df.pca$x</w:t>
+      </w:r>
+      <w:proofErr w:type="spellEnd"/>
+      <w:r>
+        <w:t>[,1:4])</w:t>
+      </w:r>
+    </w:p>
+    <w:p>
+      <w:pPr>
+        <w:spacing w:line="360" w:lineRule="auto"/>
+      </w:pPr>
+      <w:r>
+        <w:t>View(</w:t>
+      </w:r>
+      <w:proofErr w:type="spellStart"/>
+      <w:r>
+        <w:t>comp.data</w:t>
+      </w:r>
+      <w:proofErr w:type="spellEnd"/>
+      <w:r>
+        <w:t>)</w:t>
+      </w:r>
+    </w:p>
+    <w:p>
+      <w:pPr>
+        <w:spacing w:line="360" w:lineRule="auto"/>
+      </w:pPr>
+    </w:p>
+    <w:p>
+      <w:pPr>
+        <w:spacing w:line="360" w:lineRule="auto"/>
+      </w:pPr>
+      <w:r>
+        <w:lastRenderedPageBreak/>
+        <w:t># DETERMINE THE NUMBER OF CLUSTERS CENTERS (CENTROIDS) (via MANUAL and AUTOMATED TOOLS)</w:t>
+      </w:r>
+    </w:p>
+    <w:p>
+      <w:pPr>
+        <w:spacing w:line="360" w:lineRule="auto"/>
+      </w:pPr>
+      <w:r>
+        <w:t># AUTOMATED TOOLS TO FIND THE CENTROIDS</w:t>
+      </w:r>
+    </w:p>
+    <w:p>
+      <w:pPr>
+        <w:spacing w:line="360" w:lineRule="auto"/>
+      </w:pPr>
+      <w:r>
+        <w:t># USING ELBOW METHOD (Gave 4)</w:t>
+      </w:r>
+    </w:p>
+    <w:p>
+      <w:pPr>
+        <w:spacing w:line="360" w:lineRule="auto"/>
+      </w:pPr>
+      <w:r>
+        <w:t># The below method points out that 4 is the optimal number of centroids/clusters to be taken</w:t>
+      </w:r>
+    </w:p>
+    <w:p>
+      <w:pPr>
+        <w:spacing w:line="360" w:lineRule="auto"/>
+      </w:pPr>
+      <w:proofErr w:type="spellStart"/>
+      <w:r>
+        <w:t>fviz_</w:t>
+      </w:r>
+      <w:proofErr w:type="gramStart"/>
+      <w:r>
+        <w:t>nbclust</w:t>
+      </w:r>
+      <w:proofErr w:type="spellEnd"/>
+      <w:r>
+        <w:t>(</w:t>
+      </w:r>
+      <w:proofErr w:type="spellStart"/>
+      <w:proofErr w:type="gramEnd"/>
+      <w:r>
+        <w:t>comp.data</w:t>
+      </w:r>
+      <w:proofErr w:type="spellEnd"/>
+      <w:r>
+        <w:t xml:space="preserve">, </w:t>
+      </w:r>
+      <w:proofErr w:type="spellStart"/>
+      <w:r>
+        <w:t>kmeans</w:t>
+      </w:r>
+      <w:proofErr w:type="spellEnd"/>
+      <w:r>
+        <w:t>, method = "</w:t>
+      </w:r>
+      <w:proofErr w:type="spellStart"/>
+      <w:r>
+        <w:t>wss</w:t>
+      </w:r>
+      <w:proofErr w:type="spellEnd"/>
+      <w:r>
+        <w:t xml:space="preserve">") + </w:t>
+      </w:r>
+    </w:p>
+    <w:p>
+      <w:pPr>
+        <w:spacing w:line="360" w:lineRule="auto"/>
+      </w:pPr>
+      <w:r>
+        <w:t xml:space="preserve">  </w:t>
+      </w:r>
+      <w:proofErr w:type="spellStart"/>
+      <w:r>
+        <w:t>geom_</w:t>
+      </w:r>
+      <w:proofErr w:type="gramStart"/>
+      <w:r>
+        <w:t>vline</w:t>
+      </w:r>
+      <w:proofErr w:type="spellEnd"/>
+      <w:r>
+        <w:t>(</w:t>
+      </w:r>
+      <w:proofErr w:type="spellStart"/>
+      <w:proofErr w:type="gramEnd"/>
+      <w:r>
+        <w:t>xintercept</w:t>
+      </w:r>
+      <w:proofErr w:type="spellEnd"/>
+      <w:r>
+        <w:t xml:space="preserve"> = 4, </w:t>
+      </w:r>
+      <w:proofErr w:type="spellStart"/>
+      <w:r>
+        <w:t>linetype</w:t>
+      </w:r>
+      <w:proofErr w:type="spellEnd"/>
+      <w:r>
+        <w:t xml:space="preserve"> = 2) + </w:t>
+      </w:r>
+    </w:p>
+    <w:p>
+      <w:pPr>
+        <w:spacing w:line="360" w:lineRule="auto"/>
+      </w:pPr>
+      <w:r>
+        <w:t xml:space="preserve">  </w:t>
+      </w:r>
+      <w:proofErr w:type="gramStart"/>
+      <w:r>
+        <w:t>labs(</w:t>
+      </w:r>
+      <w:proofErr w:type="gramEnd"/>
+      <w:r>
+        <w:t>subtitle = "Elbow method")</w:t>
+      </w:r>
+    </w:p>
+    <w:p>
+      <w:pPr>
+        <w:spacing w:line="360" w:lineRule="auto"/>
+      </w:pPr>
+    </w:p>
+    <w:p>
+      <w:pPr>
+        <w:spacing w:line="360" w:lineRule="auto"/>
+      </w:pPr>
+      <w:r>
+        <w:t># USING THE SILHOUETTE METHOD (Gave 2)</w:t>
+      </w:r>
+    </w:p>
+    <w:p>
+      <w:pPr>
+        <w:spacing w:line="360" w:lineRule="auto"/>
+      </w:pPr>
+      <w:r>
+        <w:t># The below method points out that 2 is the optimal number of centroids/clusters to be taken</w:t>
+      </w:r>
+    </w:p>
+    <w:p>
+      <w:pPr>
+        <w:spacing w:line="360" w:lineRule="auto"/>
+      </w:pPr>
+      <w:proofErr w:type="spellStart"/>
+      <w:r>
+        <w:t>fviz_</w:t>
+      </w:r>
+      <w:proofErr w:type="gramStart"/>
+      <w:r>
+        <w:t>nbclust</w:t>
+      </w:r>
+      <w:proofErr w:type="spellEnd"/>
+      <w:r>
+        <w:t>(</w:t>
+      </w:r>
+      <w:proofErr w:type="spellStart"/>
+      <w:proofErr w:type="gramEnd"/>
+      <w:r>
+        <w:t>comp.data</w:t>
+      </w:r>
+      <w:proofErr w:type="spellEnd"/>
+      <w:r>
+        <w:t xml:space="preserve">, </w:t>
+      </w:r>
+      <w:proofErr w:type="spellStart"/>
+      <w:r>
+        <w:t>kmeans</w:t>
+      </w:r>
+      <w:proofErr w:type="spellEnd"/>
+      <w:r>
+        <w:t>, method = "silhouette")+</w:t>
+      </w:r>
+    </w:p>
+    <w:p>
+      <w:pPr>
+        <w:spacing w:line="360" w:lineRule="auto"/>
+      </w:pPr>
+      <w:r>
+        <w:t xml:space="preserve">  </w:t>
+      </w:r>
+      <w:proofErr w:type="gramStart"/>
+      <w:r>
+        <w:t>labs(</w:t>
+      </w:r>
+      <w:proofErr w:type="gramEnd"/>
+      <w:r>
+        <w:t>subtitle = "Silhouette method")</w:t>
+      </w:r>
+    </w:p>
+    <w:p>
+      <w:pPr>
+        <w:spacing w:line="360" w:lineRule="auto"/>
+      </w:pPr>
+    </w:p>
+    <w:p>
+      <w:pPr>
+        <w:spacing w:line="360" w:lineRule="auto"/>
+      </w:pPr>
+      <w:r>
+        <w:t xml:space="preserve"># USING GAP STATISTIC </w:t>
+      </w:r>
+      <w:proofErr w:type="gramStart"/>
+      <w:r>
+        <w:t xml:space="preserve">( </w:t>
+      </w:r>
+      <w:proofErr w:type="spellStart"/>
+      <w:r>
+        <w:t>nboot</w:t>
+      </w:r>
+      <w:proofErr w:type="spellEnd"/>
+      <w:proofErr w:type="gramEnd"/>
+      <w:r>
+        <w:t xml:space="preserve"> = 50 to keep the function speedy</w:t>
+      </w:r>
+    </w:p>
+    <w:p>
+      <w:pPr>
+        <w:spacing w:line="360" w:lineRule="auto"/>
+      </w:pPr>
+      <w:r>
+        <w:t xml:space="preserve"># recommended value: </w:t>
+      </w:r>
+      <w:proofErr w:type="spellStart"/>
+      <w:r>
+        <w:t>nboot</w:t>
+      </w:r>
+      <w:proofErr w:type="spellEnd"/>
+      <w:r>
+        <w:t>= 500 for your analysis.</w:t>
+      </w:r>
+    </w:p>
+    <w:p>
+      <w:pPr>
+        <w:spacing w:line="360" w:lineRule="auto"/>
+      </w:pPr>
+      <w:r>
+        <w:t># Use verbose = FALSE to hide computing progression.)</w:t>
+      </w:r>
+    </w:p>
+    <w:p>
+      <w:pPr>
+        <w:spacing w:line="360" w:lineRule="auto"/>
+      </w:pPr>
+      <w:r>
+        <w:t># (Gave 3)</w:t>
+      </w:r>
+    </w:p>
+    <w:p>
+      <w:pPr>
+        <w:spacing w:line="360" w:lineRule="auto"/>
+      </w:pPr>
+      <w:r>
+        <w:t># The below method points out that 3 is the optimal number of centroids/clusters to be taken</w:t>
+      </w:r>
+    </w:p>
+    <w:p>
+      <w:pPr>
+        <w:spacing w:line="360" w:lineRule="auto"/>
+      </w:pPr>
+      <w:proofErr w:type="spellStart"/>
+      <w:proofErr w:type="gramStart"/>
+      <w:r>
+        <w:t>set.seed</w:t>
+      </w:r>
+      <w:proofErr w:type="spellEnd"/>
+      <w:proofErr w:type="gramEnd"/>
+      <w:r>
+        <w:t>(150)</w:t>
+      </w:r>
+    </w:p>
+    <w:p>
+      <w:pPr>
+        <w:spacing w:line="360" w:lineRule="auto"/>
+      </w:pPr>
+      <w:proofErr w:type="spellStart"/>
+      <w:r>
+        <w:t>fviz_</w:t>
+      </w:r>
+      <w:proofErr w:type="gramStart"/>
+      <w:r>
+        <w:t>nbclust</w:t>
+      </w:r>
+      <w:proofErr w:type="spellEnd"/>
+      <w:r>
+        <w:t>(</w:t>
+      </w:r>
+      <w:proofErr w:type="spellStart"/>
+      <w:proofErr w:type="gramEnd"/>
+      <w:r>
+        <w:t>comp.data</w:t>
+      </w:r>
+      <w:proofErr w:type="spellEnd"/>
+      <w:r>
+        <w:t xml:space="preserve">, </w:t>
+      </w:r>
+      <w:proofErr w:type="spellStart"/>
+      <w:r>
+        <w:t>kmeans</w:t>
+      </w:r>
+      <w:proofErr w:type="spellEnd"/>
+      <w:r>
+        <w:t xml:space="preserve">, </w:t>
+      </w:r>
+      <w:proofErr w:type="spellStart"/>
+      <w:r>
+        <w:t>nstart</w:t>
+      </w:r>
+      <w:proofErr w:type="spellEnd"/>
+      <w:r>
+        <w:t xml:space="preserve"> = 50,  method = "</w:t>
+      </w:r>
+      <w:proofErr w:type="spellStart"/>
+      <w:r>
+        <w:t>gap_stat</w:t>
+      </w:r>
+      <w:proofErr w:type="spellEnd"/>
+      <w:r>
+        <w:t xml:space="preserve">", </w:t>
+      </w:r>
+      <w:proofErr w:type="spellStart"/>
+      <w:r>
+        <w:t>nboot</w:t>
+      </w:r>
+      <w:proofErr w:type="spellEnd"/>
+      <w:r>
+        <w:t xml:space="preserve"> = 50)+</w:t>
+      </w:r>
+    </w:p>
+    <w:p>
+      <w:pPr>
+        <w:spacing w:line="360" w:lineRule="auto"/>
+      </w:pPr>
+      <w:r>
+        <w:t xml:space="preserve">  </w:t>
+      </w:r>
+      <w:proofErr w:type="gramStart"/>
+      <w:r>
+        <w:t>labs(</w:t>
+      </w:r>
+      <w:proofErr w:type="gramEnd"/>
+      <w:r>
+        <w:t>subtitle = "Gap statistic method")</w:t>
+      </w:r>
+    </w:p>
+    <w:p>
+      <w:pPr>
+        <w:spacing w:line="360" w:lineRule="auto"/>
+      </w:pPr>
+    </w:p>
+    <w:p>
+      <w:pPr>
+        <w:spacing w:line="360" w:lineRule="auto"/>
+      </w:pPr>
+    </w:p>
+    <w:p>
+      <w:pPr>
+        <w:spacing w:line="360" w:lineRule="auto"/>
+      </w:pPr>
+      <w:r>
+        <w:t xml:space="preserve"># MANUALLY FIND THE CENTROIDS / CLUSTERS </w:t>
+      </w:r>
+    </w:p>
+    <w:p>
+      <w:pPr>
+        <w:spacing w:line="360" w:lineRule="auto"/>
+      </w:pPr>
+      <w:r>
+        <w:t># USING ELBOW METHOD</w:t>
+      </w:r>
+    </w:p>
+    <w:p>
+      <w:pPr>
+        <w:spacing w:line="360" w:lineRule="auto"/>
+      </w:pPr>
+      <w:proofErr w:type="spellStart"/>
+      <w:proofErr w:type="gramStart"/>
+      <w:r>
+        <w:t>tot.withinss</w:t>
+      </w:r>
+      <w:proofErr w:type="spellEnd"/>
+      <w:proofErr w:type="gramEnd"/>
+      <w:r>
+        <w:t xml:space="preserve"> = vector(mode = "character", length = 10)</w:t>
+      </w:r>
+    </w:p>
+    <w:p>
+      <w:pPr>
+        <w:spacing w:line="360" w:lineRule="auto"/>
+      </w:pPr>
+    </w:p>
+    <w:p>
+      <w:pPr>
+        <w:spacing w:line="360" w:lineRule="auto"/>
+      </w:pPr>
+      <w:r>
+        <w:t># Classification Report Function</w:t>
+      </w:r>
+    </w:p>
+    <w:p>
+      <w:pPr>
+        <w:spacing w:line="360" w:lineRule="auto"/>
+      </w:pPr>
+      <w:proofErr w:type="spellStart"/>
+      <w:r>
+        <w:t>classification_report</w:t>
+      </w:r>
+      <w:proofErr w:type="spellEnd"/>
+      <w:r>
+        <w:t xml:space="preserve"> &lt;- </w:t>
+      </w:r>
+      <w:proofErr w:type="gramStart"/>
+      <w:r>
+        <w:t>function(</w:t>
+      </w:r>
+      <w:proofErr w:type="spellStart"/>
+      <w:proofErr w:type="gramEnd"/>
+      <w:r>
+        <w:t>comparison_table</w:t>
+      </w:r>
+      <w:proofErr w:type="spellEnd"/>
+      <w:r>
+        <w:t xml:space="preserve">, </w:t>
+      </w:r>
+      <w:proofErr w:type="spellStart"/>
+      <w:r>
+        <w:t>dp</w:t>
+      </w:r>
+      <w:proofErr w:type="spellEnd"/>
+      <w:r>
+        <w:t xml:space="preserve"> = 2) {</w:t>
+      </w:r>
+    </w:p>
+    <w:p>
+      <w:pPr>
+        <w:spacing w:line="360" w:lineRule="auto"/>
+      </w:pPr>
+      <w:r>
+        <w:t xml:space="preserve">  #total counts</w:t>
+      </w:r>
+    </w:p>
+    <w:p>
+      <w:pPr>
+        <w:spacing w:line="360" w:lineRule="auto"/>
+      </w:pPr>
+      <w:r>
+        <w:t xml:space="preserve">  counts &lt;- sum(</w:t>
+      </w:r>
+      <w:proofErr w:type="spellStart"/>
+      <w:r>
+        <w:t>comparison_table</w:t>
+      </w:r>
+      <w:proofErr w:type="spellEnd"/>
+      <w:r>
+        <w:t>)</w:t>
+      </w:r>
+    </w:p>
+    <w:p>
+      <w:pPr>
+        <w:spacing w:line="360" w:lineRule="auto"/>
+      </w:pPr>
+      <w:r>
+        <w:t xml:space="preserve">  </w:t>
+      </w:r>
+    </w:p>
+    <w:p>
+      <w:pPr>
+        <w:spacing w:line="360" w:lineRule="auto"/>
+      </w:pPr>
+      <w:r>
+        <w:t xml:space="preserve">  #total sums for each column</w:t>
+      </w:r>
+    </w:p>
+    <w:p>
+      <w:pPr>
+        <w:spacing w:line="360" w:lineRule="auto"/>
+      </w:pPr>
+      <w:r>
+        <w:t xml:space="preserve">  </w:t>
+      </w:r>
+      <w:proofErr w:type="spellStart"/>
+      <w:r>
+        <w:t>column_sums</w:t>
+      </w:r>
+      <w:proofErr w:type="spellEnd"/>
+      <w:r>
+        <w:t xml:space="preserve"> &lt;- </w:t>
+      </w:r>
+      <w:proofErr w:type="spellStart"/>
+      <w:r>
+        <w:t>colSums</w:t>
+      </w:r>
+      <w:proofErr w:type="spellEnd"/>
+      <w:r>
+        <w:t>(</w:t>
+      </w:r>
+      <w:proofErr w:type="spellStart"/>
+      <w:r>
+        <w:t>comparison_table</w:t>
+      </w:r>
+      <w:proofErr w:type="spellEnd"/>
+      <w:r>
+        <w:t>)</w:t>
+      </w:r>
+    </w:p>
+    <w:p>
+      <w:pPr>
+        <w:spacing w:line="360" w:lineRule="auto"/>
+      </w:pPr>
+      <w:r>
+        <w:t xml:space="preserve">  </w:t>
+      </w:r>
+    </w:p>
+    <w:p>
+      <w:pPr>
+        <w:spacing w:line="360" w:lineRule="auto"/>
+      </w:pPr>
+      <w:r>
+        <w:t xml:space="preserve">  #total sums for each row</w:t>
+      </w:r>
+    </w:p>
+    <w:p>
+      <w:pPr>
+        <w:spacing w:line="360" w:lineRule="auto"/>
+      </w:pPr>
+      <w:r>
+        <w:t xml:space="preserve">  </w:t>
+      </w:r>
+      <w:proofErr w:type="spellStart"/>
+      <w:r>
+        <w:t>row_sums</w:t>
+      </w:r>
+      <w:proofErr w:type="spellEnd"/>
+      <w:r>
+        <w:t xml:space="preserve"> &lt;- </w:t>
+      </w:r>
+      <w:proofErr w:type="spellStart"/>
+      <w:r>
+        <w:t>rowSums</w:t>
+      </w:r>
+      <w:proofErr w:type="spellEnd"/>
+      <w:r>
+        <w:t>(</w:t>
+      </w:r>
+      <w:proofErr w:type="spellStart"/>
+      <w:r>
+        <w:t>comparison_table</w:t>
+      </w:r>
+      <w:proofErr w:type="spellEnd"/>
+      <w:r>
+        <w:t>)</w:t>
+      </w:r>
+    </w:p>
+    <w:p>
+      <w:pPr>
+        <w:spacing w:line="360" w:lineRule="auto"/>
+      </w:pPr>
+      <w:r>
+        <w:t xml:space="preserve">  </w:t>
+      </w:r>
+    </w:p>
+    <w:p>
+      <w:pPr>
+        <w:spacing w:line="360" w:lineRule="auto"/>
+      </w:pPr>
+      <w:r>
+        <w:t xml:space="preserve">  #true positive value</w:t>
+      </w:r>
+    </w:p>
+    <w:p>
+      <w:pPr>
+        <w:spacing w:line="360" w:lineRule="auto"/>
+      </w:pPr>
+      <w:r>
+        <w:t xml:space="preserve">  </w:t>
+      </w:r>
+      <w:proofErr w:type="spellStart"/>
+      <w:r>
+        <w:t>tp</w:t>
+      </w:r>
+      <w:proofErr w:type="spellEnd"/>
+      <w:r>
+        <w:t xml:space="preserve"> &lt;- </w:t>
+      </w:r>
+      <w:proofErr w:type="spellStart"/>
+      <w:r>
+        <w:t>diag</w:t>
+      </w:r>
+      <w:proofErr w:type="spellEnd"/>
+      <w:r>
+        <w:t>(</w:t>
+      </w:r>
+      <w:proofErr w:type="spellStart"/>
+      <w:r>
+        <w:t>comparison_table</w:t>
+      </w:r>
+      <w:proofErr w:type="spellEnd"/>
+      <w:r>
+        <w:t>)</w:t>
+      </w:r>
+    </w:p>
+    <w:p>
+      <w:pPr>
+        <w:spacing w:line="360" w:lineRule="auto"/>
+      </w:pPr>
+      <w:r>
+        <w:t xml:space="preserve">  </w:t>
+      </w:r>
+    </w:p>
+    <w:p>
+      <w:pPr>
+        <w:spacing w:line="360" w:lineRule="auto"/>
+      </w:pPr>
+      <w:r>
+        <w:t xml:space="preserve">  #true negative</w:t>
+      </w:r>
+    </w:p>
+    <w:p>
+      <w:pPr>
+        <w:spacing w:line="360" w:lineRule="auto"/>
+      </w:pPr>
+      <w:r>
+        <w:t xml:space="preserve">  </w:t>
+      </w:r>
+      <w:proofErr w:type="spellStart"/>
+      <w:r>
+        <w:t>tn</w:t>
+      </w:r>
+      <w:proofErr w:type="spellEnd"/>
+      <w:r>
+        <w:t xml:space="preserve"> &lt;- counts - (</w:t>
+      </w:r>
+      <w:proofErr w:type="spellStart"/>
+      <w:r>
+        <w:t>column_sums</w:t>
+      </w:r>
+      <w:proofErr w:type="spellEnd"/>
+      <w:r>
+        <w:t xml:space="preserve"> + </w:t>
+      </w:r>
+      <w:proofErr w:type="spellStart"/>
+      <w:r>
+        <w:t>row_sums</w:t>
+      </w:r>
+      <w:proofErr w:type="spellEnd"/>
+      <w:r>
+        <w:t xml:space="preserve"> - </w:t>
+      </w:r>
+      <w:proofErr w:type="spellStart"/>
+      <w:r>
+        <w:t>tp</w:t>
+      </w:r>
+      <w:proofErr w:type="spellEnd"/>
+      <w:r>
+        <w:t>)</w:t>
+      </w:r>
+    </w:p>
+    <w:p>
+      <w:pPr>
+        <w:spacing w:line="360" w:lineRule="auto"/>
+      </w:pPr>
+      <w:r>
+        <w:t xml:space="preserve">  </w:t>
+      </w:r>
+    </w:p>
+    <w:p>
+      <w:pPr>
+        <w:spacing w:line="360" w:lineRule="auto"/>
+      </w:pPr>
+      <w:r>
+        <w:t xml:space="preserve">  #false positive</w:t>
+      </w:r>
+    </w:p>
+    <w:p>
+      <w:pPr>
+        <w:spacing w:line="360" w:lineRule="auto"/>
+      </w:pPr>
+      <w:r>
+        <w:lastRenderedPageBreak/>
+        <w:t xml:space="preserve">  </w:t>
+      </w:r>
+      <w:proofErr w:type="spellStart"/>
+      <w:r>
+        <w:t>fp</w:t>
+      </w:r>
+      <w:proofErr w:type="spellEnd"/>
+      <w:r>
+        <w:t xml:space="preserve"> &lt;- </w:t>
+      </w:r>
+      <w:proofErr w:type="spellStart"/>
+      <w:r>
+        <w:t>row_sums</w:t>
+      </w:r>
+      <w:proofErr w:type="spellEnd"/>
+      <w:r>
+        <w:t xml:space="preserve"> - </w:t>
+      </w:r>
+      <w:proofErr w:type="spellStart"/>
+      <w:r>
+        <w:t>tp</w:t>
+      </w:r>
+      <w:proofErr w:type="spellEnd"/>
+    </w:p>
+    <w:p>
+      <w:pPr>
+        <w:spacing w:line="360" w:lineRule="auto"/>
+      </w:pPr>
+      <w:r>
+        <w:t xml:space="preserve">  </w:t>
+      </w:r>
+    </w:p>
+    <w:p>
+      <w:pPr>
+        <w:spacing w:line="360" w:lineRule="auto"/>
+      </w:pPr>
+      <w:r>
+        <w:t xml:space="preserve">  #false negative</w:t>
+      </w:r>
+    </w:p>
+    <w:p>
+      <w:pPr>
+        <w:spacing w:line="360" w:lineRule="auto"/>
+      </w:pPr>
+      <w:r>
+        <w:t xml:space="preserve">  </w:t>
+      </w:r>
+      <w:proofErr w:type="spellStart"/>
+      <w:r>
+        <w:t>fn</w:t>
+      </w:r>
+      <w:proofErr w:type="spellEnd"/>
+      <w:r>
+        <w:t xml:space="preserve"> &lt;- </w:t>
+      </w:r>
+      <w:proofErr w:type="spellStart"/>
+      <w:r>
+        <w:t>column_sums</w:t>
+      </w:r>
+      <w:proofErr w:type="spellEnd"/>
+      <w:r>
+        <w:t xml:space="preserve"> - </w:t>
+      </w:r>
+      <w:proofErr w:type="spellStart"/>
+      <w:r>
+        <w:t>tp</w:t>
+      </w:r>
+      <w:proofErr w:type="spellEnd"/>
+    </w:p>
+    <w:p>
+      <w:pPr>
+        <w:spacing w:line="360" w:lineRule="auto"/>
+      </w:pPr>
+      <w:r>
+        <w:t xml:space="preserve">  </w:t>
+      </w:r>
+    </w:p>
+    <w:p>
+      <w:pPr>
+        <w:spacing w:line="360" w:lineRule="auto"/>
+      </w:pPr>
+      <w:r>
+        <w:t xml:space="preserve">  #precision</w:t>
+      </w:r>
+    </w:p>
+    <w:p>
+      <w:pPr>
+        <w:spacing w:line="360" w:lineRule="auto"/>
+      </w:pPr>
+      <w:r>
+        <w:t xml:space="preserve">  pr &lt;- </w:t>
+      </w:r>
+      <w:proofErr w:type="spellStart"/>
+      <w:r>
+        <w:t>tp</w:t>
+      </w:r>
+      <w:proofErr w:type="spellEnd"/>
+      <w:r>
+        <w:t xml:space="preserve"> / (</w:t>
+      </w:r>
+      <w:proofErr w:type="spellStart"/>
+      <w:r>
+        <w:t>tp</w:t>
+      </w:r>
+      <w:proofErr w:type="spellEnd"/>
+      <w:r>
+        <w:t xml:space="preserve"> + </w:t>
+      </w:r>
+      <w:proofErr w:type="spellStart"/>
+      <w:r>
+        <w:t>fp</w:t>
+      </w:r>
+      <w:proofErr w:type="spellEnd"/>
+      <w:r>
+        <w:t>)</w:t>
+      </w:r>
+    </w:p>
+    <w:p>
+      <w:pPr>
+        <w:spacing w:line="360" w:lineRule="auto"/>
+      </w:pPr>
+      <w:r>
+        <w:t xml:space="preserve">  </w:t>
+      </w:r>
+    </w:p>
+    <w:p>
+      <w:pPr>
+        <w:spacing w:line="360" w:lineRule="auto"/>
+      </w:pPr>
+      <w:r>
+        <w:t xml:space="preserve">  #recall</w:t>
+      </w:r>
+    </w:p>
+    <w:p>
+      <w:pPr>
+        <w:spacing w:line="360" w:lineRule="auto"/>
+      </w:pPr>
+      <w:r>
+        <w:t xml:space="preserve">  re &lt;- </w:t>
+      </w:r>
+      <w:proofErr w:type="spellStart"/>
+      <w:r>
+        <w:t>tp</w:t>
+      </w:r>
+      <w:proofErr w:type="spellEnd"/>
+      <w:r>
+        <w:t xml:space="preserve"> / (</w:t>
+      </w:r>
+      <w:proofErr w:type="spellStart"/>
+      <w:r>
+        <w:t>tp</w:t>
+      </w:r>
+      <w:proofErr w:type="spellEnd"/>
+      <w:r>
+        <w:t xml:space="preserve"> + </w:t>
+      </w:r>
+      <w:proofErr w:type="spellStart"/>
+      <w:r>
+        <w:t>fn</w:t>
+      </w:r>
+      <w:proofErr w:type="spellEnd"/>
+      <w:r>
+        <w:t>)</w:t>
+      </w:r>
+    </w:p>
+    <w:p>
+      <w:pPr>
+        <w:spacing w:line="360" w:lineRule="auto"/>
+      </w:pPr>
+      <w:r>
+        <w:t xml:space="preserve">  </w:t>
+      </w:r>
+    </w:p>
+    <w:p>
+      <w:pPr>
+        <w:spacing w:line="360" w:lineRule="auto"/>
+      </w:pPr>
+      <w:r>
+        <w:t xml:space="preserve">  #accuracy</w:t>
+      </w:r>
+    </w:p>
+    <w:p>
+      <w:pPr>
+        <w:spacing w:line="360" w:lineRule="auto"/>
+      </w:pPr>
+      <w:r>
+        <w:t xml:space="preserve">  ac &lt;- sum(</w:t>
+      </w:r>
+      <w:proofErr w:type="spellStart"/>
+      <w:r>
+        <w:t>tp</w:t>
+      </w:r>
+      <w:proofErr w:type="spellEnd"/>
+      <w:r>
+        <w:t>) / counts</w:t>
+      </w:r>
+    </w:p>
+    <w:p>
+      <w:pPr>
+        <w:spacing w:line="360" w:lineRule="auto"/>
+      </w:pPr>
+      <w:r>
+        <w:t xml:space="preserve">  </w:t>
+      </w:r>
+    </w:p>
+    <w:p>
+      <w:pPr>
+        <w:spacing w:line="360" w:lineRule="auto"/>
+      </w:pPr>
+      <w:r>
+        <w:t xml:space="preserve">  # Displaying the Accuracy, Precision and Recall values</w:t>
+      </w:r>
+    </w:p>
+    <w:p>
+      <w:pPr>
+        <w:spacing w:line="360" w:lineRule="auto"/>
+      </w:pPr>
+      <w:r>
+        <w:t xml:space="preserve">  </w:t>
+      </w:r>
+      <w:proofErr w:type="gramStart"/>
+      <w:r>
+        <w:t>print(</w:t>
+      </w:r>
+      <w:proofErr w:type="gramEnd"/>
+      <w:r>
+        <w:t>"---------------------")</w:t>
+      </w:r>
+    </w:p>
+    <w:p>
+      <w:pPr>
+        <w:spacing w:line="360" w:lineRule="auto"/>
+      </w:pPr>
+      <w:r>
+        <w:t xml:space="preserve">  print("Accuracy")</w:t>
+      </w:r>
+    </w:p>
+    <w:p>
+      <w:pPr>
+        <w:spacing w:line="360" w:lineRule="auto"/>
+      </w:pPr>
+      <w:r>
+        <w:t xml:space="preserve">  print(ac)</w:t>
+      </w:r>
+    </w:p>
+    <w:p>
+      <w:pPr>
+        <w:spacing w:line="360" w:lineRule="auto"/>
+      </w:pPr>
+      <w:r>
+        <w:t xml:space="preserve">  </w:t>
+      </w:r>
+    </w:p>
+    <w:p>
+      <w:pPr>
+        <w:spacing w:line="360" w:lineRule="auto"/>
+      </w:pPr>
+      <w:r>
+        <w:t xml:space="preserve">  </w:t>
+      </w:r>
+      <w:proofErr w:type="gramStart"/>
+      <w:r>
+        <w:t>print(</w:t>
+      </w:r>
+      <w:proofErr w:type="gramEnd"/>
+      <w:r>
+        <w:t>"---------------------")</w:t>
+      </w:r>
+    </w:p>
+    <w:p>
+      <w:pPr>
+        <w:spacing w:line="360" w:lineRule="auto"/>
+      </w:pPr>
+      <w:r>
+        <w:t xml:space="preserve">  print("Precision")</w:t>
+      </w:r>
+    </w:p>
+    <w:p>
+      <w:pPr>
+        <w:spacing w:line="360" w:lineRule="auto"/>
+      </w:pPr>
+      <w:r>
+        <w:t xml:space="preserve">  print(pr)</w:t>
+      </w:r>
+    </w:p>
+    <w:p>
+      <w:pPr>
+        <w:spacing w:line="360" w:lineRule="auto"/>
+      </w:pPr>
+      <w:r>
+        <w:t xml:space="preserve">  </w:t>
+      </w:r>
+    </w:p>
+    <w:p>
+      <w:pPr>
+        <w:spacing w:line="360" w:lineRule="auto"/>
+      </w:pPr>
+      <w:r>
+        <w:lastRenderedPageBreak/>
+        <w:t xml:space="preserve">  </w:t>
+      </w:r>
+      <w:proofErr w:type="gramStart"/>
+      <w:r>
+        <w:t>print(</w:t>
+      </w:r>
+      <w:proofErr w:type="gramEnd"/>
+      <w:r>
+        <w:t>"---------------------")</w:t>
+      </w:r>
+    </w:p>
+    <w:p>
+      <w:pPr>
+        <w:spacing w:line="360" w:lineRule="auto"/>
+      </w:pPr>
+      <w:r>
+        <w:t xml:space="preserve">  print("Recall")</w:t>
+      </w:r>
+    </w:p>
+    <w:p>
+      <w:pPr>
+        <w:spacing w:line="360" w:lineRule="auto"/>
+      </w:pPr>
+      <w:r>
+        <w:t xml:space="preserve">  print(re)</w:t>
+      </w:r>
+    </w:p>
+    <w:p>
+      <w:pPr>
+        <w:spacing w:line="360" w:lineRule="auto"/>
+      </w:pPr>
+      <w:r>
+        <w:t>}</w:t>
+      </w:r>
+    </w:p>
+    <w:p>
+      <w:pPr>
+        <w:spacing w:line="360" w:lineRule="auto"/>
+      </w:pPr>
+      <w:r>
+        <w:t># Looping from 1 to the max optimal cluster to find its evaluation result</w:t>
+      </w:r>
+    </w:p>
+    <w:p>
+      <w:pPr>
+        <w:spacing w:line="360" w:lineRule="auto"/>
+      </w:pPr>
+      <w:r>
+        <w:t>for (</w:t>
+      </w:r>
+      <w:proofErr w:type="spellStart"/>
+      <w:r>
+        <w:t>i</w:t>
+      </w:r>
+      <w:proofErr w:type="spellEnd"/>
+      <w:r>
+        <w:t xml:space="preserve"> in </w:t>
+      </w:r>
+      <w:proofErr w:type="gramStart"/>
+      <w:r>
+        <w:t>1:10){</w:t>
+      </w:r>
+      <w:proofErr w:type="gramEnd"/>
+    </w:p>
+    <w:p>
+      <w:pPr>
+        <w:spacing w:line="360" w:lineRule="auto"/>
+      </w:pPr>
+      <w:r>
+        <w:t xml:space="preserve">  </w:t>
+      </w:r>
+      <w:proofErr w:type="gramStart"/>
+      <w:r>
+        <w:t>cat(</w:t>
+      </w:r>
+      <w:proofErr w:type="gramEnd"/>
+      <w:r>
+        <w:t xml:space="preserve">"&lt;=============== ", "Custer ", </w:t>
+      </w:r>
+      <w:proofErr w:type="spellStart"/>
+      <w:r>
+        <w:t>i</w:t>
+      </w:r>
+      <w:proofErr w:type="spellEnd"/>
+      <w:r>
+        <w:t xml:space="preserve">, " ===============&gt;\n", </w:t>
+      </w:r>
+      <w:proofErr w:type="spellStart"/>
+      <w:r>
+        <w:t>sep</w:t>
+      </w:r>
+      <w:proofErr w:type="spellEnd"/>
+      <w:r>
+        <w:t xml:space="preserve"> = "")</w:t>
+      </w:r>
+    </w:p>
+    <w:p>
+      <w:pPr>
+        <w:spacing w:line="360" w:lineRule="auto"/>
+      </w:pPr>
+      <w:r>
+        <w:t xml:space="preserve">  </w:t>
+      </w:r>
+      <w:proofErr w:type="spellStart"/>
+      <w:proofErr w:type="gramStart"/>
+      <w:r>
+        <w:t>set.seed</w:t>
+      </w:r>
+      <w:proofErr w:type="spellEnd"/>
+      <w:proofErr w:type="gramEnd"/>
+      <w:r>
+        <w:t>(50)</w:t>
+      </w:r>
+    </w:p>
+    <w:p>
+      <w:pPr>
+        <w:spacing w:line="360" w:lineRule="auto"/>
+      </w:pPr>
+      <w:r>
+        <w:t xml:space="preserve">  </w:t>
+      </w:r>
+    </w:p>
+    <w:p>
+      <w:pPr>
+        <w:spacing w:line="360" w:lineRule="auto"/>
+      </w:pPr>
+      <w:r>
+        <w:t xml:space="preserve">  # Performing </w:t>
+      </w:r>
+      <w:proofErr w:type="spellStart"/>
+      <w:r>
+        <w:t>Kmeans</w:t>
+      </w:r>
+      <w:proofErr w:type="spellEnd"/>
+      <w:r>
+        <w:t xml:space="preserve"> clustering</w:t>
+      </w:r>
+    </w:p>
+    <w:p>
+      <w:pPr>
+        <w:spacing w:line="360" w:lineRule="auto"/>
+      </w:pPr>
+      <w:r>
+        <w:t xml:space="preserve">  </w:t>
+      </w:r>
+      <w:proofErr w:type="spellStart"/>
+      <w:r>
+        <w:t>vehicleCluster</w:t>
+      </w:r>
+      <w:proofErr w:type="spellEnd"/>
+      <w:r>
+        <w:t xml:space="preserve"> = </w:t>
+      </w:r>
+      <w:proofErr w:type="spellStart"/>
+      <w:proofErr w:type="gramStart"/>
+      <w:r>
+        <w:t>kmeans</w:t>
+      </w:r>
+      <w:proofErr w:type="spellEnd"/>
+      <w:r>
+        <w:t>(</w:t>
+      </w:r>
+      <w:proofErr w:type="spellStart"/>
+      <w:proofErr w:type="gramEnd"/>
+      <w:r>
+        <w:t>comp.data</w:t>
+      </w:r>
+      <w:proofErr w:type="spellEnd"/>
+      <w:r>
+        <w:t xml:space="preserve">, centers = </w:t>
+      </w:r>
+      <w:proofErr w:type="spellStart"/>
+      <w:r>
+        <w:t>i</w:t>
+      </w:r>
+      <w:proofErr w:type="spellEnd"/>
+      <w:r>
+        <w:t xml:space="preserve">, </w:t>
+      </w:r>
+      <w:proofErr w:type="spellStart"/>
+      <w:r>
+        <w:t>nstart</w:t>
+      </w:r>
+      <w:proofErr w:type="spellEnd"/>
+      <w:r>
+        <w:t xml:space="preserve"> = 20)</w:t>
+      </w:r>
+    </w:p>
+    <w:p>
+      <w:pPr>
+        <w:spacing w:line="360" w:lineRule="auto"/>
+      </w:pPr>
+      <w:r>
+        <w:t xml:space="preserve">  </w:t>
+      </w:r>
+    </w:p>
+    <w:p>
+      <w:pPr>
+        <w:spacing w:line="360" w:lineRule="auto"/>
+      </w:pPr>
+      <w:r>
+        <w:t xml:space="preserve">  # This is the confusion matrix</w:t>
+      </w:r>
+    </w:p>
+    <w:p>
+      <w:pPr>
+        <w:spacing w:line="360" w:lineRule="auto"/>
+      </w:pPr>
+      <w:r>
+        <w:t xml:space="preserve">  cm = </w:t>
+      </w:r>
+      <w:proofErr w:type="spellStart"/>
+      <w:proofErr w:type="gramStart"/>
+      <w:r>
+        <w:t>as.matrix</w:t>
+      </w:r>
+      <w:proofErr w:type="spellEnd"/>
+      <w:proofErr w:type="gramEnd"/>
+      <w:r>
+        <w:t xml:space="preserve">(table(Actual = </w:t>
+      </w:r>
+      <w:proofErr w:type="spellStart"/>
+      <w:r>
+        <w:t>df$Class</w:t>
+      </w:r>
+      <w:proofErr w:type="spellEnd"/>
+      <w:r>
+        <w:t xml:space="preserve">, Predicted = </w:t>
+      </w:r>
+      <w:proofErr w:type="spellStart"/>
+      <w:r>
+        <w:t>vehicleCluster$cluster</w:t>
+      </w:r>
+      <w:proofErr w:type="spellEnd"/>
+      <w:r>
+        <w:t>))</w:t>
+      </w:r>
+    </w:p>
+    <w:p>
+      <w:pPr>
+        <w:spacing w:line="360" w:lineRule="auto"/>
+      </w:pPr>
+      <w:r>
+        <w:t xml:space="preserve">  </w:t>
+      </w:r>
+      <w:proofErr w:type="gramStart"/>
+      <w:r>
+        <w:t>print(</w:t>
+      </w:r>
+      <w:proofErr w:type="gramEnd"/>
+      <w:r>
+        <w:t>"Confusion Matrix")</w:t>
+      </w:r>
+    </w:p>
+    <w:p>
+      <w:pPr>
+        <w:spacing w:line="360" w:lineRule="auto"/>
+      </w:pPr>
+      <w:r>
+        <w:t xml:space="preserve">  print(cm)</w:t>
+      </w:r>
+    </w:p>
+    <w:p>
+      <w:pPr>
+        <w:spacing w:line="360" w:lineRule="auto"/>
+      </w:pPr>
+      <w:r>
+        <w:t xml:space="preserve">  </w:t>
+      </w:r>
+    </w:p>
+    <w:p>
+      <w:pPr>
+        <w:spacing w:line="360" w:lineRule="auto"/>
+      </w:pPr>
+      <w:r>
+        <w:t xml:space="preserve">  # Display Classification report</w:t>
+      </w:r>
+    </w:p>
+    <w:p>
+      <w:pPr>
+        <w:spacing w:line="360" w:lineRule="auto"/>
+      </w:pPr>
+      <w:r>
+        <w:t xml:space="preserve">  </w:t>
+      </w:r>
+      <w:proofErr w:type="spellStart"/>
+      <w:r>
+        <w:t>classification_</w:t>
+      </w:r>
+      <w:proofErr w:type="gramStart"/>
+      <w:r>
+        <w:t>report</w:t>
+      </w:r>
+      <w:proofErr w:type="spellEnd"/>
+      <w:r>
+        <w:t>(</w:t>
+      </w:r>
+      <w:proofErr w:type="spellStart"/>
+      <w:proofErr w:type="gramEnd"/>
+      <w:r>
+        <w:t>comparison_table</w:t>
+      </w:r>
+      <w:proofErr w:type="spellEnd"/>
+      <w:r>
+        <w:t xml:space="preserve"> = cm)</w:t>
+      </w:r>
+    </w:p>
+    <w:p>
+      <w:pPr>
+        <w:spacing w:line="360" w:lineRule="auto"/>
+      </w:pPr>
+      <w:r>
+        <w:t xml:space="preserve">  </w:t>
+      </w:r>
+    </w:p>
+    <w:p>
+      <w:pPr>
+        <w:spacing w:line="360" w:lineRule="auto"/>
+      </w:pPr>
+      <w:r>
+        <w:t xml:space="preserve">  # Total within-cluster sum of squares</w:t>
+      </w:r>
+    </w:p>
+    <w:p>
+      <w:pPr>
+        <w:spacing w:line="360" w:lineRule="auto"/>
+      </w:pPr>
+      <w:r>
+        <w:t xml:space="preserve">  </w:t>
+      </w:r>
+      <w:proofErr w:type="spellStart"/>
+      <w:proofErr w:type="gramStart"/>
+      <w:r>
+        <w:t>tot.withinss</w:t>
+      </w:r>
+      <w:proofErr w:type="spellEnd"/>
+      <w:proofErr w:type="gramEnd"/>
+      <w:r>
+        <w:t>[</w:t>
+      </w:r>
+      <w:proofErr w:type="spellStart"/>
+      <w:r>
+        <w:t>i</w:t>
+      </w:r>
+      <w:proofErr w:type="spellEnd"/>
+      <w:r>
+        <w:t xml:space="preserve">] = </w:t>
+      </w:r>
+      <w:proofErr w:type="spellStart"/>
+      <w:r>
+        <w:t>vehicleCluster$tot.withinss</w:t>
+      </w:r>
+      <w:proofErr w:type="spellEnd"/>
+    </w:p>
+    <w:p>
+      <w:pPr>
+        <w:spacing w:line="360" w:lineRule="auto"/>
+      </w:pPr>
+      <w:r>
+        <w:t>}</w:t>
+      </w:r>
+    </w:p>
+    <w:p>
+      <w:pPr>
+        <w:spacing w:line="360" w:lineRule="auto"/>
+      </w:pPr>
+      <w:r>
+        <w:lastRenderedPageBreak/>
+        <w:t># plot to find the best number of clusters to be taken</w:t>
+      </w:r>
+    </w:p>
+    <w:p>
+      <w:pPr>
+        <w:spacing w:line="360" w:lineRule="auto"/>
+      </w:pPr>
+      <w:proofErr w:type="gramStart"/>
+      <w:r>
+        <w:t>plot(</w:t>
+      </w:r>
+      <w:proofErr w:type="gramEnd"/>
+      <w:r>
+        <w:t xml:space="preserve">1:10, </w:t>
+      </w:r>
+    </w:p>
+    <w:p>
+      <w:pPr>
+        <w:spacing w:line="360" w:lineRule="auto"/>
+      </w:pPr>
+      <w:r>
+        <w:t xml:space="preserve">     </w:t>
+      </w:r>
+      <w:proofErr w:type="spellStart"/>
+      <w:proofErr w:type="gramStart"/>
+      <w:r>
+        <w:t>tot.withinss</w:t>
+      </w:r>
+      <w:proofErr w:type="spellEnd"/>
+      <w:proofErr w:type="gramEnd"/>
+      <w:r>
+        <w:t xml:space="preserve">, </w:t>
+      </w:r>
+    </w:p>
+    <w:p>
+      <w:pPr>
+        <w:spacing w:line="360" w:lineRule="auto"/>
+      </w:pPr>
+      <w:r>
+        <w:t xml:space="preserve">     type="b",</w:t>
+      </w:r>
+    </w:p>
+    <w:p>
+      <w:pPr>
+        <w:spacing w:line="360" w:lineRule="auto"/>
+      </w:pPr>
+      <w:r>
+        <w:t xml:space="preserve">     </w:t>
+      </w:r>
+      <w:proofErr w:type="spellStart"/>
+      <w:r>
+        <w:t>pch</w:t>
+      </w:r>
+      <w:proofErr w:type="spellEnd"/>
+      <w:r>
+        <w:t>=19,</w:t>
+      </w:r>
+    </w:p>
+    <w:p>
+      <w:pPr>
+        <w:spacing w:line="360" w:lineRule="auto"/>
+      </w:pPr>
+      <w:r>
+        <w:t xml:space="preserve">     </w:t>
+      </w:r>
+      <w:proofErr w:type="spellStart"/>
+      <w:r>
+        <w:t>xlab</w:t>
+      </w:r>
+      <w:proofErr w:type="spellEnd"/>
+      <w:r>
+        <w:t xml:space="preserve"> = "Number of clusters K",</w:t>
+      </w:r>
+    </w:p>
+    <w:p>
+      <w:pPr>
+        <w:spacing w:line="360" w:lineRule="auto"/>
+      </w:pPr>
+      <w:r>
+        <w:t xml:space="preserve">     </w:t>
+      </w:r>
+      <w:proofErr w:type="spellStart"/>
+      <w:r>
+        <w:t>ylab</w:t>
+      </w:r>
+      <w:proofErr w:type="spellEnd"/>
+      <w:r>
+        <w:t xml:space="preserve"> = "Total within-clusters sum of squares")</w:t>
+      </w:r>
+    </w:p>
+    <w:p>
+      <w:pPr>
+        <w:spacing w:line="360" w:lineRule="auto"/>
+      </w:pPr>
+    </w:p>
+    <w:p>
+      <w:pPr>
+        <w:spacing w:line="360" w:lineRule="auto"/>
+      </w:pPr>
+      <w:r>
+        <w:t># from the accuracy result we can see that we got the highest accuracy result for</w:t>
+      </w:r>
+    </w:p>
+    <w:p>
+      <w:pPr>
+        <w:spacing w:line="360" w:lineRule="auto"/>
+      </w:pPr>
+      <w:r>
+        <w:t># 2 clusters (33%)</w:t>
+      </w:r>
+    </w:p>
+    <w:p>
+      <w:pPr>
+        <w:spacing w:line="360" w:lineRule="auto"/>
+      </w:pPr>
+      <w:proofErr w:type="spellStart"/>
+      <w:proofErr w:type="gramStart"/>
+      <w:r>
+        <w:t>set.seed</w:t>
+      </w:r>
+      <w:proofErr w:type="spellEnd"/>
+      <w:proofErr w:type="gramEnd"/>
+      <w:r>
+        <w:t>(100)</w:t>
+      </w:r>
+    </w:p>
+    <w:p>
+      <w:pPr>
+        <w:spacing w:line="360" w:lineRule="auto"/>
+      </w:pPr>
+      <w:proofErr w:type="spellStart"/>
+      <w:r>
+        <w:t>vehicleCluster</w:t>
+      </w:r>
+      <w:proofErr w:type="spellEnd"/>
+      <w:r>
+        <w:t xml:space="preserve"> = </w:t>
+      </w:r>
+      <w:proofErr w:type="spellStart"/>
+      <w:proofErr w:type="gramStart"/>
+      <w:r>
+        <w:t>kmeans</w:t>
+      </w:r>
+      <w:proofErr w:type="spellEnd"/>
+      <w:r>
+        <w:t>(</w:t>
+      </w:r>
+      <w:proofErr w:type="spellStart"/>
+      <w:proofErr w:type="gramEnd"/>
+      <w:r>
+        <w:t>comp.data</w:t>
+      </w:r>
+      <w:proofErr w:type="spellEnd"/>
+      <w:r>
+        <w:t xml:space="preserve">, centers = 2, </w:t>
+      </w:r>
+      <w:proofErr w:type="spellStart"/>
+      <w:r>
+        <w:t>nstart</w:t>
+      </w:r>
+      <w:proofErr w:type="spellEnd"/>
+      <w:r>
+        <w:t xml:space="preserve"> = 20)</w:t>
+      </w:r>
+    </w:p>
+    <w:p>
+      <w:pPr>
+        <w:spacing w:line="360" w:lineRule="auto"/>
+      </w:pPr>
+      <w:proofErr w:type="spellStart"/>
+      <w:r>
+        <w:t>fviz_</w:t>
+      </w:r>
+      <w:proofErr w:type="gramStart"/>
+      <w:r>
+        <w:t>cluster</w:t>
+      </w:r>
+      <w:proofErr w:type="spellEnd"/>
+      <w:r>
+        <w:t>(</w:t>
+      </w:r>
+      <w:proofErr w:type="spellStart"/>
+      <w:proofErr w:type="gramEnd"/>
+      <w:r>
+        <w:t>vehicleCluster</w:t>
+      </w:r>
+      <w:proofErr w:type="spellEnd"/>
+      <w:r>
+        <w:t xml:space="preserve">, data = </w:t>
+      </w:r>
+      <w:proofErr w:type="spellStart"/>
+      <w:r>
+        <w:t>comp.data</w:t>
+      </w:r>
+      <w:proofErr w:type="spellEnd"/>
+      <w:r>
+        <w:t>)</w:t>
+      </w:r>
+    </w:p>
+    <w:p>
+      <w:pPr>
+        <w:spacing w:line="360" w:lineRule="auto"/>
+      </w:pPr>
+    </w:p>
+    <w:p>
+      <w:pPr>
+        <w:spacing w:line="360" w:lineRule="auto"/>
+      </w:pPr>
+      <w:r>
+        <w:t xml:space="preserve"># Displaying the </w:t>
+      </w:r>
+      <w:proofErr w:type="gramStart"/>
+      <w:r>
+        <w:t>sizes(</w:t>
+      </w:r>
+      <w:proofErr w:type="gramEnd"/>
+      <w:r>
+        <w:t xml:space="preserve">number of observations in each cluster) of each cluster </w:t>
+      </w:r>
+    </w:p>
+    <w:p>
+      <w:pPr>
+        <w:spacing w:line="360" w:lineRule="auto"/>
+      </w:pPr>
+      <w:proofErr w:type="spellStart"/>
+      <w:r>
+        <w:t>vehicleCluster$size</w:t>
+      </w:r>
+      <w:proofErr w:type="spellEnd"/>
+    </w:p>
+    <w:p>
+      <w:pPr>
+        <w:spacing w:line="360" w:lineRule="auto"/>
+      </w:pPr>
+    </w:p>
+    <w:p>
+      <w:pPr>
+        <w:spacing w:line="360" w:lineRule="auto"/>
+      </w:pPr>
+      <w:r>
+        <w:t># Displaying the cluster distribution</w:t>
+      </w:r>
+    </w:p>
+    <w:p>
+      <w:pPr>
+        <w:spacing w:line="360" w:lineRule="auto"/>
+      </w:pPr>
+      <w:proofErr w:type="spellStart"/>
+      <w:r>
+        <w:t>vehicleCluster$cluster</w:t>
+      </w:r>
+      <w:proofErr w:type="spellEnd"/>
+    </w:p>
+    <w:p>
+      <w:pPr>
+        <w:spacing w:line="360" w:lineRule="auto"/>
+      </w:pPr>
+    </w:p>
+    <w:p>
+      <w:pPr>
+        <w:spacing w:line="360" w:lineRule="auto"/>
+      </w:pPr>
+      <w:r>
+        <w:t xml:space="preserve"># Getting the centers (A matrix of cluster centers). </w:t>
+      </w:r>
+    </w:p>
+    <w:p>
+      <w:pPr>
+        <w:spacing w:line="360" w:lineRule="auto"/>
+      </w:pPr>
+      <w:r>
+        <w:t># You get a 2 by 4 matrix representing the centers of each cluster (</w:t>
+      </w:r>
+      <w:proofErr w:type="spellStart"/>
+      <w:proofErr w:type="gramStart"/>
+      <w:r>
+        <w:t>x,y</w:t>
+      </w:r>
+      <w:proofErr w:type="gramEnd"/>
+      <w:r>
+        <w:t>,z,z</w:t>
+      </w:r>
+      <w:proofErr w:type="spellEnd"/>
+      <w:r>
+        <w:t xml:space="preserve">') </w:t>
+      </w:r>
+    </w:p>
+    <w:p>
+      <w:pPr>
+        <w:spacing w:line="360" w:lineRule="auto"/>
+      </w:pPr>
+      <w:r>
+        <w:t># (4D coordinates) due to PCA we took 4D Data</w:t>
+      </w:r>
+    </w:p>
+    <w:p>
+      <w:pPr>
+        <w:spacing w:line="360" w:lineRule="auto"/>
+      </w:pPr>
+      <w:proofErr w:type="spellStart"/>
+      <w:r>
+        <w:lastRenderedPageBreak/>
+        <w:t>vehicleCluster$centers</w:t>
+      </w:r>
+      <w:proofErr w:type="spellEnd"/>
+      <w:r>
+        <w:t xml:space="preserve"> </w:t>
+      </w:r>
+    </w:p>
+    <w:p>
+      <w:pPr>
+        <w:spacing w:line="360" w:lineRule="auto"/>
+      </w:pPr>
+      <w:r>
+        <w:t>View(</w:t>
+      </w:r>
+      <w:proofErr w:type="spellStart"/>
+      <w:r>
+        <w:t>vehicleCluster$centers</w:t>
+      </w:r>
+      <w:proofErr w:type="spellEnd"/>
+      <w:r>
+        <w:t>)</w:t>
+      </w:r>
+    </w:p>
+    <w:p>
+      <w:pPr>
+        <w:spacing w:line="360" w:lineRule="auto"/>
+      </w:pPr>
+    </w:p>
+    <w:p>
+      <w:pPr>
+        <w:spacing w:line="360" w:lineRule="auto"/>
+        <w:rPr>
+          <w:b/>
+          <w:bCs/>
+          <w:sz w:val="24"/>
+          <w:szCs w:val="24"/>
+        </w:rPr>
+      </w:pPr>
+      <w:r>
+        <w:rPr>
+          <w:b/>
+          <w:bCs/>
+          <w:sz w:val="24"/>
+          <w:szCs w:val="24"/>
+        </w:rPr>
+        <w:t>CODE FOR PART 0</w:t>
+      </w:r>
+      <w:r>
+        <w:rPr>
+          <w:b/>
+          <w:bCs/>
+          <w:sz w:val="24"/>
+          <w:szCs w:val="24"/>
+        </w:rPr>
+        <w:t>2</w:t>
+      </w:r>
+      <w:r>
+        <w:rPr>
+          <w:b/>
+          <w:bCs/>
+          <w:sz w:val="24"/>
+          <w:szCs w:val="24"/>
+        </w:rPr>
+        <w:t xml:space="preserve"> (</w:t>
+      </w:r>
+      <w:r>
+        <w:rPr>
+          <w:b/>
+          <w:bCs/>
+          <w:sz w:val="24"/>
+          <w:szCs w:val="24"/>
+        </w:rPr>
+        <w:t>FORECASTING</w:t>
+      </w:r>
+      <w:r>
+        <w:rPr>
+          <w:b/>
+          <w:bCs/>
+          <w:sz w:val="24"/>
+          <w:szCs w:val="24"/>
+        </w:rPr>
+        <w:t xml:space="preserve"> QUESTION)</w:t>
+      </w:r>
+    </w:p>
+    <w:p>
+      <w:pPr>
+        <w:spacing w:line="360" w:lineRule="auto"/>
+      </w:pPr>
+    </w:p>
+    <w:p>
+      <w:pPr>
+        <w:spacing w:line="360" w:lineRule="auto"/>
+      </w:pPr>
+    </w:p>
+    <w:p>
+      <w:pPr>
+        <w:spacing w:line="360" w:lineRule="auto"/>
+      </w:pPr>
+    </w:p>
+    <w:p>
+      <w:pPr>
+        <w:spacing w:line="360" w:lineRule="auto"/>
+      </w:pPr>
+    </w:p>
+    <w:p>
+      <w:pPr>
+        <w:spacing w:line="360" w:lineRule="auto"/>
+      </w:pPr>
+    </w:p>
+    <w:p>
+      <w:pPr>
+        <w:spacing w:line="360" w:lineRule="auto"/>
+      </w:pPr>
+    </w:p>
+    <w:p>
+      <w:pPr>
+        <w:spacing w:line="360" w:lineRule="auto"/>
+      </w:pPr>
+    </w:p>
+    <w:p>
+      <w:pPr>
+        <w:spacing w:line="360" w:lineRule="auto"/>
+      </w:pPr>
+    </w:p>
+    <w:p>
+      <w:pPr>
+        <w:spacing w:line="360" w:lineRule="auto"/>
+      </w:pPr>
+    </w:p>
+    <w:p>
+      <w:pPr>
+        <w:spacing w:line="360" w:lineRule="auto"/>
+      </w:pPr>
+    </w:p>
+    <w:p>
+      <w:pPr>
+        <w:spacing w:line="360" w:lineRule="auto"/>
+      </w:pPr>
+    </w:p>
+    <w:p>
+      <w:pPr>
+        <w:spacing w:line="360" w:lineRule="auto"/>
+      </w:pPr>
+    </w:p>
+    <w:p>
+      <w:pPr>
+        <w:spacing w:line="360" w:lineRule="auto"/>
+      </w:pPr>
+    </w:p>
+    <w:p>
+      <w:pPr>
+        <w:spacing w:line="360" w:lineRule="auto"/>
+      </w:pPr>
+    </w:p>
+    <w:p>
+      <w:pPr>
+        <w:spacing w:line="360" w:lineRule="auto"/>
+      </w:pPr>
+    </w:p>
+    <w:p>
+      <w:pPr>
+        <w:spacing w:line="360" w:lineRule="auto"/>
+      </w:pPr>
+    </w:p>
+    <w:p>
+      <w:pPr>
+        <w:spacing w:line="360" w:lineRule="auto"/>
+      </w:pPr>
+    </w:p>
+    <w:p>
+      <w:pPr>
+        <w:spacing w:line="360" w:lineRule="auto"/>
+      </w:pPr>
+    </w:p>
+    <w:p>
+      <w:pPr>
         <w:pStyle w:val="ListParagraph"/>
         <w:spacing w:line="360" w:lineRule="auto"/>
         <w:ind w:left="1080"/>
@@ -3937,88 +8215,437 @@
         <w:rPr>
           <w:b/>
           <w:bCs/>
-        </w:rPr>
-      </w:pPr>
-      <w:r>
-        <w:rPr>
-          <w:b/>
-          <w:bCs/>
-        </w:rPr>
-        <w:t>References</w:t>
-      </w:r>
-    </w:p>
-    <w:p>
-      <w:pPr>
-        <w:spacing w:line="360" w:lineRule="auto"/>
-      </w:pPr>
+          <w:sz w:val="26"/>
+          <w:szCs w:val="26"/>
+        </w:rPr>
+      </w:pPr>
+      <w:r>
+        <w:rPr>
+          <w:b/>
+          <w:bCs/>
+          <w:sz w:val="26"/>
+          <w:szCs w:val="26"/>
+        </w:rPr>
+        <w:t>REFERENCES</w:t>
+      </w:r>
+    </w:p>
+    <w:p>
+      <w:pPr>
+        <w:spacing w:after="0" w:line="276" w:lineRule="auto"/>
+        <w:rPr>
+          <w:rFonts w:ascii="Times New Roman" w:eastAsia="Times New Roman" w:hAnsi="Times New Roman" w:cs="Times New Roman"/>
+          <w:sz w:val="24"/>
+          <w:szCs w:val="24"/>
+        </w:rPr>
+      </w:pPr>
+      <w:r>
+        <w:rPr>
+          <w:rFonts w:ascii="Times New Roman" w:eastAsia="Times New Roman" w:hAnsi="Times New Roman" w:cs="Times New Roman"/>
+          <w:sz w:val="24"/>
+          <w:szCs w:val="24"/>
+        </w:rPr>
+        <w:t>Brownlee, Jason. ‘How to Calculate Precision, Recall, and F-Measure for Imbalanced Classification’. Machine Learning Mastery, 2 Jan. 2020, https://machinelearningmastery.com/precision-recall-and-f-measure-for-imbalanced-classification/.</w:t>
+      </w:r>
+    </w:p>
+    <w:p>
+      <w:pPr>
+        <w:spacing w:after="0" w:line="276" w:lineRule="auto"/>
+        <w:rPr>
+          <w:rFonts w:ascii="Times New Roman" w:eastAsia="Times New Roman" w:hAnsi="Times New Roman" w:cs="Times New Roman"/>
+          <w:sz w:val="24"/>
+          <w:szCs w:val="24"/>
+        </w:rPr>
+      </w:pPr>
+    </w:p>
+    <w:p>
+      <w:pPr>
+        <w:shd w:val="clear" w:color="auto" w:fill="FFFFFF" w:themeFill="background1"/>
+        <w:spacing w:line="360" w:lineRule="auto"/>
+        <w:rPr>
+          <w:rFonts w:ascii="Times New Roman" w:hAnsi="Times New Roman" w:cs="Times New Roman"/>
+          <w:sz w:val="24"/>
+          <w:szCs w:val="24"/>
+        </w:rPr>
+      </w:pPr>
+      <w:r>
+        <w:rPr>
+          <w:rFonts w:ascii="Times New Roman" w:hAnsi="Times New Roman" w:cs="Times New Roman"/>
+          <w:color w:val="222222"/>
+          <w:sz w:val="24"/>
+          <w:szCs w:val="24"/>
+          <w:shd w:val="clear" w:color="auto" w:fill="FFFFFF" w:themeFill="background1"/>
+        </w:rPr>
+        <w:t>Dimensionality Reduction Is Good or Bad’. Data Science, Analytics and Big Data Discussions, 24 July 2015, https://discuss.analyticsvidhya.com/t/dimensionality-reduction-is-good-or-bad/2444.</w:t>
+      </w:r>
+    </w:p>
+    <w:p>
+      <w:pPr>
+        <w:shd w:val="clear" w:color="auto" w:fill="FFFFFF" w:themeFill="background1"/>
+        <w:spacing w:line="360" w:lineRule="auto"/>
+        <w:rPr>
+          <w:rFonts w:ascii="Times New Roman" w:hAnsi="Times New Roman" w:cs="Times New Roman"/>
+          <w:color w:val="222222"/>
+          <w:sz w:val="24"/>
+          <w:szCs w:val="24"/>
+          <w:shd w:val="clear" w:color="auto" w:fill="F0F5FF"/>
+        </w:rPr>
+      </w:pPr>
+      <w:r>
+        <w:rPr>
+          <w:rFonts w:ascii="Times New Roman" w:hAnsi="Times New Roman" w:cs="Times New Roman"/>
+          <w:color w:val="222222"/>
+          <w:sz w:val="24"/>
+          <w:szCs w:val="24"/>
+          <w:shd w:val="clear" w:color="auto" w:fill="FFFFFF" w:themeFill="background1"/>
+        </w:rPr>
+        <w:t xml:space="preserve">Principal Component Analysis - </w:t>
+      </w:r>
+      <w:proofErr w:type="spellStart"/>
+      <w:r>
+        <w:rPr>
+          <w:rFonts w:ascii="Times New Roman" w:hAnsi="Times New Roman" w:cs="Times New Roman"/>
+          <w:color w:val="222222"/>
+          <w:sz w:val="24"/>
+          <w:szCs w:val="24"/>
+          <w:shd w:val="clear" w:color="auto" w:fill="FFFFFF" w:themeFill="background1"/>
+        </w:rPr>
+        <w:t>Javatpoint</w:t>
+      </w:r>
+      <w:proofErr w:type="spellEnd"/>
+      <w:r>
+        <w:rPr>
+          <w:rFonts w:ascii="Times New Roman" w:hAnsi="Times New Roman" w:cs="Times New Roman"/>
+          <w:color w:val="222222"/>
+          <w:sz w:val="24"/>
+          <w:szCs w:val="24"/>
+          <w:shd w:val="clear" w:color="auto" w:fill="FFFFFF" w:themeFill="background1"/>
+        </w:rPr>
+        <w:t>’. </w:t>
+      </w:r>
+      <w:proofErr w:type="gramStart"/>
+      <w:r>
+        <w:rPr>
+          <w:rFonts w:ascii="Times New Roman" w:hAnsi="Times New Roman" w:cs="Times New Roman"/>
+          <w:color w:val="222222"/>
+          <w:sz w:val="24"/>
+          <w:szCs w:val="24"/>
+          <w:shd w:val="clear" w:color="auto" w:fill="FFFFFF" w:themeFill="background1"/>
+        </w:rPr>
+        <w:t>Www.Javatpoint.Com</w:t>
+      </w:r>
+      <w:proofErr w:type="gramEnd"/>
+      <w:r>
+        <w:rPr>
+          <w:rFonts w:ascii="Times New Roman" w:hAnsi="Times New Roman" w:cs="Times New Roman"/>
+          <w:color w:val="222222"/>
+          <w:sz w:val="24"/>
+          <w:szCs w:val="24"/>
+          <w:shd w:val="clear" w:color="auto" w:fill="FFFFFF" w:themeFill="background1"/>
+        </w:rPr>
+        <w:t>,</w:t>
+      </w:r>
+      <w:r>
+        <w:rPr>
+          <w:rFonts w:ascii="Times New Roman" w:hAnsi="Times New Roman" w:cs="Times New Roman"/>
+          <w:color w:val="222222"/>
+          <w:sz w:val="24"/>
+          <w:szCs w:val="24"/>
+          <w:shd w:val="clear" w:color="auto" w:fill="F0F5FF"/>
+        </w:rPr>
+        <w:t xml:space="preserve"> </w:t>
+      </w:r>
+      <w:r>
+        <w:rPr>
+          <w:rFonts w:ascii="Times New Roman" w:hAnsi="Times New Roman" w:cs="Times New Roman"/>
+          <w:color w:val="222222"/>
+          <w:sz w:val="24"/>
+          <w:szCs w:val="24"/>
+          <w:shd w:val="clear" w:color="auto" w:fill="FFFFFF" w:themeFill="background1"/>
+        </w:rPr>
+        <w:t>https://www.javatpoint.com/principal-component-analysis. Accessed 12 Apr. 2021</w:t>
+      </w:r>
+    </w:p>
+    <w:p>
+      <w:pPr>
+        <w:shd w:val="clear" w:color="auto" w:fill="FFFFFF" w:themeFill="background1"/>
+        <w:spacing w:line="360" w:lineRule="auto"/>
+        <w:rPr>
+          <w:rFonts w:ascii="Times New Roman" w:hAnsi="Times New Roman" w:cs="Times New Roman"/>
+          <w:color w:val="222222"/>
+          <w:sz w:val="24"/>
+          <w:szCs w:val="24"/>
+          <w:shd w:val="clear" w:color="auto" w:fill="F0F5FF"/>
+        </w:rPr>
+      </w:pPr>
+      <w:proofErr w:type="spellStart"/>
+      <w:r>
+        <w:rPr>
+          <w:rFonts w:ascii="Times New Roman" w:hAnsi="Times New Roman" w:cs="Times New Roman"/>
+          <w:color w:val="222222"/>
+          <w:sz w:val="24"/>
+          <w:szCs w:val="24"/>
+          <w:shd w:val="clear" w:color="auto" w:fill="FFFFFF" w:themeFill="background1"/>
+        </w:rPr>
+        <w:t>Stöttner</w:t>
+      </w:r>
+      <w:proofErr w:type="spellEnd"/>
+      <w:r>
+        <w:rPr>
+          <w:rFonts w:ascii="Times New Roman" w:hAnsi="Times New Roman" w:cs="Times New Roman"/>
+          <w:color w:val="222222"/>
+          <w:sz w:val="24"/>
+          <w:szCs w:val="24"/>
+          <w:shd w:val="clear" w:color="auto" w:fill="FFFFFF" w:themeFill="background1"/>
+        </w:rPr>
+        <w:t>, Timo. ‘Why Data Should Be Normalized before Training a Neural Network’. Medium,</w:t>
+      </w:r>
+      <w:r>
+        <w:rPr>
+          <w:rFonts w:ascii="Times New Roman" w:hAnsi="Times New Roman" w:cs="Times New Roman"/>
+          <w:color w:val="222222"/>
+          <w:sz w:val="24"/>
+          <w:szCs w:val="24"/>
+          <w:shd w:val="clear" w:color="auto" w:fill="F0F5FF"/>
+        </w:rPr>
+        <w:t xml:space="preserve"> </w:t>
+      </w:r>
+      <w:r>
+        <w:rPr>
+          <w:rFonts w:ascii="Times New Roman" w:hAnsi="Times New Roman" w:cs="Times New Roman"/>
+          <w:color w:val="222222"/>
+          <w:sz w:val="24"/>
+          <w:szCs w:val="24"/>
+          <w:shd w:val="clear" w:color="auto" w:fill="FFFFFF" w:themeFill="background1"/>
+        </w:rPr>
+        <w:t xml:space="preserve">16 May 2019, </w:t>
+      </w:r>
       <w:hyperlink r:id="rId22" w:history="1">
         <w:r>
           <w:rPr>
             <w:rStyle w:val="Hyperlink"/>
+            <w:rFonts w:ascii="Times New Roman" w:hAnsi="Times New Roman" w:cs="Times New Roman"/>
+            <w:sz w:val="24"/>
+            <w:szCs w:val="24"/>
+            <w:shd w:val="clear" w:color="auto" w:fill="FFFFFF" w:themeFill="background1"/>
           </w:rPr>
-          <w:t>https://machinelearningmastery.com/precision-recall-and-f-measure-for-imbalanced-classification/</w:t>
+          <w:t>https://towardsdatascience.com/why-data-should-be-normalized-before-training-a-neural-network-c626b7f66c7d</w:t>
         </w:r>
       </w:hyperlink>
     </w:p>
     <w:p>
       <w:pPr>
-        <w:spacing w:line="360" w:lineRule="auto"/>
-      </w:pPr>
-      <w:hyperlink r:id="rId23" w:anchor=":~:text=The%20very%20purpose%20of%20applying,them%20out%20from%20further%20analysis.&amp;text=So%20it%20is%20good%20to%20do%20the%20dimension%20reduction%20wherever%20possible" w:history="1">
+        <w:shd w:val="clear" w:color="auto" w:fill="FFFFFF" w:themeFill="background1"/>
+        <w:spacing w:line="360" w:lineRule="auto"/>
+        <w:rPr>
+          <w:rFonts w:ascii="Times New Roman" w:hAnsi="Times New Roman" w:cs="Times New Roman"/>
+          <w:color w:val="222222"/>
+          <w:sz w:val="24"/>
+          <w:szCs w:val="24"/>
+          <w:shd w:val="clear" w:color="auto" w:fill="F0F5FF"/>
+        </w:rPr>
+      </w:pPr>
+      <w:r>
+        <w:rPr>
+          <w:rFonts w:ascii="Times New Roman" w:hAnsi="Times New Roman" w:cs="Times New Roman"/>
+          <w:color w:val="222222"/>
+          <w:sz w:val="24"/>
+          <w:szCs w:val="24"/>
+          <w:shd w:val="clear" w:color="auto" w:fill="FFFFFF" w:themeFill="background1"/>
+        </w:rPr>
+        <w:t xml:space="preserve">Harrison, Myles. PCA and K-Means Clustering of Delta Aircraft | R-Bloggers. 23 June 2014, </w:t>
+      </w:r>
+      <w:hyperlink r:id="rId23" w:history="1">
         <w:r>
           <w:rPr>
             <w:rStyle w:val="Hyperlink"/>
+            <w:rFonts w:ascii="Times New Roman" w:hAnsi="Times New Roman" w:cs="Times New Roman"/>
+            <w:sz w:val="24"/>
+            <w:szCs w:val="24"/>
+            <w:shd w:val="clear" w:color="auto" w:fill="FFFFFF" w:themeFill="background1"/>
           </w:rPr>
-          <w:t>https://discuss.analyticsvidhya.com/t/dimensionality-reduction-is-good-or-bad/2444#:~:text=The%20very%20purpose%20of%20applying,them%20out%20from%20further%20analysis.&amp;text=So%20it%20is%20good%20to%20do%20the%20dimension%20reduction%20wherever%20possible</w:t>
+          <w:t>https://www.r-bloggers.com/2014/06/pca-and-k-means-clustering-of-delta-aircraft/</w:t>
         </w:r>
       </w:hyperlink>
-      <w:r>
-        <w:t>.</w:t>
-      </w:r>
-    </w:p>
-    <w:p>
-      <w:pPr>
-        <w:spacing w:line="360" w:lineRule="auto"/>
-      </w:pPr>
-    </w:p>
-    <w:p>
-      <w:pPr>
-        <w:spacing w:line="360" w:lineRule="auto"/>
-      </w:pPr>
-      <w:hyperlink r:id="rId24" w:anchor=":~:text=Principal%20Component%20Analysis%20is%20an,dimensionality%20reduction%20in%20machine%20learning.&amp;text=The%20PCA%20algorithm%20is%20based,Eigenvalues%20and%20Eigen%20factors" w:history="1">
+    </w:p>
+    <w:p>
+      <w:pPr>
+        <w:shd w:val="clear" w:color="auto" w:fill="FFFFFF" w:themeFill="background1"/>
+        <w:spacing w:line="360" w:lineRule="auto"/>
+        <w:rPr>
+          <w:rFonts w:ascii="Times New Roman" w:hAnsi="Times New Roman" w:cs="Times New Roman"/>
+          <w:color w:val="222222"/>
+          <w:sz w:val="24"/>
+          <w:szCs w:val="24"/>
+          <w:shd w:val="clear" w:color="auto" w:fill="F0F5FF"/>
+        </w:rPr>
+      </w:pPr>
+      <w:r>
+        <w:rPr>
+          <w:rFonts w:ascii="Times New Roman" w:hAnsi="Times New Roman" w:cs="Times New Roman"/>
+          <w:color w:val="222222"/>
+          <w:sz w:val="24"/>
+          <w:szCs w:val="24"/>
+          <w:shd w:val="clear" w:color="auto" w:fill="FFFFFF" w:themeFill="background1"/>
+        </w:rPr>
+        <w:t xml:space="preserve">Determining </w:t>
+      </w:r>
+      <w:proofErr w:type="gramStart"/>
+      <w:r>
+        <w:rPr>
+          <w:rFonts w:ascii="Times New Roman" w:hAnsi="Times New Roman" w:cs="Times New Roman"/>
+          <w:color w:val="222222"/>
+          <w:sz w:val="24"/>
+          <w:szCs w:val="24"/>
+          <w:shd w:val="clear" w:color="auto" w:fill="FFFFFF" w:themeFill="background1"/>
+        </w:rPr>
+        <w:t>The</w:t>
+      </w:r>
+      <w:proofErr w:type="gramEnd"/>
+      <w:r>
+        <w:rPr>
+          <w:rFonts w:ascii="Times New Roman" w:hAnsi="Times New Roman" w:cs="Times New Roman"/>
+          <w:color w:val="222222"/>
+          <w:sz w:val="24"/>
+          <w:szCs w:val="24"/>
+          <w:shd w:val="clear" w:color="auto" w:fill="FFFFFF" w:themeFill="background1"/>
+        </w:rPr>
+        <w:t xml:space="preserve"> Optimal Number Of Clusters: 3 Must Know Methods’. </w:t>
+      </w:r>
+      <w:proofErr w:type="spellStart"/>
+      <w:r>
+        <w:rPr>
+          <w:rFonts w:ascii="Times New Roman" w:hAnsi="Times New Roman" w:cs="Times New Roman"/>
+          <w:color w:val="222222"/>
+          <w:sz w:val="24"/>
+          <w:szCs w:val="24"/>
+          <w:shd w:val="clear" w:color="auto" w:fill="FFFFFF" w:themeFill="background1"/>
+        </w:rPr>
+        <w:t>Datanovia</w:t>
+      </w:r>
+      <w:proofErr w:type="spellEnd"/>
+      <w:r>
+        <w:rPr>
+          <w:rFonts w:ascii="Times New Roman" w:hAnsi="Times New Roman" w:cs="Times New Roman"/>
+          <w:color w:val="222222"/>
+          <w:sz w:val="24"/>
+          <w:szCs w:val="24"/>
+          <w:shd w:val="clear" w:color="auto" w:fill="FFFFFF" w:themeFill="background1"/>
+        </w:rPr>
+        <w:t>, https://www.datanovia.com/en/lessons/determining-the-optimal-number-of-clusters-3-must-know-methods/. Accessed 12 Apr. 2021</w:t>
+      </w:r>
+    </w:p>
+    <w:p>
+      <w:pPr>
+        <w:shd w:val="clear" w:color="auto" w:fill="FFFFFF" w:themeFill="background1"/>
+        <w:spacing w:line="360" w:lineRule="auto"/>
+        <w:rPr>
+          <w:rFonts w:ascii="Times New Roman" w:hAnsi="Times New Roman" w:cs="Times New Roman"/>
+          <w:color w:val="222222"/>
+          <w:sz w:val="24"/>
+          <w:szCs w:val="24"/>
+          <w:shd w:val="clear" w:color="auto" w:fill="F0F5FF"/>
+        </w:rPr>
+      </w:pPr>
+      <w:proofErr w:type="spellStart"/>
+      <w:r>
+        <w:rPr>
+          <w:rFonts w:ascii="Times New Roman" w:hAnsi="Times New Roman" w:cs="Times New Roman"/>
+          <w:color w:val="222222"/>
+          <w:sz w:val="24"/>
+          <w:szCs w:val="24"/>
+          <w:shd w:val="clear" w:color="auto" w:fill="FFFFFF" w:themeFill="background1"/>
+        </w:rPr>
+        <w:t>RPubs</w:t>
+      </w:r>
+      <w:proofErr w:type="spellEnd"/>
+      <w:r>
+        <w:rPr>
+          <w:rFonts w:ascii="Times New Roman" w:hAnsi="Times New Roman" w:cs="Times New Roman"/>
+          <w:color w:val="222222"/>
+          <w:sz w:val="24"/>
+          <w:szCs w:val="24"/>
+          <w:shd w:val="clear" w:color="auto" w:fill="FFFFFF" w:themeFill="background1"/>
+        </w:rPr>
+        <w:t xml:space="preserve"> - k-Means Clustering in R for Beginners. </w:t>
+      </w:r>
+      <w:hyperlink r:id="rId24" w:history="1">
         <w:r>
           <w:rPr>
             <w:rStyle w:val="Hyperlink"/>
+            <w:rFonts w:ascii="Times New Roman" w:hAnsi="Times New Roman" w:cs="Times New Roman"/>
+            <w:sz w:val="24"/>
+            <w:szCs w:val="24"/>
+            <w:shd w:val="clear" w:color="auto" w:fill="FFFFFF" w:themeFill="background1"/>
           </w:rPr>
-          <w:t>https://www.javatpoint.com/principal-component-analysis#:~:text=Principal%20Component%20Analysis%20is%20an,dimensionality%20reduction%20in%20machine%20learning.&amp;text=The%20PCA%20algorithm%20is%20based,Eigenvalues%20and%20Eigen%20factors</w:t>
+          <w:t>https://rpubs.com/Nitika/kmeans_Iris. Accessed 12 Apr. 2021</w:t>
         </w:r>
       </w:hyperlink>
     </w:p>
     <w:p>
       <w:pPr>
-        <w:spacing w:line="360" w:lineRule="auto"/>
-      </w:pPr>
-      <w:hyperlink r:id="rId25" w:history="1">
-        <w:r>
-          <w:rPr>
-            <w:rStyle w:val="Hyperlink"/>
-          </w:rPr>
-          <w:t>https://towardsdatascience.com/why-data-should-be-normalized-before-training-a-neural-network-c626b7f66c7d#:~:text=Among%20the%20best%20practices%20for,and%20leads%20to%20faster%20convergence</w:t>
-        </w:r>
-      </w:hyperlink>
-      <w:r>
-        <w:t>.</w:t>
-      </w:r>
-    </w:p>
-    <w:p>
-      <w:pPr>
-        <w:spacing w:line="360" w:lineRule="auto"/>
-      </w:pPr>
-    </w:p>
-    <w:p>
-      <w:pPr>
-        <w:spacing w:line="360" w:lineRule="auto"/>
-      </w:pPr>
+        <w:shd w:val="clear" w:color="auto" w:fill="FFFFFF" w:themeFill="background1"/>
+        <w:spacing w:line="360" w:lineRule="auto"/>
+        <w:rPr>
+          <w:rFonts w:ascii="Times New Roman" w:hAnsi="Times New Roman" w:cs="Times New Roman"/>
+          <w:color w:val="222222"/>
+          <w:sz w:val="24"/>
+          <w:szCs w:val="24"/>
+          <w:shd w:val="clear" w:color="auto" w:fill="F0F5FF"/>
+        </w:rPr>
+      </w:pPr>
+      <w:r>
+        <w:rPr>
+          <w:rFonts w:ascii="Times New Roman" w:hAnsi="Times New Roman" w:cs="Times New Roman"/>
+          <w:color w:val="222222"/>
+          <w:sz w:val="24"/>
+          <w:szCs w:val="24"/>
+          <w:shd w:val="clear" w:color="auto" w:fill="FFFFFF" w:themeFill="background1"/>
+        </w:rPr>
+        <w:t>K-Means Clustering in R: Algorithm and Practical Examples’. </w:t>
+      </w:r>
+      <w:proofErr w:type="spellStart"/>
+      <w:r>
+        <w:rPr>
+          <w:rFonts w:ascii="Times New Roman" w:hAnsi="Times New Roman" w:cs="Times New Roman"/>
+          <w:color w:val="222222"/>
+          <w:sz w:val="24"/>
+          <w:szCs w:val="24"/>
+          <w:shd w:val="clear" w:color="auto" w:fill="FFFFFF" w:themeFill="background1"/>
+        </w:rPr>
+        <w:t>Datanovia</w:t>
+      </w:r>
+      <w:proofErr w:type="spellEnd"/>
+      <w:r>
+        <w:rPr>
+          <w:rFonts w:ascii="Times New Roman" w:hAnsi="Times New Roman" w:cs="Times New Roman"/>
+          <w:color w:val="222222"/>
+          <w:sz w:val="24"/>
+          <w:szCs w:val="24"/>
+          <w:shd w:val="clear" w:color="auto" w:fill="FFFFFF" w:themeFill="background1"/>
+        </w:rPr>
+        <w:t>, https://www.datanovia.com/en/lessons/k-means-clustering-in-r-algorith-and-practical-examples/. Accessed 12 Apr. 2021</w:t>
+      </w:r>
+    </w:p>
+    <w:p>
+      <w:pPr>
+        <w:shd w:val="clear" w:color="auto" w:fill="FFFFFF" w:themeFill="background1"/>
+        <w:spacing w:line="360" w:lineRule="auto"/>
+        <w:rPr>
+          <w:rFonts w:ascii="Times New Roman" w:hAnsi="Times New Roman" w:cs="Times New Roman"/>
+          <w:sz w:val="24"/>
+          <w:szCs w:val="24"/>
+        </w:rPr>
+      </w:pPr>
+      <w:r>
+        <w:rPr>
+          <w:rFonts w:ascii="Times New Roman" w:hAnsi="Times New Roman" w:cs="Times New Roman"/>
+          <w:color w:val="222222"/>
+          <w:sz w:val="24"/>
+          <w:szCs w:val="24"/>
+          <w:shd w:val="clear" w:color="auto" w:fill="FFFFFF" w:themeFill="background1"/>
+        </w:rPr>
+        <w:t>K-Means Clustering in R with Example. https://www.guru99.com/r-k-means-clustering.html. Accessed 12 Apr. 2021</w:t>
+      </w:r>
     </w:p>
     <w:sectPr>
       <w:pgSz w:w="12240" w:h="15840"/>

</xml_diff>

<commit_message>
removed PCA and changed seed value and got cluster of 4 as the new best
</commit_message>
<xml_diff>
--- a/w1761265.docx
+++ b/w1761265.docx
@@ -1,6 +1,6 @@
 
 <file path=word/document.xml><?xml version="1.0" encoding="utf-8"?>
-<w:document xmlns:wpc="http://schemas.microsoft.com/office/word/2010/wordprocessingCanvas" xmlns:cx="http://schemas.microsoft.com/office/drawing/2014/chartex" xmlns:cx1="http://schemas.microsoft.com/office/drawing/2015/9/8/chartex" xmlns:cx2="http://schemas.microsoft.com/office/drawing/2015/10/21/chartex" xmlns:cx3="http://schemas.microsoft.com/office/drawing/2016/5/9/chartex" xmlns:cx4="http://schemas.microsoft.com/office/drawing/2016/5/10/chartex" xmlns:cx5="http://schemas.microsoft.com/office/drawing/2016/5/11/chartex" xmlns:cx6="http://schemas.microsoft.com/office/drawing/2016/5/12/chartex" xmlns:cx7="http://schemas.microsoft.com/office/drawing/2016/5/13/chartex" xmlns:cx8="http://schemas.microsoft.com/office/drawing/2016/5/14/chartex" xmlns:mc="http://schemas.openxmlformats.org/markup-compatibility/2006" xmlns:aink="http://schemas.microsoft.com/office/drawing/2016/ink" xmlns:am3d="http://schemas.microsoft.com/office/drawing/2017/model3d" xmlns:o="urn:schemas-microsoft-com:office:office" xmlns:r="http://schemas.openxmlformats.org/officeDocument/2006/relationships" xmlns:m="http://schemas.openxmlformats.org/officeDocument/2006/math" xmlns:v="urn:schemas-microsoft-com:vml" xmlns:wp14="http://schemas.microsoft.com/office/word/2010/wordprocessingDrawing" xmlns:wp="http://schemas.openxmlformats.org/drawingml/2006/wordprocessingDrawing" xmlns:w10="urn:schemas-microsoft-com:office:word" xmlns:w="http://schemas.openxmlformats.org/wordprocessingml/2006/main" xmlns:w14="http://schemas.microsoft.com/office/word/2010/wordml" xmlns:w15="http://schemas.microsoft.com/office/word/2012/wordml" xmlns:w16cex="http://schemas.microsoft.com/office/word/2018/wordml/cex" xmlns:w16cid="http://schemas.microsoft.com/office/word/2016/wordml/cid" xmlns:w16="http://schemas.microsoft.com/office/word/2018/wordml" xmlns:w16se="http://schemas.microsoft.com/office/word/2015/wordml/symex" xmlns:wpg="http://schemas.microsoft.com/office/word/2010/wordprocessingGroup" xmlns:wpi="http://schemas.microsoft.com/office/word/2010/wordprocessingInk" xmlns:wne="http://schemas.microsoft.com/office/word/2006/wordml" xmlns:wps="http://schemas.microsoft.com/office/word/2010/wordprocessingShape" mc:Ignorable="w14 w15 w16se w16cid w16 w16cex wp14">
+<w:document xmlns:wpc="http://schemas.microsoft.com/office/word/2010/wordprocessingCanvas" xmlns:cx="http://schemas.microsoft.com/office/drawing/2014/chartex" xmlns:cx1="http://schemas.microsoft.com/office/drawing/2015/9/8/chartex" xmlns:cx2="http://schemas.microsoft.com/office/drawing/2015/10/21/chartex" xmlns:cx3="http://schemas.microsoft.com/office/drawing/2016/5/9/chartex" xmlns:cx4="http://schemas.microsoft.com/office/drawing/2016/5/10/chartex" xmlns:cx5="http://schemas.microsoft.com/office/drawing/2016/5/11/chartex" xmlns:cx6="http://schemas.microsoft.com/office/drawing/2016/5/12/chartex" xmlns:cx7="http://schemas.microsoft.com/office/drawing/2016/5/13/chartex" xmlns:cx8="http://schemas.microsoft.com/office/drawing/2016/5/14/chartex" xmlns:mc="http://schemas.openxmlformats.org/markup-compatibility/2006" xmlns:aink="http://schemas.microsoft.com/office/drawing/2016/ink" xmlns:am3d="http://schemas.microsoft.com/office/drawing/2017/model3d" xmlns:o="urn:schemas-microsoft-com:office:office" xmlns:r="http://schemas.openxmlformats.org/officeDocument/2006/relationships" xmlns:m="http://schemas.openxmlformats.org/officeDocument/2006/math" xmlns:v="urn:schemas-microsoft-com:vml" xmlns:wp14="http://schemas.microsoft.com/office/word/2010/wordprocessingDrawing" xmlns:wp="http://schemas.openxmlformats.org/drawingml/2006/wordprocessingDrawing" xmlns:w10="urn:schemas-microsoft-com:office:word" xmlns:w="http://schemas.openxmlformats.org/wordprocessingml/2006/main" xmlns:w14="http://schemas.microsoft.com/office/word/2010/wordml" xmlns:w15="http://schemas.microsoft.com/office/word/2012/wordml" xmlns:w16cex="http://schemas.microsoft.com/office/word/2018/wordml/cex" xmlns:w16cid="http://schemas.microsoft.com/office/word/2016/wordml/cid" xmlns:w16="http://schemas.microsoft.com/office/word/2018/wordml" xmlns:w16sdtdh="http://schemas.microsoft.com/office/word/2020/wordml/sdtdatahash" xmlns:w16se="http://schemas.microsoft.com/office/word/2015/wordml/symex" xmlns:wpg="http://schemas.microsoft.com/office/word/2010/wordprocessingGroup" xmlns:wpi="http://schemas.microsoft.com/office/word/2010/wordprocessingInk" xmlns:wne="http://schemas.microsoft.com/office/word/2006/wordml" xmlns:wps="http://schemas.microsoft.com/office/word/2010/wordprocessingShape" mc:Ignorable="w14 w15 w16se w16cid w16 w16cex w16sdtdh wp14">
   <w:body>
     <w:p>
       <w:r>
@@ -903,1055 +903,26 @@
         <w:t xml:space="preserve"> from a higher dimension but still retain the quality of the data.</w:t>
       </w:r>
     </w:p>
-    <w:p/>
-    <w:p>
-      <w:pPr>
-        <w:pStyle w:val="ListParagraph"/>
-        <w:numPr>
-          <w:ilvl w:val="0"/>
-          <w:numId w:val="6"/>
-        </w:numPr>
-        <w:rPr>
-          <w:b/>
-          <w:bCs/>
-        </w:rPr>
-      </w:pPr>
-      <w:r>
-        <w:rPr>
-          <w:b/>
-          <w:bCs/>
-        </w:rPr>
-        <w:t xml:space="preserve">What is </w:t>
-      </w:r>
-      <w:r>
-        <w:rPr>
-          <w:b/>
-          <w:bCs/>
-          <w:highlight w:val="yellow"/>
-        </w:rPr>
-        <w:t>Scaling</w:t>
-      </w:r>
-      <w:r>
-        <w:rPr>
-          <w:b/>
-          <w:bCs/>
-        </w:rPr>
-        <w:t xml:space="preserve"> and why do we need them?</w:t>
-      </w:r>
-    </w:p>
-    <w:p>
-      <w:pPr>
-        <w:pStyle w:val="ListParagraph"/>
-        <w:numPr>
-          <w:ilvl w:val="0"/>
-          <w:numId w:val="4"/>
-        </w:numPr>
+    <w:p>
+      <w:pPr>
+        <w:pStyle w:val="ListParagraph"/>
         <w:spacing w:line="276" w:lineRule="auto"/>
         <w:jc w:val="both"/>
       </w:pPr>
-      <w:r>
-        <w:t xml:space="preserve">Scaling or feature scaling is a technique which is used to standardize the data into a fixed range scale. In other </w:t>
-      </w:r>
-      <w:r>
-        <w:t>words,</w:t>
-      </w:r>
-      <w:r>
-        <w:t xml:space="preserve"> bring all the data which belonged to different scales into a single common unique scale.</w:t>
-      </w:r>
-    </w:p>
-    <w:p>
-      <w:pPr>
-        <w:pStyle w:val="ListParagraph"/>
-        <w:numPr>
-          <w:ilvl w:val="0"/>
-          <w:numId w:val="4"/>
-        </w:numPr>
-        <w:spacing w:line="276" w:lineRule="auto"/>
-        <w:jc w:val="both"/>
-      </w:pPr>
-      <w:r>
-        <w:t xml:space="preserve">If we don’t standardize or scale our data, then we </w:t>
-      </w:r>
-      <w:r>
-        <w:t>won’t</w:t>
-      </w:r>
-      <w:r>
-        <w:t xml:space="preserve"> be getting much of a better result or a better accuracy, because all the features </w:t>
-      </w:r>
-      <w:r>
-        <w:t>contribute</w:t>
-      </w:r>
-      <w:r>
-        <w:t xml:space="preserve"> in a different proportion not equally.</w:t>
-      </w:r>
-    </w:p>
-    <w:p>
-      <w:pPr>
-        <w:pStyle w:val="ListParagraph"/>
-        <w:spacing w:line="276" w:lineRule="auto"/>
-        <w:jc w:val="both"/>
-      </w:pPr>
-    </w:p>
-    <w:p>
-      <w:pPr>
-        <w:pStyle w:val="ListParagraph"/>
-        <w:spacing w:line="276" w:lineRule="auto"/>
-        <w:jc w:val="both"/>
-      </w:pPr>
-      <w:r>
-        <w:t>E.g.: -</w:t>
-      </w:r>
-      <w:r>
-        <w:t xml:space="preserve"> Price of the house sale with time, we know in general price of the house increase with time but time and price of house are of different scale and the difference between the values of the price and time are </w:t>
-      </w:r>
-      <w:r>
-        <w:t>quite</w:t>
-      </w:r>
-      <w:r>
-        <w:t xml:space="preserve"> large hence </w:t>
-      </w:r>
-      <w:r>
-        <w:t>data needs to be scaled down</w:t>
-      </w:r>
-    </w:p>
-    <w:p>
-      <w:pPr>
-        <w:pStyle w:val="ListParagraph"/>
-        <w:spacing w:line="276" w:lineRule="auto"/>
-        <w:jc w:val="both"/>
-      </w:pPr>
-    </w:p>
-    <w:p>
-      <w:pPr>
-        <w:pStyle w:val="ListParagraph"/>
-      </w:pPr>
-    </w:p>
-    <w:p>
-      <w:pPr>
-        <w:pStyle w:val="ListParagraph"/>
-        <w:numPr>
-          <w:ilvl w:val="0"/>
-          <w:numId w:val="6"/>
-        </w:numPr>
-        <w:rPr>
-          <w:b/>
-          <w:bCs/>
-        </w:rPr>
-      </w:pPr>
-      <w:r>
-        <w:rPr>
-          <w:b/>
-          <w:bCs/>
-        </w:rPr>
-        <w:t xml:space="preserve">What are </w:t>
-      </w:r>
-      <w:r>
-        <w:rPr>
-          <w:b/>
-          <w:bCs/>
-          <w:highlight w:val="yellow"/>
-        </w:rPr>
-        <w:t>outliers</w:t>
-      </w:r>
-      <w:r>
-        <w:rPr>
-          <w:b/>
-          <w:bCs/>
-        </w:rPr>
-        <w:t>?</w:t>
-      </w:r>
-    </w:p>
-    <w:p>
-      <w:pPr>
-        <w:pStyle w:val="ListParagraph"/>
-        <w:numPr>
-          <w:ilvl w:val="0"/>
-          <w:numId w:val="4"/>
-        </w:numPr>
-        <w:spacing w:line="276" w:lineRule="auto"/>
-        <w:jc w:val="both"/>
-      </w:pPr>
-      <w:r>
-        <w:t xml:space="preserve">Data points or data values which are completely out of the range from what its expected to be in are called outliers. In other </w:t>
-      </w:r>
-      <w:r>
-        <w:t>words,</w:t>
-      </w:r>
-      <w:r>
-        <w:t xml:space="preserve"> data collected due to some fault or error which makes it to fall way out of the range of data expected.</w:t>
-      </w:r>
-    </w:p>
-    <w:p>
-      <w:pPr>
-        <w:pStyle w:val="ListParagraph"/>
-        <w:numPr>
-          <w:ilvl w:val="0"/>
-          <w:numId w:val="4"/>
-        </w:numPr>
-        <w:spacing w:line="276" w:lineRule="auto"/>
-        <w:jc w:val="both"/>
-      </w:pPr>
-      <w:r>
-        <w:lastRenderedPageBreak/>
-        <w:t xml:space="preserve">Example, </w:t>
-      </w:r>
-      <w:r>
-        <w:t>let’s</w:t>
-      </w:r>
-      <w:r>
-        <w:t xml:space="preserve"> consider heights of student and there are 2 outliers present here which is 1ft and 8ft. (We know that in general there are no students with the height of 1ft or 8ft so these are outliers)</w:t>
-      </w:r>
-    </w:p>
-    <w:p>
-      <w:pPr>
-        <w:pStyle w:val="ListParagraph"/>
-      </w:pPr>
-    </w:p>
-    <w:p>
-      <w:pPr>
-        <w:pStyle w:val="ListParagraph"/>
-        <w:ind w:left="1440"/>
-        <w:rPr>
-          <w:b/>
-          <w:bCs/>
-        </w:rPr>
-      </w:pPr>
-      <w:r>
-        <w:t xml:space="preserve">Heights: </w:t>
-      </w:r>
-      <w:r>
-        <w:rPr>
-          <w:b/>
-          <w:bCs/>
-        </w:rPr>
-        <w:t>1ft</w:t>
-      </w:r>
-      <w:r>
-        <w:t xml:space="preserve">, 5ft, 5.1ft, 4.9ft, 5.7ft, </w:t>
-      </w:r>
-      <w:r>
-        <w:t>5.9</w:t>
-      </w:r>
-      <w:r>
-        <w:t xml:space="preserve">ft, </w:t>
-      </w:r>
-      <w:r>
-        <w:rPr>
-          <w:b/>
-          <w:bCs/>
-        </w:rPr>
-        <w:t>8ft</w:t>
-      </w:r>
-    </w:p>
-    <w:p>
-      <w:pPr>
-        <w:pStyle w:val="ListParagraph"/>
-        <w:ind w:left="1440"/>
-      </w:pPr>
-    </w:p>
-    <w:p>
-      <w:pPr>
-        <w:pStyle w:val="ListParagraph"/>
-        <w:numPr>
-          <w:ilvl w:val="0"/>
-          <w:numId w:val="6"/>
-        </w:numPr>
-        <w:rPr>
-          <w:b/>
-          <w:bCs/>
-        </w:rPr>
-      </w:pPr>
-      <w:r>
-        <w:rPr>
-          <w:b/>
-          <w:bCs/>
-        </w:rPr>
-        <w:t xml:space="preserve">Why do we need to </w:t>
-      </w:r>
-      <w:r>
-        <w:rPr>
-          <w:b/>
-          <w:bCs/>
-          <w:highlight w:val="yellow"/>
-        </w:rPr>
-        <w:t>remove outliers</w:t>
-      </w:r>
-      <w:r>
-        <w:rPr>
-          <w:b/>
-          <w:bCs/>
-        </w:rPr>
-        <w:t xml:space="preserve"> from our dataset?</w:t>
-      </w:r>
-    </w:p>
-    <w:p>
-      <w:pPr>
-        <w:pStyle w:val="ListParagraph"/>
-        <w:numPr>
-          <w:ilvl w:val="0"/>
-          <w:numId w:val="4"/>
-        </w:numPr>
-        <w:spacing w:line="276" w:lineRule="auto"/>
-        <w:jc w:val="both"/>
-      </w:pPr>
-      <w:r>
-        <w:t>The presence of an outlier can affect the accuracy of the model we create. This is because the data is not clean. With clean data only we can a better accuracy model.</w:t>
-      </w:r>
-    </w:p>
-    <w:p>
-      <w:pPr>
-        <w:pStyle w:val="ListParagraph"/>
-        <w:numPr>
-          <w:ilvl w:val="0"/>
-          <w:numId w:val="4"/>
-        </w:numPr>
-        <w:spacing w:line="276" w:lineRule="auto"/>
-        <w:jc w:val="both"/>
-      </w:pPr>
-      <w:r>
-        <w:t>Hence, we have to remove outliers when working with the data.</w:t>
-      </w:r>
-    </w:p>
-    <w:p>
-      <w:pPr>
-        <w:pStyle w:val="ListParagraph"/>
-      </w:pPr>
-    </w:p>
-    <w:p>
-      <w:pPr>
-        <w:pStyle w:val="ListParagraph"/>
-        <w:numPr>
-          <w:ilvl w:val="0"/>
-          <w:numId w:val="6"/>
-        </w:numPr>
-        <w:rPr>
-          <w:b/>
-          <w:bCs/>
-        </w:rPr>
-      </w:pPr>
-      <w:r>
-        <w:rPr>
-          <w:b/>
-          <w:bCs/>
-        </w:rPr>
-        <w:t xml:space="preserve">How can we </w:t>
-      </w:r>
-      <w:r>
-        <w:rPr>
-          <w:b/>
-          <w:bCs/>
-          <w:highlight w:val="yellow"/>
-        </w:rPr>
-        <w:t>find out if there are outliers</w:t>
-      </w:r>
-      <w:r>
-        <w:rPr>
-          <w:b/>
-          <w:bCs/>
-        </w:rPr>
-        <w:t xml:space="preserve"> in our dataset?</w:t>
-      </w:r>
-    </w:p>
-    <w:p>
-      <w:pPr>
-        <w:pStyle w:val="ListParagraph"/>
-        <w:numPr>
-          <w:ilvl w:val="0"/>
-          <w:numId w:val="4"/>
-        </w:numPr>
-        <w:spacing w:line="276" w:lineRule="auto"/>
-        <w:jc w:val="both"/>
-      </w:pPr>
-      <w:r>
-        <w:t>By drawing up a box plot for each feature of your dataset, you will be able to find data points which go above the maximum range and data points going below the minimum range and these are the outliers and has to be removed.</w:t>
-      </w:r>
-    </w:p>
-    <w:p>
-      <w:pPr>
-        <w:pStyle w:val="ListParagraph"/>
-      </w:pPr>
-    </w:p>
-    <w:p>
-      <w:pPr>
-        <w:pStyle w:val="ListParagraph"/>
-        <w:numPr>
-          <w:ilvl w:val="0"/>
-          <w:numId w:val="6"/>
-        </w:numPr>
-        <w:rPr>
-          <w:b/>
-          <w:bCs/>
-        </w:rPr>
-      </w:pPr>
-      <w:r>
-        <w:rPr>
-          <w:b/>
-          <w:bCs/>
-        </w:rPr>
-        <w:t xml:space="preserve">Explain how the </w:t>
-      </w:r>
-      <w:r>
-        <w:rPr>
-          <w:b/>
-          <w:bCs/>
-          <w:highlight w:val="yellow"/>
-        </w:rPr>
-        <w:t>Order</w:t>
-      </w:r>
-      <w:r>
-        <w:rPr>
-          <w:b/>
-          <w:bCs/>
-        </w:rPr>
-        <w:t xml:space="preserve"> of scaling and outlier removal is important?</w:t>
-      </w:r>
-    </w:p>
-    <w:p>
-      <w:pPr>
-        <w:pStyle w:val="ListParagraph"/>
-        <w:numPr>
-          <w:ilvl w:val="0"/>
-          <w:numId w:val="4"/>
-        </w:numPr>
-        <w:spacing w:line="276" w:lineRule="auto"/>
-        <w:jc w:val="both"/>
-      </w:pPr>
-      <w:r>
-        <w:t>We have to first remove the outliers from the dataset before scaling the dataset.</w:t>
-      </w:r>
-    </w:p>
-    <w:p>
-      <w:pPr>
-        <w:pStyle w:val="ListParagraph"/>
-        <w:numPr>
-          <w:ilvl w:val="0"/>
-          <w:numId w:val="4"/>
-        </w:numPr>
-        <w:spacing w:line="276" w:lineRule="auto"/>
-        <w:jc w:val="both"/>
-      </w:pPr>
-      <w:r>
-        <w:t>If we don’t perform outlier removal before normalizing the data, then the dataset won’t be efficient enough for the modal to predict, this is because the resulting data won’t be properly standardized therefore you may end up getting different variables/columns having different standard deviations which is a problem.</w:t>
-      </w:r>
-    </w:p>
-    <w:p/>
-    <w:p>
-      <w:pPr>
-        <w:pStyle w:val="ListParagraph"/>
-        <w:numPr>
-          <w:ilvl w:val="0"/>
-          <w:numId w:val="6"/>
-        </w:numPr>
-        <w:rPr>
-          <w:b/>
-          <w:bCs/>
-        </w:rPr>
-      </w:pPr>
-      <w:r>
-        <w:rPr>
-          <w:b/>
-          <w:bCs/>
-        </w:rPr>
-        <w:t>Briefly explain the meaning of:</w:t>
-      </w:r>
-    </w:p>
-    <w:p>
-      <w:pPr>
-        <w:pStyle w:val="ListParagraph"/>
-        <w:numPr>
-          <w:ilvl w:val="0"/>
-          <w:numId w:val="2"/>
-        </w:numPr>
-        <w:ind w:left="1080"/>
-      </w:pPr>
-      <w:r>
-        <w:rPr>
-          <w:b/>
-          <w:bCs/>
-          <w:i/>
-          <w:iCs/>
-        </w:rPr>
-        <w:t>Accuracy</w:t>
-      </w:r>
-      <w:r>
-        <w:t xml:space="preserve">: </w:t>
-      </w:r>
-    </w:p>
-    <w:p>
-      <w:pPr>
-        <w:pStyle w:val="ListParagraph"/>
-        <w:numPr>
-          <w:ilvl w:val="0"/>
-          <w:numId w:val="3"/>
-        </w:numPr>
-        <w:spacing w:line="360" w:lineRule="auto"/>
-        <w:ind w:left="1440"/>
-      </w:pPr>
-      <w:r>
-        <w:t>Accuracy is one an evaluation metric type for classification models.</w:t>
-      </w:r>
-    </w:p>
-    <w:p>
-      <w:pPr>
-        <w:pStyle w:val="ListParagraph"/>
-        <w:numPr>
-          <w:ilvl w:val="0"/>
-          <w:numId w:val="3"/>
-        </w:numPr>
-        <w:spacing w:line="360" w:lineRule="auto"/>
-        <w:ind w:left="1440"/>
-      </w:pPr>
-      <w:r>
-        <w:t>Accuracy is also defined by the following formula</w:t>
-      </w:r>
-      <w:r>
-        <w:t>:</w:t>
-      </w:r>
-    </w:p>
-    <w:p>
-      <w:pPr>
-        <w:pStyle w:val="ListParagraph"/>
-        <w:spacing w:line="360" w:lineRule="auto"/>
-        <w:ind w:left="1800"/>
-      </w:pPr>
-      <w:r>
-        <w:rPr>
-          <w:b/>
-          <w:bCs/>
-          <w:highlight w:val="yellow"/>
-        </w:rPr>
-        <w:t>Accuracy</w:t>
-      </w:r>
-      <w:r>
-        <w:rPr>
-          <w:highlight w:val="yellow"/>
-        </w:rPr>
-        <w:t xml:space="preserve"> = Total Number of correct predictions / Total Number of predictions</w:t>
-      </w:r>
-    </w:p>
-    <w:p>
-      <w:pPr>
-        <w:pStyle w:val="ListParagraph"/>
-        <w:spacing w:line="360" w:lineRule="auto"/>
-        <w:ind w:left="1800"/>
-        <w:rPr>
-          <w:b/>
-          <w:bCs/>
-        </w:rPr>
-      </w:pPr>
-      <w:r>
-        <w:rPr>
-          <w:b/>
-          <w:bCs/>
-          <w:highlight w:val="yellow"/>
-        </w:rPr>
-        <w:t>Accuracy = (True Positives + True Negatives) / Total Number of predictions</w:t>
-      </w:r>
-    </w:p>
-    <w:p>
-      <w:pPr>
-        <w:pStyle w:val="ListParagraph"/>
-        <w:spacing w:line="360" w:lineRule="auto"/>
-        <w:ind w:left="1800"/>
-      </w:pPr>
-      <w:r>
-        <w:t>In other words, accuracy represents how close a measurement comes to its true value.</w:t>
-      </w:r>
-    </w:p>
-    <w:p>
-      <w:pPr>
-        <w:pStyle w:val="ListParagraph"/>
-        <w:spacing w:line="360" w:lineRule="auto"/>
-        <w:ind w:left="1080"/>
-      </w:pPr>
-    </w:p>
-    <w:p>
-      <w:pPr>
-        <w:pStyle w:val="ListParagraph"/>
-        <w:numPr>
-          <w:ilvl w:val="0"/>
-          <w:numId w:val="2"/>
-        </w:numPr>
-        <w:ind w:left="1080"/>
-      </w:pPr>
-      <w:r>
-        <w:rPr>
-          <w:b/>
-          <w:bCs/>
-          <w:i/>
-          <w:iCs/>
-        </w:rPr>
-        <w:t>Precision</w:t>
-      </w:r>
-      <w:r>
-        <w:t>:</w:t>
-      </w:r>
-    </w:p>
-    <w:p>
-      <w:pPr>
-        <w:pStyle w:val="ListParagraph"/>
-        <w:numPr>
-          <w:ilvl w:val="0"/>
-          <w:numId w:val="3"/>
-        </w:numPr>
-        <w:spacing w:line="360" w:lineRule="auto"/>
-        <w:ind w:left="1440"/>
-      </w:pPr>
-      <w:r>
-        <w:t>Precision is another evaluation metrics which is also referred to as the spread of the measured values.</w:t>
-      </w:r>
-    </w:p>
-    <w:p>
-      <w:pPr>
-        <w:pStyle w:val="ListParagraph"/>
-        <w:numPr>
-          <w:ilvl w:val="0"/>
-          <w:numId w:val="3"/>
-        </w:numPr>
-        <w:spacing w:line="360" w:lineRule="auto"/>
-        <w:ind w:left="1440"/>
-      </w:pPr>
-      <w:r>
-        <w:t>Precision is calculated by the following formula:</w:t>
-      </w:r>
-    </w:p>
-    <w:p>
-      <w:pPr>
-        <w:pStyle w:val="ListParagraph"/>
-        <w:spacing w:line="360" w:lineRule="auto"/>
-        <w:ind w:left="1440" w:firstLine="360"/>
-      </w:pPr>
-      <w:r>
-        <w:rPr>
-          <w:b/>
-          <w:bCs/>
-          <w:highlight w:val="yellow"/>
-        </w:rPr>
-        <w:t>Precision</w:t>
-      </w:r>
-      <w:r>
-        <w:rPr>
-          <w:highlight w:val="yellow"/>
-        </w:rPr>
-        <w:t xml:space="preserve"> = True Positives / (True Positives + False Positives)</w:t>
-      </w:r>
-    </w:p>
-    <w:p>
-      <w:pPr>
-        <w:pStyle w:val="ListParagraph"/>
-        <w:numPr>
-          <w:ilvl w:val="0"/>
-          <w:numId w:val="3"/>
-        </w:numPr>
-        <w:spacing w:line="360" w:lineRule="auto"/>
-      </w:pPr>
-      <w:r>
-        <w:lastRenderedPageBreak/>
-        <w:t>The result of this equation lies between 0 to 1, 0.0 indicating that there is no precision and 1.0 for full precision.</w:t>
-      </w:r>
-    </w:p>
-    <w:p>
-      <w:pPr>
-        <w:pStyle w:val="ListParagraph"/>
-        <w:ind w:left="1080"/>
-      </w:pPr>
-    </w:p>
-    <w:p>
-      <w:pPr>
-        <w:pStyle w:val="ListParagraph"/>
-        <w:numPr>
-          <w:ilvl w:val="0"/>
-          <w:numId w:val="2"/>
-        </w:numPr>
-        <w:ind w:left="1080"/>
-      </w:pPr>
-      <w:r>
-        <w:rPr>
-          <w:b/>
-          <w:bCs/>
-          <w:i/>
-          <w:iCs/>
-        </w:rPr>
-        <w:t>Recall</w:t>
-      </w:r>
-      <w:r>
-        <w:t>:</w:t>
-      </w:r>
-    </w:p>
-    <w:p>
-      <w:pPr>
-        <w:pStyle w:val="ListParagraph"/>
-        <w:numPr>
-          <w:ilvl w:val="0"/>
-          <w:numId w:val="3"/>
-        </w:numPr>
-        <w:spacing w:line="360" w:lineRule="auto"/>
-        <w:ind w:left="1440"/>
-      </w:pPr>
-      <w:r>
-        <w:t>Recall is another evaluation metrics that is used to quantify the number of correct positive predictions made out of all positive predictions that could have been made.</w:t>
-      </w:r>
-    </w:p>
-    <w:p>
-      <w:pPr>
-        <w:pStyle w:val="ListParagraph"/>
-        <w:numPr>
-          <w:ilvl w:val="0"/>
-          <w:numId w:val="3"/>
-        </w:numPr>
-        <w:spacing w:line="360" w:lineRule="auto"/>
-        <w:ind w:left="1440"/>
-      </w:pPr>
-      <w:r>
-        <w:t>Unlike precision, Recall provides an indication of missed positive predictions.</w:t>
-      </w:r>
-    </w:p>
-    <w:p>
-      <w:pPr>
-        <w:pStyle w:val="ListParagraph"/>
-        <w:numPr>
-          <w:ilvl w:val="0"/>
-          <w:numId w:val="3"/>
-        </w:numPr>
-        <w:spacing w:line="360" w:lineRule="auto"/>
-        <w:ind w:left="1440"/>
-      </w:pPr>
-      <w:r>
-        <w:t>Recall is calculated by the following formula:</w:t>
-      </w:r>
-    </w:p>
-    <w:p>
-      <w:pPr>
-        <w:pStyle w:val="ListParagraph"/>
-        <w:spacing w:line="360" w:lineRule="auto"/>
-        <w:ind w:left="1800"/>
-      </w:pPr>
-      <w:r>
-        <w:rPr>
-          <w:highlight w:val="yellow"/>
-        </w:rPr>
-        <w:t>Recall = True Positives / (True Positives + False Negatives)</w:t>
-      </w:r>
-    </w:p>
-    <w:p>
-      <w:pPr>
-        <w:pStyle w:val="ListParagraph"/>
-        <w:spacing w:line="360" w:lineRule="auto"/>
-        <w:ind w:left="1440"/>
-      </w:pPr>
-    </w:p>
-    <w:p>
-      <w:pPr>
-        <w:pStyle w:val="ListParagraph"/>
-        <w:numPr>
-          <w:ilvl w:val="0"/>
-          <w:numId w:val="6"/>
-        </w:numPr>
-        <w:spacing w:line="360" w:lineRule="auto"/>
-        <w:rPr>
-          <w:b/>
-          <w:bCs/>
-        </w:rPr>
-      </w:pPr>
-      <w:r>
-        <w:rPr>
-          <w:b/>
-          <w:bCs/>
-        </w:rPr>
-        <w:t xml:space="preserve">Results and Discussion using the </w:t>
-      </w:r>
-      <w:r>
-        <w:rPr>
-          <w:b/>
-          <w:bCs/>
-          <w:highlight w:val="yellow"/>
-        </w:rPr>
-        <w:t>Confusion matrix</w:t>
-      </w:r>
-      <w:r>
-        <w:rPr>
-          <w:b/>
-          <w:bCs/>
-        </w:rPr>
-        <w:t xml:space="preserve"> with respect to the calculation for the accuracy/recall and precision matrices.</w:t>
-      </w:r>
-    </w:p>
-    <w:p>
-      <w:pPr>
-        <w:pStyle w:val="ListParagraph"/>
-        <w:numPr>
-          <w:ilvl w:val="0"/>
-          <w:numId w:val="3"/>
-        </w:numPr>
-        <w:spacing w:line="276" w:lineRule="auto"/>
-      </w:pPr>
-      <w:r>
-        <w:t>When I used the automated tools inorder to calculate the number of clusters formed these are the following results which were obtained</w:t>
-      </w:r>
-    </w:p>
-    <w:p>
-      <w:pPr>
-        <w:pStyle w:val="ListParagraph"/>
-        <w:spacing w:line="360" w:lineRule="auto"/>
-        <w:ind w:left="1080"/>
-      </w:pPr>
-    </w:p>
-    <w:p>
-      <w:pPr>
-        <w:pStyle w:val="ListParagraph"/>
-        <w:spacing w:line="360" w:lineRule="auto"/>
-        <w:ind w:left="1080"/>
-      </w:pPr>
-      <w:r>
-        <w:rPr>
-          <w:b/>
-          <w:bCs/>
-        </w:rPr>
-        <w:t>Elbow Method</w:t>
-      </w:r>
-      <w:r>
-        <w:t xml:space="preserve"> (Automated) gave me 4 clusters as the best one.</w:t>
-      </w:r>
-    </w:p>
-    <w:p>
-      <w:pPr>
-        <w:pStyle w:val="ListParagraph"/>
-        <w:spacing w:line="360" w:lineRule="auto"/>
-        <w:ind w:left="1080"/>
-      </w:pPr>
-      <w:r>
-        <w:t>Silhouette Method (Automated) gave me 2 clusters as the best one.</w:t>
-      </w:r>
-    </w:p>
-    <w:p>
-      <w:pPr>
-        <w:pStyle w:val="ListParagraph"/>
-        <w:spacing w:line="360" w:lineRule="auto"/>
-        <w:ind w:left="1080"/>
-      </w:pPr>
-      <w:r>
-        <w:t>Gap Statistics Method (Automated) gave me 3 clusters as the best one.</w:t>
-      </w:r>
-    </w:p>
-    <w:p>
-      <w:pPr>
-        <w:pStyle w:val="ListParagraph"/>
-        <w:spacing w:line="360" w:lineRule="auto"/>
-        <w:ind w:left="1080"/>
-        <w:jc w:val="both"/>
-      </w:pPr>
-    </w:p>
-    <w:p>
-      <w:pPr>
-        <w:pStyle w:val="ListParagraph"/>
-        <w:numPr>
-          <w:ilvl w:val="0"/>
-          <w:numId w:val="3"/>
-        </w:numPr>
-        <w:spacing w:line="276" w:lineRule="auto"/>
-        <w:jc w:val="both"/>
-      </w:pPr>
-      <w:r>
-        <w:t>I now manually created an elbow method to compute the best number of cluster by looping though 1 to 10 number of clusters and performing the KMeans clustering and calculating its accuracy using the confusion matrix. These are the follow results given for the clusters from 1 to 10 with its accuracy, precision and its recall value.</w:t>
-      </w:r>
-    </w:p>
-    <w:p>
-      <w:pPr>
-        <w:pStyle w:val="ListParagraph"/>
-        <w:spacing w:line="360" w:lineRule="auto"/>
-        <w:ind w:left="1080"/>
-      </w:pPr>
-    </w:p>
-    <w:p>
-      <w:pPr>
-        <w:pStyle w:val="ListParagraph"/>
-        <w:numPr>
-          <w:ilvl w:val="0"/>
-          <w:numId w:val="7"/>
-        </w:numPr>
-        <w:spacing w:line="360" w:lineRule="auto"/>
-      </w:pPr>
-      <w:r>
-        <w:t>1 Cluster (Accuracy: 25.7%)</w:t>
-      </w:r>
-    </w:p>
-    <w:p>
-      <w:pPr>
-        <w:pStyle w:val="ListParagraph"/>
-        <w:numPr>
-          <w:ilvl w:val="0"/>
-          <w:numId w:val="7"/>
-        </w:numPr>
-        <w:spacing w:line="360" w:lineRule="auto"/>
-      </w:pPr>
-      <w:r>
-        <w:t>2 Cluster (Accuracy: 32.8%)</w:t>
-      </w:r>
-    </w:p>
-    <w:p>
-      <w:pPr>
-        <w:pStyle w:val="ListParagraph"/>
-        <w:numPr>
-          <w:ilvl w:val="0"/>
-          <w:numId w:val="7"/>
-        </w:numPr>
-        <w:spacing w:line="360" w:lineRule="auto"/>
-      </w:pPr>
-      <w:r>
-        <w:t>3 Cluster (Accuracy: 30.0%)</w:t>
-      </w:r>
-    </w:p>
-    <w:p>
-      <w:pPr>
-        <w:pStyle w:val="ListParagraph"/>
-        <w:numPr>
-          <w:ilvl w:val="0"/>
-          <w:numId w:val="7"/>
-        </w:numPr>
-        <w:spacing w:line="360" w:lineRule="auto"/>
-      </w:pPr>
-      <w:r>
-        <w:t>4 Cluster (Accuracy: 13.7%)</w:t>
-      </w:r>
-    </w:p>
-    <w:p>
-      <w:pPr>
-        <w:pStyle w:val="ListParagraph"/>
-        <w:numPr>
-          <w:ilvl w:val="0"/>
-          <w:numId w:val="7"/>
-        </w:numPr>
-        <w:spacing w:line="360" w:lineRule="auto"/>
-      </w:pPr>
-      <w:r>
-        <w:t>5 Cluster (Accuracy: 23.7%)</w:t>
-      </w:r>
-    </w:p>
-    <w:p>
-      <w:pPr>
-        <w:pStyle w:val="ListParagraph"/>
-        <w:numPr>
-          <w:ilvl w:val="0"/>
-          <w:numId w:val="7"/>
-        </w:numPr>
-        <w:spacing w:line="360" w:lineRule="auto"/>
-      </w:pPr>
-      <w:r>
-        <w:t>6 Cluster (Accuracy: 9.9%)</w:t>
-      </w:r>
-    </w:p>
-    <w:p>
-      <w:pPr>
-        <w:pStyle w:val="ListParagraph"/>
-        <w:numPr>
-          <w:ilvl w:val="0"/>
-          <w:numId w:val="7"/>
-        </w:numPr>
-        <w:spacing w:line="360" w:lineRule="auto"/>
-      </w:pPr>
-      <w:r>
-        <w:t>7 Cluster (Accuracy: 12.9%)</w:t>
-      </w:r>
-    </w:p>
-    <w:p>
-      <w:pPr>
-        <w:pStyle w:val="ListParagraph"/>
-        <w:numPr>
-          <w:ilvl w:val="0"/>
-          <w:numId w:val="7"/>
-        </w:numPr>
-        <w:spacing w:line="360" w:lineRule="auto"/>
-      </w:pPr>
-      <w:r>
-        <w:t>8 Cluster (Accuracy: 12.9%)</w:t>
-      </w:r>
-    </w:p>
-    <w:p>
-      <w:pPr>
-        <w:pStyle w:val="ListParagraph"/>
-        <w:numPr>
-          <w:ilvl w:val="0"/>
-          <w:numId w:val="7"/>
-        </w:numPr>
-        <w:spacing w:line="360" w:lineRule="auto"/>
-      </w:pPr>
-      <w:r>
-        <w:t>9 Cluster (Accuracy: 7.3%)</w:t>
-      </w:r>
-    </w:p>
-    <w:p>
-      <w:pPr>
-        <w:pStyle w:val="ListParagraph"/>
-        <w:numPr>
-          <w:ilvl w:val="0"/>
-          <w:numId w:val="7"/>
-        </w:numPr>
-        <w:spacing w:line="360" w:lineRule="auto"/>
-      </w:pPr>
-      <w:r>
-        <w:t>10 Cluster (Accuracy: 8.1%)</w:t>
-      </w:r>
-    </w:p>
-    <w:p>
-      <w:pPr>
-        <w:pStyle w:val="ListParagraph"/>
-        <w:numPr>
-          <w:ilvl w:val="0"/>
-          <w:numId w:val="3"/>
-        </w:numPr>
-        <w:spacing w:line="360" w:lineRule="auto"/>
-      </w:pPr>
-      <w:r>
-        <w:lastRenderedPageBreak/>
-        <w:t xml:space="preserve">Since the 2-Clusters have the </w:t>
-      </w:r>
-      <w:r>
-        <w:rPr>
-          <w:highlight w:val="yellow"/>
-        </w:rPr>
-        <w:t>highest accuracy</w:t>
-      </w:r>
-      <w:r>
-        <w:t xml:space="preserve"> I have taken </w:t>
-      </w:r>
-      <w:r>
-        <w:rPr>
-          <w:highlight w:val="yellow"/>
-        </w:rPr>
-        <w:t>2 clusters as the optimal number of clusters and proceeded.</w:t>
-      </w:r>
-    </w:p>
-    <w:p>
-      <w:pPr>
-        <w:pStyle w:val="ListParagraph"/>
-        <w:numPr>
-          <w:ilvl w:val="0"/>
-          <w:numId w:val="3"/>
-        </w:numPr>
-        <w:spacing w:line="360" w:lineRule="auto"/>
-      </w:pPr>
-      <w:r>
-        <w:t>These are the following coordinates of the centers of the clusters</w:t>
-      </w:r>
-      <w:r>
-        <w:t>.</w:t>
-      </w:r>
-    </w:p>
-    <w:p>
-      <w:pPr>
-        <w:pStyle w:val="ListParagraph"/>
-        <w:spacing w:line="360" w:lineRule="auto"/>
-        <w:ind w:left="1080"/>
+    </w:p>
+    <w:p>
+      <w:pPr>
+        <w:jc w:val="center"/>
       </w:pPr>
       <w:r>
         <w:rPr>
           <w:noProof/>
         </w:rPr>
         <w:drawing>
-          <wp:inline distT="0" distB="0" distL="0" distR="0" wp14:anchorId="0D3F3986" wp14:editId="41FB656C">
-            <wp:extent cx="3970020" cy="977900"/>
-            <wp:effectExtent l="0" t="0" r="0" b="0"/>
-            <wp:docPr id="1" name="Picture 1"/>
+          <wp:inline distT="0" distB="0" distL="0" distR="0" wp14:anchorId="7351B428" wp14:editId="47F575E7">
+            <wp:extent cx="5899363" cy="505393"/>
+            <wp:effectExtent l="0" t="0" r="0" b="9525"/>
+            <wp:docPr id="5" name="Picture 5"/>
             <wp:cNvGraphicFramePr>
               <a:graphicFrameLocks xmlns:a="http://schemas.openxmlformats.org/drawingml/2006/main" noChangeAspect="1"/>
             </wp:cNvGraphicFramePr>
@@ -1959,7 +930,7 @@
               <a:graphicData uri="http://schemas.openxmlformats.org/drawingml/2006/picture">
                 <pic:pic xmlns:pic="http://schemas.openxmlformats.org/drawingml/2006/picture">
                   <pic:nvPicPr>
-                    <pic:cNvPr id="0" name="Picture 1"/>
+                    <pic:cNvPr id="0" name="Picture 2"/>
                     <pic:cNvPicPr>
                       <a:picLocks noChangeAspect="1" noChangeArrowheads="1"/>
                     </pic:cNvPicPr>
@@ -1980,7 +951,7 @@
                   <pic:spPr bwMode="auto">
                     <a:xfrm>
                       <a:off x="0" y="0"/>
-                      <a:ext cx="3970020" cy="977900"/>
+                      <a:ext cx="5995901" cy="513663"/>
                     </a:xfrm>
                     <a:prstGeom prst="rect">
                       <a:avLst/>
@@ -1999,93 +970,1336 @@
     </w:p>
     <w:p>
       <w:pPr>
-        <w:spacing w:line="360" w:lineRule="auto"/>
-      </w:pPr>
-    </w:p>
-    <w:p>
-      <w:pPr>
-        <w:spacing w:line="360" w:lineRule="auto"/>
-      </w:pPr>
-    </w:p>
-    <w:p>
-      <w:pPr>
-        <w:spacing w:line="360" w:lineRule="auto"/>
-      </w:pPr>
-    </w:p>
-    <w:p>
-      <w:pPr>
-        <w:spacing w:line="360" w:lineRule="auto"/>
-      </w:pPr>
-    </w:p>
-    <w:p>
-      <w:pPr>
-        <w:spacing w:line="360" w:lineRule="auto"/>
-      </w:pPr>
-    </w:p>
-    <w:p>
-      <w:pPr>
-        <w:spacing w:line="360" w:lineRule="auto"/>
-      </w:pPr>
-    </w:p>
-    <w:p>
-      <w:pPr>
-        <w:spacing w:line="360" w:lineRule="auto"/>
-      </w:pPr>
-    </w:p>
-    <w:p>
-      <w:pPr>
-        <w:spacing w:line="360" w:lineRule="auto"/>
-      </w:pPr>
-    </w:p>
-    <w:p>
-      <w:pPr>
-        <w:spacing w:line="360" w:lineRule="auto"/>
-      </w:pPr>
-    </w:p>
-    <w:p>
-      <w:pPr>
-        <w:spacing w:line="360" w:lineRule="auto"/>
-      </w:pPr>
-    </w:p>
-    <w:p>
-      <w:pPr>
-        <w:spacing w:line="360" w:lineRule="auto"/>
-      </w:pPr>
-    </w:p>
-    <w:p>
-      <w:pPr>
-        <w:spacing w:line="360" w:lineRule="auto"/>
-      </w:pPr>
-    </w:p>
-    <w:p>
-      <w:pPr>
-        <w:spacing w:line="360" w:lineRule="auto"/>
-      </w:pPr>
-    </w:p>
-    <w:p>
-      <w:pPr>
-        <w:spacing w:line="360" w:lineRule="auto"/>
-      </w:pPr>
-    </w:p>
-    <w:p>
-      <w:pPr>
-        <w:spacing w:line="360" w:lineRule="auto"/>
-      </w:pPr>
-    </w:p>
-    <w:p>
-      <w:pPr>
-        <w:spacing w:line="360" w:lineRule="auto"/>
-      </w:pPr>
-    </w:p>
-    <w:p>
-      <w:pPr>
-        <w:spacing w:line="360" w:lineRule="auto"/>
-      </w:pPr>
-    </w:p>
-    <w:p>
-      <w:pPr>
-        <w:spacing w:line="360" w:lineRule="auto"/>
-      </w:pPr>
+        <w:jc w:val="center"/>
+        <w:rPr>
+          <w:i/>
+          <w:iCs/>
+          <w:color w:val="767171" w:themeColor="background2" w:themeShade="80"/>
+        </w:rPr>
+      </w:pPr>
+      <w:r>
+        <w:rPr>
+          <w:i/>
+          <w:iCs/>
+          <w:color w:val="767171" w:themeColor="background2" w:themeShade="80"/>
+        </w:rPr>
+        <w:t>~ This is an image of performing PCA on the Kmeans clustering problem statement ~</w:t>
+      </w:r>
+    </w:p>
+    <w:p>
+      <w:pPr>
+        <w:jc w:val="center"/>
+      </w:pPr>
+    </w:p>
+    <w:p>
+      <w:pPr>
+        <w:pStyle w:val="ListParagraph"/>
+        <w:numPr>
+          <w:ilvl w:val="0"/>
+          <w:numId w:val="6"/>
+        </w:numPr>
+        <w:rPr>
+          <w:b/>
+          <w:bCs/>
+        </w:rPr>
+      </w:pPr>
+      <w:r>
+        <w:rPr>
+          <w:b/>
+          <w:bCs/>
+        </w:rPr>
+        <w:t xml:space="preserve">What is </w:t>
+      </w:r>
+      <w:r>
+        <w:rPr>
+          <w:b/>
+          <w:bCs/>
+          <w:highlight w:val="yellow"/>
+        </w:rPr>
+        <w:t>Scaling</w:t>
+      </w:r>
+      <w:r>
+        <w:rPr>
+          <w:b/>
+          <w:bCs/>
+        </w:rPr>
+        <w:t xml:space="preserve"> and why do we need them?</w:t>
+      </w:r>
+    </w:p>
+    <w:p>
+      <w:pPr>
+        <w:pStyle w:val="ListParagraph"/>
+        <w:numPr>
+          <w:ilvl w:val="0"/>
+          <w:numId w:val="4"/>
+        </w:numPr>
+        <w:spacing w:line="276" w:lineRule="auto"/>
+        <w:jc w:val="both"/>
+      </w:pPr>
+      <w:r>
+        <w:t xml:space="preserve">Scaling or feature scaling is a technique which is used to standardize the data into a fixed range scale. In other </w:t>
+      </w:r>
+      <w:r>
+        <w:t>words,</w:t>
+      </w:r>
+      <w:r>
+        <w:t xml:space="preserve"> bring all the data which belonged to different scales into a single common unique scale.</w:t>
+      </w:r>
+    </w:p>
+    <w:p>
+      <w:pPr>
+        <w:pStyle w:val="ListParagraph"/>
+        <w:numPr>
+          <w:ilvl w:val="0"/>
+          <w:numId w:val="4"/>
+        </w:numPr>
+        <w:spacing w:line="276" w:lineRule="auto"/>
+        <w:jc w:val="both"/>
+      </w:pPr>
+      <w:r>
+        <w:t xml:space="preserve">If we don’t standardize or scale our data, then we </w:t>
+      </w:r>
+      <w:r>
+        <w:t>won’t</w:t>
+      </w:r>
+      <w:r>
+        <w:t xml:space="preserve"> be getting much of a better result or a better accuracy, because all the features </w:t>
+      </w:r>
+      <w:r>
+        <w:t>contribute</w:t>
+      </w:r>
+      <w:r>
+        <w:t xml:space="preserve"> in a different proportion not equally.</w:t>
+      </w:r>
+    </w:p>
+    <w:p>
+      <w:pPr>
+        <w:pStyle w:val="ListParagraph"/>
+        <w:spacing w:line="276" w:lineRule="auto"/>
+        <w:jc w:val="both"/>
+      </w:pPr>
+    </w:p>
+    <w:p>
+      <w:pPr>
+        <w:pStyle w:val="ListParagraph"/>
+        <w:spacing w:line="276" w:lineRule="auto"/>
+        <w:jc w:val="both"/>
+      </w:pPr>
+      <w:r>
+        <w:t>E.g.: -</w:t>
+      </w:r>
+      <w:r>
+        <w:t xml:space="preserve"> Price of the house sale with time, we know in general price of the house increase with time but time and price of house are of different scale and the difference between the values of the price and time are </w:t>
+      </w:r>
+      <w:r>
+        <w:t>quite</w:t>
+      </w:r>
+      <w:r>
+        <w:t xml:space="preserve"> large hence </w:t>
+      </w:r>
+      <w:r>
+        <w:t>data needs to be scaled down</w:t>
+      </w:r>
+    </w:p>
+    <w:p>
+      <w:pPr>
+        <w:pStyle w:val="ListParagraph"/>
+        <w:spacing w:line="276" w:lineRule="auto"/>
+        <w:jc w:val="both"/>
+      </w:pPr>
+    </w:p>
+    <w:p>
+      <w:pPr>
+        <w:pStyle w:val="ListParagraph"/>
+        <w:spacing w:line="276" w:lineRule="auto"/>
+        <w:jc w:val="both"/>
+      </w:pPr>
+    </w:p>
+    <w:p>
+      <w:pPr>
+        <w:pStyle w:val="ListParagraph"/>
+        <w:spacing w:line="276" w:lineRule="auto"/>
+        <w:jc w:val="center"/>
+      </w:pPr>
+      <w:r>
+        <w:rPr>
+          <w:noProof/>
+        </w:rPr>
+        <w:lastRenderedPageBreak/>
+        <w:drawing>
+          <wp:inline distT="0" distB="0" distL="0" distR="0" wp14:anchorId="4279E6C7" wp14:editId="4CA3D6CC">
+            <wp:extent cx="5739130" cy="619760"/>
+            <wp:effectExtent l="0" t="0" r="0" b="8890"/>
+            <wp:docPr id="6" name="Picture 6"/>
+            <wp:cNvGraphicFramePr>
+              <a:graphicFrameLocks xmlns:a="http://schemas.openxmlformats.org/drawingml/2006/main" noChangeAspect="1"/>
+            </wp:cNvGraphicFramePr>
+            <a:graphic xmlns:a="http://schemas.openxmlformats.org/drawingml/2006/main">
+              <a:graphicData uri="http://schemas.openxmlformats.org/drawingml/2006/picture">
+                <pic:pic xmlns:pic="http://schemas.openxmlformats.org/drawingml/2006/picture">
+                  <pic:nvPicPr>
+                    <pic:cNvPr id="0" name="Picture 3"/>
+                    <pic:cNvPicPr>
+                      <a:picLocks noChangeAspect="1" noChangeArrowheads="1"/>
+                    </pic:cNvPicPr>
+                  </pic:nvPicPr>
+                  <pic:blipFill>
+                    <a:blip r:embed="rId8">
+                      <a:extLst>
+                        <a:ext uri="{28A0092B-C50C-407E-A947-70E740481C1C}">
+                          <a14:useLocalDpi xmlns:a14="http://schemas.microsoft.com/office/drawing/2010/main" val="0"/>
+                        </a:ext>
+                      </a:extLst>
+                    </a:blip>
+                    <a:srcRect/>
+                    <a:stretch>
+                      <a:fillRect/>
+                    </a:stretch>
+                  </pic:blipFill>
+                  <pic:spPr bwMode="auto">
+                    <a:xfrm>
+                      <a:off x="0" y="0"/>
+                      <a:ext cx="5739130" cy="619760"/>
+                    </a:xfrm>
+                    <a:prstGeom prst="rect">
+                      <a:avLst/>
+                    </a:prstGeom>
+                    <a:noFill/>
+                    <a:ln>
+                      <a:noFill/>
+                    </a:ln>
+                  </pic:spPr>
+                </pic:pic>
+              </a:graphicData>
+            </a:graphic>
+          </wp:inline>
+        </w:drawing>
+      </w:r>
+    </w:p>
+    <w:p>
+      <w:pPr>
+        <w:pStyle w:val="ListParagraph"/>
+        <w:spacing w:line="276" w:lineRule="auto"/>
+        <w:jc w:val="center"/>
+        <w:rPr>
+          <w:i/>
+          <w:iCs/>
+          <w:color w:val="767171" w:themeColor="background2" w:themeShade="80"/>
+        </w:rPr>
+      </w:pPr>
+      <w:r>
+        <w:rPr>
+          <w:i/>
+          <w:iCs/>
+          <w:color w:val="767171" w:themeColor="background2" w:themeShade="80"/>
+        </w:rPr>
+        <w:t>~ This is an image of the normalization step taken in the Kmeans clustering problem statement ~</w:t>
+      </w:r>
+    </w:p>
+    <w:p>
+      <w:pPr>
+        <w:pStyle w:val="ListParagraph"/>
+      </w:pPr>
+    </w:p>
+    <w:p>
+      <w:pPr>
+        <w:pStyle w:val="ListParagraph"/>
+        <w:numPr>
+          <w:ilvl w:val="0"/>
+          <w:numId w:val="6"/>
+        </w:numPr>
+        <w:rPr>
+          <w:b/>
+          <w:bCs/>
+        </w:rPr>
+      </w:pPr>
+      <w:r>
+        <w:rPr>
+          <w:b/>
+          <w:bCs/>
+        </w:rPr>
+        <w:t xml:space="preserve">What are </w:t>
+      </w:r>
+      <w:r>
+        <w:rPr>
+          <w:b/>
+          <w:bCs/>
+          <w:highlight w:val="yellow"/>
+        </w:rPr>
+        <w:t>outliers</w:t>
+      </w:r>
+      <w:r>
+        <w:rPr>
+          <w:b/>
+          <w:bCs/>
+        </w:rPr>
+        <w:t>?</w:t>
+      </w:r>
+    </w:p>
+    <w:p>
+      <w:pPr>
+        <w:pStyle w:val="ListParagraph"/>
+        <w:numPr>
+          <w:ilvl w:val="0"/>
+          <w:numId w:val="4"/>
+        </w:numPr>
+        <w:spacing w:line="276" w:lineRule="auto"/>
+        <w:jc w:val="both"/>
+      </w:pPr>
+      <w:r>
+        <w:t xml:space="preserve">Data points or data values which are completely out of the range from what its expected to be in are called outliers. In other </w:t>
+      </w:r>
+      <w:r>
+        <w:t>words,</w:t>
+      </w:r>
+      <w:r>
+        <w:t xml:space="preserve"> data collected due to some fault or error which makes it to fall way out of the range of data expected.</w:t>
+      </w:r>
+    </w:p>
+    <w:p>
+      <w:pPr>
+        <w:pStyle w:val="ListParagraph"/>
+        <w:numPr>
+          <w:ilvl w:val="0"/>
+          <w:numId w:val="4"/>
+        </w:numPr>
+        <w:spacing w:line="276" w:lineRule="auto"/>
+        <w:jc w:val="both"/>
+      </w:pPr>
+      <w:r>
+        <w:t xml:space="preserve">Example, </w:t>
+      </w:r>
+      <w:r>
+        <w:t>let’s</w:t>
+      </w:r>
+      <w:r>
+        <w:t xml:space="preserve"> consider heights of student and there are 2 outliers present here which is 1ft and 8ft. (We know that in general there are no students with the height of 1ft or 8ft so these are outliers)</w:t>
+      </w:r>
+    </w:p>
+    <w:p>
+      <w:pPr>
+        <w:pStyle w:val="ListParagraph"/>
+      </w:pPr>
+    </w:p>
+    <w:p>
+      <w:pPr>
+        <w:pStyle w:val="ListParagraph"/>
+        <w:ind w:left="1440"/>
+        <w:rPr>
+          <w:b/>
+          <w:bCs/>
+        </w:rPr>
+      </w:pPr>
+      <w:r>
+        <w:t xml:space="preserve">Heights: </w:t>
+      </w:r>
+      <w:r>
+        <w:rPr>
+          <w:b/>
+          <w:bCs/>
+        </w:rPr>
+        <w:t>1ft</w:t>
+      </w:r>
+      <w:r>
+        <w:t xml:space="preserve">, 5ft, 5.1ft, 4.9ft, 5.7ft, </w:t>
+      </w:r>
+      <w:r>
+        <w:t>5.9</w:t>
+      </w:r>
+      <w:r>
+        <w:t xml:space="preserve">ft, </w:t>
+      </w:r>
+      <w:r>
+        <w:rPr>
+          <w:b/>
+          <w:bCs/>
+        </w:rPr>
+        <w:t>8ft</w:t>
+      </w:r>
+    </w:p>
+    <w:p>
+      <w:pPr>
+        <w:pStyle w:val="ListParagraph"/>
+        <w:ind w:left="1440"/>
+      </w:pPr>
+    </w:p>
+    <w:p>
+      <w:pPr>
+        <w:pStyle w:val="ListParagraph"/>
+        <w:numPr>
+          <w:ilvl w:val="0"/>
+          <w:numId w:val="6"/>
+        </w:numPr>
+        <w:rPr>
+          <w:b/>
+          <w:bCs/>
+        </w:rPr>
+      </w:pPr>
+      <w:r>
+        <w:rPr>
+          <w:b/>
+          <w:bCs/>
+        </w:rPr>
+        <w:t xml:space="preserve">Why do we need to </w:t>
+      </w:r>
+      <w:r>
+        <w:rPr>
+          <w:b/>
+          <w:bCs/>
+          <w:highlight w:val="yellow"/>
+        </w:rPr>
+        <w:t>remove outliers</w:t>
+      </w:r>
+      <w:r>
+        <w:rPr>
+          <w:b/>
+          <w:bCs/>
+        </w:rPr>
+        <w:t xml:space="preserve"> from our dataset?</w:t>
+      </w:r>
+    </w:p>
+    <w:p>
+      <w:pPr>
+        <w:pStyle w:val="ListParagraph"/>
+        <w:numPr>
+          <w:ilvl w:val="0"/>
+          <w:numId w:val="4"/>
+        </w:numPr>
+        <w:spacing w:line="276" w:lineRule="auto"/>
+        <w:jc w:val="both"/>
+      </w:pPr>
+      <w:r>
+        <w:t>The presence of an outlier can affect the accuracy of the model we create. This is because the data is not clean. With clean data only we can a better accuracy model.</w:t>
+      </w:r>
+    </w:p>
+    <w:p>
+      <w:pPr>
+        <w:pStyle w:val="ListParagraph"/>
+        <w:numPr>
+          <w:ilvl w:val="0"/>
+          <w:numId w:val="4"/>
+        </w:numPr>
+        <w:spacing w:line="276" w:lineRule="auto"/>
+        <w:jc w:val="both"/>
+      </w:pPr>
+      <w:r>
+        <w:t>Hence, we have to remove outliers when working with the data.</w:t>
+      </w:r>
+    </w:p>
+    <w:p>
+      <w:pPr>
+        <w:spacing w:line="276" w:lineRule="auto"/>
+        <w:jc w:val="both"/>
+      </w:pPr>
+      <w:r>
+        <w:rPr>
+          <w:noProof/>
+        </w:rPr>
+        <w:drawing>
+          <wp:inline distT="0" distB="0" distL="0" distR="0" wp14:anchorId="4931A7E4" wp14:editId="789C92B5">
+            <wp:extent cx="5937885" cy="3182620"/>
+            <wp:effectExtent l="0" t="0" r="5715" b="0"/>
+            <wp:docPr id="21" name="Picture 21"/>
+            <wp:cNvGraphicFramePr>
+              <a:graphicFrameLocks xmlns:a="http://schemas.openxmlformats.org/drawingml/2006/main" noChangeAspect="1"/>
+            </wp:cNvGraphicFramePr>
+            <a:graphic xmlns:a="http://schemas.openxmlformats.org/drawingml/2006/main">
+              <a:graphicData uri="http://schemas.openxmlformats.org/drawingml/2006/picture">
+                <pic:pic xmlns:pic="http://schemas.openxmlformats.org/drawingml/2006/picture">
+                  <pic:nvPicPr>
+                    <pic:cNvPr id="0" name="Picture 4"/>
+                    <pic:cNvPicPr>
+                      <a:picLocks noChangeAspect="1" noChangeArrowheads="1"/>
+                    </pic:cNvPicPr>
+                  </pic:nvPicPr>
+                  <pic:blipFill>
+                    <a:blip r:embed="rId9">
+                      <a:extLst>
+                        <a:ext uri="{28A0092B-C50C-407E-A947-70E740481C1C}">
+                          <a14:useLocalDpi xmlns:a14="http://schemas.microsoft.com/office/drawing/2010/main" val="0"/>
+                        </a:ext>
+                      </a:extLst>
+                    </a:blip>
+                    <a:srcRect/>
+                    <a:stretch>
+                      <a:fillRect/>
+                    </a:stretch>
+                  </pic:blipFill>
+                  <pic:spPr bwMode="auto">
+                    <a:xfrm>
+                      <a:off x="0" y="0"/>
+                      <a:ext cx="5937885" cy="3182620"/>
+                    </a:xfrm>
+                    <a:prstGeom prst="rect">
+                      <a:avLst/>
+                    </a:prstGeom>
+                    <a:noFill/>
+                    <a:ln>
+                      <a:noFill/>
+                    </a:ln>
+                  </pic:spPr>
+                </pic:pic>
+              </a:graphicData>
+            </a:graphic>
+          </wp:inline>
+        </w:drawing>
+      </w:r>
+    </w:p>
+    <w:p>
+      <w:pPr>
+        <w:pStyle w:val="ListParagraph"/>
+        <w:spacing w:line="276" w:lineRule="auto"/>
+        <w:jc w:val="center"/>
+        <w:rPr>
+          <w:i/>
+          <w:iCs/>
+          <w:color w:val="767171" w:themeColor="background2" w:themeShade="80"/>
+        </w:rPr>
+      </w:pPr>
+      <w:r>
+        <w:rPr>
+          <w:i/>
+          <w:iCs/>
+          <w:color w:val="767171" w:themeColor="background2" w:themeShade="80"/>
+        </w:rPr>
+        <w:t xml:space="preserve">~ This is an image of the </w:t>
+      </w:r>
+      <w:r>
+        <w:rPr>
+          <w:i/>
+          <w:iCs/>
+          <w:color w:val="767171" w:themeColor="background2" w:themeShade="80"/>
+        </w:rPr>
+        <w:t>outlier removal</w:t>
+      </w:r>
+      <w:r>
+        <w:rPr>
+          <w:i/>
+          <w:iCs/>
+          <w:color w:val="767171" w:themeColor="background2" w:themeShade="80"/>
+        </w:rPr>
+        <w:t xml:space="preserve"> step taken in Kmeans clustering problem statement ~</w:t>
+      </w:r>
+    </w:p>
+    <w:p>
+      <w:pPr>
+        <w:pStyle w:val="ListParagraph"/>
+      </w:pPr>
+    </w:p>
+    <w:p>
+      <w:pPr>
+        <w:pStyle w:val="ListParagraph"/>
+      </w:pPr>
+    </w:p>
+    <w:p>
+      <w:pPr>
+        <w:pStyle w:val="ListParagraph"/>
+      </w:pPr>
+    </w:p>
+    <w:p>
+      <w:pPr>
+        <w:pStyle w:val="ListParagraph"/>
+      </w:pPr>
+    </w:p>
+    <w:p>
+      <w:pPr>
+        <w:pStyle w:val="ListParagraph"/>
+        <w:numPr>
+          <w:ilvl w:val="0"/>
+          <w:numId w:val="6"/>
+        </w:numPr>
+        <w:rPr>
+          <w:b/>
+          <w:bCs/>
+        </w:rPr>
+      </w:pPr>
+      <w:r>
+        <w:rPr>
+          <w:b/>
+          <w:bCs/>
+        </w:rPr>
+        <w:lastRenderedPageBreak/>
+        <w:t xml:space="preserve">How can we </w:t>
+      </w:r>
+      <w:r>
+        <w:rPr>
+          <w:b/>
+          <w:bCs/>
+          <w:highlight w:val="yellow"/>
+        </w:rPr>
+        <w:t>find out if there are outliers</w:t>
+      </w:r>
+      <w:r>
+        <w:rPr>
+          <w:b/>
+          <w:bCs/>
+        </w:rPr>
+        <w:t xml:space="preserve"> in our dataset?</w:t>
+      </w:r>
+    </w:p>
+    <w:p>
+      <w:pPr>
+        <w:pStyle w:val="ListParagraph"/>
+        <w:numPr>
+          <w:ilvl w:val="0"/>
+          <w:numId w:val="4"/>
+        </w:numPr>
+        <w:spacing w:line="276" w:lineRule="auto"/>
+        <w:jc w:val="both"/>
+      </w:pPr>
+      <w:r>
+        <w:t>By drawing up a box plot for each feature of your dataset, you will be able to find data points which go above the maximum range and data points going below the minimum range and these are the outliers and has to be removed.</w:t>
+      </w:r>
+    </w:p>
+    <w:p>
+      <w:pPr>
+        <w:pStyle w:val="ListParagraph"/>
+      </w:pPr>
+    </w:p>
+    <w:p>
+      <w:pPr>
+        <w:pStyle w:val="ListParagraph"/>
+        <w:numPr>
+          <w:ilvl w:val="0"/>
+          <w:numId w:val="6"/>
+        </w:numPr>
+        <w:rPr>
+          <w:b/>
+          <w:bCs/>
+        </w:rPr>
+      </w:pPr>
+      <w:r>
+        <w:rPr>
+          <w:b/>
+          <w:bCs/>
+        </w:rPr>
+        <w:t xml:space="preserve">Explain how the </w:t>
+      </w:r>
+      <w:r>
+        <w:rPr>
+          <w:b/>
+          <w:bCs/>
+          <w:highlight w:val="yellow"/>
+        </w:rPr>
+        <w:t>Order</w:t>
+      </w:r>
+      <w:r>
+        <w:rPr>
+          <w:b/>
+          <w:bCs/>
+        </w:rPr>
+        <w:t xml:space="preserve"> of scaling and outlier removal is important?</w:t>
+      </w:r>
+    </w:p>
+    <w:p>
+      <w:pPr>
+        <w:pStyle w:val="ListParagraph"/>
+        <w:numPr>
+          <w:ilvl w:val="0"/>
+          <w:numId w:val="4"/>
+        </w:numPr>
+        <w:spacing w:line="276" w:lineRule="auto"/>
+        <w:jc w:val="both"/>
+      </w:pPr>
+      <w:r>
+        <w:t>We have to first remove the outliers from the dataset before scaling the dataset.</w:t>
+      </w:r>
+    </w:p>
+    <w:p>
+      <w:pPr>
+        <w:pStyle w:val="ListParagraph"/>
+        <w:numPr>
+          <w:ilvl w:val="0"/>
+          <w:numId w:val="4"/>
+        </w:numPr>
+        <w:spacing w:line="276" w:lineRule="auto"/>
+        <w:jc w:val="both"/>
+      </w:pPr>
+      <w:r>
+        <w:t>If we don’t perform outlier removal before normalizing the data, then the dataset won’t be efficient enough for the modal to predict, this is because the resulting data won’t be properly standardized therefore you may end up getting different variables/columns having different standard deviations which is a problem.</w:t>
+      </w:r>
+    </w:p>
+    <w:p/>
+    <w:p>
+      <w:pPr>
+        <w:pStyle w:val="ListParagraph"/>
+        <w:numPr>
+          <w:ilvl w:val="0"/>
+          <w:numId w:val="6"/>
+        </w:numPr>
+        <w:rPr>
+          <w:b/>
+          <w:bCs/>
+        </w:rPr>
+      </w:pPr>
+      <w:r>
+        <w:rPr>
+          <w:b/>
+          <w:bCs/>
+        </w:rPr>
+        <w:t>Briefly explain the meaning of:</w:t>
+      </w:r>
+    </w:p>
+    <w:p>
+      <w:pPr>
+        <w:pStyle w:val="ListParagraph"/>
+        <w:numPr>
+          <w:ilvl w:val="0"/>
+          <w:numId w:val="2"/>
+        </w:numPr>
+        <w:ind w:left="1080"/>
+      </w:pPr>
+      <w:r>
+        <w:rPr>
+          <w:b/>
+          <w:bCs/>
+          <w:i/>
+          <w:iCs/>
+        </w:rPr>
+        <w:t>Accuracy</w:t>
+      </w:r>
+      <w:r>
+        <w:t xml:space="preserve">: </w:t>
+      </w:r>
+    </w:p>
+    <w:p>
+      <w:pPr>
+        <w:pStyle w:val="ListParagraph"/>
+        <w:numPr>
+          <w:ilvl w:val="0"/>
+          <w:numId w:val="3"/>
+        </w:numPr>
+        <w:spacing w:line="360" w:lineRule="auto"/>
+        <w:ind w:left="1440"/>
+      </w:pPr>
+      <w:r>
+        <w:t>Accuracy is one an evaluation metric type for classification models.</w:t>
+      </w:r>
+    </w:p>
+    <w:p>
+      <w:pPr>
+        <w:pStyle w:val="ListParagraph"/>
+        <w:numPr>
+          <w:ilvl w:val="0"/>
+          <w:numId w:val="3"/>
+        </w:numPr>
+        <w:spacing w:line="360" w:lineRule="auto"/>
+        <w:ind w:left="1440"/>
+      </w:pPr>
+      <w:r>
+        <w:t>Accuracy is also defined by the following formula</w:t>
+      </w:r>
+      <w:r>
+        <w:t>:</w:t>
+      </w:r>
+    </w:p>
+    <w:p>
+      <w:pPr>
+        <w:pStyle w:val="ListParagraph"/>
+        <w:spacing w:line="360" w:lineRule="auto"/>
+        <w:ind w:left="1800"/>
+      </w:pPr>
+      <w:r>
+        <w:rPr>
+          <w:b/>
+          <w:bCs/>
+          <w:highlight w:val="yellow"/>
+        </w:rPr>
+        <w:t>Accuracy</w:t>
+      </w:r>
+      <w:r>
+        <w:rPr>
+          <w:highlight w:val="yellow"/>
+        </w:rPr>
+        <w:t xml:space="preserve"> = Total Number of correct predictions / Total Number of predictions</w:t>
+      </w:r>
+    </w:p>
+    <w:p>
+      <w:pPr>
+        <w:pStyle w:val="ListParagraph"/>
+        <w:spacing w:line="360" w:lineRule="auto"/>
+        <w:ind w:left="1800"/>
+        <w:rPr>
+          <w:b/>
+          <w:bCs/>
+        </w:rPr>
+      </w:pPr>
+      <w:r>
+        <w:rPr>
+          <w:b/>
+          <w:bCs/>
+          <w:highlight w:val="yellow"/>
+        </w:rPr>
+        <w:t>Accuracy = (True Positives + True Negatives) / Total Number of predictions</w:t>
+      </w:r>
+    </w:p>
+    <w:p>
+      <w:pPr>
+        <w:pStyle w:val="ListParagraph"/>
+        <w:spacing w:line="360" w:lineRule="auto"/>
+        <w:ind w:left="1800"/>
+      </w:pPr>
+      <w:r>
+        <w:t>In other words, accuracy represents how close a measurement comes to its true value.</w:t>
+      </w:r>
+    </w:p>
+    <w:p>
+      <w:pPr>
+        <w:pStyle w:val="ListParagraph"/>
+        <w:spacing w:line="360" w:lineRule="auto"/>
+        <w:ind w:left="1080"/>
+      </w:pPr>
+    </w:p>
+    <w:p>
+      <w:pPr>
+        <w:pStyle w:val="ListParagraph"/>
+        <w:numPr>
+          <w:ilvl w:val="0"/>
+          <w:numId w:val="2"/>
+        </w:numPr>
+        <w:ind w:left="1080"/>
+      </w:pPr>
+      <w:r>
+        <w:rPr>
+          <w:b/>
+          <w:bCs/>
+          <w:i/>
+          <w:iCs/>
+        </w:rPr>
+        <w:t>Precision</w:t>
+      </w:r>
+      <w:r>
+        <w:t>:</w:t>
+      </w:r>
+    </w:p>
+    <w:p>
+      <w:pPr>
+        <w:pStyle w:val="ListParagraph"/>
+        <w:numPr>
+          <w:ilvl w:val="0"/>
+          <w:numId w:val="3"/>
+        </w:numPr>
+        <w:spacing w:line="360" w:lineRule="auto"/>
+        <w:ind w:left="1440"/>
+      </w:pPr>
+      <w:r>
+        <w:t>Precision is another evaluation metrics which is also referred to as the spread of the measured values.</w:t>
+      </w:r>
+    </w:p>
+    <w:p>
+      <w:pPr>
+        <w:pStyle w:val="ListParagraph"/>
+        <w:numPr>
+          <w:ilvl w:val="0"/>
+          <w:numId w:val="3"/>
+        </w:numPr>
+        <w:spacing w:line="360" w:lineRule="auto"/>
+        <w:ind w:left="1440"/>
+      </w:pPr>
+      <w:r>
+        <w:t>Precision is calculated by the following formula:</w:t>
+      </w:r>
+    </w:p>
+    <w:p>
+      <w:pPr>
+        <w:pStyle w:val="ListParagraph"/>
+        <w:spacing w:line="360" w:lineRule="auto"/>
+        <w:ind w:left="1440" w:firstLine="360"/>
+      </w:pPr>
+      <w:r>
+        <w:rPr>
+          <w:b/>
+          <w:bCs/>
+          <w:highlight w:val="yellow"/>
+        </w:rPr>
+        <w:t>Precision</w:t>
+      </w:r>
+      <w:r>
+        <w:rPr>
+          <w:highlight w:val="yellow"/>
+        </w:rPr>
+        <w:t xml:space="preserve"> = True Positives / (True Positives + False Positives)</w:t>
+      </w:r>
+    </w:p>
+    <w:p>
+      <w:pPr>
+        <w:pStyle w:val="ListParagraph"/>
+        <w:numPr>
+          <w:ilvl w:val="0"/>
+          <w:numId w:val="3"/>
+        </w:numPr>
+        <w:spacing w:line="360" w:lineRule="auto"/>
+      </w:pPr>
+      <w:r>
+        <w:t>The result of this equation lies between 0 to 1, 0.0 indicating that there is no precision and 1.0 for full precision.</w:t>
+      </w:r>
+    </w:p>
+    <w:p>
+      <w:pPr>
+        <w:pStyle w:val="ListParagraph"/>
+        <w:ind w:left="1080"/>
+      </w:pPr>
+    </w:p>
+    <w:p>
+      <w:pPr>
+        <w:pStyle w:val="ListParagraph"/>
+        <w:numPr>
+          <w:ilvl w:val="0"/>
+          <w:numId w:val="2"/>
+        </w:numPr>
+        <w:ind w:left="1080"/>
+      </w:pPr>
+      <w:r>
+        <w:rPr>
+          <w:b/>
+          <w:bCs/>
+          <w:i/>
+          <w:iCs/>
+        </w:rPr>
+        <w:t>Recall</w:t>
+      </w:r>
+      <w:r>
+        <w:t>:</w:t>
+      </w:r>
+    </w:p>
+    <w:p>
+      <w:pPr>
+        <w:pStyle w:val="ListParagraph"/>
+        <w:numPr>
+          <w:ilvl w:val="0"/>
+          <w:numId w:val="3"/>
+        </w:numPr>
+        <w:spacing w:line="360" w:lineRule="auto"/>
+        <w:ind w:left="1440"/>
+      </w:pPr>
+      <w:r>
+        <w:t>Recall is another evaluation metrics that is used to quantify the number of correct positive predictions made out of all positive predictions that could have been made.</w:t>
+      </w:r>
+    </w:p>
+    <w:p>
+      <w:pPr>
+        <w:pStyle w:val="ListParagraph"/>
+        <w:numPr>
+          <w:ilvl w:val="0"/>
+          <w:numId w:val="3"/>
+        </w:numPr>
+        <w:spacing w:line="360" w:lineRule="auto"/>
+        <w:ind w:left="1440"/>
+      </w:pPr>
+      <w:r>
+        <w:t>Unlike precision, Recall provides an indication of missed positive predictions.</w:t>
+      </w:r>
+    </w:p>
+    <w:p>
+      <w:pPr>
+        <w:pStyle w:val="ListParagraph"/>
+        <w:numPr>
+          <w:ilvl w:val="0"/>
+          <w:numId w:val="3"/>
+        </w:numPr>
+        <w:spacing w:line="360" w:lineRule="auto"/>
+        <w:ind w:left="1440"/>
+      </w:pPr>
+      <w:r>
+        <w:t>Recall is calculated by the following formula:</w:t>
+      </w:r>
+    </w:p>
+    <w:p>
+      <w:pPr>
+        <w:pStyle w:val="ListParagraph"/>
+        <w:spacing w:line="360" w:lineRule="auto"/>
+        <w:ind w:left="1800"/>
+      </w:pPr>
+      <w:r>
+        <w:rPr>
+          <w:highlight w:val="yellow"/>
+        </w:rPr>
+        <w:t>Recall = True Positives / (True Positives + False Negatives)</w:t>
+      </w:r>
+    </w:p>
+    <w:p>
+      <w:pPr>
+        <w:pStyle w:val="ListParagraph"/>
+        <w:spacing w:line="360" w:lineRule="auto"/>
+        <w:ind w:left="1440"/>
+      </w:pPr>
+    </w:p>
+    <w:p>
+      <w:pPr>
+        <w:pStyle w:val="ListParagraph"/>
+        <w:numPr>
+          <w:ilvl w:val="0"/>
+          <w:numId w:val="6"/>
+        </w:numPr>
+        <w:spacing w:line="360" w:lineRule="auto"/>
+        <w:rPr>
+          <w:b/>
+          <w:bCs/>
+        </w:rPr>
+      </w:pPr>
+      <w:r>
+        <w:rPr>
+          <w:b/>
+          <w:bCs/>
+        </w:rPr>
+        <w:lastRenderedPageBreak/>
+        <w:t xml:space="preserve">Results and Discussion using the </w:t>
+      </w:r>
+      <w:r>
+        <w:rPr>
+          <w:b/>
+          <w:bCs/>
+          <w:highlight w:val="yellow"/>
+        </w:rPr>
+        <w:t>Confusion matrix</w:t>
+      </w:r>
+      <w:r>
+        <w:rPr>
+          <w:b/>
+          <w:bCs/>
+        </w:rPr>
+        <w:t xml:space="preserve"> with respect to the calculation for the accuracy/recall and precision matrices.</w:t>
+      </w:r>
+    </w:p>
+    <w:p>
+      <w:pPr>
+        <w:pStyle w:val="ListParagraph"/>
+        <w:numPr>
+          <w:ilvl w:val="0"/>
+          <w:numId w:val="3"/>
+        </w:numPr>
+        <w:spacing w:line="276" w:lineRule="auto"/>
+      </w:pPr>
+      <w:r>
+        <w:t>When I used the automated tools inorder to calculate the number of clusters formed these are the following results which were obtained</w:t>
+      </w:r>
+    </w:p>
+    <w:p>
+      <w:pPr>
+        <w:pStyle w:val="ListParagraph"/>
+        <w:spacing w:line="360" w:lineRule="auto"/>
+        <w:ind w:left="1080"/>
+      </w:pPr>
+    </w:p>
+    <w:p>
+      <w:pPr>
+        <w:pStyle w:val="ListParagraph"/>
+        <w:spacing w:line="360" w:lineRule="auto"/>
+        <w:ind w:left="1080"/>
+      </w:pPr>
+      <w:r>
+        <w:rPr>
+          <w:b/>
+          <w:bCs/>
+        </w:rPr>
+        <w:t>Elbow Method</w:t>
+      </w:r>
+      <w:r>
+        <w:t xml:space="preserve"> (Automated) gave me 4 clusters as the best one.</w:t>
+      </w:r>
+    </w:p>
+    <w:p>
+      <w:pPr>
+        <w:pStyle w:val="ListParagraph"/>
+        <w:spacing w:line="360" w:lineRule="auto"/>
+        <w:ind w:left="1080"/>
+      </w:pPr>
+      <w:r>
+        <w:t>Silhouette Method (Automated) gave me 2 clusters as the best one.</w:t>
+      </w:r>
+    </w:p>
+    <w:p>
+      <w:pPr>
+        <w:pStyle w:val="ListParagraph"/>
+        <w:spacing w:line="360" w:lineRule="auto"/>
+        <w:ind w:left="1080"/>
+      </w:pPr>
+      <w:r>
+        <w:t>Gap Statistics Method (Automated) gave me 3 clusters as the best one.</w:t>
+      </w:r>
+    </w:p>
+    <w:p>
+      <w:pPr>
+        <w:pStyle w:val="ListParagraph"/>
+        <w:spacing w:line="360" w:lineRule="auto"/>
+        <w:ind w:left="1080"/>
+        <w:jc w:val="both"/>
+      </w:pPr>
+    </w:p>
+    <w:p>
+      <w:pPr>
+        <w:pStyle w:val="ListParagraph"/>
+        <w:numPr>
+          <w:ilvl w:val="0"/>
+          <w:numId w:val="3"/>
+        </w:numPr>
+        <w:spacing w:line="276" w:lineRule="auto"/>
+        <w:jc w:val="both"/>
+      </w:pPr>
+      <w:r>
+        <w:t>I now manually created an elbow method to compute the best number of cluster by looping though 1 to 10 number of clusters and performing the KMeans clustering and calculating its accuracy using the confusion matrix. These are the follow results given for the clusters from 1 to 10 with its accuracy, precision and its recall value.</w:t>
+      </w:r>
+    </w:p>
+    <w:p>
+      <w:pPr>
+        <w:pStyle w:val="ListParagraph"/>
+        <w:spacing w:line="360" w:lineRule="auto"/>
+        <w:ind w:left="1080"/>
+      </w:pPr>
+    </w:p>
+    <w:p>
+      <w:pPr>
+        <w:pStyle w:val="ListParagraph"/>
+        <w:numPr>
+          <w:ilvl w:val="0"/>
+          <w:numId w:val="7"/>
+        </w:numPr>
+        <w:spacing w:line="360" w:lineRule="auto"/>
+      </w:pPr>
+      <w:r>
+        <w:t>1 Cluster (Accuracy: 25.7%)</w:t>
+      </w:r>
+    </w:p>
+    <w:p>
+      <w:pPr>
+        <w:pStyle w:val="ListParagraph"/>
+        <w:numPr>
+          <w:ilvl w:val="0"/>
+          <w:numId w:val="7"/>
+        </w:numPr>
+        <w:spacing w:line="360" w:lineRule="auto"/>
+      </w:pPr>
+      <w:r>
+        <w:t>2 Cluster (Accuracy: 32.8%)</w:t>
+      </w:r>
+    </w:p>
+    <w:p>
+      <w:pPr>
+        <w:pStyle w:val="ListParagraph"/>
+        <w:numPr>
+          <w:ilvl w:val="0"/>
+          <w:numId w:val="7"/>
+        </w:numPr>
+        <w:spacing w:line="360" w:lineRule="auto"/>
+      </w:pPr>
+      <w:r>
+        <w:t>3 Cluster (Accuracy: 30.0%)</w:t>
+      </w:r>
+    </w:p>
+    <w:p>
+      <w:pPr>
+        <w:pStyle w:val="ListParagraph"/>
+        <w:numPr>
+          <w:ilvl w:val="0"/>
+          <w:numId w:val="7"/>
+        </w:numPr>
+        <w:spacing w:line="360" w:lineRule="auto"/>
+      </w:pPr>
+      <w:r>
+        <w:t>4 Cluster (Accuracy: 13.7%)</w:t>
+      </w:r>
+    </w:p>
+    <w:p>
+      <w:pPr>
+        <w:pStyle w:val="ListParagraph"/>
+        <w:numPr>
+          <w:ilvl w:val="0"/>
+          <w:numId w:val="7"/>
+        </w:numPr>
+        <w:spacing w:line="360" w:lineRule="auto"/>
+      </w:pPr>
+      <w:r>
+        <w:t>5 Cluster (Accuracy: 23.7%)</w:t>
+      </w:r>
+    </w:p>
+    <w:p>
+      <w:pPr>
+        <w:pStyle w:val="ListParagraph"/>
+        <w:numPr>
+          <w:ilvl w:val="0"/>
+          <w:numId w:val="7"/>
+        </w:numPr>
+        <w:spacing w:line="360" w:lineRule="auto"/>
+      </w:pPr>
+      <w:r>
+        <w:t>6 Cluster (Accuracy: 9.9%)</w:t>
+      </w:r>
+    </w:p>
+    <w:p>
+      <w:pPr>
+        <w:pStyle w:val="ListParagraph"/>
+        <w:numPr>
+          <w:ilvl w:val="0"/>
+          <w:numId w:val="7"/>
+        </w:numPr>
+        <w:spacing w:line="360" w:lineRule="auto"/>
+      </w:pPr>
+      <w:r>
+        <w:t>7 Cluster (Accuracy: 12.9%)</w:t>
+      </w:r>
+    </w:p>
+    <w:p>
+      <w:pPr>
+        <w:pStyle w:val="ListParagraph"/>
+        <w:numPr>
+          <w:ilvl w:val="0"/>
+          <w:numId w:val="7"/>
+        </w:numPr>
+        <w:spacing w:line="360" w:lineRule="auto"/>
+      </w:pPr>
+      <w:r>
+        <w:t>8 Cluster (Accuracy: 12.9%)</w:t>
+      </w:r>
+    </w:p>
+    <w:p>
+      <w:pPr>
+        <w:pStyle w:val="ListParagraph"/>
+        <w:numPr>
+          <w:ilvl w:val="0"/>
+          <w:numId w:val="7"/>
+        </w:numPr>
+        <w:spacing w:line="360" w:lineRule="auto"/>
+      </w:pPr>
+      <w:r>
+        <w:t>9 Cluster (Accuracy: 7.3%)</w:t>
+      </w:r>
+    </w:p>
+    <w:p>
+      <w:pPr>
+        <w:pStyle w:val="ListParagraph"/>
+        <w:numPr>
+          <w:ilvl w:val="0"/>
+          <w:numId w:val="7"/>
+        </w:numPr>
+        <w:spacing w:line="360" w:lineRule="auto"/>
+      </w:pPr>
+      <w:r>
+        <w:t>10 Cluster (Accuracy: 8.1%)</w:t>
+      </w:r>
+    </w:p>
+    <w:p>
+      <w:pPr>
+        <w:pStyle w:val="ListParagraph"/>
+        <w:numPr>
+          <w:ilvl w:val="0"/>
+          <w:numId w:val="3"/>
+        </w:numPr>
+        <w:spacing w:line="360" w:lineRule="auto"/>
+      </w:pPr>
+      <w:r>
+        <w:t xml:space="preserve">Since the 2-Clusters have the </w:t>
+      </w:r>
+      <w:r>
+        <w:rPr>
+          <w:highlight w:val="yellow"/>
+        </w:rPr>
+        <w:t>highest accuracy</w:t>
+      </w:r>
+      <w:r>
+        <w:t xml:space="preserve"> I have taken </w:t>
+      </w:r>
+      <w:r>
+        <w:rPr>
+          <w:highlight w:val="yellow"/>
+        </w:rPr>
+        <w:t>2 clusters as the optimal number of clusters and proceeded.</w:t>
+      </w:r>
+    </w:p>
+    <w:p>
+      <w:pPr>
+        <w:pStyle w:val="ListParagraph"/>
+        <w:numPr>
+          <w:ilvl w:val="0"/>
+          <w:numId w:val="3"/>
+        </w:numPr>
+        <w:spacing w:line="360" w:lineRule="auto"/>
+      </w:pPr>
+      <w:r>
+        <w:t>These are the following coordinates of the centers of the clusters</w:t>
+      </w:r>
+      <w:r>
+        <w:t>.</w:t>
+      </w:r>
+    </w:p>
+    <w:p>
+      <w:pPr>
+        <w:pStyle w:val="ListParagraph"/>
+        <w:spacing w:line="360" w:lineRule="auto"/>
+        <w:ind w:left="1080"/>
+        <w:jc w:val="center"/>
+      </w:pPr>
+      <w:r>
+        <w:rPr>
+          <w:noProof/>
+        </w:rPr>
+        <w:drawing>
+          <wp:inline distT="0" distB="0" distL="0" distR="0" wp14:anchorId="0D3F3986" wp14:editId="7018C589">
+            <wp:extent cx="4591440" cy="1130969"/>
+            <wp:effectExtent l="0" t="0" r="0" b="0"/>
+            <wp:docPr id="1" name="Picture 1"/>
+            <wp:cNvGraphicFramePr>
+              <a:graphicFrameLocks xmlns:a="http://schemas.openxmlformats.org/drawingml/2006/main" noChangeAspect="1"/>
+            </wp:cNvGraphicFramePr>
+            <a:graphic xmlns:a="http://schemas.openxmlformats.org/drawingml/2006/main">
+              <a:graphicData uri="http://schemas.openxmlformats.org/drawingml/2006/picture">
+                <pic:pic xmlns:pic="http://schemas.openxmlformats.org/drawingml/2006/picture">
+                  <pic:nvPicPr>
+                    <pic:cNvPr id="0" name="Picture 1"/>
+                    <pic:cNvPicPr>
+                      <a:picLocks noChangeAspect="1" noChangeArrowheads="1"/>
+                    </pic:cNvPicPr>
+                  </pic:nvPicPr>
+                  <pic:blipFill>
+                    <a:blip r:embed="rId10">
+                      <a:extLst>
+                        <a:ext uri="{28A0092B-C50C-407E-A947-70E740481C1C}">
+                          <a14:useLocalDpi xmlns:a14="http://schemas.microsoft.com/office/drawing/2010/main" val="0"/>
+                        </a:ext>
+                      </a:extLst>
+                    </a:blip>
+                    <a:srcRect/>
+                    <a:stretch>
+                      <a:fillRect/>
+                    </a:stretch>
+                  </pic:blipFill>
+                  <pic:spPr bwMode="auto">
+                    <a:xfrm>
+                      <a:off x="0" y="0"/>
+                      <a:ext cx="4643182" cy="1143714"/>
+                    </a:xfrm>
+                    <a:prstGeom prst="rect">
+                      <a:avLst/>
+                    </a:prstGeom>
+                    <a:noFill/>
+                    <a:ln>
+                      <a:noFill/>
+                    </a:ln>
+                  </pic:spPr>
+                </pic:pic>
+              </a:graphicData>
+            </a:graphic>
+          </wp:inline>
+        </w:drawing>
+      </w:r>
+    </w:p>
+    <w:p>
+      <w:pPr>
+        <w:spacing w:line="360" w:lineRule="auto"/>
+        <w:jc w:val="center"/>
+        <w:rPr>
+          <w:i/>
+          <w:iCs/>
+          <w:color w:val="767171" w:themeColor="background2" w:themeShade="80"/>
+        </w:rPr>
+      </w:pPr>
+      <w:r>
+        <w:rPr>
+          <w:i/>
+          <w:iCs/>
+          <w:color w:val="767171" w:themeColor="background2" w:themeShade="80"/>
+        </w:rPr>
+        <w:t>~ Cluster centers coordinates ~</w:t>
+      </w:r>
     </w:p>
     <w:p>
       <w:pPr>
@@ -2154,7 +2368,7 @@
                     </pic:cNvPicPr>
                   </pic:nvPicPr>
                   <pic:blipFill>
-                    <a:blip r:embed="rId8" cstate="print">
+                    <a:blip r:embed="rId11" cstate="print">
                       <a:extLst>
                         <a:ext uri="{28A0092B-C50C-407E-A947-70E740481C1C}">
                           <a14:useLocalDpi xmlns:a14="http://schemas.microsoft.com/office/drawing/2010/main" val="0"/>
@@ -2231,7 +2445,7 @@
                     </pic:cNvPicPr>
                   </pic:nvPicPr>
                   <pic:blipFill>
-                    <a:blip r:embed="rId9" cstate="print">
+                    <a:blip r:embed="rId12" cstate="print">
                       <a:extLst>
                         <a:ext uri="{28A0092B-C50C-407E-A947-70E740481C1C}">
                           <a14:useLocalDpi xmlns:a14="http://schemas.microsoft.com/office/drawing/2010/main" val="0"/>
@@ -2399,7 +2613,7 @@
                     </pic:cNvPicPr>
                   </pic:nvPicPr>
                   <pic:blipFill>
-                    <a:blip r:embed="rId10" cstate="print">
+                    <a:blip r:embed="rId13" cstate="print">
                       <a:extLst>
                         <a:ext uri="{28A0092B-C50C-407E-A947-70E740481C1C}">
                           <a14:useLocalDpi xmlns:a14="http://schemas.microsoft.com/office/drawing/2010/main" val="0"/>
@@ -2460,7 +2674,7 @@
                     </pic:cNvPicPr>
                   </pic:nvPicPr>
                   <pic:blipFill>
-                    <a:blip r:embed="rId11" cstate="print">
+                    <a:blip r:embed="rId14" cstate="print">
                       <a:extLst>
                         <a:ext uri="{28A0092B-C50C-407E-A947-70E740481C1C}">
                           <a14:useLocalDpi xmlns:a14="http://schemas.microsoft.com/office/drawing/2010/main" val="0"/>
@@ -2653,7 +2867,7 @@
                     </pic:cNvPicPr>
                   </pic:nvPicPr>
                   <pic:blipFill>
-                    <a:blip r:embed="rId12" cstate="print">
+                    <a:blip r:embed="rId15" cstate="print">
                       <a:extLst>
                         <a:ext uri="{28A0092B-C50C-407E-A947-70E740481C1C}">
                           <a14:useLocalDpi xmlns:a14="http://schemas.microsoft.com/office/drawing/2010/main" val="0"/>
@@ -2754,7 +2968,7 @@
                     </pic:cNvPicPr>
                   </pic:nvPicPr>
                   <pic:blipFill>
-                    <a:blip r:embed="rId13" cstate="print">
+                    <a:blip r:embed="rId16" cstate="print">
                       <a:extLst>
                         <a:ext uri="{28A0092B-C50C-407E-A947-70E740481C1C}">
                           <a14:useLocalDpi xmlns:a14="http://schemas.microsoft.com/office/drawing/2010/main" val="0"/>
@@ -2840,7 +3054,7 @@
                     </pic:cNvPicPr>
                   </pic:nvPicPr>
                   <pic:blipFill>
-                    <a:blip r:embed="rId14" cstate="print">
+                    <a:blip r:embed="rId17" cstate="print">
                       <a:extLst>
                         <a:ext uri="{28A0092B-C50C-407E-A947-70E740481C1C}">
                           <a14:useLocalDpi xmlns:a14="http://schemas.microsoft.com/office/drawing/2010/main" val="0"/>
@@ -2942,7 +3156,7 @@
                     </pic:cNvPicPr>
                   </pic:nvPicPr>
                   <pic:blipFill>
-                    <a:blip r:embed="rId15" cstate="print">
+                    <a:blip r:embed="rId18" cstate="print">
                       <a:extLst>
                         <a:ext uri="{28A0092B-C50C-407E-A947-70E740481C1C}">
                           <a14:useLocalDpi xmlns:a14="http://schemas.microsoft.com/office/drawing/2010/main" val="0"/>
@@ -3037,7 +3251,7 @@
                     </pic:cNvPicPr>
                   </pic:nvPicPr>
                   <pic:blipFill>
-                    <a:blip r:embed="rId16" cstate="print">
+                    <a:blip r:embed="rId19" cstate="print">
                       <a:extLst>
                         <a:ext uri="{28A0092B-C50C-407E-A947-70E740481C1C}">
                           <a14:useLocalDpi xmlns:a14="http://schemas.microsoft.com/office/drawing/2010/main" val="0"/>
@@ -3107,7 +3321,7 @@
                     </pic:cNvPicPr>
                   </pic:nvPicPr>
                   <pic:blipFill>
-                    <a:blip r:embed="rId17">
+                    <a:blip r:embed="rId20">
                       <a:extLst>
                         <a:ext uri="{28A0092B-C50C-407E-A947-70E740481C1C}">
                           <a14:useLocalDpi xmlns:a14="http://schemas.microsoft.com/office/drawing/2010/main" val="0"/>
@@ -3179,7 +3393,7 @@
                     </pic:cNvPicPr>
                   </pic:nvPicPr>
                   <pic:blipFill>
-                    <a:blip r:embed="rId18" cstate="print">
+                    <a:blip r:embed="rId21" cstate="print">
                       <a:extLst>
                         <a:ext uri="{28A0092B-C50C-407E-A947-70E740481C1C}">
                           <a14:useLocalDpi xmlns:a14="http://schemas.microsoft.com/office/drawing/2010/main" val="0"/>
@@ -3303,7 +3517,7 @@
                     </pic:cNvPicPr>
                   </pic:nvPicPr>
                   <pic:blipFill>
-                    <a:blip r:embed="rId19">
+                    <a:blip r:embed="rId22">
                       <a:extLst>
                         <a:ext uri="{28A0092B-C50C-407E-A947-70E740481C1C}">
                           <a14:useLocalDpi xmlns:a14="http://schemas.microsoft.com/office/drawing/2010/main" val="0"/>
@@ -3378,7 +3592,7 @@
                     </pic:cNvPicPr>
                   </pic:nvPicPr>
                   <pic:blipFill>
-                    <a:blip r:embed="rId20" cstate="print">
+                    <a:blip r:embed="rId23" cstate="print">
                       <a:extLst>
                         <a:ext uri="{28A0092B-C50C-407E-A947-70E740481C1C}">
                           <a14:useLocalDpi xmlns:a14="http://schemas.microsoft.com/office/drawing/2010/main" val="0"/>
@@ -3502,7 +3716,7 @@
                     </pic:cNvPicPr>
                   </pic:nvPicPr>
                   <pic:blipFill>
-                    <a:blip r:embed="rId21" cstate="print">
+                    <a:blip r:embed="rId24" cstate="print">
                       <a:extLst>
                         <a:ext uri="{28A0092B-C50C-407E-A947-70E740481C1C}">
                           <a14:useLocalDpi xmlns:a14="http://schemas.microsoft.com/office/drawing/2010/main" val="0"/>
@@ -3747,7 +3961,7 @@
                     </pic:cNvPicPr>
                   </pic:nvPicPr>
                   <pic:blipFill>
-                    <a:blip r:embed="rId22">
+                    <a:blip r:embed="rId25">
                       <a:extLst>
                         <a:ext uri="{28A0092B-C50C-407E-A947-70E740481C1C}">
                           <a14:useLocalDpi xmlns:a14="http://schemas.microsoft.com/office/drawing/2010/main" val="0"/>
@@ -3944,7 +4158,7 @@
                     </pic:cNvPicPr>
                   </pic:nvPicPr>
                   <pic:blipFill>
-                    <a:blip r:embed="rId23">
+                    <a:blip r:embed="rId26">
                       <a:extLst>
                         <a:ext uri="{28A0092B-C50C-407E-A947-70E740481C1C}">
                           <a14:useLocalDpi xmlns:a14="http://schemas.microsoft.com/office/drawing/2010/main" val="0"/>
@@ -4660,15 +4874,7 @@
               <w:spacing w:line="276" w:lineRule="auto"/>
             </w:pPr>
             <w:r>
-              <w:t>hidden=</w:t>
-            </w:r>
-            <w:proofErr w:type="gramStart"/>
-            <w:r>
-              <w:t>c(</w:t>
-            </w:r>
-            <w:proofErr w:type="gramEnd"/>
-            <w:r>
-              <w:t xml:space="preserve">6), </w:t>
+              <w:t xml:space="preserve">hidden=c(6), </w:t>
             </w:r>
           </w:p>
           <w:p>
@@ -4760,15 +4966,7 @@
               <w:spacing w:line="276" w:lineRule="auto"/>
             </w:pPr>
             <w:r>
-              <w:t>hidden=</w:t>
-            </w:r>
-            <w:proofErr w:type="gramStart"/>
-            <w:r>
-              <w:t>c(</w:t>
-            </w:r>
-            <w:proofErr w:type="gramEnd"/>
-            <w:r>
-              <w:t xml:space="preserve">7), </w:t>
+              <w:t xml:space="preserve">hidden=c(7), </w:t>
             </w:r>
           </w:p>
           <w:p>
@@ -5139,14 +5337,7 @@
           <w:b/>
           <w:bCs/>
         </w:rPr>
-        <w:t xml:space="preserve">The optimal number of nodes found for the </w:t>
-      </w:r>
-      <w:r>
-        <w:rPr>
-          <w:b/>
-          <w:bCs/>
-        </w:rPr>
-        <w:t>single hidden layer MLP</w:t>
+        <w:t>The optimal number of nodes found for the single hidden layer MLP</w:t>
       </w:r>
       <w:r>
         <w:rPr>
@@ -5160,14 +5351,7 @@
           <w:b/>
           <w:bCs/>
         </w:rPr>
-        <w:t xml:space="preserve"> is 6</w:t>
-      </w:r>
-      <w:r>
-        <w:rPr>
-          <w:b/>
-          <w:bCs/>
-        </w:rPr>
-        <w:t>.</w:t>
+        <w:t xml:space="preserve"> is 6.</w:t>
       </w:r>
     </w:p>
     <w:p>
@@ -5222,13 +5406,7 @@
               <w:spacing w:line="276" w:lineRule="auto"/>
             </w:pPr>
             <w:r>
-              <w:t>hidden=c(</w:t>
-            </w:r>
-            <w:r>
-              <w:t>6</w:t>
-            </w:r>
-            <w:r>
-              <w:t xml:space="preserve">), </w:t>
+              <w:t xml:space="preserve">hidden=c(6), </w:t>
             </w:r>
           </w:p>
           <w:p>
@@ -5240,13 +5418,7 @@
               </w:rPr>
             </w:pPr>
             <w:r>
-              <w:t>act.fct = "</w:t>
-            </w:r>
-            <w:r>
-              <w:t>tanh</w:t>
-            </w:r>
-            <w:r>
-              <w:t>",                 learningrate = 0.1</w:t>
+              <w:t>act.fct = "tanh",                 learningrate = 0.1</w:t>
             </w:r>
           </w:p>
         </w:tc>
@@ -5325,15 +5497,7 @@
               <w:spacing w:line="276" w:lineRule="auto"/>
             </w:pPr>
             <w:r>
-              <w:t>hidden=</w:t>
-            </w:r>
-            <w:proofErr w:type="gramStart"/>
-            <w:r>
-              <w:t>c(</w:t>
-            </w:r>
-            <w:proofErr w:type="gramEnd"/>
-            <w:r>
-              <w:t xml:space="preserve">6), </w:t>
+              <w:t xml:space="preserve">hidden=c(6), </w:t>
             </w:r>
           </w:p>
           <w:p>
@@ -5453,21 +5617,7 @@
           <w:b/>
           <w:bCs/>
         </w:rPr>
-        <w:t xml:space="preserve">Now finding the optimal </w:t>
-      </w:r>
-      <w:r>
-        <w:rPr>
-          <w:b/>
-          <w:bCs/>
-        </w:rPr>
-        <w:t xml:space="preserve">learning rate </w:t>
-      </w:r>
-      <w:r>
-        <w:rPr>
-          <w:b/>
-          <w:bCs/>
-        </w:rPr>
-        <w:t>for this MLP</w:t>
+        <w:t>Now finding the optimal learning rate for this MLP</w:t>
       </w:r>
       <w:r>
         <w:rPr>
@@ -5506,13 +5656,7 @@
               <w:spacing w:line="276" w:lineRule="auto"/>
             </w:pPr>
             <w:r>
-              <w:t>hidden=c(</w:t>
-            </w:r>
-            <w:r>
-              <w:t>6</w:t>
-            </w:r>
-            <w:r>
-              <w:t xml:space="preserve">), </w:t>
+              <w:t xml:space="preserve">hidden=c(6), </w:t>
             </w:r>
           </w:p>
           <w:p>
@@ -5837,10 +5981,7 @@
               </w:rPr>
             </w:pPr>
             <w:r>
-              <w:t>act.fct = "logistic",                 learningrate = 0.0</w:t>
-            </w:r>
-            <w:r>
-              <w:t>8</w:t>
+              <w:t>act.fct = "logistic",                 learningrate = 0.08</w:t>
             </w:r>
           </w:p>
         </w:tc>
@@ -5968,15 +6109,7 @@
               <w:spacing w:line="276" w:lineRule="auto"/>
             </w:pPr>
             <w:r>
-              <w:t>hidden=</w:t>
-            </w:r>
-            <w:proofErr w:type="gramStart"/>
-            <w:r>
-              <w:t>c(</w:t>
-            </w:r>
-            <w:proofErr w:type="gramEnd"/>
-            <w:r>
-              <w:t xml:space="preserve">6), </w:t>
+              <w:t xml:space="preserve">hidden=c(6), </w:t>
             </w:r>
           </w:p>
           <w:p>
@@ -6198,41 +6331,7 @@
           <w:bCs/>
           <w:color w:val="FF0000"/>
         </w:rPr>
-        <w:t xml:space="preserve"> with </w:t>
-      </w:r>
-      <w:r>
-        <w:rPr>
-          <w:b/>
-          <w:bCs/>
-          <w:color w:val="FF0000"/>
-        </w:rPr>
-        <w:t>2</w:t>
-      </w:r>
-      <w:r>
-        <w:rPr>
-          <w:b/>
-          <w:bCs/>
-          <w:color w:val="FF0000"/>
-        </w:rPr>
-        <w:t xml:space="preserve"> hidden </w:t>
-      </w:r>
-      <w:proofErr w:type="gramStart"/>
-      <w:r>
-        <w:rPr>
-          <w:b/>
-          <w:bCs/>
-          <w:color w:val="FF0000"/>
-        </w:rPr>
-        <w:t>layer</w:t>
-      </w:r>
-      <w:proofErr w:type="gramEnd"/>
-      <w:r>
-        <w:rPr>
-          <w:b/>
-          <w:bCs/>
-          <w:color w:val="FF0000"/>
-        </w:rPr>
-        <w:t xml:space="preserve">, </w:t>
+        <w:t xml:space="preserve"> with 2 hidden layer, </w:t>
       </w:r>
       <w:r>
         <w:rPr>
@@ -6395,13 +6494,7 @@
               <w:spacing w:line="276" w:lineRule="auto"/>
             </w:pPr>
             <w:r>
-              <w:t>hidden=c(</w:t>
-            </w:r>
-            <w:r>
-              <w:t>6,</w:t>
-            </w:r>
-            <w:r>
-              <w:t>1),</w:t>
+              <w:t>hidden=c(6,1),</w:t>
             </w:r>
           </w:p>
           <w:p>
@@ -8045,21 +8138,7 @@
               <w:spacing w:line="276" w:lineRule="auto"/>
             </w:pPr>
             <w:r>
-              <w:t>hidden=</w:t>
-            </w:r>
-            <w:proofErr w:type="gramStart"/>
-            <w:r>
-              <w:t>c(</w:t>
-            </w:r>
-            <w:proofErr w:type="gramEnd"/>
-            <w:r>
-              <w:t>6</w:t>
-            </w:r>
-            <w:r>
-              <w:t>,6</w:t>
-            </w:r>
-            <w:r>
-              <w:t xml:space="preserve">), </w:t>
+              <w:t xml:space="preserve">hidden=c(6,6), </w:t>
             </w:r>
           </w:p>
           <w:p>
@@ -8178,15 +8257,7 @@
               <w:spacing w:line="276" w:lineRule="auto"/>
             </w:pPr>
             <w:r>
-              <w:t>hidden=</w:t>
-            </w:r>
-            <w:proofErr w:type="gramStart"/>
-            <w:r>
-              <w:t>c(</w:t>
-            </w:r>
-            <w:proofErr w:type="gramEnd"/>
-            <w:r>
-              <w:t>6</w:t>
+              <w:t>hidden=c(6</w:t>
             </w:r>
             <w:r>
               <w:t>,6</w:t>
@@ -8319,21 +8390,7 @@
           <w:b/>
           <w:bCs/>
         </w:rPr>
-        <w:t xml:space="preserve">Now finding the optimal </w:t>
-      </w:r>
-      <w:r>
-        <w:rPr>
-          <w:b/>
-          <w:bCs/>
-        </w:rPr>
-        <w:t>learning rate</w:t>
-      </w:r>
-      <w:r>
-        <w:rPr>
-          <w:b/>
-          <w:bCs/>
-        </w:rPr>
-        <w:t xml:space="preserve"> for this MLP </w:t>
+        <w:t xml:space="preserve">Now finding the optimal learning rate for this MLP </w:t>
       </w:r>
       <w:r>
         <w:rPr>
@@ -8690,15 +8747,7 @@
               <w:spacing w:line="276" w:lineRule="auto"/>
             </w:pPr>
             <w:r>
-              <w:t>hidden=</w:t>
-            </w:r>
-            <w:proofErr w:type="gramStart"/>
-            <w:r>
-              <w:t>c(</w:t>
-            </w:r>
-            <w:proofErr w:type="gramEnd"/>
-            <w:r>
-              <w:t>6</w:t>
+              <w:t>hidden=c(6</w:t>
             </w:r>
             <w:r>
               <w:t>,6</w:t>
@@ -8798,15 +8847,7 @@
               <w:spacing w:line="276" w:lineRule="auto"/>
             </w:pPr>
             <w:r>
-              <w:t>hidden=</w:t>
-            </w:r>
-            <w:proofErr w:type="gramStart"/>
-            <w:r>
-              <w:t>c(</w:t>
-            </w:r>
-            <w:proofErr w:type="gramEnd"/>
-            <w:r>
-              <w:t xml:space="preserve">6,6), </w:t>
+              <w:t xml:space="preserve">hidden=c(6,6), </w:t>
             </w:r>
           </w:p>
           <w:p>
@@ -8941,35 +8982,7 @@
           <w:b/>
           <w:bCs/>
         </w:rPr>
-        <w:t>From the above results learning rate of 0.</w:t>
-      </w:r>
-      <w:r>
-        <w:rPr>
-          <w:b/>
-          <w:bCs/>
-        </w:rPr>
-        <w:t>08</w:t>
-      </w:r>
-      <w:r>
-        <w:rPr>
-          <w:b/>
-          <w:bCs/>
-        </w:rPr>
-        <w:t xml:space="preserve"> gave the best result, hence the best of set of parameters for </w:t>
-      </w:r>
-      <w:r>
-        <w:rPr>
-          <w:b/>
-          <w:bCs/>
-        </w:rPr>
-        <w:t>2</w:t>
-      </w:r>
-      <w:r>
-        <w:rPr>
-          <w:b/>
-          <w:bCs/>
-        </w:rPr>
-        <w:t xml:space="preserve"> hidden layer MLP</w:t>
+        <w:t>From the above results learning rate of 0.08 gave the best result, hence the best of set of parameters for 2 hidden layer MLP</w:t>
       </w:r>
       <w:r>
         <w:rPr>
@@ -9103,7 +9116,7 @@
                     </pic:cNvPicPr>
                   </pic:nvPicPr>
                   <pic:blipFill>
-                    <a:blip r:embed="rId24">
+                    <a:blip r:embed="rId27">
                       <a:extLst>
                         <a:ext uri="{28A0092B-C50C-407E-A947-70E740481C1C}">
                           <a14:useLocalDpi xmlns:a14="http://schemas.microsoft.com/office/drawing/2010/main" val="0"/>
@@ -9205,7 +9218,7 @@
                     </pic:cNvPicPr>
                   </pic:nvPicPr>
                   <pic:blipFill>
-                    <a:blip r:embed="rId25">
+                    <a:blip r:embed="rId28">
                       <a:extLst>
                         <a:ext uri="{28A0092B-C50C-407E-A947-70E740481C1C}">
                           <a14:useLocalDpi xmlns:a14="http://schemas.microsoft.com/office/drawing/2010/main" val="0"/>
@@ -9309,7 +9322,7 @@
                     </pic:cNvPicPr>
                   </pic:nvPicPr>
                   <pic:blipFill>
-                    <a:blip r:embed="rId26">
+                    <a:blip r:embed="rId29">
                       <a:extLst>
                         <a:ext uri="{28A0092B-C50C-407E-A947-70E740481C1C}">
                           <a14:useLocalDpi xmlns:a14="http://schemas.microsoft.com/office/drawing/2010/main" val="0"/>
@@ -9458,15 +9471,7 @@
         <w:ind w:left="720"/>
       </w:pPr>
       <w:r>
-        <w:t xml:space="preserve">HIDDEN_LAYERS = </w:t>
-      </w:r>
-      <w:proofErr w:type="gramStart"/>
-      <w:r>
-        <w:t>c(</w:t>
-      </w:r>
-      <w:proofErr w:type="gramEnd"/>
-      <w:r>
-        <w:t>6)</w:t>
+        <w:t>HIDDEN_LAYERS = c(6)</w:t>
       </w:r>
     </w:p>
     <w:p>
@@ -9517,7 +9522,7 @@
                     </pic:cNvPicPr>
                   </pic:nvPicPr>
                   <pic:blipFill>
-                    <a:blip r:embed="rId27" cstate="print">
+                    <a:blip r:embed="rId30" cstate="print">
                       <a:extLst>
                         <a:ext uri="{28A0092B-C50C-407E-A947-70E740481C1C}">
                           <a14:useLocalDpi xmlns:a14="http://schemas.microsoft.com/office/drawing/2010/main" val="0"/>
@@ -9886,15 +9891,7 @@
         <w:ind w:left="720"/>
       </w:pPr>
       <w:r>
-        <w:t xml:space="preserve">HIDDEN_LAYERS = </w:t>
-      </w:r>
-      <w:proofErr w:type="gramStart"/>
-      <w:r>
-        <w:t>c(</w:t>
-      </w:r>
-      <w:proofErr w:type="gramEnd"/>
-      <w:r>
-        <w:t>6,6)</w:t>
+        <w:t>HIDDEN_LAYERS = c(6,6)</w:t>
       </w:r>
     </w:p>
     <w:p>
@@ -9960,7 +9957,7 @@
                     </pic:cNvPicPr>
                   </pic:nvPicPr>
                   <pic:blipFill>
-                    <a:blip r:embed="rId28" cstate="print">
+                    <a:blip r:embed="rId31" cstate="print">
                       <a:extLst>
                         <a:ext uri="{28A0092B-C50C-407E-A947-70E740481C1C}">
                           <a14:useLocalDpi xmlns:a14="http://schemas.microsoft.com/office/drawing/2010/main" val="0"/>
@@ -10055,19 +10052,7 @@
         <w:spacing w:line="360" w:lineRule="auto"/>
       </w:pPr>
       <w:r>
-        <w:t xml:space="preserve">Number of neurons in the first hidden layer x </w:t>
-      </w:r>
-      <w:r>
-        <w:t xml:space="preserve">Number of neurons in the </w:t>
-      </w:r>
-      <w:r>
-        <w:t>second</w:t>
-      </w:r>
-      <w:r>
-        <w:t xml:space="preserve"> hidden layer</w:t>
-      </w:r>
-      <w:r>
-        <w:t xml:space="preserve"> </w:t>
+        <w:t xml:space="preserve">Number of neurons in the first hidden layer x Number of neurons in the second hidden layer </w:t>
       </w:r>
     </w:p>
     <w:p>
@@ -10173,15 +10158,7 @@
         <w:spacing w:line="276" w:lineRule="auto"/>
       </w:pPr>
       <w:r>
-        <w:t xml:space="preserve">Since there is a big difference in the weight parameters between 1 hidden layer and 2 hidden </w:t>
-      </w:r>
-      <w:proofErr w:type="gramStart"/>
-      <w:r>
-        <w:t>layer</w:t>
-      </w:r>
-      <w:proofErr w:type="gramEnd"/>
-      <w:r>
-        <w:t xml:space="preserve"> by checking the stats of each of this model a better conclusion can be made.</w:t>
+        <w:t>Since there is a big difference in the weight parameters between 1 hidden layer and 2 hidden layer by checking the stats of each of this model a better conclusion can be made.</w:t>
       </w:r>
     </w:p>
     <w:p>
@@ -10211,21 +10188,7 @@
           <w:b/>
           <w:bCs/>
         </w:rPr>
-        <w:t xml:space="preserve"> (</w:t>
-      </w:r>
-      <w:r>
-        <w:rPr>
-          <w:b/>
-          <w:bCs/>
-        </w:rPr>
-        <w:t>Based on AR1 input vector</w:t>
-      </w:r>
-      <w:r>
-        <w:rPr>
-          <w:b/>
-          <w:bCs/>
-        </w:rPr>
-        <w:t>)</w:t>
+        <w:t xml:space="preserve"> (Based on AR1 input vector)</w:t>
       </w:r>
     </w:p>
     <w:tbl>
@@ -10446,10 +10409,7 @@
         <w:t>MLP</w:t>
       </w:r>
       <w:r>
-        <w:t xml:space="preserve"> NN</w:t>
-      </w:r>
-      <w:r>
-        <w:t xml:space="preserve"> </w:t>
+        <w:t xml:space="preserve"> NN </w:t>
       </w:r>
       <w:r>
         <w:t xml:space="preserve">has a larger number of weight parameters compared to the single hidden layer, it only contributed a very small percentage to the result statistics making the 1 hidden layer </w:t>
@@ -10458,10 +10418,7 @@
         <w:t>MLP</w:t>
       </w:r>
       <w:r>
-        <w:t xml:space="preserve"> NN</w:t>
-      </w:r>
-      <w:r>
-        <w:t xml:space="preserve"> </w:t>
+        <w:t xml:space="preserve"> NN </w:t>
       </w:r>
       <w:r>
         <w:t>the efficient Neural Network.</w:t>
@@ -10521,7 +10478,7 @@
                     </pic:cNvPicPr>
                   </pic:nvPicPr>
                   <pic:blipFill>
-                    <a:blip r:embed="rId29">
+                    <a:blip r:embed="rId32">
                       <a:extLst>
                         <a:ext uri="{28A0092B-C50C-407E-A947-70E740481C1C}">
                           <a14:useLocalDpi xmlns:a14="http://schemas.microsoft.com/office/drawing/2010/main" val="0"/>
@@ -10620,7 +10577,7 @@
                     </pic:cNvPicPr>
                   </pic:nvPicPr>
                   <pic:blipFill>
-                    <a:blip r:embed="rId30">
+                    <a:blip r:embed="rId33">
                       <a:extLst>
                         <a:ext uri="{28A0092B-C50C-407E-A947-70E740481C1C}">
                           <a14:useLocalDpi xmlns:a14="http://schemas.microsoft.com/office/drawing/2010/main" val="0"/>
@@ -10712,10 +10669,7 @@
         <w:t>MLP</w:t>
       </w:r>
       <w:r>
-        <w:t xml:space="preserve"> NN</w:t>
-      </w:r>
-      <w:r>
-        <w:t xml:space="preserve"> </w:t>
+        <w:t xml:space="preserve"> NN </w:t>
       </w:r>
       <w:r>
         <w:t>on input vectors varying from AR1 to AR10, we are able to see that AR1 or the 1</w:t>
@@ -10879,7 +10833,7 @@
                     </pic:cNvPicPr>
                   </pic:nvPicPr>
                   <pic:blipFill>
-                    <a:blip r:embed="rId31">
+                    <a:blip r:embed="rId34">
                       <a:extLst>
                         <a:ext uri="{28A0092B-C50C-407E-A947-70E740481C1C}">
                           <a14:useLocalDpi xmlns:a14="http://schemas.microsoft.com/office/drawing/2010/main" val="0"/>
@@ -10948,7 +10902,7 @@
                     </pic:cNvPicPr>
                   </pic:nvPicPr>
                   <pic:blipFill>
-                    <a:blip r:embed="rId32">
+                    <a:blip r:embed="rId35">
                       <a:extLst>
                         <a:ext uri="{28A0092B-C50C-407E-A947-70E740481C1C}">
                           <a14:useLocalDpi xmlns:a14="http://schemas.microsoft.com/office/drawing/2010/main" val="0"/>
@@ -11056,22 +11010,13 @@
         <w:jc w:val="both"/>
       </w:pPr>
       <w:r>
-        <w:t xml:space="preserve">Using the BEST set of parameters for the </w:t>
-      </w:r>
-      <w:r>
-        <w:t>2</w:t>
-      </w:r>
-      <w:r>
-        <w:t xml:space="preserve"> hidden layer </w:t>
+        <w:t xml:space="preserve">Using the BEST set of parameters for the 2 hidden layer </w:t>
       </w:r>
       <w:r>
         <w:t>MLP</w:t>
       </w:r>
       <w:r>
-        <w:t xml:space="preserve"> NN</w:t>
-      </w:r>
-      <w:r>
-        <w:t xml:space="preserve"> </w:t>
+        <w:t xml:space="preserve"> NN </w:t>
       </w:r>
       <w:r>
         <w:t>on input vectors varying from AR1 to AR10, we are able to see that AR1 or the 1</w:t>
@@ -11148,23 +11093,7 @@
           <w:b/>
           <w:bCs/>
         </w:rPr>
-        <w:t xml:space="preserve"> Now the statistics and the graphs </w:t>
-      </w:r>
-      <w:proofErr w:type="gramStart"/>
-      <w:r>
-        <w:rPr>
-          <w:b/>
-          <w:bCs/>
-        </w:rPr>
-        <w:t>has</w:t>
-      </w:r>
-      <w:proofErr w:type="gramEnd"/>
-      <w:r>
-        <w:rPr>
-          <w:b/>
-          <w:bCs/>
-        </w:rPr>
-        <w:t xml:space="preserve"> to be considered in detail.</w:t>
+        <w:t xml:space="preserve"> Now the statistics and the graphs has to be considered in detail.</w:t>
       </w:r>
     </w:p>
     <w:p>
@@ -11199,7 +11128,7 @@
                     </pic:cNvPicPr>
                   </pic:nvPicPr>
                   <pic:blipFill>
-                    <a:blip r:embed="rId33" cstate="print">
+                    <a:blip r:embed="rId36" cstate="print">
                       <a:extLst>
                         <a:ext uri="{28A0092B-C50C-407E-A947-70E740481C1C}">
                           <a14:useLocalDpi xmlns:a14="http://schemas.microsoft.com/office/drawing/2010/main" val="0"/>
@@ -11307,7 +11236,7 @@
                     </pic:cNvPicPr>
                   </pic:nvPicPr>
                   <pic:blipFill>
-                    <a:blip r:embed="rId34" cstate="print">
+                    <a:blip r:embed="rId37" cstate="print">
                       <a:extLst>
                         <a:ext uri="{28A0092B-C50C-407E-A947-70E740481C1C}">
                           <a14:useLocalDpi xmlns:a14="http://schemas.microsoft.com/office/drawing/2010/main" val="0"/>
@@ -11359,40 +11288,26 @@
           <w:i/>
           <w:iCs/>
         </w:rPr>
-        <w:t xml:space="preserve"> for </w:t>
+        <w:t xml:space="preserve"> for 2 hidden layer </w:t>
+      </w:r>
+      <w:r>
+        <w:t>MLP</w:t>
+      </w:r>
+      <w:r>
+        <w:t xml:space="preserve"> NN</w:t>
       </w:r>
       <w:r>
         <w:rPr>
           <w:i/>
           <w:iCs/>
         </w:rPr>
-        <w:t>2</w:t>
+        <w:t xml:space="preserve"> </w:t>
       </w:r>
       <w:r>
         <w:rPr>
           <w:i/>
           <w:iCs/>
         </w:rPr>
-        <w:t xml:space="preserve"> hidden layer </w:t>
-      </w:r>
-      <w:r>
-        <w:t>MLP</w:t>
-      </w:r>
-      <w:r>
-        <w:t xml:space="preserve"> NN</w:t>
-      </w:r>
-      <w:r>
-        <w:rPr>
-          <w:i/>
-          <w:iCs/>
-        </w:rPr>
-        <w:t xml:space="preserve"> </w:t>
-      </w:r>
-      <w:r>
-        <w:rPr>
-          <w:i/>
-          <w:iCs/>
-        </w:rPr>
         <w:t>~</w:t>
       </w:r>
     </w:p>
@@ -11450,7 +11365,6 @@
         </w:rPr>
         <w:t xml:space="preserve">Using the below performance </w:t>
       </w:r>
-      <w:proofErr w:type="gramStart"/>
       <w:r>
         <w:rPr>
           <w:b/>
@@ -11458,7 +11372,6 @@
         </w:rPr>
         <w:t>stats</w:t>
       </w:r>
-      <w:proofErr w:type="gramEnd"/>
       <w:r>
         <w:rPr>
           <w:b/>
@@ -11915,21 +11828,7 @@
           <w:i/>
           <w:iCs/>
         </w:rPr>
-        <w:t xml:space="preserve"> Performance statistics for </w:t>
-      </w:r>
-      <w:r>
-        <w:rPr>
-          <w:i/>
-          <w:iCs/>
-        </w:rPr>
-        <w:t>2</w:t>
-      </w:r>
-      <w:r>
-        <w:rPr>
-          <w:i/>
-          <w:iCs/>
-        </w:rPr>
-        <w:t xml:space="preserve"> hidden layer MLP NN</w:t>
+        <w:t xml:space="preserve"> Performance statistics for 2 hidden layer MLP NN</w:t>
       </w:r>
       <w:r>
         <w:rPr>
@@ -14498,7 +14397,7 @@
         </w:rPr>
         <w:t xml:space="preserve">16 May 2019, </w:t>
       </w:r>
-      <w:hyperlink r:id="rId35" w:history="1">
+      <w:hyperlink r:id="rId38" w:history="1">
         <w:r>
           <w:rPr>
             <w:rStyle w:val="Hyperlink"/>
@@ -14533,7 +14432,7 @@
         </w:rPr>
         <w:t xml:space="preserve">Harrison, Myles. PCA and K-Means Clustering of Delta Aircraft | R-Bloggers. 23 June 2014, </w:t>
       </w:r>
-      <w:hyperlink r:id="rId36" w:history="1">
+      <w:hyperlink r:id="rId39" w:history="1">
         <w:r>
           <w:rPr>
             <w:rStyle w:val="Hyperlink"/>
@@ -14592,7 +14491,7 @@
         <w:lastRenderedPageBreak/>
         <w:t xml:space="preserve">RPubs - k-Means Clustering in R for Beginners. </w:t>
       </w:r>
-      <w:hyperlink r:id="rId37" w:history="1">
+      <w:hyperlink r:id="rId40" w:history="1">
         <w:r>
           <w:rPr>
             <w:rStyle w:val="Hyperlink"/>
@@ -14660,7 +14559,7 @@
 </file>
 
 <file path=word/numbering.xml><?xml version="1.0" encoding="utf-8"?>
-<w:numbering xmlns:wpc="http://schemas.microsoft.com/office/word/2010/wordprocessingCanvas" xmlns:cx="http://schemas.microsoft.com/office/drawing/2014/chartex" xmlns:cx1="http://schemas.microsoft.com/office/drawing/2015/9/8/chartex" xmlns:cx2="http://schemas.microsoft.com/office/drawing/2015/10/21/chartex" xmlns:cx3="http://schemas.microsoft.com/office/drawing/2016/5/9/chartex" xmlns:cx4="http://schemas.microsoft.com/office/drawing/2016/5/10/chartex" xmlns:cx5="http://schemas.microsoft.com/office/drawing/2016/5/11/chartex" xmlns:cx6="http://schemas.microsoft.com/office/drawing/2016/5/12/chartex" xmlns:cx7="http://schemas.microsoft.com/office/drawing/2016/5/13/chartex" xmlns:cx8="http://schemas.microsoft.com/office/drawing/2016/5/14/chartex" xmlns:mc="http://schemas.openxmlformats.org/markup-compatibility/2006" xmlns:aink="http://schemas.microsoft.com/office/drawing/2016/ink" xmlns:am3d="http://schemas.microsoft.com/office/drawing/2017/model3d" xmlns:o="urn:schemas-microsoft-com:office:office" xmlns:r="http://schemas.openxmlformats.org/officeDocument/2006/relationships" xmlns:m="http://schemas.openxmlformats.org/officeDocument/2006/math" xmlns:v="urn:schemas-microsoft-com:vml" xmlns:wp14="http://schemas.microsoft.com/office/word/2010/wordprocessingDrawing" xmlns:wp="http://schemas.openxmlformats.org/drawingml/2006/wordprocessingDrawing" xmlns:w10="urn:schemas-microsoft-com:office:word" xmlns:w="http://schemas.openxmlformats.org/wordprocessingml/2006/main" xmlns:w14="http://schemas.microsoft.com/office/word/2010/wordml" xmlns:w15="http://schemas.microsoft.com/office/word/2012/wordml" xmlns:w16cex="http://schemas.microsoft.com/office/word/2018/wordml/cex" xmlns:w16cid="http://schemas.microsoft.com/office/word/2016/wordml/cid" xmlns:w16="http://schemas.microsoft.com/office/word/2018/wordml" xmlns:w16se="http://schemas.microsoft.com/office/word/2015/wordml/symex" xmlns:wpg="http://schemas.microsoft.com/office/word/2010/wordprocessingGroup" xmlns:wpi="http://schemas.microsoft.com/office/word/2010/wordprocessingInk" xmlns:wne="http://schemas.microsoft.com/office/word/2006/wordml" xmlns:wps="http://schemas.microsoft.com/office/word/2010/wordprocessingShape" mc:Ignorable="w14 w15 w16se w16cid w16 w16cex wp14">
+<w:numbering xmlns:wpc="http://schemas.microsoft.com/office/word/2010/wordprocessingCanvas" xmlns:cx="http://schemas.microsoft.com/office/drawing/2014/chartex" xmlns:cx1="http://schemas.microsoft.com/office/drawing/2015/9/8/chartex" xmlns:cx2="http://schemas.microsoft.com/office/drawing/2015/10/21/chartex" xmlns:cx3="http://schemas.microsoft.com/office/drawing/2016/5/9/chartex" xmlns:cx4="http://schemas.microsoft.com/office/drawing/2016/5/10/chartex" xmlns:cx5="http://schemas.microsoft.com/office/drawing/2016/5/11/chartex" xmlns:cx6="http://schemas.microsoft.com/office/drawing/2016/5/12/chartex" xmlns:cx7="http://schemas.microsoft.com/office/drawing/2016/5/13/chartex" xmlns:cx8="http://schemas.microsoft.com/office/drawing/2016/5/14/chartex" xmlns:mc="http://schemas.openxmlformats.org/markup-compatibility/2006" xmlns:aink="http://schemas.microsoft.com/office/drawing/2016/ink" xmlns:am3d="http://schemas.microsoft.com/office/drawing/2017/model3d" xmlns:o="urn:schemas-microsoft-com:office:office" xmlns:r="http://schemas.openxmlformats.org/officeDocument/2006/relationships" xmlns:m="http://schemas.openxmlformats.org/officeDocument/2006/math" xmlns:v="urn:schemas-microsoft-com:vml" xmlns:wp14="http://schemas.microsoft.com/office/word/2010/wordprocessingDrawing" xmlns:wp="http://schemas.openxmlformats.org/drawingml/2006/wordprocessingDrawing" xmlns:w10="urn:schemas-microsoft-com:office:word" xmlns:w="http://schemas.openxmlformats.org/wordprocessingml/2006/main" xmlns:w14="http://schemas.microsoft.com/office/word/2010/wordml" xmlns:w15="http://schemas.microsoft.com/office/word/2012/wordml" xmlns:w16cex="http://schemas.microsoft.com/office/word/2018/wordml/cex" xmlns:w16cid="http://schemas.microsoft.com/office/word/2016/wordml/cid" xmlns:w16="http://schemas.microsoft.com/office/word/2018/wordml" xmlns:w16sdtdh="http://schemas.microsoft.com/office/word/2020/wordml/sdtdatahash" xmlns:w16se="http://schemas.microsoft.com/office/word/2015/wordml/symex" xmlns:wpg="http://schemas.microsoft.com/office/word/2010/wordprocessingGroup" xmlns:wpi="http://schemas.microsoft.com/office/word/2010/wordprocessingInk" xmlns:wne="http://schemas.microsoft.com/office/word/2006/wordml" xmlns:wps="http://schemas.microsoft.com/office/word/2010/wordprocessingShape" mc:Ignorable="w14 w15 w16se w16cid w16 w16cex w16sdtdh wp14">
   <w:abstractNum w:abstractNumId="0" w15:restartNumberingAfterBreak="0">
     <w:nsid w:val="17B368AD"/>
     <w:multiLevelType w:val="hybridMultilevel"/>
@@ -15475,7 +15374,7 @@
 </file>
 
 <file path=word/styles.xml><?xml version="1.0" encoding="utf-8"?>
-<w:styles xmlns:mc="http://schemas.openxmlformats.org/markup-compatibility/2006" xmlns:r="http://schemas.openxmlformats.org/officeDocument/2006/relationships" xmlns:w="http://schemas.openxmlformats.org/wordprocessingml/2006/main" xmlns:w14="http://schemas.microsoft.com/office/word/2010/wordml" xmlns:w15="http://schemas.microsoft.com/office/word/2012/wordml" xmlns:w16cex="http://schemas.microsoft.com/office/word/2018/wordml/cex" xmlns:w16cid="http://schemas.microsoft.com/office/word/2016/wordml/cid" xmlns:w16="http://schemas.microsoft.com/office/word/2018/wordml" xmlns:w16se="http://schemas.microsoft.com/office/word/2015/wordml/symex" mc:Ignorable="w14 w15 w16se w16cid w16 w16cex">
+<w:styles xmlns:mc="http://schemas.openxmlformats.org/markup-compatibility/2006" xmlns:r="http://schemas.openxmlformats.org/officeDocument/2006/relationships" xmlns:w="http://schemas.openxmlformats.org/wordprocessingml/2006/main" xmlns:w14="http://schemas.microsoft.com/office/word/2010/wordml" xmlns:w15="http://schemas.microsoft.com/office/word/2012/wordml" xmlns:w16cex="http://schemas.microsoft.com/office/word/2018/wordml/cex" xmlns:w16cid="http://schemas.microsoft.com/office/word/2016/wordml/cid" xmlns:w16="http://schemas.microsoft.com/office/word/2018/wordml" xmlns:w16sdtdh="http://schemas.microsoft.com/office/word/2020/wordml/sdtdatahash" xmlns:w16se="http://schemas.microsoft.com/office/word/2015/wordml/symex" mc:Ignorable="w14 w15 w16se w16cid w16 w16cex w16sdtdh">
   <w:docDefaults>
     <w:rPrDefault>
       <w:rPr>

</xml_diff>